<commit_message>
Added purpose and challenges for CS project
</commit_message>
<xml_diff>
--- a/Graduation Project Plan.docx
+++ b/Graduation Project Plan.docx
@@ -29,6 +29,7 @@
           <w:bCs/>
         </w:rPr>
       </w:pPr>
+      <w:commentRangeStart w:id="0"/>
       <w:r>
         <w:rPr>
           <w:rFonts w:asciiTheme="minorHAnsi" w:hAnsiTheme="minorHAnsi" w:cstheme="minorHAnsi"/>
@@ -37,6 +38,13 @@
         </w:rPr>
         <w:t>Reden voor het project</w:t>
       </w:r>
+      <w:commentRangeEnd w:id="0"/>
+      <w:r>
+        <w:rPr>
+          <w:rStyle w:val="CommentReference"/>
+        </w:rPr>
+        <w:commentReference w:id="0"/>
+      </w:r>
     </w:p>
     <w:p>
       <w:pPr>
@@ -72,6 +80,7 @@
           <w:bCs/>
         </w:rPr>
       </w:pPr>
+      <w:commentRangeStart w:id="1"/>
       <w:r>
         <w:rPr>
           <w:rFonts w:asciiTheme="minorHAnsi" w:hAnsiTheme="minorHAnsi" w:cstheme="minorHAnsi"/>
@@ -80,39 +89,55 @@
         </w:rPr>
         <w:t>Doel</w:t>
       </w:r>
-    </w:p>
-    <w:p>
-      <w:pPr>
-        <w:rPr>
-          <w:rFonts w:asciiTheme="minorHAnsi" w:hAnsiTheme="minorHAnsi" w:cstheme="minorHAnsi"/>
-          <w:i/>
-          <w:iCs/>
-        </w:rPr>
-      </w:pPr>
-      <w:r>
-        <w:rPr>
-          <w:rFonts w:asciiTheme="minorHAnsi" w:hAnsiTheme="minorHAnsi" w:cstheme="minorHAnsi"/>
-          <w:i/>
-          <w:iCs/>
-        </w:rPr>
-        <w:t>Het doel van dit project is Inzicht te krijgen in de complexiteit van verschillende manoeuvres. Gebaseerd op deze resultaten kan advies worden gegeven aan de crew of deze extra alert moeten zijn, er een veiligere route is en waar potentiele gevaren zijn.</w:t>
-      </w:r>
-    </w:p>
-    <w:p>
-      <w:pPr>
-        <w:rPr>
-          <w:rFonts w:asciiTheme="minorHAnsi" w:hAnsiTheme="minorHAnsi" w:cstheme="minorHAnsi"/>
-          <w:b/>
-          <w:bCs/>
-        </w:rPr>
-      </w:pPr>
-    </w:p>
-    <w:p>
-      <w:pPr>
-        <w:rPr>
-          <w:rFonts w:asciiTheme="minorHAnsi" w:hAnsiTheme="minorHAnsi" w:cstheme="minorHAnsi"/>
-        </w:rPr>
-      </w:pPr>
+      <w:commentRangeEnd w:id="1"/>
+      <w:r>
+        <w:rPr>
+          <w:rStyle w:val="CommentReference"/>
+        </w:rPr>
+        <w:commentReference w:id="1"/>
+      </w:r>
+    </w:p>
+    <w:p>
+      <w:pPr>
+        <w:rPr>
+          <w:rFonts w:asciiTheme="minorHAnsi" w:hAnsiTheme="minorHAnsi" w:cstheme="minorHAnsi"/>
+          <w:i/>
+          <w:iCs/>
+        </w:rPr>
+      </w:pPr>
+      <w:r>
+        <w:rPr>
+          <w:rFonts w:asciiTheme="minorHAnsi" w:hAnsiTheme="minorHAnsi" w:cstheme="minorHAnsi"/>
+          <w:i/>
+          <w:iCs/>
+        </w:rPr>
+        <w:t>Het doel van dit project is i</w:t>
+      </w:r>
+      <w:r>
+        <w:rPr>
+          <w:rFonts w:asciiTheme="minorHAnsi" w:hAnsiTheme="minorHAnsi" w:cstheme="minorHAnsi"/>
+          <w:i/>
+          <w:iCs/>
+        </w:rPr>
+        <w:t>nzicht te krijgen in de complexiteit van verschillende manoeuvres. Gebaseerd op deze resultaten kan advies worden gegeven aan de crew of deze extra alert moeten zijn, er een veiligere route is en waar potentiele gevaren zijn.</w:t>
+      </w:r>
+    </w:p>
+    <w:p>
+      <w:pPr>
+        <w:rPr>
+          <w:rFonts w:asciiTheme="minorHAnsi" w:hAnsiTheme="minorHAnsi" w:cstheme="minorHAnsi"/>
+          <w:b/>
+          <w:bCs/>
+        </w:rPr>
+      </w:pPr>
+    </w:p>
+    <w:p>
+      <w:pPr>
+        <w:rPr>
+          <w:rFonts w:asciiTheme="minorHAnsi" w:hAnsiTheme="minorHAnsi" w:cstheme="minorHAnsi"/>
+        </w:rPr>
+      </w:pPr>
+      <w:commentRangeStart w:id="2"/>
       <w:r>
         <w:rPr>
           <w:rFonts w:asciiTheme="minorHAnsi" w:hAnsiTheme="minorHAnsi" w:cstheme="minorHAnsi"/>
@@ -121,6 +146,13 @@
         </w:rPr>
         <w:t>Uitdagingen</w:t>
       </w:r>
+      <w:commentRangeEnd w:id="2"/>
+      <w:r>
+        <w:rPr>
+          <w:rStyle w:val="CommentReference"/>
+        </w:rPr>
+        <w:commentReference w:id="2"/>
+      </w:r>
     </w:p>
     <w:p>
       <w:pPr>
@@ -153,7 +185,23 @@
           <w:i/>
           <w:iCs/>
         </w:rPr>
-        <w:t xml:space="preserve">In het model komt ook een physisch model waarin de krachten op het schip, en veroorzaakt door het schip worden bepaald. Het is belangrijk om daar een realistisch model te gebruiken, maar niet te verzanden in complexiteit. Wanneer wordt begonnen met een eenvoudig model, kan worden geverifieerd met meetgegevens van Damen hoe groot de fout is.. </w:t>
+        <w:t xml:space="preserve">In het model komt ook een </w:t>
+      </w:r>
+      <w:r>
+        <w:rPr>
+          <w:rFonts w:asciiTheme="minorHAnsi" w:hAnsiTheme="minorHAnsi" w:cstheme="minorHAnsi"/>
+          <w:i/>
+          <w:iCs/>
+        </w:rPr>
+        <w:t>f</w:t>
+      </w:r>
+      <w:r>
+        <w:rPr>
+          <w:rFonts w:asciiTheme="minorHAnsi" w:hAnsiTheme="minorHAnsi" w:cstheme="minorHAnsi"/>
+          <w:i/>
+          <w:iCs/>
+        </w:rPr>
+        <w:t xml:space="preserve">ysisch model waarin de krachten op het schip, en veroorzaakt door het schip worden bepaald. Het is belangrijk om daar een realistisch model te gebruiken, maar niet te verzanden in complexiteit. Wanneer wordt begonnen met een eenvoudig model, kan worden geverifieerd met meetgegevens van Damen hoe groot de fout is.. </w:t>
       </w:r>
     </w:p>
     <w:p>
@@ -187,6 +235,7 @@
         </w:rPr>
         <w:br/>
       </w:r>
+      <w:commentRangeStart w:id="3"/>
       <w:r>
         <w:rPr>
           <w:rFonts w:asciiTheme="minorHAnsi" w:hAnsiTheme="minorHAnsi" w:cstheme="minorHAnsi"/>
@@ -203,6 +252,13 @@
         </w:rPr>
         <w:t>van het project</w:t>
       </w:r>
+      <w:commentRangeEnd w:id="3"/>
+      <w:r>
+        <w:rPr>
+          <w:rStyle w:val="CommentReference"/>
+        </w:rPr>
+        <w:commentReference w:id="3"/>
+      </w:r>
     </w:p>
     <w:p>
       <w:pPr>
@@ -272,6 +328,7 @@
           <w:bCs/>
         </w:rPr>
       </w:pPr>
+      <w:commentRangeStart w:id="4"/>
       <w:r>
         <w:rPr>
           <w:rFonts w:asciiTheme="minorHAnsi" w:hAnsiTheme="minorHAnsi" w:cstheme="minorHAnsi"/>
@@ -280,6 +337,13 @@
         </w:rPr>
         <w:t>Specificaties</w:t>
       </w:r>
+      <w:commentRangeEnd w:id="4"/>
+      <w:r>
+        <w:rPr>
+          <w:rStyle w:val="CommentReference"/>
+        </w:rPr>
+        <w:commentReference w:id="4"/>
+      </w:r>
     </w:p>
     <w:p>
       <w:pPr>
@@ -313,6 +377,7 @@
           <w:rFonts w:asciiTheme="minorHAnsi" w:hAnsiTheme="minorHAnsi" w:cstheme="minorHAnsi"/>
         </w:rPr>
       </w:pPr>
+      <w:commentRangeStart w:id="5"/>
       <w:r>
         <w:rPr>
           <w:rFonts w:asciiTheme="minorHAnsi" w:hAnsiTheme="minorHAnsi" w:cstheme="minorHAnsi"/>
@@ -327,6 +392,13 @@
         </w:rPr>
         <w:t xml:space="preserve"> </w:t>
       </w:r>
+      <w:commentRangeEnd w:id="5"/>
+      <w:r>
+        <w:rPr>
+          <w:rStyle w:val="CommentReference"/>
+        </w:rPr>
+        <w:commentReference w:id="5"/>
+      </w:r>
     </w:p>
     <w:p>
       <w:pPr>
@@ -343,32 +415,6 @@
           <w:iCs/>
         </w:rPr>
         <w:t>n.t.b.</w:t>
-      </w:r>
-    </w:p>
-    <w:p>
-      <w:pPr>
-        <w:rPr>
-          <w:rFonts w:asciiTheme="minorHAnsi" w:hAnsiTheme="minorHAnsi" w:cstheme="minorHAnsi"/>
-          <w:i/>
-          <w:iCs/>
-        </w:rPr>
-      </w:pPr>
-    </w:p>
-    <w:p>
-      <w:pPr>
-        <w:rPr>
-          <w:rFonts w:asciiTheme="minorHAnsi" w:hAnsiTheme="minorHAnsi" w:cstheme="minorHAnsi"/>
-          <w:i/>
-          <w:iCs/>
-        </w:rPr>
-      </w:pPr>
-      <w:r>
-        <w:rPr>
-          <w:rFonts w:asciiTheme="minorHAnsi" w:hAnsiTheme="minorHAnsi" w:cstheme="minorHAnsi"/>
-          <w:i/>
-          <w:iCs/>
-        </w:rPr>
-        <w:t xml:space="preserve">Welke documenten ga je opleveren? Wanneer? Hoeveel tijd / doorlooptijd verwacht je? Wie heb je daarvoor nodig? Zit er een volgorde en (onderlinge) afhankelijkheden in? Note: de aaneenschakeling van documenten en de tijd die je nodig heb om ze te maken is je planning. </w:t>
       </w:r>
       <w:r>
         <w:rPr>
@@ -411,132 +457,332 @@
           <w:bCs/>
         </w:rPr>
       </w:pPr>
-      <w:r>
-        <w:rPr>
-          <w:rFonts w:asciiTheme="minorHAnsi" w:hAnsiTheme="minorHAnsi" w:cstheme="minorHAnsi"/>
-          <w:b/>
-          <w:bCs/>
-        </w:rPr>
-        <w:t>Benefits</w:t>
-      </w:r>
-    </w:p>
-    <w:p>
-      <w:pPr>
-        <w:rPr>
-          <w:rFonts w:asciiTheme="minorHAnsi" w:hAnsiTheme="minorHAnsi" w:cstheme="minorHAnsi"/>
-          <w:i/>
-          <w:iCs/>
-        </w:rPr>
-      </w:pPr>
-    </w:p>
-    <w:p>
-      <w:pPr>
-        <w:rPr>
-          <w:rFonts w:asciiTheme="minorHAnsi" w:hAnsiTheme="minorHAnsi" w:cstheme="minorHAnsi"/>
-          <w:i/>
-          <w:iCs/>
-        </w:rPr>
-      </w:pPr>
-    </w:p>
-    <w:p>
-      <w:pPr>
-        <w:rPr>
-          <w:rFonts w:asciiTheme="minorHAnsi" w:hAnsiTheme="minorHAnsi" w:cstheme="minorHAnsi"/>
-          <w:i/>
-          <w:iCs/>
-        </w:rPr>
-      </w:pPr>
-      <w:r>
-        <w:rPr>
-          <w:rFonts w:asciiTheme="minorHAnsi" w:hAnsiTheme="minorHAnsi" w:cstheme="minorHAnsi"/>
-          <w:i/>
-          <w:iCs/>
-        </w:rPr>
-        <w:t xml:space="preserve">Wat zijn de benefits voor het bedrijf uiteindelijk? Welke behoefte wordt ingevuld? Formuleer in 1 zin wat Damen overhoudt nadat de complete opdracht is opgeleverd en werkt. Bijvoorbeeld iets over invloed kunnen uitoefen op energie besparing, product innovatie, reduceren van incidenten, … </w:t>
-      </w:r>
-    </w:p>
-    <w:p>
-      <w:pPr>
-        <w:rPr>
-          <w:rFonts w:asciiTheme="minorHAnsi" w:hAnsiTheme="minorHAnsi" w:cstheme="minorHAnsi"/>
-          <w:i/>
-          <w:iCs/>
-        </w:rPr>
-      </w:pPr>
-    </w:p>
-    <w:p>
-      <w:pPr>
-        <w:rPr>
-          <w:rFonts w:asciiTheme="minorHAnsi" w:hAnsiTheme="minorHAnsi" w:cstheme="minorHAnsi"/>
-          <w:b/>
-          <w:bCs/>
-        </w:rPr>
-      </w:pPr>
-      <w:r>
-        <w:rPr>
-          <w:rFonts w:asciiTheme="minorHAnsi" w:hAnsiTheme="minorHAnsi" w:cstheme="minorHAnsi"/>
-          <w:b/>
-          <w:bCs/>
-        </w:rPr>
-        <w:t>Purpose</w:t>
-      </w:r>
-    </w:p>
-    <w:p>
-      <w:pPr>
-        <w:rPr>
-          <w:rFonts w:asciiTheme="minorHAnsi" w:hAnsiTheme="minorHAnsi" w:cstheme="minorHAnsi"/>
-          <w:i/>
-          <w:iCs/>
-        </w:rPr>
-      </w:pPr>
-      <w:r>
-        <w:rPr>
-          <w:rFonts w:asciiTheme="minorHAnsi" w:hAnsiTheme="minorHAnsi" w:cstheme="minorHAnsi"/>
-          <w:i/>
-          <w:iCs/>
-        </w:rPr>
-        <w:t>Wat is doel van dit werk pakket/ jouw opdracht. Wat wil je hiermee bereiken? Denk hierbij bijvoorbeeld aan “het doel van dit werk pakket is de specificaties voor het verbetersysteem te ontwikkelen.”</w:t>
-      </w:r>
-    </w:p>
-    <w:p>
-      <w:pPr>
-        <w:rPr>
-          <w:rFonts w:asciiTheme="minorHAnsi" w:hAnsiTheme="minorHAnsi" w:cstheme="minorHAnsi"/>
-          <w:b/>
-          <w:bCs/>
-        </w:rPr>
-      </w:pPr>
-    </w:p>
-    <w:p>
-      <w:pPr>
-        <w:rPr>
-          <w:rFonts w:asciiTheme="minorHAnsi" w:hAnsiTheme="minorHAnsi" w:cstheme="minorHAnsi"/>
-        </w:rPr>
-      </w:pPr>
-      <w:r>
-        <w:rPr>
-          <w:rFonts w:asciiTheme="minorHAnsi" w:hAnsiTheme="minorHAnsi" w:cstheme="minorHAnsi"/>
-          <w:b/>
-          <w:bCs/>
-        </w:rPr>
-        <w:t>Challenges</w:t>
-      </w:r>
-    </w:p>
-    <w:p>
-      <w:pPr>
-        <w:rPr>
-          <w:rFonts w:asciiTheme="minorHAnsi" w:hAnsiTheme="minorHAnsi" w:cstheme="minorHAnsi"/>
-          <w:i/>
-          <w:iCs/>
-        </w:rPr>
-      </w:pPr>
-      <w:r>
-        <w:rPr>
-          <w:rFonts w:asciiTheme="minorHAnsi" w:hAnsiTheme="minorHAnsi" w:cstheme="minorHAnsi"/>
-          <w:i/>
-          <w:iCs/>
-        </w:rPr>
-        <w:t>Tijdens uitvoeren heb je uitdagingen en hoe ga je die oplossen. Mitigerende maatregelen erbij opnoemen. Hou het simpel.</w:t>
+      <w:commentRangeStart w:id="6"/>
+      <w:r>
+        <w:rPr>
+          <w:rFonts w:asciiTheme="minorHAnsi" w:hAnsiTheme="minorHAnsi" w:cstheme="minorHAnsi"/>
+          <w:b/>
+          <w:bCs/>
+        </w:rPr>
+        <w:t>Reden voor het project</w:t>
+      </w:r>
+      <w:commentRangeEnd w:id="6"/>
+      <w:r>
+        <w:rPr>
+          <w:rStyle w:val="CommentReference"/>
+        </w:rPr>
+        <w:commentReference w:id="6"/>
+      </w:r>
+    </w:p>
+    <w:p>
+      <w:pPr>
+        <w:rPr>
+          <w:rFonts w:asciiTheme="minorHAnsi" w:hAnsiTheme="minorHAnsi" w:cstheme="minorHAnsi"/>
+          <w:i/>
+          <w:iCs/>
+        </w:rPr>
+      </w:pPr>
+      <w:r>
+        <w:rPr>
+          <w:rFonts w:asciiTheme="minorHAnsi" w:hAnsiTheme="minorHAnsi" w:cstheme="minorHAnsi"/>
+          <w:i/>
+          <w:iCs/>
+        </w:rPr>
+        <w:t>Het veiliger maken van scheepvaart door situation awareness te vergroten van crew</w:t>
+      </w:r>
+      <w:r>
+        <w:rPr>
+          <w:rFonts w:asciiTheme="minorHAnsi" w:hAnsiTheme="minorHAnsi" w:cstheme="minorHAnsi"/>
+          <w:i/>
+          <w:iCs/>
+        </w:rPr>
+        <w:t>.</w:t>
+      </w:r>
+    </w:p>
+    <w:p>
+      <w:pPr>
+        <w:rPr>
+          <w:rFonts w:asciiTheme="minorHAnsi" w:hAnsiTheme="minorHAnsi" w:cstheme="minorHAnsi"/>
+          <w:i/>
+          <w:iCs/>
+        </w:rPr>
+      </w:pPr>
+    </w:p>
+    <w:p>
+      <w:pPr>
+        <w:rPr>
+          <w:rFonts w:asciiTheme="minorHAnsi" w:hAnsiTheme="minorHAnsi" w:cstheme="minorHAnsi"/>
+          <w:b/>
+          <w:bCs/>
+        </w:rPr>
+      </w:pPr>
+      <w:commentRangeStart w:id="7"/>
+      <w:r>
+        <w:rPr>
+          <w:rFonts w:asciiTheme="minorHAnsi" w:hAnsiTheme="minorHAnsi" w:cstheme="minorHAnsi"/>
+          <w:b/>
+          <w:bCs/>
+        </w:rPr>
+        <w:t>Doel</w:t>
+      </w:r>
+      <w:commentRangeEnd w:id="7"/>
+      <w:r>
+        <w:rPr>
+          <w:rStyle w:val="CommentReference"/>
+        </w:rPr>
+        <w:commentReference w:id="7"/>
+      </w:r>
+    </w:p>
+    <w:p>
+      <w:pPr>
+        <w:rPr>
+          <w:rFonts w:asciiTheme="minorHAnsi" w:hAnsiTheme="minorHAnsi" w:cstheme="minorHAnsi"/>
+          <w:i/>
+          <w:iCs/>
+        </w:rPr>
+      </w:pPr>
+      <w:r>
+        <w:rPr>
+          <w:rFonts w:asciiTheme="minorHAnsi" w:hAnsiTheme="minorHAnsi" w:cstheme="minorHAnsi"/>
+          <w:i/>
+          <w:iCs/>
+        </w:rPr>
+        <w:t xml:space="preserve">Het doel van dit project is het in kaart brengen van factoren die invloed hebben op de </w:t>
+      </w:r>
+      <w:r>
+        <w:rPr>
+          <w:rFonts w:asciiTheme="minorHAnsi" w:hAnsiTheme="minorHAnsi" w:cstheme="minorHAnsi"/>
+          <w:i/>
+          <w:iCs/>
+        </w:rPr>
+        <w:t>‘</w:t>
+      </w:r>
+      <w:r>
+        <w:rPr>
+          <w:rFonts w:asciiTheme="minorHAnsi" w:hAnsiTheme="minorHAnsi" w:cstheme="minorHAnsi"/>
+          <w:i/>
+          <w:iCs/>
+        </w:rPr>
+        <w:t>situation awareness</w:t>
+      </w:r>
+      <w:r>
+        <w:rPr>
+          <w:rFonts w:asciiTheme="minorHAnsi" w:hAnsiTheme="minorHAnsi" w:cstheme="minorHAnsi"/>
+          <w:i/>
+          <w:iCs/>
+        </w:rPr>
+        <w:t>’</w:t>
+      </w:r>
+      <w:r>
+        <w:rPr>
+          <w:rFonts w:asciiTheme="minorHAnsi" w:hAnsiTheme="minorHAnsi" w:cstheme="minorHAnsi"/>
+          <w:i/>
+          <w:iCs/>
+        </w:rPr>
+        <w:t xml:space="preserve"> en welke informatie de crew nodig heeft om dit te verbeteren.</w:t>
+      </w:r>
+      <w:r>
+        <w:rPr>
+          <w:rFonts w:asciiTheme="minorHAnsi" w:hAnsiTheme="minorHAnsi" w:cstheme="minorHAnsi"/>
+          <w:i/>
+          <w:iCs/>
+        </w:rPr>
+        <w:t xml:space="preserve"> Waarbij ‘situation awareness’ bestaat uit drie onderdelen: </w:t>
+      </w:r>
+      <w:r>
+        <w:rPr>
+          <w:rFonts w:asciiTheme="minorHAnsi" w:hAnsiTheme="minorHAnsi" w:cstheme="minorHAnsi"/>
+          <w:i/>
+          <w:iCs/>
+        </w:rPr>
+        <w:t>het waarnemen van de omgeving</w:t>
+      </w:r>
+      <w:r>
+        <w:rPr>
+          <w:rFonts w:asciiTheme="minorHAnsi" w:hAnsiTheme="minorHAnsi" w:cstheme="minorHAnsi"/>
+          <w:i/>
+          <w:iCs/>
+        </w:rPr>
+        <w:t xml:space="preserve">, </w:t>
+      </w:r>
+      <w:r>
+        <w:rPr>
+          <w:rFonts w:asciiTheme="minorHAnsi" w:hAnsiTheme="minorHAnsi" w:cstheme="minorHAnsi"/>
+          <w:i/>
+          <w:iCs/>
+        </w:rPr>
+        <w:t>betekenis geven</w:t>
+      </w:r>
+      <w:r>
+        <w:rPr>
+          <w:rFonts w:asciiTheme="minorHAnsi" w:hAnsiTheme="minorHAnsi" w:cstheme="minorHAnsi"/>
+          <w:i/>
+          <w:iCs/>
+        </w:rPr>
+        <w:t xml:space="preserve"> aan waarnemingen zodat situatie wordt begrepen</w:t>
+      </w:r>
+      <w:r>
+        <w:rPr>
+          <w:rFonts w:asciiTheme="minorHAnsi" w:hAnsiTheme="minorHAnsi" w:cstheme="minorHAnsi"/>
+          <w:i/>
+          <w:iCs/>
+        </w:rPr>
+        <w:t xml:space="preserve">, </w:t>
+      </w:r>
+      <w:r>
+        <w:rPr>
+          <w:rFonts w:asciiTheme="minorHAnsi" w:hAnsiTheme="minorHAnsi" w:cstheme="minorHAnsi"/>
+          <w:i/>
+          <w:iCs/>
+        </w:rPr>
+        <w:t xml:space="preserve">om daarmee te voorspellen wat het effect is op </w:t>
+      </w:r>
+      <w:r>
+        <w:rPr>
+          <w:rFonts w:asciiTheme="minorHAnsi" w:hAnsiTheme="minorHAnsi" w:cstheme="minorHAnsi"/>
+          <w:i/>
+          <w:iCs/>
+        </w:rPr>
+        <w:t xml:space="preserve">bijvoorbeeld </w:t>
+      </w:r>
+      <w:r>
+        <w:rPr>
+          <w:rFonts w:asciiTheme="minorHAnsi" w:hAnsiTheme="minorHAnsi" w:cstheme="minorHAnsi"/>
+          <w:i/>
+          <w:iCs/>
+        </w:rPr>
+        <w:t>de ‘</w:t>
+      </w:r>
+      <w:r>
+        <w:rPr>
+          <w:rFonts w:asciiTheme="minorHAnsi" w:hAnsiTheme="minorHAnsi" w:cstheme="minorHAnsi"/>
+          <w:i/>
+          <w:iCs/>
+        </w:rPr>
+        <w:t>closest point of approach</w:t>
+      </w:r>
+      <w:r>
+        <w:rPr>
+          <w:rFonts w:asciiTheme="minorHAnsi" w:hAnsiTheme="minorHAnsi" w:cstheme="minorHAnsi"/>
+          <w:i/>
+          <w:iCs/>
+        </w:rPr>
+        <w:t>’</w:t>
+      </w:r>
+      <w:r>
+        <w:rPr>
+          <w:rFonts w:asciiTheme="minorHAnsi" w:hAnsiTheme="minorHAnsi" w:cstheme="minorHAnsi"/>
+          <w:i/>
+          <w:iCs/>
+        </w:rPr>
+        <w:t>.</w:t>
+      </w:r>
+    </w:p>
+    <w:p>
+      <w:pPr>
+        <w:rPr>
+          <w:rFonts w:asciiTheme="minorHAnsi" w:hAnsiTheme="minorHAnsi" w:cstheme="minorHAnsi"/>
+          <w:b/>
+          <w:bCs/>
+        </w:rPr>
+      </w:pPr>
+    </w:p>
+    <w:p>
+      <w:pPr>
+        <w:rPr>
+          <w:rFonts w:asciiTheme="minorHAnsi" w:hAnsiTheme="minorHAnsi" w:cstheme="minorHAnsi"/>
+        </w:rPr>
+      </w:pPr>
+      <w:commentRangeStart w:id="8"/>
+      <w:r>
+        <w:rPr>
+          <w:rFonts w:asciiTheme="minorHAnsi" w:hAnsiTheme="minorHAnsi" w:cstheme="minorHAnsi"/>
+          <w:b/>
+          <w:bCs/>
+        </w:rPr>
+        <w:t>Uitdagingen</w:t>
+      </w:r>
+      <w:commentRangeEnd w:id="8"/>
+      <w:r>
+        <w:rPr>
+          <w:rStyle w:val="CommentReference"/>
+        </w:rPr>
+        <w:commentReference w:id="8"/>
+      </w:r>
+    </w:p>
+    <w:p>
+      <w:pPr>
+        <w:rPr>
+          <w:rFonts w:asciiTheme="minorHAnsi" w:hAnsiTheme="minorHAnsi" w:cstheme="minorHAnsi"/>
+          <w:i/>
+          <w:iCs/>
+        </w:rPr>
+      </w:pPr>
+      <w:r>
+        <w:rPr>
+          <w:rFonts w:asciiTheme="minorHAnsi" w:hAnsiTheme="minorHAnsi" w:cstheme="minorHAnsi"/>
+          <w:i/>
+          <w:iCs/>
+        </w:rPr>
+        <w:t xml:space="preserve">Een belangrijk onderdeel is de validatie van de resultaten uit de theorie met de daadwerkelijke crew aanboord van schepen. </w:t>
+      </w:r>
+      <w:r>
+        <w:rPr>
+          <w:rFonts w:asciiTheme="minorHAnsi" w:hAnsiTheme="minorHAnsi" w:cstheme="minorHAnsi"/>
+          <w:i/>
+          <w:iCs/>
+        </w:rPr>
+        <w:t>Dit betekend dat er een grote menselijk factor in zit. Deze factor heeft veel variabele welke niet allemaal meegenomen kunnen worden zoals bijvoorbeeld culturele achtergrond en affiniteit met digitalisering. Door een gevarieerde testgroep te nemen en resultaten niet te generaliseren kunnen problemen worden voorkomen.</w:t>
+      </w:r>
+    </w:p>
+    <w:p>
+      <w:pPr>
+        <w:rPr>
+          <w:rFonts w:asciiTheme="minorHAnsi" w:hAnsiTheme="minorHAnsi" w:cstheme="minorHAnsi"/>
+          <w:i/>
+          <w:iCs/>
+        </w:rPr>
+      </w:pPr>
+      <w:r>
+        <w:rPr>
+          <w:rFonts w:asciiTheme="minorHAnsi" w:hAnsiTheme="minorHAnsi" w:cstheme="minorHAnsi"/>
+          <w:i/>
+          <w:iCs/>
+        </w:rPr>
+        <w:t xml:space="preserve">Om </w:t>
+      </w:r>
+      <w:r>
+        <w:rPr>
+          <w:rFonts w:asciiTheme="minorHAnsi" w:hAnsiTheme="minorHAnsi" w:cstheme="minorHAnsi"/>
+          <w:i/>
+          <w:iCs/>
+        </w:rPr>
+        <w:t>goede resultaten te verkrijgen moet het model achter de tool goed zijn en de juiste informatie geven. Dit zal worden gedaan in het maritieme deel van het onderzoek. Hierbij wordt meegenomen dat om de tool werkend te krijgen, het model een white-box approach nodig heeft.</w:t>
+      </w:r>
+    </w:p>
+    <w:p>
+      <w:pPr>
+        <w:rPr>
+          <w:rFonts w:asciiTheme="minorHAnsi" w:hAnsiTheme="minorHAnsi" w:cstheme="minorHAnsi"/>
+          <w:i/>
+          <w:iCs/>
+        </w:rPr>
+      </w:pPr>
+      <w:r>
+        <w:rPr>
+          <w:rFonts w:asciiTheme="minorHAnsi" w:hAnsiTheme="minorHAnsi" w:cstheme="minorHAnsi"/>
+          <w:i/>
+          <w:iCs/>
+        </w:rPr>
+        <w:t>Voor</w:t>
+      </w:r>
+      <w:r>
+        <w:rPr>
+          <w:rFonts w:asciiTheme="minorHAnsi" w:hAnsiTheme="minorHAnsi" w:cstheme="minorHAnsi"/>
+          <w:i/>
+          <w:iCs/>
+        </w:rPr>
+        <w:t xml:space="preserve"> concrete resultaten zullen een aantal specifieke use cases worden getest, uit vervolg onderzoek moet blijken of dit deels of volledig gegeneraliseerd kan worden en dus overal toepasbaar is. </w:t>
       </w:r>
     </w:p>
     <w:p>
@@ -553,116 +799,177 @@
         </w:rPr>
         <w:br/>
       </w:r>
-      <w:r>
-        <w:rPr>
-          <w:rFonts w:asciiTheme="minorHAnsi" w:hAnsiTheme="minorHAnsi" w:cstheme="minorHAnsi"/>
-          <w:b/>
-          <w:bCs/>
-        </w:rPr>
-        <w:t>Scope of the assignment</w:t>
-      </w:r>
-    </w:p>
-    <w:p>
-      <w:pPr>
-        <w:rPr>
-          <w:rFonts w:asciiTheme="minorHAnsi" w:hAnsiTheme="minorHAnsi" w:cstheme="minorHAnsi"/>
-          <w:i/>
-          <w:iCs/>
-        </w:rPr>
-      </w:pPr>
-      <w:r>
-        <w:rPr>
-          <w:rFonts w:asciiTheme="minorHAnsi" w:hAnsiTheme="minorHAnsi" w:cstheme="minorHAnsi"/>
-          <w:i/>
-          <w:iCs/>
-        </w:rPr>
-        <w:t xml:space="preserve">Uitschrijven wat hoort erbij wat hoort er niet bij (gebruik woorden, wees duidelijk en compleet) dit betreft de functionele specificatie van het systeem en alles wat daarvoor nodig is. </w:t>
-      </w:r>
-    </w:p>
-    <w:p>
-      <w:pPr>
-        <w:rPr>
-          <w:rFonts w:asciiTheme="minorHAnsi" w:hAnsiTheme="minorHAnsi" w:cstheme="minorHAnsi"/>
-          <w:i/>
-          <w:iCs/>
-        </w:rPr>
-      </w:pPr>
-    </w:p>
-    <w:p>
-      <w:pPr>
-        <w:rPr>
-          <w:rFonts w:asciiTheme="minorHAnsi" w:hAnsiTheme="minorHAnsi" w:cstheme="minorHAnsi"/>
-          <w:b/>
-          <w:bCs/>
-        </w:rPr>
-      </w:pPr>
-      <w:r>
-        <w:rPr>
-          <w:rFonts w:asciiTheme="minorHAnsi" w:hAnsiTheme="minorHAnsi" w:cstheme="minorHAnsi"/>
-          <w:b/>
-          <w:bCs/>
-        </w:rPr>
-        <w:t>Specifications</w:t>
-      </w:r>
-    </w:p>
-    <w:p>
-      <w:pPr>
-        <w:rPr>
-          <w:rFonts w:asciiTheme="minorHAnsi" w:hAnsiTheme="minorHAnsi" w:cstheme="minorHAnsi"/>
-          <w:i/>
-          <w:iCs/>
-        </w:rPr>
-      </w:pPr>
-      <w:r>
-        <w:rPr>
-          <w:rFonts w:asciiTheme="minorHAnsi" w:hAnsiTheme="minorHAnsi" w:cstheme="minorHAnsi"/>
-          <w:i/>
-          <w:iCs/>
-        </w:rPr>
-        <w:t xml:space="preserve">Waaraan moet hetgeen je levert voldoen? </w:t>
-      </w:r>
-      <w:proofErr w:type="spellStart"/>
-      <w:r>
-        <w:rPr>
-          <w:rFonts w:asciiTheme="minorHAnsi" w:hAnsiTheme="minorHAnsi" w:cstheme="minorHAnsi"/>
-          <w:i/>
-          <w:iCs/>
-          <w:lang w:val="en-US"/>
-        </w:rPr>
-        <w:t>Bijvoorbeeld</w:t>
-      </w:r>
-      <w:proofErr w:type="spellEnd"/>
-      <w:r>
-        <w:rPr>
-          <w:rFonts w:asciiTheme="minorHAnsi" w:hAnsiTheme="minorHAnsi" w:cstheme="minorHAnsi"/>
-          <w:i/>
-          <w:iCs/>
-          <w:lang w:val="en-US"/>
-        </w:rPr>
-        <w:t xml:space="preserve"> “The result of the work package that will be made will describe the specifications for….  </w:t>
-      </w:r>
-      <w:r>
-        <w:rPr>
-          <w:rFonts w:asciiTheme="minorHAnsi" w:hAnsiTheme="minorHAnsi" w:cstheme="minorHAnsi"/>
-          <w:i/>
-          <w:iCs/>
-        </w:rPr>
-        <w:t>“</w:t>
-      </w:r>
-    </w:p>
-    <w:p>
-      <w:pPr>
-        <w:rPr>
-          <w:rFonts w:asciiTheme="minorHAnsi" w:hAnsiTheme="minorHAnsi" w:cstheme="minorHAnsi"/>
-        </w:rPr>
-      </w:pPr>
-    </w:p>
-    <w:p>
-      <w:pPr>
-        <w:rPr>
-          <w:rFonts w:asciiTheme="minorHAnsi" w:hAnsiTheme="minorHAnsi" w:cstheme="minorHAnsi"/>
-        </w:rPr>
-      </w:pPr>
+      <w:commentRangeStart w:id="9"/>
+      <w:r>
+        <w:rPr>
+          <w:rFonts w:asciiTheme="minorHAnsi" w:hAnsiTheme="minorHAnsi" w:cstheme="minorHAnsi"/>
+          <w:b/>
+          <w:bCs/>
+        </w:rPr>
+        <w:t xml:space="preserve">Scope </w:t>
+      </w:r>
+      <w:r>
+        <w:rPr>
+          <w:rFonts w:asciiTheme="minorHAnsi" w:hAnsiTheme="minorHAnsi" w:cstheme="minorHAnsi"/>
+          <w:b/>
+          <w:bCs/>
+        </w:rPr>
+        <w:t>van het project</w:t>
+      </w:r>
+      <w:commentRangeEnd w:id="9"/>
+      <w:r>
+        <w:rPr>
+          <w:rStyle w:val="CommentReference"/>
+        </w:rPr>
+        <w:commentReference w:id="9"/>
+      </w:r>
+    </w:p>
+    <w:p>
+      <w:pPr>
+        <w:rPr>
+          <w:rFonts w:asciiTheme="minorHAnsi" w:hAnsiTheme="minorHAnsi" w:cstheme="minorHAnsi"/>
+          <w:i/>
+          <w:iCs/>
+        </w:rPr>
+      </w:pPr>
+      <w:r>
+        <w:rPr>
+          <w:rFonts w:asciiTheme="minorHAnsi" w:hAnsiTheme="minorHAnsi" w:cstheme="minorHAnsi"/>
+          <w:i/>
+          <w:iCs/>
+        </w:rPr>
+        <w:t>Beschrijf use cases</w:t>
+      </w:r>
+    </w:p>
+    <w:p>
+      <w:pPr>
+        <w:rPr>
+          <w:rFonts w:asciiTheme="minorHAnsi" w:hAnsiTheme="minorHAnsi" w:cstheme="minorHAnsi"/>
+          <w:i/>
+          <w:iCs/>
+        </w:rPr>
+      </w:pPr>
+    </w:p>
+    <w:p>
+      <w:pPr>
+        <w:rPr>
+          <w:rFonts w:asciiTheme="minorHAnsi" w:hAnsiTheme="minorHAnsi" w:cstheme="minorHAnsi"/>
+          <w:i/>
+          <w:iCs/>
+        </w:rPr>
+      </w:pPr>
+      <w:r>
+        <w:rPr>
+          <w:rFonts w:asciiTheme="minorHAnsi" w:hAnsiTheme="minorHAnsi" w:cstheme="minorHAnsi"/>
+          <w:i/>
+          <w:iCs/>
+        </w:rPr>
+        <w:t>De nieuwe kennis die ontwikkeld gaat worden heeft zal vooral gericht zijn op het bepalen van de cost functie en een waarde hangen aan de complexiteit. Voor het physische model zijn een aantal onderdelen van belang: environmental (wind, golven, stroming, vaarsnelheid), hydrodynamic en machinery. Hiervoor zullen een aantal bekende modellen met elkaar worden vergeleken op basis van gevraagde input, rekentijd en resultaat. Ditzelfde geldt voor het generen van routes en bepalen van optimale route.</w:t>
+      </w:r>
+    </w:p>
+    <w:p>
+      <w:pPr>
+        <w:rPr>
+          <w:rFonts w:asciiTheme="minorHAnsi" w:hAnsiTheme="minorHAnsi" w:cstheme="minorHAnsi"/>
+          <w:i/>
+          <w:iCs/>
+        </w:rPr>
+      </w:pPr>
+      <w:r>
+        <w:rPr>
+          <w:rFonts w:asciiTheme="minorHAnsi" w:hAnsiTheme="minorHAnsi" w:cstheme="minorHAnsi"/>
+          <w:i/>
+          <w:iCs/>
+        </w:rPr>
+        <w:t>De GUI en API waarmee gecommuniceerd gaat worden zullen ook zelf worden ontwikkeld en worden getest. Dit valt echter onder de scope van het onderzoek voor Computer Science. Dit geldt ook voor een deels voor het bepalen van de complexiteits functie. Aangezien het hier gaat om de interactie met crew.</w:t>
+      </w:r>
+    </w:p>
+    <w:p>
+      <w:pPr>
+        <w:rPr>
+          <w:rFonts w:asciiTheme="minorHAnsi" w:hAnsiTheme="minorHAnsi" w:cstheme="minorHAnsi"/>
+          <w:i/>
+          <w:iCs/>
+        </w:rPr>
+      </w:pPr>
+      <w:r>
+        <w:rPr>
+          <w:rFonts w:asciiTheme="minorHAnsi" w:hAnsiTheme="minorHAnsi" w:cstheme="minorHAnsi"/>
+          <w:i/>
+          <w:iCs/>
+        </w:rPr>
+        <w:t xml:space="preserve">Het is op dit moment niet de bedoeling om zelf metingen te doen, aangezien Damen twee grote projecten heeft lopen waarbij veel data is verzameld van Fast Crew Suppliers en Tugs. </w:t>
+      </w:r>
+    </w:p>
+    <w:p>
+      <w:pPr>
+        <w:rPr>
+          <w:rFonts w:asciiTheme="minorHAnsi" w:hAnsiTheme="minorHAnsi" w:cstheme="minorHAnsi"/>
+          <w:i/>
+          <w:iCs/>
+        </w:rPr>
+      </w:pPr>
+    </w:p>
+    <w:p>
+      <w:pPr>
+        <w:rPr>
+          <w:rFonts w:asciiTheme="minorHAnsi" w:hAnsiTheme="minorHAnsi" w:cstheme="minorHAnsi"/>
+          <w:b/>
+          <w:bCs/>
+        </w:rPr>
+      </w:pPr>
+      <w:commentRangeStart w:id="10"/>
+      <w:r>
+        <w:rPr>
+          <w:rFonts w:asciiTheme="minorHAnsi" w:hAnsiTheme="minorHAnsi" w:cstheme="minorHAnsi"/>
+          <w:b/>
+          <w:bCs/>
+        </w:rPr>
+        <w:t>Specificaties</w:t>
+      </w:r>
+      <w:commentRangeEnd w:id="10"/>
+      <w:r>
+        <w:rPr>
+          <w:rStyle w:val="CommentReference"/>
+        </w:rPr>
+        <w:commentReference w:id="10"/>
+      </w:r>
+    </w:p>
+    <w:p>
+      <w:pPr>
+        <w:rPr>
+          <w:rFonts w:asciiTheme="minorHAnsi" w:hAnsiTheme="minorHAnsi" w:cstheme="minorHAnsi"/>
+          <w:i/>
+          <w:iCs/>
+        </w:rPr>
+      </w:pPr>
+      <w:bookmarkStart w:id="11" w:name="_GoBack"/>
+      <w:bookmarkEnd w:id="11"/>
+      <w:r>
+        <w:rPr>
+          <w:rFonts w:asciiTheme="minorHAnsi" w:hAnsiTheme="minorHAnsi" w:cstheme="minorHAnsi"/>
+          <w:i/>
+          <w:iCs/>
+        </w:rPr>
+        <w:t xml:space="preserve">De resultaten zijn bedoeld als een van de eerste stapjes op een lange weg richting remote en autonoom varen. Dit betekend dat het resultaat een stukje van de puzzel moet zijn die ook past in het grote geheel. Daarom zal tijdens het project veel feedback van buitenaf worden gevraagd. Uiteindelijk is het belangrijkste resultaat een kloppend model voor de complexiteit van een manoeuvre. </w:t>
+      </w:r>
+    </w:p>
+    <w:p>
+      <w:pPr>
+        <w:rPr>
+          <w:rFonts w:asciiTheme="minorHAnsi" w:hAnsiTheme="minorHAnsi" w:cstheme="minorHAnsi"/>
+          <w:i/>
+          <w:iCs/>
+        </w:rPr>
+      </w:pPr>
+    </w:p>
+    <w:p>
+      <w:pPr>
+        <w:rPr>
+          <w:rFonts w:asciiTheme="minorHAnsi" w:hAnsiTheme="minorHAnsi" w:cstheme="minorHAnsi"/>
+        </w:rPr>
+      </w:pPr>
+      <w:commentRangeStart w:id="12"/>
       <w:r>
         <w:rPr>
           <w:rFonts w:asciiTheme="minorHAnsi" w:hAnsiTheme="minorHAnsi" w:cstheme="minorHAnsi"/>
@@ -677,227 +984,31 @@
         </w:rPr>
         <w:t xml:space="preserve"> </w:t>
       </w:r>
-    </w:p>
-    <w:p>
-      <w:pPr>
-        <w:rPr>
-          <w:rFonts w:asciiTheme="minorHAnsi" w:hAnsiTheme="minorHAnsi" w:cstheme="minorHAnsi"/>
-          <w:i/>
-          <w:iCs/>
-        </w:rPr>
-      </w:pPr>
-      <w:r>
-        <w:rPr>
-          <w:rFonts w:asciiTheme="minorHAnsi" w:hAnsiTheme="minorHAnsi" w:cstheme="minorHAnsi"/>
-          <w:i/>
-          <w:iCs/>
-        </w:rPr>
-        <w:t xml:space="preserve">Welke documenten ga je opleveren? Wanneer? Hoeveel tijd / doorlooptijd verwacht je? Wie heb je daarvoor nodig? Zit er een volgorde en (onderlinge) afhankelijkheden in? Note: de aaneenschakeling van documenten en de tijd die je nodig heb om ze te maken is je planning. </w:t>
-      </w:r>
-    </w:p>
-    <w:p>
-      <w:pPr>
-        <w:rPr>
-          <w:rFonts w:asciiTheme="minorHAnsi" w:hAnsiTheme="minorHAnsi" w:cstheme="minorHAnsi"/>
+      <w:commentRangeEnd w:id="12"/>
+      <w:r>
+        <w:rPr>
+          <w:rStyle w:val="CommentReference"/>
+        </w:rPr>
+        <w:commentReference w:id="12"/>
+      </w:r>
+    </w:p>
+    <w:p>
+      <w:pPr>
+        <w:rPr>
+          <w:rFonts w:asciiTheme="minorHAnsi" w:hAnsiTheme="minorHAnsi" w:cstheme="minorHAnsi"/>
+          <w:i/>
+          <w:iCs/>
           <w:sz w:val="20"/>
           <w:szCs w:val="20"/>
         </w:rPr>
       </w:pPr>
-    </w:p>
-    <w:p>
-      <w:pPr>
-        <w:rPr>
-          <w:rFonts w:asciiTheme="minorHAnsi" w:hAnsiTheme="minorHAnsi" w:cstheme="minorHAnsi"/>
-        </w:rPr>
-      </w:pPr>
-      <w:r>
-        <w:rPr>
-          <w:rFonts w:asciiTheme="minorHAnsi" w:hAnsiTheme="minorHAnsi" w:cstheme="minorHAnsi"/>
-          <w:b/>
-          <w:bCs/>
-        </w:rPr>
-        <w:t>Steps</w:t>
-      </w:r>
-    </w:p>
-    <w:p>
-      <w:pPr>
-        <w:rPr>
-          <w:rFonts w:asciiTheme="minorHAnsi" w:hAnsiTheme="minorHAnsi" w:cstheme="minorHAnsi"/>
-          <w:i/>
-          <w:iCs/>
-          <w:sz w:val="20"/>
-          <w:szCs w:val="20"/>
-        </w:rPr>
-      </w:pPr>
-      <w:r>
-        <w:rPr>
-          <w:rFonts w:asciiTheme="minorHAnsi" w:hAnsiTheme="minorHAnsi" w:cstheme="minorHAnsi"/>
-          <w:i/>
-          <w:iCs/>
-          <w:sz w:val="20"/>
-          <w:szCs w:val="20"/>
-        </w:rPr>
-        <w:t>Welke stappen ga je nemen</w:t>
-      </w:r>
-    </w:p>
-    <w:p>
-      <w:pPr>
-        <w:rPr>
-          <w:rFonts w:asciiTheme="minorHAnsi" w:hAnsiTheme="minorHAnsi" w:cstheme="minorHAnsi"/>
-          <w:i/>
-          <w:iCs/>
-          <w:sz w:val="20"/>
-          <w:szCs w:val="20"/>
-        </w:rPr>
-      </w:pPr>
-    </w:p>
-    <w:p>
-      <w:pPr>
-        <w:rPr>
-          <w:rFonts w:asciiTheme="minorHAnsi" w:hAnsiTheme="minorHAnsi" w:cstheme="minorHAnsi"/>
-          <w:i/>
-          <w:iCs/>
-          <w:sz w:val="20"/>
-          <w:szCs w:val="20"/>
-        </w:rPr>
-      </w:pPr>
-      <w:r>
-        <w:rPr>
-          <w:rFonts w:asciiTheme="minorHAnsi" w:hAnsiTheme="minorHAnsi" w:cstheme="minorHAnsi"/>
-          <w:i/>
-          <w:iCs/>
-          <w:sz w:val="20"/>
-          <w:szCs w:val="20"/>
-        </w:rPr>
-        <w:t>Welke informatie is nodig om tot een goed oordeel te komen, voor model, en wat wordt gepresenteerd?</w:t>
-      </w:r>
-    </w:p>
-    <w:p>
-      <w:pPr>
-        <w:rPr>
-          <w:rFonts w:asciiTheme="minorHAnsi" w:hAnsiTheme="minorHAnsi" w:cstheme="minorHAnsi"/>
-          <w:i/>
-          <w:iCs/>
-          <w:sz w:val="20"/>
-          <w:szCs w:val="20"/>
-        </w:rPr>
-      </w:pPr>
-    </w:p>
-    <w:p>
-      <w:pPr>
-        <w:rPr>
-          <w:rFonts w:asciiTheme="minorHAnsi" w:hAnsiTheme="minorHAnsi" w:cstheme="minorHAnsi"/>
-          <w:i/>
-          <w:iCs/>
-          <w:sz w:val="20"/>
-          <w:szCs w:val="20"/>
-        </w:rPr>
-      </w:pPr>
-      <w:r>
-        <w:rPr>
-          <w:rFonts w:asciiTheme="minorHAnsi" w:hAnsiTheme="minorHAnsi" w:cstheme="minorHAnsi"/>
-          <w:i/>
-          <w:iCs/>
-          <w:sz w:val="20"/>
-          <w:szCs w:val="20"/>
-        </w:rPr>
-        <w:t>Hoe snel lukt het een crew member gebaseerd op de gegeven informatie een schets van de situatie te maken</w:t>
-      </w:r>
-      <w:r>
-        <w:rPr>
-          <w:rFonts w:asciiTheme="minorHAnsi" w:hAnsiTheme="minorHAnsi" w:cstheme="minorHAnsi"/>
-          <w:i/>
-          <w:iCs/>
-          <w:sz w:val="20"/>
-          <w:szCs w:val="20"/>
-        </w:rPr>
-        <w:t>, in onderzoek varieren van gegeven informatie</w:t>
-      </w:r>
-      <w:r>
-        <w:rPr>
-          <w:rFonts w:asciiTheme="minorHAnsi" w:hAnsiTheme="minorHAnsi" w:cstheme="minorHAnsi"/>
-          <w:i/>
-          <w:iCs/>
-          <w:sz w:val="20"/>
-          <w:szCs w:val="20"/>
-        </w:rPr>
-        <w:t>?</w:t>
-      </w:r>
-    </w:p>
-    <w:p>
-      <w:pPr>
-        <w:rPr>
-          <w:rFonts w:asciiTheme="minorHAnsi" w:hAnsiTheme="minorHAnsi" w:cstheme="minorHAnsi"/>
-          <w:i/>
-          <w:iCs/>
-          <w:sz w:val="20"/>
-          <w:szCs w:val="20"/>
-        </w:rPr>
-      </w:pPr>
-    </w:p>
-    <w:p>
-      <w:pPr>
-        <w:rPr>
-          <w:rFonts w:asciiTheme="minorHAnsi" w:hAnsiTheme="minorHAnsi" w:cstheme="minorHAnsi"/>
-          <w:i/>
-          <w:iCs/>
-          <w:sz w:val="20"/>
-          <w:szCs w:val="20"/>
-        </w:rPr>
-      </w:pPr>
-      <w:r>
-        <w:rPr>
-          <w:rFonts w:asciiTheme="minorHAnsi" w:hAnsiTheme="minorHAnsi" w:cstheme="minorHAnsi"/>
-          <w:i/>
-          <w:iCs/>
-          <w:sz w:val="20"/>
-          <w:szCs w:val="20"/>
-        </w:rPr>
-        <w:t>Wanneer vertrouwd crew input van model, en zou hij dat moeten doen?</w:t>
-      </w:r>
-    </w:p>
-    <w:p>
-      <w:pPr>
-        <w:rPr>
-          <w:rFonts w:asciiTheme="minorHAnsi" w:hAnsiTheme="minorHAnsi" w:cstheme="minorHAnsi"/>
-          <w:i/>
-          <w:iCs/>
-          <w:sz w:val="20"/>
-          <w:szCs w:val="20"/>
-        </w:rPr>
-      </w:pPr>
-    </w:p>
-    <w:p>
-      <w:pPr>
-        <w:rPr>
-          <w:rFonts w:asciiTheme="minorHAnsi" w:hAnsiTheme="minorHAnsi" w:cstheme="minorHAnsi"/>
-          <w:i/>
-          <w:iCs/>
-          <w:sz w:val="20"/>
-          <w:szCs w:val="20"/>
-        </w:rPr>
-      </w:pPr>
-      <w:bookmarkStart w:id="0" w:name="_GoBack"/>
-      <w:bookmarkEnd w:id="0"/>
-      <w:r>
-        <w:rPr>
-          <w:rFonts w:asciiTheme="minorHAnsi" w:hAnsiTheme="minorHAnsi" w:cstheme="minorHAnsi"/>
-          <w:i/>
-          <w:iCs/>
-          <w:sz w:val="20"/>
-          <w:szCs w:val="20"/>
-        </w:rPr>
-        <w:t xml:space="preserve">Wat wordt de rol van de mens in de nieuwe situatie waarbij </w:t>
-      </w:r>
-      <w:r>
-        <w:rPr>
-          <w:rFonts w:asciiTheme="minorHAnsi" w:hAnsiTheme="minorHAnsi" w:cstheme="minorHAnsi"/>
-          <w:i/>
-          <w:iCs/>
-          <w:sz w:val="20"/>
-          <w:szCs w:val="20"/>
-        </w:rPr>
-        <w:t>autonoom en remote voor gaat komen (zie plaatje in paper Liz Carver)</w:t>
+      <w:r>
+        <w:rPr>
+          <w:rFonts w:asciiTheme="minorHAnsi" w:hAnsiTheme="minorHAnsi" w:cstheme="minorHAnsi"/>
+          <w:i/>
+          <w:iCs/>
+        </w:rPr>
+        <w:t>n.t.b.</w:t>
       </w:r>
       <w:r>
         <w:rPr>
@@ -914,6 +1025,7 @@
           <w:szCs w:val="40"/>
         </w:rPr>
       </w:pPr>
+      <w:commentRangeStart w:id="13"/>
       <w:r>
         <w:rPr>
           <w:rFonts w:asciiTheme="minorHAnsi" w:hAnsiTheme="minorHAnsi" w:cstheme="minorHAnsi"/>
@@ -925,24 +1037,27 @@
         <w:lastRenderedPageBreak/>
         <w:t>Steps</w:t>
       </w:r>
-    </w:p>
-    <w:p>
-      <w:pPr>
-        <w:rPr>
-          <w:rFonts w:asciiTheme="minorHAnsi" w:hAnsiTheme="minorHAnsi" w:cstheme="minorHAnsi"/>
-          <w:i/>
-          <w:iCs/>
-          <w:sz w:val="20"/>
-          <w:szCs w:val="20"/>
-        </w:rPr>
-      </w:pPr>
-      <w:r>
-        <w:rPr>
-          <w:rFonts w:asciiTheme="minorHAnsi" w:hAnsiTheme="minorHAnsi" w:cstheme="minorHAnsi"/>
-          <w:i/>
-          <w:iCs/>
-          <w:sz w:val="20"/>
-          <w:szCs w:val="20"/>
+      <w:commentRangeEnd w:id="13"/>
+      <w:r>
+        <w:rPr>
+          <w:rStyle w:val="CommentReference"/>
+        </w:rPr>
+        <w:commentReference w:id="13"/>
+      </w:r>
+    </w:p>
+    <w:p>
+      <w:pPr>
+        <w:rPr>
+          <w:rFonts w:asciiTheme="minorHAnsi" w:hAnsiTheme="minorHAnsi" w:cstheme="minorHAnsi"/>
+          <w:i/>
+          <w:iCs/>
+        </w:rPr>
+      </w:pPr>
+      <w:r>
+        <w:rPr>
+          <w:rFonts w:asciiTheme="minorHAnsi" w:hAnsiTheme="minorHAnsi" w:cstheme="minorHAnsi"/>
+          <w:i/>
+          <w:iCs/>
         </w:rPr>
         <w:t>Welke stappen ga je nemen</w:t>
       </w:r>
@@ -951,8 +1066,103 @@
       <w:pPr>
         <w:rPr>
           <w:rFonts w:asciiTheme="minorHAnsi" w:hAnsiTheme="minorHAnsi" w:cstheme="minorHAnsi"/>
-        </w:rPr>
-      </w:pPr>
+          <w:i/>
+          <w:iCs/>
+        </w:rPr>
+      </w:pPr>
+    </w:p>
+    <w:p>
+      <w:pPr>
+        <w:rPr>
+          <w:rFonts w:asciiTheme="minorHAnsi" w:hAnsiTheme="minorHAnsi" w:cstheme="minorHAnsi"/>
+          <w:i/>
+          <w:iCs/>
+        </w:rPr>
+      </w:pPr>
+      <w:r>
+        <w:rPr>
+          <w:rFonts w:asciiTheme="minorHAnsi" w:hAnsiTheme="minorHAnsi" w:cstheme="minorHAnsi"/>
+          <w:i/>
+          <w:iCs/>
+        </w:rPr>
+        <w:t>Welke informatie is nodig om tot een goed oordeel te komen, voor model, en wat wordt gepresenteerd?</w:t>
+      </w:r>
+    </w:p>
+    <w:p>
+      <w:pPr>
+        <w:rPr>
+          <w:rFonts w:asciiTheme="minorHAnsi" w:hAnsiTheme="minorHAnsi" w:cstheme="minorHAnsi"/>
+          <w:i/>
+          <w:iCs/>
+        </w:rPr>
+      </w:pPr>
+    </w:p>
+    <w:p>
+      <w:pPr>
+        <w:rPr>
+          <w:rFonts w:asciiTheme="minorHAnsi" w:hAnsiTheme="minorHAnsi" w:cstheme="minorHAnsi"/>
+          <w:i/>
+          <w:iCs/>
+        </w:rPr>
+      </w:pPr>
+      <w:r>
+        <w:rPr>
+          <w:rFonts w:asciiTheme="minorHAnsi" w:hAnsiTheme="minorHAnsi" w:cstheme="minorHAnsi"/>
+          <w:i/>
+          <w:iCs/>
+        </w:rPr>
+        <w:t>Hoe snel lukt het een crew member gebaseerd op de gegeven informatie een schets van de situatie te maken, in onderzoek varieren van gegeven informatie?</w:t>
+      </w:r>
+    </w:p>
+    <w:p>
+      <w:pPr>
+        <w:rPr>
+          <w:rFonts w:asciiTheme="minorHAnsi" w:hAnsiTheme="minorHAnsi" w:cstheme="minorHAnsi"/>
+          <w:i/>
+          <w:iCs/>
+        </w:rPr>
+      </w:pPr>
+    </w:p>
+    <w:p>
+      <w:pPr>
+        <w:rPr>
+          <w:rFonts w:asciiTheme="minorHAnsi" w:hAnsiTheme="minorHAnsi" w:cstheme="minorHAnsi"/>
+          <w:i/>
+          <w:iCs/>
+        </w:rPr>
+      </w:pPr>
+      <w:r>
+        <w:rPr>
+          <w:rFonts w:asciiTheme="minorHAnsi" w:hAnsiTheme="minorHAnsi" w:cstheme="minorHAnsi"/>
+          <w:i/>
+          <w:iCs/>
+        </w:rPr>
+        <w:t>Wanneer vertrouwd crew input van model, en zou hij dat moeten doen?</w:t>
+      </w:r>
+    </w:p>
+    <w:p>
+      <w:pPr>
+        <w:rPr>
+          <w:rFonts w:asciiTheme="minorHAnsi" w:hAnsiTheme="minorHAnsi" w:cstheme="minorHAnsi"/>
+          <w:i/>
+          <w:iCs/>
+        </w:rPr>
+      </w:pPr>
+    </w:p>
+    <w:p>
+      <w:pPr>
+        <w:rPr>
+          <w:rFonts w:asciiTheme="minorHAnsi" w:hAnsiTheme="minorHAnsi" w:cstheme="minorHAnsi"/>
+        </w:rPr>
+      </w:pPr>
+      <w:r>
+        <w:rPr>
+          <w:rFonts w:asciiTheme="minorHAnsi" w:hAnsiTheme="minorHAnsi" w:cstheme="minorHAnsi"/>
+          <w:i/>
+          <w:iCs/>
+        </w:rPr>
+        <w:t>Wat wordt de rol van de mens in de nieuwe situatie waarbij autonoom en remote voor gaat komen (zie plaatje in paper Liz Carver)</w:t>
+      </w:r>
     </w:p>
     <w:sectPr>
       <w:pgSz w:w="11906" w:h="16838"/>
@@ -962,6 +1172,598 @@
     </w:sectPr>
   </w:body>
 </w:document>
+</file>
+
+<file path=word/comments.xml><?xml version="1.0" encoding="utf-8"?>
+<w:comments xmlns:wpc="http://schemas.microsoft.com/office/word/2010/wordprocessingCanvas" xmlns:cx="http://schemas.microsoft.com/office/drawing/2014/chartex" xmlns:cx1="http://schemas.microsoft.com/office/drawing/2015/9/8/chartex" xmlns:cx2="http://schemas.microsoft.com/office/drawing/2015/10/21/chartex" xmlns:cx3="http://schemas.microsoft.com/office/drawing/2016/5/9/chartex" xmlns:cx4="http://schemas.microsoft.com/office/drawing/2016/5/10/chartex" xmlns:cx5="http://schemas.microsoft.com/office/drawing/2016/5/11/chartex" xmlns:cx6="http://schemas.microsoft.com/office/drawing/2016/5/12/chartex" xmlns:cx7="http://schemas.microsoft.com/office/drawing/2016/5/13/chartex" xmlns:cx8="http://schemas.microsoft.com/office/drawing/2016/5/14/chartex" xmlns:mc="http://schemas.openxmlformats.org/markup-compatibility/2006" xmlns:aink="http://schemas.microsoft.com/office/drawing/2016/ink" xmlns:am3d="http://schemas.microsoft.com/office/drawing/2017/model3d" xmlns:o="urn:schemas-microsoft-com:office:office" xmlns:r="http://schemas.openxmlformats.org/officeDocument/2006/relationships" xmlns:m="http://schemas.openxmlformats.org/officeDocument/2006/math" xmlns:v="urn:schemas-microsoft-com:vml" xmlns:wp14="http://schemas.microsoft.com/office/word/2010/wordprocessingDrawing" xmlns:wp="http://schemas.openxmlformats.org/drawingml/2006/wordprocessingDrawing" xmlns:w10="urn:schemas-microsoft-com:office:word" xmlns:w="http://schemas.openxmlformats.org/wordprocessingml/2006/main" xmlns:w14="http://schemas.microsoft.com/office/word/2010/wordml" xmlns:w15="http://schemas.microsoft.com/office/word/2012/wordml" xmlns:w16cid="http://schemas.microsoft.com/office/word/2016/wordml/cid" xmlns:w16se="http://schemas.microsoft.com/office/word/2015/wordml/symex" xmlns:wpg="http://schemas.microsoft.com/office/word/2010/wordprocessingGroup" xmlns:wpi="http://schemas.microsoft.com/office/word/2010/wordprocessingInk" xmlns:wne="http://schemas.microsoft.com/office/word/2006/wordml" xmlns:wps="http://schemas.microsoft.com/office/word/2010/wordprocessingShape" mc:Ignorable="w14 w15 w16se w16cid wp14">
+  <w:comment w:id="0" w:author="Ingmar Wever" w:date="2017-09-18T11:38:00Z" w:initials="IW">
+    <w:p>
+      <w:pPr>
+        <w:rPr>
+          <w:rFonts w:asciiTheme="minorHAnsi" w:hAnsiTheme="minorHAnsi" w:cstheme="minorHAnsi"/>
+          <w:i/>
+          <w:iCs/>
+        </w:rPr>
+      </w:pPr>
+      <w:r>
+        <w:rPr>
+          <w:rStyle w:val="CommentReference"/>
+        </w:rPr>
+        <w:annotationRef/>
+      </w:r>
+      <w:r>
+        <w:rPr>
+          <w:rFonts w:asciiTheme="minorHAnsi" w:hAnsiTheme="minorHAnsi" w:cstheme="minorHAnsi"/>
+          <w:i/>
+          <w:iCs/>
+        </w:rPr>
+        <w:t xml:space="preserve">Wat zijn de benefits voor het bedrijf uiteindelijk? Welke behoefte wordt ingevuld? Formuleer in 1 zin wat Damen overhoudt nadat de complete opdracht is opgeleverd en werkt. Bijvoorbeeld iets over invloed kunnen uitoefen op energie besparing, product innovatie, reduceren van incidenten, … </w:t>
+      </w:r>
+    </w:p>
+    <w:p>
+      <w:pPr>
+        <w:pStyle w:val="CommentText"/>
+      </w:pPr>
+    </w:p>
+  </w:comment>
+  <w:comment w:id="1" w:author="Ingmar Wever" w:date="2017-09-18T11:38:00Z" w:initials="IW">
+    <w:p>
+      <w:pPr>
+        <w:rPr>
+          <w:rFonts w:asciiTheme="minorHAnsi" w:hAnsiTheme="minorHAnsi" w:cstheme="minorHAnsi"/>
+          <w:i/>
+          <w:iCs/>
+        </w:rPr>
+      </w:pPr>
+      <w:r>
+        <w:rPr>
+          <w:rStyle w:val="CommentReference"/>
+        </w:rPr>
+        <w:annotationRef/>
+      </w:r>
+      <w:r>
+        <w:rPr>
+          <w:rFonts w:asciiTheme="minorHAnsi" w:hAnsiTheme="minorHAnsi" w:cstheme="minorHAnsi"/>
+          <w:i/>
+          <w:iCs/>
+        </w:rPr>
+        <w:t>Wat is doel van dit werk pakket/ jouw opdracht. Wat wil je hiermee bereiken? Denk hierbij bijvoorbeeld aan “het doel van dit werk pakket is de specificaties voor het verbetersysteem te ontwikkelen.”</w:t>
+      </w:r>
+    </w:p>
+    <w:p>
+      <w:pPr>
+        <w:pStyle w:val="CommentText"/>
+      </w:pPr>
+    </w:p>
+  </w:comment>
+  <w:comment w:id="2" w:author="Ingmar Wever" w:date="2017-09-18T11:39:00Z" w:initials="IW">
+    <w:p>
+      <w:pPr>
+        <w:rPr>
+          <w:rFonts w:asciiTheme="minorHAnsi" w:hAnsiTheme="minorHAnsi" w:cstheme="minorHAnsi"/>
+          <w:i/>
+          <w:iCs/>
+        </w:rPr>
+      </w:pPr>
+      <w:r>
+        <w:rPr>
+          <w:rStyle w:val="CommentReference"/>
+        </w:rPr>
+        <w:annotationRef/>
+      </w:r>
+      <w:r>
+        <w:rPr>
+          <w:rFonts w:asciiTheme="minorHAnsi" w:hAnsiTheme="minorHAnsi" w:cstheme="minorHAnsi"/>
+          <w:i/>
+          <w:iCs/>
+        </w:rPr>
+        <w:t>Tijdens uitvoeren heb je uitdagingen en hoe ga je die oplossen. Mitigerende maatregelen erbij opnoemen. Hou het simpel.</w:t>
+      </w:r>
+    </w:p>
+  </w:comment>
+  <w:comment w:id="3" w:author="Ingmar Wever" w:date="2017-09-18T11:39:00Z" w:initials="IW">
+    <w:p>
+      <w:pPr>
+        <w:rPr>
+          <w:rFonts w:asciiTheme="minorHAnsi" w:hAnsiTheme="minorHAnsi" w:cstheme="minorHAnsi"/>
+          <w:i/>
+          <w:iCs/>
+        </w:rPr>
+      </w:pPr>
+      <w:r>
+        <w:rPr>
+          <w:rStyle w:val="CommentReference"/>
+        </w:rPr>
+        <w:annotationRef/>
+      </w:r>
+      <w:r>
+        <w:rPr>
+          <w:rFonts w:asciiTheme="minorHAnsi" w:hAnsiTheme="minorHAnsi" w:cstheme="minorHAnsi"/>
+          <w:i/>
+          <w:iCs/>
+        </w:rPr>
+        <w:t xml:space="preserve">Uitschrijven wat hoort erbij wat hoort er niet bij (gebruik woorden, wees duidelijk en compleet) dit betreft de functionele specificatie van het systeem en alles wat daarvoor nodig is. </w:t>
+      </w:r>
+    </w:p>
+  </w:comment>
+  <w:comment w:id="4" w:author="Ingmar Wever" w:date="2017-09-18T11:39:00Z" w:initials="IW">
+    <w:p>
+      <w:pPr>
+        <w:rPr>
+          <w:rFonts w:asciiTheme="minorHAnsi" w:hAnsiTheme="minorHAnsi" w:cstheme="minorHAnsi"/>
+          <w:i/>
+          <w:iCs/>
+        </w:rPr>
+      </w:pPr>
+      <w:r>
+        <w:rPr>
+          <w:rStyle w:val="CommentReference"/>
+        </w:rPr>
+        <w:annotationRef/>
+      </w:r>
+      <w:r>
+        <w:rPr>
+          <w:rFonts w:asciiTheme="minorHAnsi" w:hAnsiTheme="minorHAnsi" w:cstheme="minorHAnsi"/>
+          <w:i/>
+          <w:iCs/>
+        </w:rPr>
+        <w:t xml:space="preserve">Waaraan moet hetgeen je levert voldoen? </w:t>
+      </w:r>
+      <w:proofErr w:type="spellStart"/>
+      <w:r>
+        <w:rPr>
+          <w:rFonts w:asciiTheme="minorHAnsi" w:hAnsiTheme="minorHAnsi" w:cstheme="minorHAnsi"/>
+          <w:i/>
+          <w:iCs/>
+          <w:lang w:val="en-US"/>
+        </w:rPr>
+        <w:t>Bijvoorbeeld</w:t>
+      </w:r>
+      <w:proofErr w:type="spellEnd"/>
+      <w:r>
+        <w:rPr>
+          <w:rFonts w:asciiTheme="minorHAnsi" w:hAnsiTheme="minorHAnsi" w:cstheme="minorHAnsi"/>
+          <w:i/>
+          <w:iCs/>
+          <w:lang w:val="en-US"/>
+        </w:rPr>
+        <w:t xml:space="preserve"> “The result of the work package that will be made will describe the specifications for….  </w:t>
+      </w:r>
+      <w:r>
+        <w:rPr>
+          <w:rFonts w:asciiTheme="minorHAnsi" w:hAnsiTheme="minorHAnsi" w:cstheme="minorHAnsi"/>
+          <w:i/>
+          <w:iCs/>
+        </w:rPr>
+        <w:t>“</w:t>
+      </w:r>
+    </w:p>
+  </w:comment>
+  <w:comment w:id="5" w:author="Ingmar Wever" w:date="2017-09-18T11:39:00Z" w:initials="IW">
+    <w:p>
+      <w:pPr>
+        <w:pStyle w:val="CommentText"/>
+      </w:pPr>
+      <w:r>
+        <w:rPr>
+          <w:rStyle w:val="CommentReference"/>
+        </w:rPr>
+        <w:annotationRef/>
+      </w:r>
+      <w:r>
+        <w:rPr>
+          <w:rFonts w:asciiTheme="minorHAnsi" w:hAnsiTheme="minorHAnsi" w:cstheme="minorHAnsi"/>
+          <w:i/>
+          <w:iCs/>
+        </w:rPr>
+        <w:t>Welke documenten ga je opleveren? Wanneer? Hoeveel tijd / doorlooptijd verwacht je? Wie heb je daarvoor nodig? Zit er een volgorde en (onderlinge) afhankelijkheden in? Note: de aaneenschakeling van documenten en de tijd die je nodig heb om ze te maken is je planning.</w:t>
+      </w:r>
+    </w:p>
+  </w:comment>
+  <w:comment w:id="6" w:author="Ingmar Wever" w:date="2017-09-18T11:38:00Z" w:initials="IW">
+    <w:p>
+      <w:pPr>
+        <w:rPr>
+          <w:rFonts w:asciiTheme="minorHAnsi" w:hAnsiTheme="minorHAnsi" w:cstheme="minorHAnsi"/>
+          <w:i/>
+          <w:iCs/>
+        </w:rPr>
+      </w:pPr>
+      <w:r>
+        <w:rPr>
+          <w:rStyle w:val="CommentReference"/>
+        </w:rPr>
+        <w:annotationRef/>
+      </w:r>
+      <w:r>
+        <w:rPr>
+          <w:rFonts w:asciiTheme="minorHAnsi" w:hAnsiTheme="minorHAnsi" w:cstheme="minorHAnsi"/>
+          <w:i/>
+          <w:iCs/>
+        </w:rPr>
+        <w:t xml:space="preserve">Wat zijn de benefits voor het bedrijf uiteindelijk? Welke behoefte wordt ingevuld? Formuleer in 1 zin wat Damen overhoudt nadat de complete opdracht is opgeleverd en werkt. Bijvoorbeeld iets over invloed kunnen uitoefen op energie besparing, product innovatie, reduceren van incidenten, … </w:t>
+      </w:r>
+    </w:p>
+    <w:p>
+      <w:pPr>
+        <w:pStyle w:val="CommentText"/>
+      </w:pPr>
+    </w:p>
+  </w:comment>
+  <w:comment w:id="7" w:author="Ingmar Wever" w:date="2017-09-18T11:38:00Z" w:initials="IW">
+    <w:p>
+      <w:pPr>
+        <w:rPr>
+          <w:rFonts w:asciiTheme="minorHAnsi" w:hAnsiTheme="minorHAnsi" w:cstheme="minorHAnsi"/>
+          <w:i/>
+          <w:iCs/>
+        </w:rPr>
+      </w:pPr>
+      <w:r>
+        <w:rPr>
+          <w:rStyle w:val="CommentReference"/>
+        </w:rPr>
+        <w:annotationRef/>
+      </w:r>
+      <w:r>
+        <w:rPr>
+          <w:rFonts w:asciiTheme="minorHAnsi" w:hAnsiTheme="minorHAnsi" w:cstheme="minorHAnsi"/>
+          <w:i/>
+          <w:iCs/>
+        </w:rPr>
+        <w:t xml:space="preserve">Wat </w:t>
+      </w:r>
+      <w:r>
+        <w:rPr>
+          <w:rFonts w:asciiTheme="minorHAnsi" w:hAnsiTheme="minorHAnsi" w:cstheme="minorHAnsi"/>
+          <w:i/>
+          <w:iCs/>
+        </w:rPr>
+        <w:t>is doel van dit werk pakket/ jouw opdracht. Wat wil je hiermee bereiken? Denk hierbij bijvoorbeeld aan “het doel van dit werk pakket is de specificaties voor het verbetersysteem te ontwikkelen.”</w:t>
+      </w:r>
+    </w:p>
+    <w:p>
+      <w:pPr>
+        <w:pStyle w:val="CommentText"/>
+      </w:pPr>
+    </w:p>
+  </w:comment>
+  <w:comment w:id="8" w:author="Ingmar Wever" w:date="2017-09-18T11:39:00Z" w:initials="IW">
+    <w:p>
+      <w:pPr>
+        <w:rPr>
+          <w:rFonts w:asciiTheme="minorHAnsi" w:hAnsiTheme="minorHAnsi" w:cstheme="minorHAnsi"/>
+          <w:i/>
+          <w:iCs/>
+        </w:rPr>
+      </w:pPr>
+      <w:r>
+        <w:rPr>
+          <w:rStyle w:val="CommentReference"/>
+        </w:rPr>
+        <w:annotationRef/>
+      </w:r>
+      <w:r>
+        <w:rPr>
+          <w:rFonts w:asciiTheme="minorHAnsi" w:hAnsiTheme="minorHAnsi" w:cstheme="minorHAnsi"/>
+          <w:i/>
+          <w:iCs/>
+        </w:rPr>
+        <w:t xml:space="preserve">Tijdens </w:t>
+      </w:r>
+      <w:r>
+        <w:rPr>
+          <w:rFonts w:asciiTheme="minorHAnsi" w:hAnsiTheme="minorHAnsi" w:cstheme="minorHAnsi"/>
+          <w:i/>
+          <w:iCs/>
+        </w:rPr>
+        <w:t>uitvoeren heb je uitdagingen en hoe ga je die oplossen. Mitigerende maatregelen erbij opnoemen. Hou het simpel.</w:t>
+      </w:r>
+    </w:p>
+  </w:comment>
+  <w:comment w:id="9" w:author="Ingmar Wever" w:date="2017-09-18T11:39:00Z" w:initials="IW">
+    <w:p>
+      <w:pPr>
+        <w:rPr>
+          <w:rFonts w:asciiTheme="minorHAnsi" w:hAnsiTheme="minorHAnsi" w:cstheme="minorHAnsi"/>
+          <w:i/>
+          <w:iCs/>
+        </w:rPr>
+      </w:pPr>
+      <w:r>
+        <w:rPr>
+          <w:rStyle w:val="CommentReference"/>
+        </w:rPr>
+        <w:annotationRef/>
+      </w:r>
+      <w:r>
+        <w:rPr>
+          <w:rFonts w:asciiTheme="minorHAnsi" w:hAnsiTheme="minorHAnsi" w:cstheme="minorHAnsi"/>
+          <w:i/>
+          <w:iCs/>
+        </w:rPr>
+        <w:t xml:space="preserve">Uitschrijven </w:t>
+      </w:r>
+      <w:r>
+        <w:rPr>
+          <w:rFonts w:asciiTheme="minorHAnsi" w:hAnsiTheme="minorHAnsi" w:cstheme="minorHAnsi"/>
+          <w:i/>
+          <w:iCs/>
+        </w:rPr>
+        <w:t xml:space="preserve">wat hoort erbij wat hoort er niet bij (gebruik woorden, wees duidelijk en compleet) dit betreft de functionele specificatie van het systeem en alles wat daarvoor nodig is. </w:t>
+      </w:r>
+    </w:p>
+  </w:comment>
+  <w:comment w:id="10" w:author="Ingmar Wever" w:date="2017-09-18T11:39:00Z" w:initials="IW">
+    <w:p>
+      <w:pPr>
+        <w:rPr>
+          <w:rFonts w:asciiTheme="minorHAnsi" w:hAnsiTheme="minorHAnsi" w:cstheme="minorHAnsi"/>
+          <w:i/>
+          <w:iCs/>
+        </w:rPr>
+      </w:pPr>
+      <w:r>
+        <w:rPr>
+          <w:rStyle w:val="CommentReference"/>
+        </w:rPr>
+        <w:annotationRef/>
+      </w:r>
+      <w:r>
+        <w:rPr>
+          <w:rFonts w:asciiTheme="minorHAnsi" w:hAnsiTheme="minorHAnsi" w:cstheme="minorHAnsi"/>
+          <w:i/>
+          <w:iCs/>
+        </w:rPr>
+        <w:t xml:space="preserve">Waaraan </w:t>
+      </w:r>
+      <w:r>
+        <w:rPr>
+          <w:rFonts w:asciiTheme="minorHAnsi" w:hAnsiTheme="minorHAnsi" w:cstheme="minorHAnsi"/>
+          <w:i/>
+          <w:iCs/>
+        </w:rPr>
+        <w:t xml:space="preserve">moet hetgeen je levert voldoen? </w:t>
+      </w:r>
+      <w:proofErr w:type="spellStart"/>
+      <w:r>
+        <w:rPr>
+          <w:rFonts w:asciiTheme="minorHAnsi" w:hAnsiTheme="minorHAnsi" w:cstheme="minorHAnsi"/>
+          <w:i/>
+          <w:iCs/>
+          <w:lang w:val="en-US"/>
+        </w:rPr>
+        <w:t>Bijvoorbeeld</w:t>
+      </w:r>
+      <w:proofErr w:type="spellEnd"/>
+      <w:r>
+        <w:rPr>
+          <w:rFonts w:asciiTheme="minorHAnsi" w:hAnsiTheme="minorHAnsi" w:cstheme="minorHAnsi"/>
+          <w:i/>
+          <w:iCs/>
+          <w:lang w:val="en-US"/>
+        </w:rPr>
+        <w:t xml:space="preserve"> “The result of the work package that will be made will describe the specifications for….  </w:t>
+      </w:r>
+      <w:r>
+        <w:rPr>
+          <w:rFonts w:asciiTheme="minorHAnsi" w:hAnsiTheme="minorHAnsi" w:cstheme="minorHAnsi"/>
+          <w:i/>
+          <w:iCs/>
+        </w:rPr>
+        <w:t>“</w:t>
+      </w:r>
+    </w:p>
+  </w:comment>
+  <w:comment w:id="12" w:author="Ingmar Wever" w:date="2017-09-18T11:39:00Z" w:initials="IW">
+    <w:p>
+      <w:pPr>
+        <w:pStyle w:val="CommentText"/>
+      </w:pPr>
+      <w:r>
+        <w:rPr>
+          <w:rStyle w:val="CommentReference"/>
+        </w:rPr>
+        <w:annotationRef/>
+      </w:r>
+      <w:r>
+        <w:rPr>
+          <w:rFonts w:asciiTheme="minorHAnsi" w:hAnsiTheme="minorHAnsi" w:cstheme="minorHAnsi"/>
+          <w:i/>
+          <w:iCs/>
+        </w:rPr>
+        <w:t xml:space="preserve">Welke </w:t>
+      </w:r>
+      <w:r>
+        <w:rPr>
+          <w:rFonts w:asciiTheme="minorHAnsi" w:hAnsiTheme="minorHAnsi" w:cstheme="minorHAnsi"/>
+          <w:i/>
+          <w:iCs/>
+        </w:rPr>
+        <w:t>documenten ga je opleveren? Wanneer? Hoeveel tijd / doorlooptijd verwacht je? Wie heb je daarvoor nodig? Zit er een volgorde en (onderlinge) afhankelijkheden in? Note: de aaneenschakeling van documenten en de tijd die je nodig heb om ze te maken is je planning.</w:t>
+      </w:r>
+    </w:p>
+  </w:comment>
+  <w:comment w:id="13" w:author="Ingmar Wever" w:date="2017-09-18T11:40:00Z" w:initials="IW">
+    <w:p>
+      <w:pPr>
+        <w:rPr>
+          <w:rFonts w:asciiTheme="minorHAnsi" w:hAnsiTheme="minorHAnsi" w:cstheme="minorHAnsi"/>
+          <w:i/>
+          <w:iCs/>
+        </w:rPr>
+      </w:pPr>
+      <w:r>
+        <w:rPr>
+          <w:rStyle w:val="CommentReference"/>
+        </w:rPr>
+        <w:annotationRef/>
+      </w:r>
+      <w:r>
+        <w:rPr>
+          <w:rFonts w:asciiTheme="minorHAnsi" w:hAnsiTheme="minorHAnsi" w:cstheme="minorHAnsi"/>
+          <w:i/>
+          <w:iCs/>
+        </w:rPr>
+        <w:t xml:space="preserve">Welke </w:t>
+      </w:r>
+      <w:r>
+        <w:rPr>
+          <w:rFonts w:asciiTheme="minorHAnsi" w:hAnsiTheme="minorHAnsi" w:cstheme="minorHAnsi"/>
+          <w:i/>
+          <w:iCs/>
+        </w:rPr>
+        <w:t>stappen ga je nemen</w:t>
+      </w:r>
+    </w:p>
+    <w:p>
+      <w:pPr>
+        <w:rPr>
+          <w:rFonts w:asciiTheme="minorHAnsi" w:hAnsiTheme="minorHAnsi" w:cstheme="minorHAnsi"/>
+          <w:i/>
+          <w:iCs/>
+        </w:rPr>
+      </w:pPr>
+    </w:p>
+    <w:p>
+      <w:pPr>
+        <w:rPr>
+          <w:rFonts w:asciiTheme="minorHAnsi" w:hAnsiTheme="minorHAnsi" w:cstheme="minorHAnsi"/>
+          <w:i/>
+          <w:iCs/>
+        </w:rPr>
+      </w:pPr>
+      <w:r>
+        <w:rPr>
+          <w:rFonts w:asciiTheme="minorHAnsi" w:hAnsiTheme="minorHAnsi" w:cstheme="minorHAnsi"/>
+          <w:i/>
+          <w:iCs/>
+        </w:rPr>
+        <w:t>Welke informatie is nodig om tot een goed oordeel te komen, voor model, en wat wordt gepresenteerd?</w:t>
+      </w:r>
+    </w:p>
+    <w:p>
+      <w:pPr>
+        <w:rPr>
+          <w:rFonts w:asciiTheme="minorHAnsi" w:hAnsiTheme="minorHAnsi" w:cstheme="minorHAnsi"/>
+          <w:i/>
+          <w:iCs/>
+        </w:rPr>
+      </w:pPr>
+    </w:p>
+    <w:p>
+      <w:pPr>
+        <w:rPr>
+          <w:rFonts w:asciiTheme="minorHAnsi" w:hAnsiTheme="minorHAnsi" w:cstheme="minorHAnsi"/>
+          <w:i/>
+          <w:iCs/>
+        </w:rPr>
+      </w:pPr>
+      <w:r>
+        <w:rPr>
+          <w:rFonts w:asciiTheme="minorHAnsi" w:hAnsiTheme="minorHAnsi" w:cstheme="minorHAnsi"/>
+          <w:i/>
+          <w:iCs/>
+        </w:rPr>
+        <w:t>Hoe snel lukt het een crew member gebaseerd op de gegeven informatie een schets van de situatie te maken, in onderzoek varieren van gegeven informatie?</w:t>
+      </w:r>
+    </w:p>
+    <w:p>
+      <w:pPr>
+        <w:rPr>
+          <w:rFonts w:asciiTheme="minorHAnsi" w:hAnsiTheme="minorHAnsi" w:cstheme="minorHAnsi"/>
+          <w:i/>
+          <w:iCs/>
+        </w:rPr>
+      </w:pPr>
+    </w:p>
+    <w:p>
+      <w:pPr>
+        <w:rPr>
+          <w:rFonts w:asciiTheme="minorHAnsi" w:hAnsiTheme="minorHAnsi" w:cstheme="minorHAnsi"/>
+          <w:i/>
+          <w:iCs/>
+        </w:rPr>
+      </w:pPr>
+      <w:r>
+        <w:rPr>
+          <w:rFonts w:asciiTheme="minorHAnsi" w:hAnsiTheme="minorHAnsi" w:cstheme="minorHAnsi"/>
+          <w:i/>
+          <w:iCs/>
+        </w:rPr>
+        <w:t>Wanneer vertrouwd crew input van model, en zou hij dat moeten doen?</w:t>
+      </w:r>
+    </w:p>
+    <w:p>
+      <w:pPr>
+        <w:rPr>
+          <w:rFonts w:asciiTheme="minorHAnsi" w:hAnsiTheme="minorHAnsi" w:cstheme="minorHAnsi"/>
+          <w:i/>
+          <w:iCs/>
+        </w:rPr>
+      </w:pPr>
+    </w:p>
+    <w:p>
+      <w:pPr>
+        <w:pStyle w:val="CommentText"/>
+      </w:pPr>
+      <w:r>
+        <w:rPr>
+          <w:rFonts w:asciiTheme="minorHAnsi" w:hAnsiTheme="minorHAnsi" w:cstheme="minorHAnsi"/>
+          <w:i/>
+          <w:iCs/>
+          <w:sz w:val="22"/>
+          <w:szCs w:val="22"/>
+        </w:rPr>
+        <w:t>Wat wordt de rol van de mens in de nieuwe situatie waarbij autonoom en remote voor gaat komen (zie plaatje in paper Liz Carver)</w:t>
+      </w:r>
+    </w:p>
+  </w:comment>
+</w:comments>
+</file>
+
+<file path=word/commentsExtended.xml><?xml version="1.0" encoding="utf-8"?>
+<w15:commentsEx xmlns:wpc="http://schemas.microsoft.com/office/word/2010/wordprocessingCanvas" xmlns:cx="http://schemas.microsoft.com/office/drawing/2014/chartex" xmlns:cx1="http://schemas.microsoft.com/office/drawing/2015/9/8/chartex" xmlns:cx2="http://schemas.microsoft.com/office/drawing/2015/10/21/chartex" xmlns:cx3="http://schemas.microsoft.com/office/drawing/2016/5/9/chartex" xmlns:cx4="http://schemas.microsoft.com/office/drawing/2016/5/10/chartex" xmlns:cx5="http://schemas.microsoft.com/office/drawing/2016/5/11/chartex" xmlns:cx6="http://schemas.microsoft.com/office/drawing/2016/5/12/chartex" xmlns:cx7="http://schemas.microsoft.com/office/drawing/2016/5/13/chartex" xmlns:cx8="http://schemas.microsoft.com/office/drawing/2016/5/14/chartex" xmlns:mc="http://schemas.openxmlformats.org/markup-compatibility/2006" xmlns:aink="http://schemas.microsoft.com/office/drawing/2016/ink" xmlns:am3d="http://schemas.microsoft.com/office/drawing/2017/model3d" xmlns:o="urn:schemas-microsoft-com:office:office" xmlns:r="http://schemas.openxmlformats.org/officeDocument/2006/relationships" xmlns:m="http://schemas.openxmlformats.org/officeDocument/2006/math" xmlns:v="urn:schemas-microsoft-com:vml" xmlns:wp14="http://schemas.microsoft.com/office/word/2010/wordprocessingDrawing" xmlns:wp="http://schemas.openxmlformats.org/drawingml/2006/wordprocessingDrawing" xmlns:w10="urn:schemas-microsoft-com:office:word" xmlns:w="http://schemas.openxmlformats.org/wordprocessingml/2006/main" xmlns:w14="http://schemas.microsoft.com/office/word/2010/wordml" xmlns:w15="http://schemas.microsoft.com/office/word/2012/wordml" xmlns:w16cid="http://schemas.microsoft.com/office/word/2016/wordml/cid" xmlns:w16se="http://schemas.microsoft.com/office/word/2015/wordml/symex" xmlns:wpg="http://schemas.microsoft.com/office/word/2010/wordprocessingGroup" xmlns:wpi="http://schemas.microsoft.com/office/word/2010/wordprocessingInk" xmlns:wne="http://schemas.microsoft.com/office/word/2006/wordml" xmlns:wps="http://schemas.microsoft.com/office/word/2010/wordprocessingShape" mc:Ignorable="w14 w15 w16se w16cid wp14">
+  <w15:commentEx w15:paraId="2EDD4CAB" w15:done="0"/>
+  <w15:commentEx w15:paraId="0D80013E" w15:done="0"/>
+  <w15:commentEx w15:paraId="02BC65A5" w15:done="0"/>
+  <w15:commentEx w15:paraId="10940E50" w15:done="0"/>
+  <w15:commentEx w15:paraId="1AF5BC5A" w15:done="0"/>
+  <w15:commentEx w15:paraId="60479665" w15:done="0"/>
+  <w15:commentEx w15:paraId="79BA4D26" w15:done="0"/>
+  <w15:commentEx w15:paraId="490CD5EB" w15:done="0"/>
+  <w15:commentEx w15:paraId="0C7772D0" w15:done="0"/>
+  <w15:commentEx w15:paraId="5D7C5241" w15:done="0"/>
+  <w15:commentEx w15:paraId="056C6667" w15:done="0"/>
+  <w15:commentEx w15:paraId="2AA12847" w15:done="0"/>
+  <w15:commentEx w15:paraId="5AB551D2" w15:done="0"/>
+</w15:commentsEx>
+</file>
+
+<file path=word/commentsIds.xml><?xml version="1.0" encoding="utf-8"?>
+<w16cid:commentsIds xmlns:wpc="http://schemas.microsoft.com/office/word/2010/wordprocessingCanvas" xmlns:cx="http://schemas.microsoft.com/office/drawing/2014/chartex" xmlns:cx1="http://schemas.microsoft.com/office/drawing/2015/9/8/chartex" xmlns:cx2="http://schemas.microsoft.com/office/drawing/2015/10/21/chartex" xmlns:cx3="http://schemas.microsoft.com/office/drawing/2016/5/9/chartex" xmlns:cx4="http://schemas.microsoft.com/office/drawing/2016/5/10/chartex" xmlns:cx5="http://schemas.microsoft.com/office/drawing/2016/5/11/chartex" xmlns:cx6="http://schemas.microsoft.com/office/drawing/2016/5/12/chartex" xmlns:cx7="http://schemas.microsoft.com/office/drawing/2016/5/13/chartex" xmlns:cx8="http://schemas.microsoft.com/office/drawing/2016/5/14/chartex" xmlns:mc="http://schemas.openxmlformats.org/markup-compatibility/2006" xmlns:aink="http://schemas.microsoft.com/office/drawing/2016/ink" xmlns:am3d="http://schemas.microsoft.com/office/drawing/2017/model3d" xmlns:o="urn:schemas-microsoft-com:office:office" xmlns:r="http://schemas.openxmlformats.org/officeDocument/2006/relationships" xmlns:m="http://schemas.openxmlformats.org/officeDocument/2006/math" xmlns:v="urn:schemas-microsoft-com:vml" xmlns:wp14="http://schemas.microsoft.com/office/word/2010/wordprocessingDrawing" xmlns:wp="http://schemas.openxmlformats.org/drawingml/2006/wordprocessingDrawing" xmlns:w10="urn:schemas-microsoft-com:office:word" xmlns:w="http://schemas.openxmlformats.org/wordprocessingml/2006/main" xmlns:w14="http://schemas.microsoft.com/office/word/2010/wordml" xmlns:w15="http://schemas.microsoft.com/office/word/2012/wordml" xmlns:w16cid="http://schemas.microsoft.com/office/word/2016/wordml/cid" xmlns:w16se="http://schemas.microsoft.com/office/word/2015/wordml/symex" xmlns:wpg="http://schemas.microsoft.com/office/word/2010/wordprocessingGroup" xmlns:wpi="http://schemas.microsoft.com/office/word/2010/wordprocessingInk" xmlns:wne="http://schemas.microsoft.com/office/word/2006/wordml" xmlns:wps="http://schemas.microsoft.com/office/word/2010/wordprocessingShape" mc:Ignorable="w14 w15 w16se w16cid wp14">
+  <w16cid:commentId w16cid:paraId="2EDD4CAB" w16cid:durableId="1D6A2EB1"/>
+  <w16cid:commentId w16cid:paraId="0D80013E" w16cid:durableId="1D6A2EC6"/>
+  <w16cid:commentId w16cid:paraId="02BC65A5" w16cid:durableId="1D6A2ED6"/>
+  <w16cid:commentId w16cid:paraId="10940E50" w16cid:durableId="1D6A2EEA"/>
+  <w16cid:commentId w16cid:paraId="1AF5BC5A" w16cid:durableId="1D6A2F07"/>
+  <w16cid:commentId w16cid:paraId="60479665" w16cid:durableId="1D6A2F0F"/>
+  <w16cid:commentId w16cid:paraId="79BA4D26" w16cid:durableId="1D6A2F74"/>
+  <w16cid:commentId w16cid:paraId="490CD5EB" w16cid:durableId="1D6A2F73"/>
+  <w16cid:commentId w16cid:paraId="0C7772D0" w16cid:durableId="1D6A2F72"/>
+  <w16cid:commentId w16cid:paraId="5D7C5241" w16cid:durableId="1D6A2F71"/>
+  <w16cid:commentId w16cid:paraId="056C6667" w16cid:durableId="1D6A2F70"/>
+  <w16cid:commentId w16cid:paraId="2AA12847" w16cid:durableId="1D6A2F6F"/>
+  <w16cid:commentId w16cid:paraId="5AB551D2" w16cid:durableId="1D6A2F43"/>
+</w16cid:commentsIds>
+</file>
+
+<file path=word/people.xml><?xml version="1.0" encoding="utf-8"?>
+<w15:people xmlns:wpc="http://schemas.microsoft.com/office/word/2010/wordprocessingCanvas" xmlns:cx="http://schemas.microsoft.com/office/drawing/2014/chartex" xmlns:cx1="http://schemas.microsoft.com/office/drawing/2015/9/8/chartex" xmlns:cx2="http://schemas.microsoft.com/office/drawing/2015/10/21/chartex" xmlns:cx3="http://schemas.microsoft.com/office/drawing/2016/5/9/chartex" xmlns:cx4="http://schemas.microsoft.com/office/drawing/2016/5/10/chartex" xmlns:cx5="http://schemas.microsoft.com/office/drawing/2016/5/11/chartex" xmlns:cx6="http://schemas.microsoft.com/office/drawing/2016/5/12/chartex" xmlns:cx7="http://schemas.microsoft.com/office/drawing/2016/5/13/chartex" xmlns:cx8="http://schemas.microsoft.com/office/drawing/2016/5/14/chartex" xmlns:mc="http://schemas.openxmlformats.org/markup-compatibility/2006" xmlns:aink="http://schemas.microsoft.com/office/drawing/2016/ink" xmlns:am3d="http://schemas.microsoft.com/office/drawing/2017/model3d" xmlns:o="urn:schemas-microsoft-com:office:office" xmlns:r="http://schemas.openxmlformats.org/officeDocument/2006/relationships" xmlns:m="http://schemas.openxmlformats.org/officeDocument/2006/math" xmlns:v="urn:schemas-microsoft-com:vml" xmlns:wp14="http://schemas.microsoft.com/office/word/2010/wordprocessingDrawing" xmlns:wp="http://schemas.openxmlformats.org/drawingml/2006/wordprocessingDrawing" xmlns:w10="urn:schemas-microsoft-com:office:word" xmlns:w="http://schemas.openxmlformats.org/wordprocessingml/2006/main" xmlns:w14="http://schemas.microsoft.com/office/word/2010/wordml" xmlns:w15="http://schemas.microsoft.com/office/word/2012/wordml" xmlns:w16cid="http://schemas.microsoft.com/office/word/2016/wordml/cid" xmlns:w16se="http://schemas.microsoft.com/office/word/2015/wordml/symex" xmlns:wpg="http://schemas.microsoft.com/office/word/2010/wordprocessingGroup" xmlns:wpi="http://schemas.microsoft.com/office/word/2010/wordprocessingInk" xmlns:wne="http://schemas.microsoft.com/office/word/2006/wordml" xmlns:wps="http://schemas.microsoft.com/office/word/2010/wordprocessingShape" mc:Ignorable="w14 w15 w16se w16cid wp14">
+  <w15:person w15:author="Ingmar Wever">
+    <w15:presenceInfo w15:providerId="Windows Live" w15:userId="1d4f24f3f093ab16"/>
+  </w15:person>
+</w15:people>
 </file>
 
 <file path=word/styles.xml><?xml version="1.0" encoding="utf-8"?>
@@ -1430,6 +2232,103 @@
       <w:spacing w:after="0" w:line="240" w:lineRule="auto"/>
     </w:pPr>
   </w:style>
+  <w:style w:type="character" w:styleId="CommentReference">
+    <w:name w:val="annotation reference"/>
+    <w:basedOn w:val="DefaultParagraphFont"/>
+    <w:uiPriority w:val="99"/>
+    <w:semiHidden/>
+    <w:unhideWhenUsed/>
+    <w:rsid w:val="002D1400"/>
+    <w:rPr>
+      <w:sz w:val="16"/>
+      <w:szCs w:val="16"/>
+    </w:rPr>
+  </w:style>
+  <w:style w:type="paragraph" w:styleId="CommentText">
+    <w:name w:val="annotation text"/>
+    <w:basedOn w:val="Normal"/>
+    <w:link w:val="CommentTextChar"/>
+    <w:uiPriority w:val="99"/>
+    <w:semiHidden/>
+    <w:unhideWhenUsed/>
+    <w:rsid w:val="002D1400"/>
+    <w:rPr>
+      <w:sz w:val="20"/>
+      <w:szCs w:val="20"/>
+    </w:rPr>
+  </w:style>
+  <w:style w:type="character" w:customStyle="1" w:styleId="CommentTextChar">
+    <w:name w:val="Comment Text Char"/>
+    <w:basedOn w:val="DefaultParagraphFont"/>
+    <w:link w:val="CommentText"/>
+    <w:uiPriority w:val="99"/>
+    <w:semiHidden/>
+    <w:rsid w:val="002D1400"/>
+    <w:rPr>
+      <w:rFonts w:ascii="Calibri" w:hAnsi="Calibri" w:cs="Calibri"/>
+      <w:sz w:val="20"/>
+      <w:szCs w:val="20"/>
+      <w:lang w:val="nl-NL" w:eastAsia="nl-NL"/>
+    </w:rPr>
+  </w:style>
+  <w:style w:type="paragraph" w:styleId="CommentSubject">
+    <w:name w:val="annotation subject"/>
+    <w:basedOn w:val="CommentText"/>
+    <w:next w:val="CommentText"/>
+    <w:link w:val="CommentSubjectChar"/>
+    <w:uiPriority w:val="99"/>
+    <w:semiHidden/>
+    <w:unhideWhenUsed/>
+    <w:rsid w:val="002D1400"/>
+    <w:rPr>
+      <w:b/>
+      <w:bCs/>
+    </w:rPr>
+  </w:style>
+  <w:style w:type="character" w:customStyle="1" w:styleId="CommentSubjectChar">
+    <w:name w:val="Comment Subject Char"/>
+    <w:basedOn w:val="CommentTextChar"/>
+    <w:link w:val="CommentSubject"/>
+    <w:uiPriority w:val="99"/>
+    <w:semiHidden/>
+    <w:rsid w:val="002D1400"/>
+    <w:rPr>
+      <w:rFonts w:ascii="Calibri" w:hAnsi="Calibri" w:cs="Calibri"/>
+      <w:b/>
+      <w:bCs/>
+      <w:sz w:val="20"/>
+      <w:szCs w:val="20"/>
+      <w:lang w:val="nl-NL" w:eastAsia="nl-NL"/>
+    </w:rPr>
+  </w:style>
+  <w:style w:type="paragraph" w:styleId="BalloonText">
+    <w:name w:val="Balloon Text"/>
+    <w:basedOn w:val="Normal"/>
+    <w:link w:val="BalloonTextChar"/>
+    <w:uiPriority w:val="99"/>
+    <w:semiHidden/>
+    <w:unhideWhenUsed/>
+    <w:rsid w:val="002D1400"/>
+    <w:rPr>
+      <w:rFonts w:ascii="Segoe UI" w:hAnsi="Segoe UI" w:cs="Segoe UI"/>
+      <w:sz w:val="18"/>
+      <w:szCs w:val="18"/>
+    </w:rPr>
+  </w:style>
+  <w:style w:type="character" w:customStyle="1" w:styleId="BalloonTextChar">
+    <w:name w:val="Balloon Text Char"/>
+    <w:basedOn w:val="DefaultParagraphFont"/>
+    <w:link w:val="BalloonText"/>
+    <w:uiPriority w:val="99"/>
+    <w:semiHidden/>
+    <w:rsid w:val="002D1400"/>
+    <w:rPr>
+      <w:rFonts w:ascii="Segoe UI" w:hAnsi="Segoe UI" w:cs="Segoe UI"/>
+      <w:sz w:val="18"/>
+      <w:szCs w:val="18"/>
+      <w:lang w:val="nl-NL" w:eastAsia="nl-NL"/>
+    </w:rPr>
+  </w:style>
 </w:styles>
 </file>
 

</xml_diff>

<commit_message>
formulier voor starten afstuderen, project plan en report on IMO
</commit_message>
<xml_diff>
--- a/Graduation Project Plan.docx
+++ b/Graduation Project Plan.docx
@@ -488,7 +488,23 @@
           <w:i/>
           <w:iCs/>
         </w:rPr>
-        <w:t>Het veiliger maken van scheepvaart door situation awareness te vergroten van crew</w:t>
+        <w:t xml:space="preserve">Het veiliger maken van scheepvaart door situation awareness </w:t>
+      </w:r>
+      <w:r>
+        <w:rPr>
+          <w:rFonts w:asciiTheme="minorHAnsi" w:hAnsiTheme="minorHAnsi" w:cstheme="minorHAnsi"/>
+          <w:i/>
+          <w:iCs/>
+        </w:rPr>
+        <w:t xml:space="preserve">van crew </w:t>
+      </w:r>
+      <w:r>
+        <w:rPr>
+          <w:rFonts w:asciiTheme="minorHAnsi" w:hAnsiTheme="minorHAnsi" w:cstheme="minorHAnsi"/>
+          <w:i/>
+          <w:iCs/>
+        </w:rPr>
+        <w:t>te vergroten</w:t>
       </w:r>
       <w:r>
         <w:rPr>
@@ -547,23 +563,95 @@
           <w:i/>
           <w:iCs/>
         </w:rPr>
-        <w:t xml:space="preserve">Het doel van dit project is het in kaart brengen van factoren die invloed hebben op de </w:t>
-      </w:r>
-      <w:r>
-        <w:rPr>
-          <w:rFonts w:asciiTheme="minorHAnsi" w:hAnsiTheme="minorHAnsi" w:cstheme="minorHAnsi"/>
-          <w:i/>
-          <w:iCs/>
-        </w:rPr>
-        <w:t>‘</w:t>
-      </w:r>
-      <w:r>
-        <w:rPr>
-          <w:rFonts w:asciiTheme="minorHAnsi" w:hAnsiTheme="minorHAnsi" w:cstheme="minorHAnsi"/>
-          <w:i/>
-          <w:iCs/>
-        </w:rPr>
-        <w:t>situation awareness</w:t>
+        <w:t>Het doel van dit project is het in kaart brengen van factoren die invloed hebben op de situation awareness en welke informatie de crew nodig heeft om dit te verbeteren.</w:t>
+      </w:r>
+      <w:r>
+        <w:rPr>
+          <w:rFonts w:asciiTheme="minorHAnsi" w:hAnsiTheme="minorHAnsi" w:cstheme="minorHAnsi"/>
+          <w:i/>
+          <w:iCs/>
+        </w:rPr>
+        <w:t xml:space="preserve"> Waarbij situation awareness</w:t>
+      </w:r>
+      <w:r>
+        <w:rPr>
+          <w:rFonts w:asciiTheme="minorHAnsi" w:hAnsiTheme="minorHAnsi" w:cstheme="minorHAnsi"/>
+          <w:i/>
+          <w:iCs/>
+        </w:rPr>
+        <w:t xml:space="preserve"> bestaat uit drie onderdelen: </w:t>
+      </w:r>
+      <w:r>
+        <w:rPr>
+          <w:rFonts w:asciiTheme="minorHAnsi" w:hAnsiTheme="minorHAnsi" w:cstheme="minorHAnsi"/>
+          <w:i/>
+          <w:iCs/>
+        </w:rPr>
+        <w:t>het waarnemen van de omgeving</w:t>
+      </w:r>
+      <w:r>
+        <w:rPr>
+          <w:rFonts w:asciiTheme="minorHAnsi" w:hAnsiTheme="minorHAnsi" w:cstheme="minorHAnsi"/>
+          <w:i/>
+          <w:iCs/>
+        </w:rPr>
+        <w:t xml:space="preserve">, </w:t>
+      </w:r>
+      <w:r>
+        <w:rPr>
+          <w:rFonts w:asciiTheme="minorHAnsi" w:hAnsiTheme="minorHAnsi" w:cstheme="minorHAnsi"/>
+          <w:i/>
+          <w:iCs/>
+        </w:rPr>
+        <w:t>betekenis geven</w:t>
+      </w:r>
+      <w:r>
+        <w:rPr>
+          <w:rFonts w:asciiTheme="minorHAnsi" w:hAnsiTheme="minorHAnsi" w:cstheme="minorHAnsi"/>
+          <w:i/>
+          <w:iCs/>
+        </w:rPr>
+        <w:t xml:space="preserve"> aan waarnemingen zodat situatie wordt begrepen</w:t>
+      </w:r>
+      <w:r>
+        <w:rPr>
+          <w:rFonts w:asciiTheme="minorHAnsi" w:hAnsiTheme="minorHAnsi" w:cstheme="minorHAnsi"/>
+          <w:i/>
+          <w:iCs/>
+        </w:rPr>
+        <w:t xml:space="preserve">, </w:t>
+      </w:r>
+      <w:r>
+        <w:rPr>
+          <w:rFonts w:asciiTheme="minorHAnsi" w:hAnsiTheme="minorHAnsi" w:cstheme="minorHAnsi"/>
+          <w:i/>
+          <w:iCs/>
+        </w:rPr>
+        <w:t xml:space="preserve">om daarmee te voorspellen wat het effect is op </w:t>
+      </w:r>
+      <w:r>
+        <w:rPr>
+          <w:rFonts w:asciiTheme="minorHAnsi" w:hAnsiTheme="minorHAnsi" w:cstheme="minorHAnsi"/>
+          <w:i/>
+          <w:iCs/>
+        </w:rPr>
+        <w:t xml:space="preserve">bijvoorbeeld </w:t>
+      </w:r>
+      <w:r>
+        <w:rPr>
+          <w:rFonts w:asciiTheme="minorHAnsi" w:hAnsiTheme="minorHAnsi" w:cstheme="minorHAnsi"/>
+          <w:i/>
+          <w:iCs/>
+        </w:rPr>
+        <w:t>de ‘</w:t>
+      </w:r>
+      <w:r>
+        <w:rPr>
+          <w:rFonts w:asciiTheme="minorHAnsi" w:hAnsiTheme="minorHAnsi" w:cstheme="minorHAnsi"/>
+          <w:i/>
+          <w:iCs/>
+        </w:rPr>
+        <w:t>closest point of approach</w:t>
       </w:r>
       <w:r>
         <w:rPr>
@@ -579,102 +667,6 @@
           <w:i/>
           <w:iCs/>
         </w:rPr>
-        <w:t xml:space="preserve"> en welke informatie de crew nodig heeft om dit te verbeteren.</w:t>
-      </w:r>
-      <w:r>
-        <w:rPr>
-          <w:rFonts w:asciiTheme="minorHAnsi" w:hAnsiTheme="minorHAnsi" w:cstheme="minorHAnsi"/>
-          <w:i/>
-          <w:iCs/>
-        </w:rPr>
-        <w:t xml:space="preserve"> Waarbij ‘situation awareness’ bestaat uit drie onderdelen: </w:t>
-      </w:r>
-      <w:r>
-        <w:rPr>
-          <w:rFonts w:asciiTheme="minorHAnsi" w:hAnsiTheme="minorHAnsi" w:cstheme="minorHAnsi"/>
-          <w:i/>
-          <w:iCs/>
-        </w:rPr>
-        <w:t>het waarnemen van de omgeving</w:t>
-      </w:r>
-      <w:r>
-        <w:rPr>
-          <w:rFonts w:asciiTheme="minorHAnsi" w:hAnsiTheme="minorHAnsi" w:cstheme="minorHAnsi"/>
-          <w:i/>
-          <w:iCs/>
-        </w:rPr>
-        <w:t xml:space="preserve">, </w:t>
-      </w:r>
-      <w:r>
-        <w:rPr>
-          <w:rFonts w:asciiTheme="minorHAnsi" w:hAnsiTheme="minorHAnsi" w:cstheme="minorHAnsi"/>
-          <w:i/>
-          <w:iCs/>
-        </w:rPr>
-        <w:t>betekenis geven</w:t>
-      </w:r>
-      <w:r>
-        <w:rPr>
-          <w:rFonts w:asciiTheme="minorHAnsi" w:hAnsiTheme="minorHAnsi" w:cstheme="minorHAnsi"/>
-          <w:i/>
-          <w:iCs/>
-        </w:rPr>
-        <w:t xml:space="preserve"> aan waarnemingen zodat situatie wordt begrepen</w:t>
-      </w:r>
-      <w:r>
-        <w:rPr>
-          <w:rFonts w:asciiTheme="minorHAnsi" w:hAnsiTheme="minorHAnsi" w:cstheme="minorHAnsi"/>
-          <w:i/>
-          <w:iCs/>
-        </w:rPr>
-        <w:t xml:space="preserve">, </w:t>
-      </w:r>
-      <w:r>
-        <w:rPr>
-          <w:rFonts w:asciiTheme="minorHAnsi" w:hAnsiTheme="minorHAnsi" w:cstheme="minorHAnsi"/>
-          <w:i/>
-          <w:iCs/>
-        </w:rPr>
-        <w:t xml:space="preserve">om daarmee te voorspellen wat het effect is op </w:t>
-      </w:r>
-      <w:r>
-        <w:rPr>
-          <w:rFonts w:asciiTheme="minorHAnsi" w:hAnsiTheme="minorHAnsi" w:cstheme="minorHAnsi"/>
-          <w:i/>
-          <w:iCs/>
-        </w:rPr>
-        <w:t xml:space="preserve">bijvoorbeeld </w:t>
-      </w:r>
-      <w:r>
-        <w:rPr>
-          <w:rFonts w:asciiTheme="minorHAnsi" w:hAnsiTheme="minorHAnsi" w:cstheme="minorHAnsi"/>
-          <w:i/>
-          <w:iCs/>
-        </w:rPr>
-        <w:t>de ‘</w:t>
-      </w:r>
-      <w:r>
-        <w:rPr>
-          <w:rFonts w:asciiTheme="minorHAnsi" w:hAnsiTheme="minorHAnsi" w:cstheme="minorHAnsi"/>
-          <w:i/>
-          <w:iCs/>
-        </w:rPr>
-        <w:t>closest point of approach</w:t>
-      </w:r>
-      <w:r>
-        <w:rPr>
-          <w:rFonts w:asciiTheme="minorHAnsi" w:hAnsiTheme="minorHAnsi" w:cstheme="minorHAnsi"/>
-          <w:i/>
-          <w:iCs/>
-        </w:rPr>
-        <w:t>’</w:t>
-      </w:r>
-      <w:r>
-        <w:rPr>
-          <w:rFonts w:asciiTheme="minorHAnsi" w:hAnsiTheme="minorHAnsi" w:cstheme="minorHAnsi"/>
-          <w:i/>
-          <w:iCs/>
-        </w:rPr>
         <w:t>.</w:t>
       </w:r>
     </w:p>
@@ -724,7 +716,23 @@
           <w:i/>
           <w:iCs/>
         </w:rPr>
-        <w:t xml:space="preserve">Een belangrijk onderdeel is de validatie van de resultaten uit de theorie met de daadwerkelijke crew aanboord van schepen. </w:t>
+        <w:t xml:space="preserve">Een belangrijk onderdeel is de validatie van </w:t>
+      </w:r>
+      <w:r>
+        <w:rPr>
+          <w:rFonts w:asciiTheme="minorHAnsi" w:hAnsiTheme="minorHAnsi" w:cstheme="minorHAnsi"/>
+          <w:i/>
+          <w:iCs/>
+        </w:rPr>
+        <w:t>de theorie met de kapiteins</w:t>
+      </w:r>
+      <w:r>
+        <w:rPr>
+          <w:rFonts w:asciiTheme="minorHAnsi" w:hAnsiTheme="minorHAnsi" w:cstheme="minorHAnsi"/>
+          <w:i/>
+          <w:iCs/>
+        </w:rPr>
+        <w:t xml:space="preserve">. </w:t>
       </w:r>
       <w:r>
         <w:rPr>
@@ -840,6 +848,16 @@
         </w:rPr>
         <w:t>Beschrijf use cases</w:t>
       </w:r>
+      <w:r>
+        <w:rPr>
+          <w:rFonts w:asciiTheme="minorHAnsi" w:hAnsiTheme="minorHAnsi" w:cstheme="minorHAnsi"/>
+          <w:i/>
+          <w:iCs/>
+        </w:rPr>
+        <w:t xml:space="preserve"> (flinterstar tri-color)</w:t>
+      </w:r>
+      <w:bookmarkStart w:id="10" w:name="_GoBack"/>
+      <w:bookmarkEnd w:id="10"/>
     </w:p>
     <w:p>
       <w:pPr>
@@ -918,7 +936,7 @@
           <w:bCs/>
         </w:rPr>
       </w:pPr>
-      <w:commentRangeStart w:id="10"/>
+      <w:commentRangeStart w:id="11"/>
       <w:r>
         <w:rPr>
           <w:rFonts w:asciiTheme="minorHAnsi" w:hAnsiTheme="minorHAnsi" w:cstheme="minorHAnsi"/>
@@ -927,24 +945,22 @@
         </w:rPr>
         <w:t>Specificaties</w:t>
       </w:r>
-      <w:commentRangeEnd w:id="10"/>
+      <w:commentRangeEnd w:id="11"/>
       <w:r>
         <w:rPr>
           <w:rStyle w:val="CommentReference"/>
         </w:rPr>
-        <w:commentReference w:id="10"/>
-      </w:r>
-    </w:p>
-    <w:p>
-      <w:pPr>
-        <w:rPr>
-          <w:rFonts w:asciiTheme="minorHAnsi" w:hAnsiTheme="minorHAnsi" w:cstheme="minorHAnsi"/>
-          <w:i/>
-          <w:iCs/>
-        </w:rPr>
-      </w:pPr>
-      <w:bookmarkStart w:id="11" w:name="_GoBack"/>
-      <w:bookmarkEnd w:id="11"/>
+        <w:commentReference w:id="11"/>
+      </w:r>
+    </w:p>
+    <w:p>
+      <w:pPr>
+        <w:rPr>
+          <w:rFonts w:asciiTheme="minorHAnsi" w:hAnsiTheme="minorHAnsi" w:cstheme="minorHAnsi"/>
+          <w:i/>
+          <w:iCs/>
+        </w:rPr>
+      </w:pPr>
       <w:r>
         <w:rPr>
           <w:rFonts w:asciiTheme="minorHAnsi" w:hAnsiTheme="minorHAnsi" w:cstheme="minorHAnsi"/>
@@ -1309,7 +1325,6 @@
         </w:rPr>
         <w:t xml:space="preserve">Waaraan moet hetgeen je levert voldoen? </w:t>
       </w:r>
-      <w:proofErr w:type="spellStart"/>
       <w:r>
         <w:rPr>
           <w:rFonts w:asciiTheme="minorHAnsi" w:hAnsiTheme="minorHAnsi" w:cstheme="minorHAnsi"/>
@@ -1317,17 +1332,7 @@
           <w:iCs/>
           <w:lang w:val="en-US"/>
         </w:rPr>
-        <w:t>Bijvoorbeeld</w:t>
-      </w:r>
-      <w:proofErr w:type="spellEnd"/>
-      <w:r>
-        <w:rPr>
-          <w:rFonts w:asciiTheme="minorHAnsi" w:hAnsiTheme="minorHAnsi" w:cstheme="minorHAnsi"/>
-          <w:i/>
-          <w:iCs/>
-          <w:lang w:val="en-US"/>
-        </w:rPr>
-        <w:t xml:space="preserve"> “The result of the work package that will be made will describe the specifications for….  </w:t>
+        <w:t xml:space="preserve">Bijvoorbeeld “The result of the work package that will be made will describe the specifications for….  </w:t>
       </w:r>
       <w:r>
         <w:rPr>
@@ -1411,15 +1416,7 @@
           <w:i/>
           <w:iCs/>
         </w:rPr>
-        <w:t xml:space="preserve">Wat </w:t>
-      </w:r>
-      <w:r>
-        <w:rPr>
-          <w:rFonts w:asciiTheme="minorHAnsi" w:hAnsiTheme="minorHAnsi" w:cstheme="minorHAnsi"/>
-          <w:i/>
-          <w:iCs/>
-        </w:rPr>
-        <w:t>is doel van dit werk pakket/ jouw opdracht. Wat wil je hiermee bereiken? Denk hierbij bijvoorbeeld aan “het doel van dit werk pakket is de specificaties voor het verbetersysteem te ontwikkelen.”</w:t>
+        <w:t>Wat is doel van dit werk pakket/ jouw opdracht. Wat wil je hiermee bereiken? Denk hierbij bijvoorbeeld aan “het doel van dit werk pakket is de specificaties voor het verbetersysteem te ontwikkelen.”</w:t>
       </w:r>
     </w:p>
     <w:p>
@@ -1449,15 +1446,7 @@
           <w:i/>
           <w:iCs/>
         </w:rPr>
-        <w:t xml:space="preserve">Tijdens </w:t>
-      </w:r>
-      <w:r>
-        <w:rPr>
-          <w:rFonts w:asciiTheme="minorHAnsi" w:hAnsiTheme="minorHAnsi" w:cstheme="minorHAnsi"/>
-          <w:i/>
-          <w:iCs/>
-        </w:rPr>
-        <w:t>uitvoeren heb je uitdagingen en hoe ga je die oplossen. Mitigerende maatregelen erbij opnoemen. Hou het simpel.</w:t>
+        <w:t>Tijdens uitvoeren heb je uitdagingen en hoe ga je die oplossen. Mitigerende maatregelen erbij opnoemen. Hou het simpel.</w:t>
       </w:r>
     </w:p>
   </w:comment>
@@ -1482,19 +1471,11 @@
           <w:i/>
           <w:iCs/>
         </w:rPr>
-        <w:t xml:space="preserve">Uitschrijven </w:t>
-      </w:r>
-      <w:r>
-        <w:rPr>
-          <w:rFonts w:asciiTheme="minorHAnsi" w:hAnsiTheme="minorHAnsi" w:cstheme="minorHAnsi"/>
-          <w:i/>
-          <w:iCs/>
-        </w:rPr>
-        <w:t xml:space="preserve">wat hoort erbij wat hoort er niet bij (gebruik woorden, wees duidelijk en compleet) dit betreft de functionele specificatie van het systeem en alles wat daarvoor nodig is. </w:t>
+        <w:t xml:space="preserve">Uitschrijven wat hoort erbij wat hoort er niet bij (gebruik woorden, wees duidelijk en compleet) dit betreft de functionele specificatie van het systeem en alles wat daarvoor nodig is. </w:t>
       </w:r>
     </w:p>
   </w:comment>
-  <w:comment w:id="10" w:author="Ingmar Wever" w:date="2017-09-18T11:39:00Z" w:initials="IW">
+  <w:comment w:id="11" w:author="Ingmar Wever" w:date="2017-09-18T11:39:00Z" w:initials="IW">
     <w:p>
       <w:pPr>
         <w:rPr>
@@ -1515,17 +1496,8 @@
           <w:i/>
           <w:iCs/>
         </w:rPr>
-        <w:t xml:space="preserve">Waaraan </w:t>
-      </w:r>
-      <w:r>
-        <w:rPr>
-          <w:rFonts w:asciiTheme="minorHAnsi" w:hAnsiTheme="minorHAnsi" w:cstheme="minorHAnsi"/>
-          <w:i/>
-          <w:iCs/>
-        </w:rPr>
-        <w:t xml:space="preserve">moet hetgeen je levert voldoen? </w:t>
-      </w:r>
-      <w:proofErr w:type="spellStart"/>
+        <w:t xml:space="preserve">Waaraan moet hetgeen je levert voldoen? </w:t>
+      </w:r>
       <w:r>
         <w:rPr>
           <w:rFonts w:asciiTheme="minorHAnsi" w:hAnsiTheme="minorHAnsi" w:cstheme="minorHAnsi"/>
@@ -1533,17 +1505,7 @@
           <w:iCs/>
           <w:lang w:val="en-US"/>
         </w:rPr>
-        <w:t>Bijvoorbeeld</w:t>
-      </w:r>
-      <w:proofErr w:type="spellEnd"/>
-      <w:r>
-        <w:rPr>
-          <w:rFonts w:asciiTheme="minorHAnsi" w:hAnsiTheme="minorHAnsi" w:cstheme="minorHAnsi"/>
-          <w:i/>
-          <w:iCs/>
-          <w:lang w:val="en-US"/>
-        </w:rPr>
-        <w:t xml:space="preserve"> “The result of the work package that will be made will describe the specifications for….  </w:t>
+        <w:t xml:space="preserve">Bijvoorbeeld “The result of the work package that will be made will describe the specifications for….  </w:t>
       </w:r>
       <w:r>
         <w:rPr>
@@ -1572,15 +1534,7 @@
           <w:i/>
           <w:iCs/>
         </w:rPr>
-        <w:t xml:space="preserve">Welke </w:t>
-      </w:r>
-      <w:r>
-        <w:rPr>
-          <w:rFonts w:asciiTheme="minorHAnsi" w:hAnsiTheme="minorHAnsi" w:cstheme="minorHAnsi"/>
-          <w:i/>
-          <w:iCs/>
-        </w:rPr>
-        <w:t>documenten ga je opleveren? Wanneer? Hoeveel tijd / doorlooptijd verwacht je? Wie heb je daarvoor nodig? Zit er een volgorde en (onderlinge) afhankelijkheden in? Note: de aaneenschakeling van documenten en de tijd die je nodig heb om ze te maken is je planning.</w:t>
+        <w:t>Welke documenten ga je opleveren? Wanneer? Hoeveel tijd / doorlooptijd verwacht je? Wie heb je daarvoor nodig? Zit er een volgorde en (onderlinge) afhankelijkheden in? Note: de aaneenschakeling van documenten en de tijd die je nodig heb om ze te maken is je planning.</w:t>
       </w:r>
     </w:p>
   </w:comment>
@@ -1605,15 +1559,7 @@
           <w:i/>
           <w:iCs/>
         </w:rPr>
-        <w:t xml:space="preserve">Welke </w:t>
-      </w:r>
-      <w:r>
-        <w:rPr>
-          <w:rFonts w:asciiTheme="minorHAnsi" w:hAnsiTheme="minorHAnsi" w:cstheme="minorHAnsi"/>
-          <w:i/>
-          <w:iCs/>
-        </w:rPr>
-        <w:t>stappen ga je nemen</w:t>
+        <w:t>Welke stappen ga je nemen</w:t>
       </w:r>
     </w:p>
     <w:p>

</xml_diff>

<commit_message>
Determined scope of CS project, and thought about transport options to Damen
</commit_message>
<xml_diff>
--- a/Graduation Project Plan.docx
+++ b/Graduation Project Plan.docx
@@ -375,6 +375,7 @@
       <w:pPr>
         <w:rPr>
           <w:rFonts w:asciiTheme="minorHAnsi" w:hAnsiTheme="minorHAnsi" w:cstheme="minorHAnsi"/>
+          <w:lang w:val="en-GB"/>
         </w:rPr>
       </w:pPr>
       <w:commentRangeStart w:id="5"/>
@@ -383,12 +384,14 @@
           <w:rFonts w:asciiTheme="minorHAnsi" w:hAnsiTheme="minorHAnsi" w:cstheme="minorHAnsi"/>
           <w:b/>
           <w:bCs/>
+          <w:lang w:val="en-GB"/>
         </w:rPr>
         <w:t>Deliverables</w:t>
       </w:r>
       <w:r>
         <w:rPr>
           <w:rFonts w:asciiTheme="minorHAnsi" w:hAnsiTheme="minorHAnsi" w:cstheme="minorHAnsi"/>
+          <w:lang w:val="en-GB"/>
         </w:rPr>
         <w:t xml:space="preserve"> </w:t>
       </w:r>
@@ -406,15 +409,28 @@
           <w:rFonts w:asciiTheme="minorHAnsi" w:hAnsiTheme="minorHAnsi" w:cstheme="minorHAnsi"/>
           <w:i/>
           <w:iCs/>
-        </w:rPr>
-      </w:pPr>
-      <w:r>
-        <w:rPr>
-          <w:rFonts w:asciiTheme="minorHAnsi" w:hAnsiTheme="minorHAnsi" w:cstheme="minorHAnsi"/>
-          <w:i/>
-          <w:iCs/>
-        </w:rPr>
-        <w:t>n.t.b.</w:t>
+          <w:lang w:val="en-GB"/>
+        </w:rPr>
+      </w:pPr>
+      <w:proofErr w:type="spellStart"/>
+      <w:r>
+        <w:rPr>
+          <w:rFonts w:asciiTheme="minorHAnsi" w:hAnsiTheme="minorHAnsi" w:cstheme="minorHAnsi"/>
+          <w:i/>
+          <w:iCs/>
+          <w:lang w:val="en-GB"/>
+        </w:rPr>
+        <w:t>n.t.b</w:t>
+      </w:r>
+      <w:proofErr w:type="spellEnd"/>
+      <w:r>
+        <w:rPr>
+          <w:rFonts w:asciiTheme="minorHAnsi" w:hAnsiTheme="minorHAnsi" w:cstheme="minorHAnsi"/>
+          <w:i/>
+          <w:iCs/>
+          <w:lang w:val="en-GB"/>
+        </w:rPr>
+        <w:t>.</w:t>
       </w:r>
       <w:r>
         <w:rPr>
@@ -423,6 +439,7 @@
           <w:bCs/>
           <w:sz w:val="48"/>
           <w:szCs w:val="48"/>
+          <w:lang w:val="en-GB"/>
         </w:rPr>
         <w:br w:type="page"/>
       </w:r>
@@ -435,6 +452,7 @@
           <w:bCs/>
           <w:sz w:val="48"/>
           <w:szCs w:val="48"/>
+          <w:lang w:val="en-GB"/>
         </w:rPr>
       </w:pPr>
       <w:r>
@@ -444,6 +462,7 @@
           <w:bCs/>
           <w:sz w:val="48"/>
           <w:szCs w:val="48"/>
+          <w:lang w:val="en-GB"/>
         </w:rPr>
         <w:lastRenderedPageBreak/>
         <w:t>Project Computer Science</w:t>
@@ -514,6 +533,14 @@
         </w:rPr>
         <w:t>.</w:t>
       </w:r>
+      <w:r>
+        <w:rPr>
+          <w:rFonts w:asciiTheme="minorHAnsi" w:hAnsiTheme="minorHAnsi" w:cstheme="minorHAnsi"/>
+          <w:i/>
+          <w:iCs/>
+        </w:rPr>
+        <w:t xml:space="preserve"> Waarbij het aantal crew members verlaagd kan worden.</w:t>
+      </w:r>
     </w:p>
     <w:p>
       <w:pPr>
@@ -579,7 +606,23 @@
           <w:i/>
           <w:iCs/>
         </w:rPr>
-        <w:t xml:space="preserve"> bestaat uit drie onderdelen: </w:t>
+        <w:t xml:space="preserve"> bestaat uit drie </w:t>
+      </w:r>
+      <w:r>
+        <w:rPr>
+          <w:rFonts w:asciiTheme="minorHAnsi" w:hAnsiTheme="minorHAnsi" w:cstheme="minorHAnsi"/>
+          <w:i/>
+          <w:iCs/>
+        </w:rPr>
+        <w:t>niveaus</w:t>
+      </w:r>
+      <w:r>
+        <w:rPr>
+          <w:rFonts w:asciiTheme="minorHAnsi" w:hAnsiTheme="minorHAnsi" w:cstheme="minorHAnsi"/>
+          <w:i/>
+          <w:iCs/>
+        </w:rPr>
+        <w:t xml:space="preserve">: </w:t>
       </w:r>
       <w:r>
         <w:rPr>
@@ -846,77 +889,200 @@
           <w:i/>
           <w:iCs/>
         </w:rPr>
-        <w:t>Beschrijf use cases</w:t>
-      </w:r>
-      <w:r>
-        <w:rPr>
-          <w:rFonts w:asciiTheme="minorHAnsi" w:hAnsiTheme="minorHAnsi" w:cstheme="minorHAnsi"/>
-          <w:i/>
-          <w:iCs/>
-        </w:rPr>
-        <w:t xml:space="preserve"> (flinterstar tri-color)</w:t>
-      </w:r>
-      <w:bookmarkStart w:id="10" w:name="_GoBack"/>
-      <w:bookmarkEnd w:id="10"/>
-    </w:p>
-    <w:p>
-      <w:pPr>
-        <w:rPr>
-          <w:rFonts w:asciiTheme="minorHAnsi" w:hAnsiTheme="minorHAnsi" w:cstheme="minorHAnsi"/>
-          <w:i/>
-          <w:iCs/>
-        </w:rPr>
-      </w:pPr>
-    </w:p>
-    <w:p>
-      <w:pPr>
-        <w:rPr>
-          <w:rFonts w:asciiTheme="minorHAnsi" w:hAnsiTheme="minorHAnsi" w:cstheme="minorHAnsi"/>
-          <w:i/>
-          <w:iCs/>
-        </w:rPr>
-      </w:pPr>
-      <w:r>
-        <w:rPr>
-          <w:rFonts w:asciiTheme="minorHAnsi" w:hAnsiTheme="minorHAnsi" w:cstheme="minorHAnsi"/>
-          <w:i/>
-          <w:iCs/>
-        </w:rPr>
-        <w:t>De nieuwe kennis die ontwikkeld gaat worden heeft zal vooral gericht zijn op het bepalen van de cost functie en een waarde hangen aan de complexiteit. Voor het physische model zijn een aantal onderdelen van belang: environmental (wind, golven, stroming, vaarsnelheid), hydrodynamic en machinery. Hiervoor zullen een aantal bekende modellen met elkaar worden vergeleken op basis van gevraagde input, rekentijd en resultaat. Ditzelfde geldt voor het generen van routes en bepalen van optimale route.</w:t>
-      </w:r>
-    </w:p>
-    <w:p>
-      <w:pPr>
-        <w:rPr>
-          <w:rFonts w:asciiTheme="minorHAnsi" w:hAnsiTheme="minorHAnsi" w:cstheme="minorHAnsi"/>
-          <w:i/>
-          <w:iCs/>
-        </w:rPr>
-      </w:pPr>
-      <w:r>
-        <w:rPr>
-          <w:rFonts w:asciiTheme="minorHAnsi" w:hAnsiTheme="minorHAnsi" w:cstheme="minorHAnsi"/>
-          <w:i/>
-          <w:iCs/>
-        </w:rPr>
-        <w:t>De GUI en API waarmee gecommuniceerd gaat worden zullen ook zelf worden ontwikkeld en worden getest. Dit valt echter onder de scope van het onderzoek voor Computer Science. Dit geldt ook voor een deels voor het bepalen van de complexiteits functie. Aangezien het hier gaat om de interactie met crew.</w:t>
-      </w:r>
-    </w:p>
-    <w:p>
-      <w:pPr>
-        <w:rPr>
-          <w:rFonts w:asciiTheme="minorHAnsi" w:hAnsiTheme="minorHAnsi" w:cstheme="minorHAnsi"/>
-          <w:i/>
-          <w:iCs/>
-        </w:rPr>
-      </w:pPr>
-      <w:r>
-        <w:rPr>
-          <w:rFonts w:asciiTheme="minorHAnsi" w:hAnsiTheme="minorHAnsi" w:cstheme="minorHAnsi"/>
-          <w:i/>
-          <w:iCs/>
-        </w:rPr>
-        <w:t xml:space="preserve">Het is op dit moment niet de bedoeling om zelf metingen te doen, aangezien Damen twee grote projecten heeft lopen waarbij veel data is verzameld van Fast Crew Suppliers en Tugs. </w:t>
+        <w:t>De nieuwe kennis die ontwikkelt gaat worden zal zich vooral richten op</w:t>
+      </w:r>
+      <w:r>
+        <w:rPr>
+          <w:rFonts w:asciiTheme="minorHAnsi" w:hAnsiTheme="minorHAnsi" w:cstheme="minorHAnsi"/>
+          <w:i/>
+          <w:iCs/>
+        </w:rPr>
+        <w:t>:</w:t>
+      </w:r>
+      <w:r>
+        <w:rPr>
+          <w:rFonts w:asciiTheme="minorHAnsi" w:hAnsiTheme="minorHAnsi" w:cstheme="minorHAnsi"/>
+          <w:i/>
+          <w:iCs/>
+        </w:rPr>
+        <w:t xml:space="preserve"> </w:t>
+      </w:r>
+      <w:r>
+        <w:rPr>
+          <w:rFonts w:asciiTheme="minorHAnsi" w:hAnsiTheme="minorHAnsi" w:cstheme="minorHAnsi"/>
+          <w:i/>
+          <w:iCs/>
+        </w:rPr>
+        <w:t xml:space="preserve">Het in kaart brengen van de verschillende informatiestromen aan boord van een schip. Welke informatie nodig is om de </w:t>
+      </w:r>
+      <w:r>
+        <w:rPr>
+          <w:rFonts w:asciiTheme="minorHAnsi" w:hAnsiTheme="minorHAnsi" w:cstheme="minorHAnsi"/>
+          <w:i/>
+          <w:iCs/>
+        </w:rPr>
+        <w:t xml:space="preserve">situation awareness </w:t>
+      </w:r>
+      <w:r>
+        <w:rPr>
+          <w:rFonts w:asciiTheme="minorHAnsi" w:hAnsiTheme="minorHAnsi" w:cstheme="minorHAnsi"/>
+          <w:i/>
+          <w:iCs/>
+        </w:rPr>
+        <w:t xml:space="preserve">van de crew aan boord </w:t>
+      </w:r>
+      <w:r>
+        <w:rPr>
+          <w:rFonts w:asciiTheme="minorHAnsi" w:hAnsiTheme="minorHAnsi" w:cstheme="minorHAnsi"/>
+          <w:i/>
+          <w:iCs/>
+        </w:rPr>
+        <w:t>te verbeteren.</w:t>
+      </w:r>
+      <w:r>
+        <w:rPr>
+          <w:rFonts w:asciiTheme="minorHAnsi" w:hAnsiTheme="minorHAnsi" w:cstheme="minorHAnsi"/>
+          <w:i/>
+          <w:iCs/>
+        </w:rPr>
+        <w:t xml:space="preserve"> </w:t>
+      </w:r>
+      <w:r>
+        <w:rPr>
+          <w:rFonts w:asciiTheme="minorHAnsi" w:hAnsiTheme="minorHAnsi" w:cstheme="minorHAnsi"/>
+          <w:i/>
+          <w:iCs/>
+        </w:rPr>
+        <w:t>Zodat de crew weet wanneer</w:t>
+      </w:r>
+      <w:r>
+        <w:rPr>
+          <w:rFonts w:asciiTheme="minorHAnsi" w:hAnsiTheme="minorHAnsi" w:cstheme="minorHAnsi"/>
+          <w:i/>
+          <w:iCs/>
+        </w:rPr>
+        <w:t xml:space="preserve"> ze een actie moeten uitvoeren. </w:t>
+      </w:r>
+      <w:r>
+        <w:rPr>
+          <w:rFonts w:asciiTheme="minorHAnsi" w:hAnsiTheme="minorHAnsi" w:cstheme="minorHAnsi"/>
+          <w:i/>
+          <w:iCs/>
+        </w:rPr>
+        <w:t>Voor de informatiestromen wordt in eerste instantie gekeken naar de kapitein</w:t>
+      </w:r>
+      <w:r>
+        <w:rPr>
+          <w:rFonts w:asciiTheme="minorHAnsi" w:hAnsiTheme="minorHAnsi" w:cstheme="minorHAnsi"/>
+          <w:i/>
+          <w:iCs/>
+        </w:rPr>
+        <w:t xml:space="preserve">, dit kan later worden uitgebreid met de </w:t>
+      </w:r>
+      <w:r>
+        <w:rPr>
+          <w:rFonts w:asciiTheme="minorHAnsi" w:hAnsiTheme="minorHAnsi" w:cstheme="minorHAnsi"/>
+          <w:i/>
+          <w:iCs/>
+        </w:rPr>
+        <w:t>chief engineer.</w:t>
+      </w:r>
+      <w:r>
+        <w:rPr>
+          <w:rFonts w:asciiTheme="minorHAnsi" w:hAnsiTheme="minorHAnsi" w:cstheme="minorHAnsi"/>
+          <w:i/>
+          <w:iCs/>
+        </w:rPr>
+        <w:t xml:space="preserve"> </w:t>
+      </w:r>
+      <w:r>
+        <w:rPr>
+          <w:rFonts w:asciiTheme="minorHAnsi" w:hAnsiTheme="minorHAnsi" w:cstheme="minorHAnsi"/>
+          <w:i/>
+          <w:iCs/>
+        </w:rPr>
+        <w:t>E</w:t>
+      </w:r>
+      <w:r>
+        <w:rPr>
+          <w:rFonts w:asciiTheme="minorHAnsi" w:hAnsiTheme="minorHAnsi" w:cstheme="minorHAnsi"/>
+          <w:i/>
+          <w:iCs/>
+        </w:rPr>
+        <w:t xml:space="preserve">en mental model </w:t>
+      </w:r>
+      <w:r>
+        <w:rPr>
+          <w:rFonts w:asciiTheme="minorHAnsi" w:hAnsiTheme="minorHAnsi" w:cstheme="minorHAnsi"/>
+          <w:i/>
+          <w:iCs/>
+        </w:rPr>
+        <w:t xml:space="preserve">wordt </w:t>
+      </w:r>
+      <w:r>
+        <w:rPr>
+          <w:rFonts w:asciiTheme="minorHAnsi" w:hAnsiTheme="minorHAnsi" w:cstheme="minorHAnsi"/>
+          <w:i/>
+          <w:iCs/>
+        </w:rPr>
+        <w:t xml:space="preserve">gecreërd, waaruit blijkt welke denkstappen worden gezet, en op welke informatie dit wordt gebaseerd. Hiermee kan een GUI worden gebouwd welke de crew ondersteund tijdens operaties. </w:t>
+      </w:r>
+    </w:p>
+    <w:p>
+      <w:pPr>
+        <w:rPr>
+          <w:rFonts w:asciiTheme="minorHAnsi" w:hAnsiTheme="minorHAnsi" w:cstheme="minorHAnsi"/>
+          <w:i/>
+          <w:iCs/>
+        </w:rPr>
+      </w:pPr>
+      <w:r>
+        <w:rPr>
+          <w:rFonts w:asciiTheme="minorHAnsi" w:hAnsiTheme="minorHAnsi" w:cstheme="minorHAnsi"/>
+          <w:i/>
+          <w:iCs/>
+        </w:rPr>
+        <w:t>Om het mental model te valideren zullen ook ongelukken worden</w:t>
+      </w:r>
+      <w:r>
+        <w:rPr>
+          <w:rFonts w:asciiTheme="minorHAnsi" w:hAnsiTheme="minorHAnsi" w:cstheme="minorHAnsi"/>
+          <w:i/>
+          <w:iCs/>
+        </w:rPr>
+        <w:t xml:space="preserve"> bekeken waarbij denkstappen</w:t>
+      </w:r>
+      <w:r>
+        <w:rPr>
+          <w:rFonts w:asciiTheme="minorHAnsi" w:hAnsiTheme="minorHAnsi" w:cstheme="minorHAnsi"/>
+          <w:i/>
+          <w:iCs/>
+        </w:rPr>
+        <w:t xml:space="preserve"> niet goed zijn gegaan, voorbeelden zijn de flinterstar en </w:t>
+      </w:r>
+      <w:r>
+        <w:rPr>
+          <w:rFonts w:asciiTheme="minorHAnsi" w:hAnsiTheme="minorHAnsi" w:cstheme="minorHAnsi"/>
+          <w:i/>
+          <w:iCs/>
+        </w:rPr>
+        <w:t>de tricolor.</w:t>
+      </w:r>
+      <w:r>
+        <w:rPr>
+          <w:rFonts w:asciiTheme="minorHAnsi" w:hAnsiTheme="minorHAnsi" w:cstheme="minorHAnsi"/>
+          <w:i/>
+          <w:iCs/>
+        </w:rPr>
+        <w:t xml:space="preserve"> Hierbij wordt gekeken waar in het mental model niet is gehandeld zoals was vereist.</w:t>
+      </w:r>
+      <w:r>
+        <w:rPr>
+          <w:rFonts w:asciiTheme="minorHAnsi" w:hAnsiTheme="minorHAnsi" w:cstheme="minorHAnsi"/>
+          <w:i/>
+          <w:iCs/>
+        </w:rPr>
+        <w:t xml:space="preserve"> </w:t>
       </w:r>
     </w:p>
     <w:p>
@@ -936,7 +1102,7 @@
           <w:bCs/>
         </w:rPr>
       </w:pPr>
-      <w:commentRangeStart w:id="11"/>
+      <w:commentRangeStart w:id="10"/>
       <w:r>
         <w:rPr>
           <w:rFonts w:asciiTheme="minorHAnsi" w:hAnsiTheme="minorHAnsi" w:cstheme="minorHAnsi"/>
@@ -945,30 +1111,40 @@
         </w:rPr>
         <w:t>Specificaties</w:t>
       </w:r>
-      <w:commentRangeEnd w:id="11"/>
+      <w:commentRangeEnd w:id="10"/>
       <w:r>
         <w:rPr>
           <w:rStyle w:val="CommentReference"/>
         </w:rPr>
-        <w:commentReference w:id="11"/>
-      </w:r>
-    </w:p>
-    <w:p>
-      <w:pPr>
-        <w:rPr>
-          <w:rFonts w:asciiTheme="minorHAnsi" w:hAnsiTheme="minorHAnsi" w:cstheme="minorHAnsi"/>
-          <w:i/>
-          <w:iCs/>
-        </w:rPr>
-      </w:pPr>
-      <w:r>
-        <w:rPr>
-          <w:rFonts w:asciiTheme="minorHAnsi" w:hAnsiTheme="minorHAnsi" w:cstheme="minorHAnsi"/>
-          <w:i/>
-          <w:iCs/>
-        </w:rPr>
-        <w:t xml:space="preserve">De resultaten zijn bedoeld als een van de eerste stapjes op een lange weg richting remote en autonoom varen. Dit betekend dat het resultaat een stukje van de puzzel moet zijn die ook past in het grote geheel. Daarom zal tijdens het project veel feedback van buitenaf worden gevraagd. Uiteindelijk is het belangrijkste resultaat een kloppend model voor de complexiteit van een manoeuvre. </w:t>
-      </w:r>
+        <w:commentReference w:id="10"/>
+      </w:r>
+    </w:p>
+    <w:p>
+      <w:pPr>
+        <w:rPr>
+          <w:rFonts w:asciiTheme="minorHAnsi" w:hAnsiTheme="minorHAnsi" w:cstheme="minorHAnsi"/>
+          <w:i/>
+          <w:iCs/>
+        </w:rPr>
+      </w:pPr>
+      <w:r>
+        <w:rPr>
+          <w:rFonts w:asciiTheme="minorHAnsi" w:hAnsiTheme="minorHAnsi" w:cstheme="minorHAnsi"/>
+          <w:i/>
+          <w:iCs/>
+        </w:rPr>
+        <w:t xml:space="preserve">De resultaten zijn bedoeld als een van de eerste stapjes op een lange weg richting remote en autonoom varen. Dit betekend dat het resultaat een stukje van de puzzel moet zijn die ook past in het grote geheel. Daarom zal tijdens het project veel feedback van buitenaf worden gevraagd. Uiteindelijk is het belangrijkste resultaat een </w:t>
+      </w:r>
+      <w:r>
+        <w:rPr>
+          <w:rFonts w:asciiTheme="minorHAnsi" w:hAnsiTheme="minorHAnsi" w:cstheme="minorHAnsi"/>
+          <w:i/>
+          <w:iCs/>
+        </w:rPr>
+        <w:t>advies zodat de situation awareness van de crew vergroot kan worden.</w:t>
+      </w:r>
+      <w:bookmarkStart w:id="11" w:name="_GoBack"/>
+      <w:bookmarkEnd w:id="11"/>
     </w:p>
     <w:p>
       <w:pPr>
@@ -1169,6 +1345,8 @@
       <w:pPr>
         <w:rPr>
           <w:rFonts w:asciiTheme="minorHAnsi" w:hAnsiTheme="minorHAnsi" w:cstheme="minorHAnsi"/>
+          <w:i/>
+          <w:iCs/>
         </w:rPr>
       </w:pPr>
       <w:r>
@@ -1179,6 +1357,233 @@
         </w:rPr>
         <w:t>Wat wordt de rol van de mens in de nieuwe situatie waarbij autonoom en remote voor gaat komen (zie plaatje in paper Liz Carver)</w:t>
       </w:r>
+    </w:p>
+    <w:p>
+      <w:pPr>
+        <w:spacing w:after="160" w:line="259" w:lineRule="auto"/>
+        <w:rPr>
+          <w:rFonts w:asciiTheme="minorHAnsi" w:hAnsiTheme="minorHAnsi" w:cstheme="minorHAnsi"/>
+          <w:i/>
+          <w:iCs/>
+        </w:rPr>
+      </w:pPr>
+      <w:r>
+        <w:rPr>
+          <w:rFonts w:asciiTheme="minorHAnsi" w:hAnsiTheme="minorHAnsi" w:cstheme="minorHAnsi"/>
+          <w:i/>
+          <w:iCs/>
+        </w:rPr>
+        <w:br w:type="page"/>
+      </w:r>
+    </w:p>
+    <w:p>
+      <w:pPr>
+        <w:rPr>
+          <w:rFonts w:asciiTheme="minorHAnsi" w:hAnsiTheme="minorHAnsi" w:cstheme="minorHAnsi"/>
+          <w:sz w:val="40"/>
+          <w:szCs w:val="40"/>
+          <w:lang w:val="en-GB"/>
+        </w:rPr>
+      </w:pPr>
+      <w:proofErr w:type="spellStart"/>
+      <w:r>
+        <w:rPr>
+          <w:rFonts w:asciiTheme="minorHAnsi" w:hAnsiTheme="minorHAnsi" w:cstheme="minorHAnsi"/>
+          <w:b/>
+          <w:bCs/>
+          <w:sz w:val="40"/>
+          <w:szCs w:val="40"/>
+          <w:lang w:val="en-GB"/>
+        </w:rPr>
+        <w:lastRenderedPageBreak/>
+        <w:t>Bijlage</w:t>
+      </w:r>
+      <w:proofErr w:type="spellEnd"/>
+    </w:p>
+    <w:p>
+      <w:pPr>
+        <w:rPr>
+          <w:rFonts w:asciiTheme="minorHAnsi" w:hAnsiTheme="minorHAnsi" w:cstheme="minorHAnsi"/>
+          <w:i/>
+          <w:iCs/>
+          <w:lang w:val="en-GB"/>
+        </w:rPr>
+      </w:pPr>
+      <w:r>
+        <w:rPr>
+          <w:rFonts w:asciiTheme="minorHAnsi" w:hAnsiTheme="minorHAnsi" w:cstheme="minorHAnsi"/>
+          <w:i/>
+          <w:iCs/>
+          <w:noProof/>
+        </w:rPr>
+        <w:drawing>
+          <wp:anchor distT="0" distB="0" distL="114300" distR="114300" simplePos="0" relativeHeight="251659264" behindDoc="0" locked="0" layoutInCell="1" allowOverlap="1" wp14:anchorId="4AD5E113" wp14:editId="40010ADC">
+            <wp:simplePos x="0" y="0"/>
+            <wp:positionH relativeFrom="margin">
+              <wp:align>left</wp:align>
+            </wp:positionH>
+            <wp:positionV relativeFrom="paragraph">
+              <wp:posOffset>282575</wp:posOffset>
+            </wp:positionV>
+            <wp:extent cx="5991844" cy="3824605"/>
+            <wp:effectExtent l="0" t="0" r="9525" b="0"/>
+            <wp:wrapSquare wrapText="bothSides"/>
+            <wp:docPr id="2" name="Graphic 2"/>
+            <wp:cNvGraphicFramePr>
+              <a:graphicFrameLocks xmlns:a="http://schemas.openxmlformats.org/drawingml/2006/main" noChangeAspect="1"/>
+            </wp:cNvGraphicFramePr>
+            <a:graphic xmlns:a="http://schemas.openxmlformats.org/drawingml/2006/main">
+              <a:graphicData uri="http://schemas.openxmlformats.org/drawingml/2006/picture">
+                <pic:pic xmlns:pic="http://schemas.openxmlformats.org/drawingml/2006/picture">
+                  <pic:nvPicPr>
+                    <pic:cNvPr id="2" name="Endsley-Situation-Awareness-model.svg"/>
+                    <pic:cNvPicPr/>
+                  </pic:nvPicPr>
+                  <pic:blipFill>
+                    <a:blip r:embed="rId7">
+                      <a:extLst>
+                        <a:ext uri="{28A0092B-C50C-407E-A947-70E740481C1C}">
+                          <a14:useLocalDpi xmlns:a14="http://schemas.microsoft.com/office/drawing/2010/main" val="0"/>
+                        </a:ext>
+                        <a:ext uri="{96DAC541-7B7A-43D3-8B79-37D633B846F1}">
+                          <asvg:svgBlip xmlns:asvg="http://schemas.microsoft.com/office/drawing/2016/SVG/main" r:embed="rId8"/>
+                        </a:ext>
+                      </a:extLst>
+                    </a:blip>
+                    <a:stretch>
+                      <a:fillRect/>
+                    </a:stretch>
+                  </pic:blipFill>
+                  <pic:spPr>
+                    <a:xfrm>
+                      <a:off x="0" y="0"/>
+                      <a:ext cx="5991844" cy="3824605"/>
+                    </a:xfrm>
+                    <a:prstGeom prst="rect">
+                      <a:avLst/>
+                    </a:prstGeom>
+                  </pic:spPr>
+                </pic:pic>
+              </a:graphicData>
+            </a:graphic>
+            <wp14:sizeRelH relativeFrom="margin">
+              <wp14:pctWidth>0</wp14:pctWidth>
+            </wp14:sizeRelH>
+            <wp14:sizeRelV relativeFrom="margin">
+              <wp14:pctHeight>0</wp14:pctHeight>
+            </wp14:sizeRelV>
+          </wp:anchor>
+        </w:drawing>
+      </w:r>
+      <w:proofErr w:type="spellStart"/>
+      <w:r>
+        <w:rPr>
+          <w:rFonts w:asciiTheme="minorHAnsi" w:hAnsiTheme="minorHAnsi" w:cstheme="minorHAnsi"/>
+          <w:i/>
+          <w:iCs/>
+          <w:lang w:val="en-GB"/>
+        </w:rPr>
+        <w:t>Endsley</w:t>
+      </w:r>
+      <w:proofErr w:type="spellEnd"/>
+      <w:r>
+        <w:rPr>
+          <w:rFonts w:asciiTheme="minorHAnsi" w:hAnsiTheme="minorHAnsi" w:cstheme="minorHAnsi"/>
+          <w:i/>
+          <w:iCs/>
+          <w:lang w:val="en-GB"/>
+        </w:rPr>
+        <w:t xml:space="preserve"> model </w:t>
+      </w:r>
+      <w:proofErr w:type="spellStart"/>
+      <w:r>
+        <w:rPr>
+          <w:rFonts w:asciiTheme="minorHAnsi" w:hAnsiTheme="minorHAnsi" w:cstheme="minorHAnsi"/>
+          <w:i/>
+          <w:iCs/>
+          <w:lang w:val="en-GB"/>
+        </w:rPr>
+        <w:t>voor</w:t>
+      </w:r>
+      <w:proofErr w:type="spellEnd"/>
+      <w:r>
+        <w:rPr>
+          <w:rFonts w:asciiTheme="minorHAnsi" w:hAnsiTheme="minorHAnsi" w:cstheme="minorHAnsi"/>
+          <w:i/>
+          <w:iCs/>
+          <w:lang w:val="en-GB"/>
+        </w:rPr>
+        <w:t xml:space="preserve"> situation awareness</w:t>
+      </w:r>
+    </w:p>
+    <w:p>
+      <w:pPr>
+        <w:rPr>
+          <w:rFonts w:asciiTheme="minorHAnsi" w:hAnsiTheme="minorHAnsi" w:cstheme="minorHAnsi"/>
+          <w:lang w:val="en-GB"/>
+        </w:rPr>
+      </w:pPr>
+    </w:p>
+    <w:p>
+      <w:pPr>
+        <w:rPr>
+          <w:rFonts w:asciiTheme="minorHAnsi" w:hAnsiTheme="minorHAnsi" w:cstheme="minorHAnsi"/>
+          <w:lang w:val="en-GB"/>
+        </w:rPr>
+      </w:pPr>
+    </w:p>
+    <w:p>
+      <w:pPr>
+        <w:rPr>
+          <w:rFonts w:asciiTheme="minorHAnsi" w:hAnsiTheme="minorHAnsi" w:cstheme="minorHAnsi"/>
+          <w:i/>
+        </w:rPr>
+      </w:pPr>
+      <w:r>
+        <w:rPr>
+          <w:rFonts w:asciiTheme="minorHAnsi" w:hAnsiTheme="minorHAnsi" w:cstheme="minorHAnsi"/>
+          <w:i/>
+        </w:rPr>
+        <w:t xml:space="preserve">Ongeluk met de tricolor/Kariba/clary </w:t>
+      </w:r>
+      <w:r>
+        <w:rPr>
+          <w:rFonts w:asciiTheme="minorHAnsi" w:hAnsiTheme="minorHAnsi" w:cstheme="minorHAnsi"/>
+          <w:i/>
+        </w:rPr>
+        <w:t>ging fout doordat te weinig is gekeken naar mogelijke onverwachte bewegingen van schip om uit te wijken van een derde schip.</w:t>
+      </w:r>
+      <w:r>
+        <w:rPr>
+          <w:rFonts w:asciiTheme="minorHAnsi" w:hAnsiTheme="minorHAnsi" w:cstheme="minorHAnsi"/>
+          <w:i/>
+        </w:rPr>
+        <w:t xml:space="preserve"> (</w:t>
+      </w:r>
+      <w:hyperlink r:id="rId9" w:history="1">
+        <w:r>
+          <w:rPr>
+            <w:rStyle w:val="Hyperlink"/>
+            <w:rFonts w:asciiTheme="minorHAnsi" w:hAnsiTheme="minorHAnsi" w:cstheme="minorHAnsi"/>
+          </w:rPr>
+          <w:t>http://www.professionalmariner.com/March-2008/The-Tricolor-Kariba-Clary-Incident/</w:t>
+        </w:r>
+      </w:hyperlink>
+      <w:r>
+        <w:rPr>
+          <w:rFonts w:asciiTheme="minorHAnsi" w:hAnsiTheme="minorHAnsi" w:cstheme="minorHAnsi"/>
+          <w:i/>
+        </w:rPr>
+        <w:t>)</w:t>
+      </w:r>
+    </w:p>
+    <w:p>
+      <w:pPr>
+        <w:rPr>
+          <w:rFonts w:asciiTheme="minorHAnsi" w:hAnsiTheme="minorHAnsi" w:cstheme="minorHAnsi"/>
+          <w:i/>
+        </w:rPr>
+      </w:pPr>
     </w:p>
     <w:sectPr>
       <w:pgSz w:w="11906" w:h="16838"/>
@@ -1243,7 +1648,15 @@
           <w:i/>
           <w:iCs/>
         </w:rPr>
-        <w:t>Wat is doel van dit werk pakket/ jouw opdracht. Wat wil je hiermee bereiken? Denk hierbij bijvoorbeeld aan “het doel van dit werk pakket is de specificaties voor het verbetersysteem te ontwikkelen.”</w:t>
+        <w:t xml:space="preserve">Wat </w:t>
+      </w:r>
+      <w:r>
+        <w:rPr>
+          <w:rFonts w:asciiTheme="minorHAnsi" w:hAnsiTheme="minorHAnsi" w:cstheme="minorHAnsi"/>
+          <w:i/>
+          <w:iCs/>
+        </w:rPr>
+        <w:t>is doel van dit werk pakket/ jouw opdracht. Wat wil je hiermee bereiken? Denk hierbij bijvoorbeeld aan “het doel van dit werk pakket is de specificaties voor het verbetersysteem te ontwikkelen.”</w:t>
       </w:r>
     </w:p>
     <w:p>
@@ -1273,7 +1686,15 @@
           <w:i/>
           <w:iCs/>
         </w:rPr>
-        <w:t>Tijdens uitvoeren heb je uitdagingen en hoe ga je die oplossen. Mitigerende maatregelen erbij opnoemen. Hou het simpel.</w:t>
+        <w:t xml:space="preserve">Tijdens </w:t>
+      </w:r>
+      <w:r>
+        <w:rPr>
+          <w:rFonts w:asciiTheme="minorHAnsi" w:hAnsiTheme="minorHAnsi" w:cstheme="minorHAnsi"/>
+          <w:i/>
+          <w:iCs/>
+        </w:rPr>
+        <w:t>uitvoeren heb je uitdagingen en hoe ga je die oplossen. Mitigerende maatregelen erbij opnoemen. Hou het simpel.</w:t>
       </w:r>
     </w:p>
   </w:comment>
@@ -1298,7 +1719,15 @@
           <w:i/>
           <w:iCs/>
         </w:rPr>
-        <w:t xml:space="preserve">Uitschrijven wat hoort erbij wat hoort er niet bij (gebruik woorden, wees duidelijk en compleet) dit betreft de functionele specificatie van het systeem en alles wat daarvoor nodig is. </w:t>
+        <w:t xml:space="preserve">Uitschrijven </w:t>
+      </w:r>
+      <w:r>
+        <w:rPr>
+          <w:rFonts w:asciiTheme="minorHAnsi" w:hAnsiTheme="minorHAnsi" w:cstheme="minorHAnsi"/>
+          <w:i/>
+          <w:iCs/>
+        </w:rPr>
+        <w:t xml:space="preserve">wat hoort erbij wat hoort er niet bij (gebruik woorden, wees duidelijk en compleet) dit betreft de functionele specificatie van het systeem en alles wat daarvoor nodig is. </w:t>
       </w:r>
     </w:p>
   </w:comment>
@@ -1323,8 +1752,17 @@
           <w:i/>
           <w:iCs/>
         </w:rPr>
-        <w:t xml:space="preserve">Waaraan moet hetgeen je levert voldoen? </w:t>
-      </w:r>
+        <w:t xml:space="preserve">Waaraan </w:t>
+      </w:r>
+      <w:r>
+        <w:rPr>
+          <w:rFonts w:asciiTheme="minorHAnsi" w:hAnsiTheme="minorHAnsi" w:cstheme="minorHAnsi"/>
+          <w:i/>
+          <w:iCs/>
+        </w:rPr>
+        <w:t xml:space="preserve">moet hetgeen je levert voldoen? </w:t>
+      </w:r>
+      <w:proofErr w:type="spellStart"/>
       <w:r>
         <w:rPr>
           <w:rFonts w:asciiTheme="minorHAnsi" w:hAnsiTheme="minorHAnsi" w:cstheme="minorHAnsi"/>
@@ -1332,7 +1770,17 @@
           <w:iCs/>
           <w:lang w:val="en-US"/>
         </w:rPr>
-        <w:t xml:space="preserve">Bijvoorbeeld “The result of the work package that will be made will describe the specifications for….  </w:t>
+        <w:t>Bijvoorbeeld</w:t>
+      </w:r>
+      <w:proofErr w:type="spellEnd"/>
+      <w:r>
+        <w:rPr>
+          <w:rFonts w:asciiTheme="minorHAnsi" w:hAnsiTheme="minorHAnsi" w:cstheme="minorHAnsi"/>
+          <w:i/>
+          <w:iCs/>
+          <w:lang w:val="en-US"/>
+        </w:rPr>
+        <w:t xml:space="preserve"> “The result of the work package that will be made will describe the specifications for….  </w:t>
       </w:r>
       <w:r>
         <w:rPr>
@@ -1361,7 +1809,15 @@
           <w:i/>
           <w:iCs/>
         </w:rPr>
-        <w:t>Welke documenten ga je opleveren? Wanneer? Hoeveel tijd / doorlooptijd verwacht je? Wie heb je daarvoor nodig? Zit er een volgorde en (onderlinge) afhankelijkheden in? Note: de aaneenschakeling van documenten en de tijd die je nodig heb om ze te maken is je planning.</w:t>
+        <w:t xml:space="preserve">Welke </w:t>
+      </w:r>
+      <w:r>
+        <w:rPr>
+          <w:rFonts w:asciiTheme="minorHAnsi" w:hAnsiTheme="minorHAnsi" w:cstheme="minorHAnsi"/>
+          <w:i/>
+          <w:iCs/>
+        </w:rPr>
+        <w:t>documenten ga je opleveren? Wanneer? Hoeveel tijd / doorlooptijd verwacht je? Wie heb je daarvoor nodig? Zit er een volgorde en (onderlinge) afhankelijkheden in? Note: de aaneenschakeling van documenten en de tijd die je nodig heb om ze te maken is je planning.</w:t>
       </w:r>
     </w:p>
   </w:comment>
@@ -1386,7 +1842,15 @@
           <w:i/>
           <w:iCs/>
         </w:rPr>
-        <w:t xml:space="preserve">Wat zijn de benefits voor het bedrijf uiteindelijk? Welke behoefte wordt ingevuld? Formuleer in 1 zin wat Damen overhoudt nadat de complete opdracht is opgeleverd en werkt. Bijvoorbeeld iets over invloed kunnen uitoefen op energie besparing, product innovatie, reduceren van incidenten, … </w:t>
+        <w:t xml:space="preserve">Wat </w:t>
+      </w:r>
+      <w:r>
+        <w:rPr>
+          <w:rFonts w:asciiTheme="minorHAnsi" w:hAnsiTheme="minorHAnsi" w:cstheme="minorHAnsi"/>
+          <w:i/>
+          <w:iCs/>
+        </w:rPr>
+        <w:t xml:space="preserve">zijn de benefits voor het bedrijf uiteindelijk? Welke behoefte wordt ingevuld? Formuleer in 1 zin wat Damen overhoudt nadat de complete opdracht is opgeleverd en werkt. Bijvoorbeeld iets over invloed kunnen uitoefen op energie besparing, product innovatie, reduceren van incidenten, … </w:t>
       </w:r>
     </w:p>
     <w:p>
@@ -1416,7 +1880,15 @@
           <w:i/>
           <w:iCs/>
         </w:rPr>
-        <w:t>Wat is doel van dit werk pakket/ jouw opdracht. Wat wil je hiermee bereiken? Denk hierbij bijvoorbeeld aan “het doel van dit werk pakket is de specificaties voor het verbetersysteem te ontwikkelen.”</w:t>
+        <w:t xml:space="preserve">Wat </w:t>
+      </w:r>
+      <w:r>
+        <w:rPr>
+          <w:rFonts w:asciiTheme="minorHAnsi" w:hAnsiTheme="minorHAnsi" w:cstheme="minorHAnsi"/>
+          <w:i/>
+          <w:iCs/>
+        </w:rPr>
+        <w:t>is doel van dit werk pakket/ jouw opdracht. Wat wil je hiermee bereiken? Denk hierbij bijvoorbeeld aan “het doel van dit werk pakket is de specificaties voor het verbetersysteem te ontwikkelen.”</w:t>
       </w:r>
     </w:p>
     <w:p>
@@ -1446,7 +1918,15 @@
           <w:i/>
           <w:iCs/>
         </w:rPr>
-        <w:t>Tijdens uitvoeren heb je uitdagingen en hoe ga je die oplossen. Mitigerende maatregelen erbij opnoemen. Hou het simpel.</w:t>
+        <w:t xml:space="preserve">Tijdens </w:t>
+      </w:r>
+      <w:r>
+        <w:rPr>
+          <w:rFonts w:asciiTheme="minorHAnsi" w:hAnsiTheme="minorHAnsi" w:cstheme="minorHAnsi"/>
+          <w:i/>
+          <w:iCs/>
+        </w:rPr>
+        <w:t>uitvoeren heb je uitdagingen en hoe ga je die oplossen. Mitigerende maatregelen erbij opnoemen. Hou het simpel.</w:t>
       </w:r>
     </w:p>
   </w:comment>
@@ -1471,11 +1951,19 @@
           <w:i/>
           <w:iCs/>
         </w:rPr>
-        <w:t xml:space="preserve">Uitschrijven wat hoort erbij wat hoort er niet bij (gebruik woorden, wees duidelijk en compleet) dit betreft de functionele specificatie van het systeem en alles wat daarvoor nodig is. </w:t>
+        <w:t xml:space="preserve">Uitschrijven </w:t>
+      </w:r>
+      <w:r>
+        <w:rPr>
+          <w:rFonts w:asciiTheme="minorHAnsi" w:hAnsiTheme="minorHAnsi" w:cstheme="minorHAnsi"/>
+          <w:i/>
+          <w:iCs/>
+        </w:rPr>
+        <w:t xml:space="preserve">wat hoort erbij wat hoort er niet bij (gebruik woorden, wees duidelijk en compleet) dit betreft de functionele specificatie van het systeem en alles wat daarvoor nodig is. </w:t>
       </w:r>
     </w:p>
   </w:comment>
-  <w:comment w:id="11" w:author="Ingmar Wever" w:date="2017-09-18T11:39:00Z" w:initials="IW">
+  <w:comment w:id="10" w:author="Ingmar Wever" w:date="2017-09-18T11:39:00Z" w:initials="IW">
     <w:p>
       <w:pPr>
         <w:rPr>
@@ -1496,8 +1984,17 @@
           <w:i/>
           <w:iCs/>
         </w:rPr>
-        <w:t xml:space="preserve">Waaraan moet hetgeen je levert voldoen? </w:t>
-      </w:r>
+        <w:t xml:space="preserve">Waaraan </w:t>
+      </w:r>
+      <w:r>
+        <w:rPr>
+          <w:rFonts w:asciiTheme="minorHAnsi" w:hAnsiTheme="minorHAnsi" w:cstheme="minorHAnsi"/>
+          <w:i/>
+          <w:iCs/>
+        </w:rPr>
+        <w:t xml:space="preserve">moet hetgeen je levert voldoen? </w:t>
+      </w:r>
+      <w:proofErr w:type="spellStart"/>
       <w:r>
         <w:rPr>
           <w:rFonts w:asciiTheme="minorHAnsi" w:hAnsiTheme="minorHAnsi" w:cstheme="minorHAnsi"/>
@@ -1505,7 +2002,17 @@
           <w:iCs/>
           <w:lang w:val="en-US"/>
         </w:rPr>
-        <w:t xml:space="preserve">Bijvoorbeeld “The result of the work package that will be made will describe the specifications for….  </w:t>
+        <w:t>Bijvoorbeeld</w:t>
+      </w:r>
+      <w:proofErr w:type="spellEnd"/>
+      <w:r>
+        <w:rPr>
+          <w:rFonts w:asciiTheme="minorHAnsi" w:hAnsiTheme="minorHAnsi" w:cstheme="minorHAnsi"/>
+          <w:i/>
+          <w:iCs/>
+          <w:lang w:val="en-US"/>
+        </w:rPr>
+        <w:t xml:space="preserve"> “The result of the work package that will be made will describe the specifications for….  </w:t>
       </w:r>
       <w:r>
         <w:rPr>
@@ -1534,7 +2041,15 @@
           <w:i/>
           <w:iCs/>
         </w:rPr>
-        <w:t>Welke documenten ga je opleveren? Wanneer? Hoeveel tijd / doorlooptijd verwacht je? Wie heb je daarvoor nodig? Zit er een volgorde en (onderlinge) afhankelijkheden in? Note: de aaneenschakeling van documenten en de tijd die je nodig heb om ze te maken is je planning.</w:t>
+        <w:t xml:space="preserve">Welke </w:t>
+      </w:r>
+      <w:r>
+        <w:rPr>
+          <w:rFonts w:asciiTheme="minorHAnsi" w:hAnsiTheme="minorHAnsi" w:cstheme="minorHAnsi"/>
+          <w:i/>
+          <w:iCs/>
+        </w:rPr>
+        <w:t>documenten ga je opleveren? Wanneer? Hoeveel tijd / doorlooptijd verwacht je? Wie heb je daarvoor nodig? Zit er een volgorde en (onderlinge) afhankelijkheden in? Note: de aaneenschakeling van documenten en de tijd die je nodig heb om ze te maken is je planning.</w:t>
       </w:r>
     </w:p>
   </w:comment>
@@ -1559,7 +2074,15 @@
           <w:i/>
           <w:iCs/>
         </w:rPr>
-        <w:t>Welke stappen ga je nemen</w:t>
+        <w:t xml:space="preserve">Welke </w:t>
+      </w:r>
+      <w:r>
+        <w:rPr>
+          <w:rFonts w:asciiTheme="minorHAnsi" w:hAnsiTheme="minorHAnsi" w:cstheme="minorHAnsi"/>
+          <w:i/>
+          <w:iCs/>
+        </w:rPr>
+        <w:t>stappen ga je nemen</w:t>
       </w:r>
     </w:p>
     <w:p>
@@ -2275,6 +2798,29 @@
       <w:lang w:val="nl-NL" w:eastAsia="nl-NL"/>
     </w:rPr>
   </w:style>
+  <w:style w:type="character" w:styleId="Hyperlink">
+    <w:name w:val="Hyperlink"/>
+    <w:basedOn w:val="DefaultParagraphFont"/>
+    <w:uiPriority w:val="99"/>
+    <w:unhideWhenUsed/>
+    <w:rsid w:val="00AC7493"/>
+    <w:rPr>
+      <w:color w:val="0563C1" w:themeColor="hyperlink"/>
+      <w:u w:val="single"/>
+    </w:rPr>
+  </w:style>
+  <w:style w:type="character" w:styleId="UnresolvedMention">
+    <w:name w:val="Unresolved Mention"/>
+    <w:basedOn w:val="DefaultParagraphFont"/>
+    <w:uiPriority w:val="99"/>
+    <w:semiHidden/>
+    <w:unhideWhenUsed/>
+    <w:rsid w:val="00AC7493"/>
+    <w:rPr>
+      <w:color w:val="808080"/>
+      <w:shd w:val="clear" w:color="auto" w:fill="E6E6E6"/>
+    </w:rPr>
+  </w:style>
 </w:styles>
 </file>
 

</xml_diff>

<commit_message>
Tijdlijn gemaakt voor project en nuances toegevoegd in project plan
</commit_message>
<xml_diff>
--- a/Graduation Project Plan.docx
+++ b/Graduation Project Plan.docx
@@ -1,6 +1,6 @@
 
 <file path=word/document.xml><?xml version="1.0" encoding="utf-8"?>
-<w:document xmlns:wpc="http://schemas.microsoft.com/office/word/2010/wordprocessingCanvas" xmlns:mc="http://schemas.openxmlformats.org/markup-compatibility/2006" xmlns:o="urn:schemas-microsoft-com:office:office" xmlns:r="http://schemas.openxmlformats.org/officeDocument/2006/relationships" xmlns:m="http://schemas.openxmlformats.org/officeDocument/2006/math" xmlns:v="urn:schemas-microsoft-com:vml" xmlns:wp14="http://schemas.microsoft.com/office/word/2010/wordprocessingDrawing" xmlns:wp="http://schemas.openxmlformats.org/drawingml/2006/wordprocessingDrawing" xmlns:w10="urn:schemas-microsoft-com:office:word" xmlns:w="http://schemas.openxmlformats.org/wordprocessingml/2006/main" xmlns:w14="http://schemas.microsoft.com/office/word/2010/wordml" xmlns:w15="http://schemas.microsoft.com/office/word/2012/wordml" xmlns:wpg="http://schemas.microsoft.com/office/word/2010/wordprocessingGroup" xmlns:wpi="http://schemas.microsoft.com/office/word/2010/wordprocessingInk" xmlns:wne="http://schemas.microsoft.com/office/word/2006/wordml" xmlns:wps="http://schemas.microsoft.com/office/word/2010/wordprocessingShape" mc:Ignorable="w14 w15 wp14">
+<w:document xmlns:wpc="http://schemas.microsoft.com/office/word/2010/wordprocessingCanvas" xmlns:cx="http://schemas.microsoft.com/office/drawing/2014/chartex" xmlns:cx1="http://schemas.microsoft.com/office/drawing/2015/9/8/chartex" xmlns:cx2="http://schemas.microsoft.com/office/drawing/2015/10/21/chartex" xmlns:cx3="http://schemas.microsoft.com/office/drawing/2016/5/9/chartex" xmlns:cx4="http://schemas.microsoft.com/office/drawing/2016/5/10/chartex" xmlns:cx5="http://schemas.microsoft.com/office/drawing/2016/5/11/chartex" xmlns:cx6="http://schemas.microsoft.com/office/drawing/2016/5/12/chartex" xmlns:cx7="http://schemas.microsoft.com/office/drawing/2016/5/13/chartex" xmlns:cx8="http://schemas.microsoft.com/office/drawing/2016/5/14/chartex" xmlns:mc="http://schemas.openxmlformats.org/markup-compatibility/2006" xmlns:aink="http://schemas.microsoft.com/office/drawing/2016/ink" xmlns:am3d="http://schemas.microsoft.com/office/drawing/2017/model3d" xmlns:o="urn:schemas-microsoft-com:office:office" xmlns:r="http://schemas.openxmlformats.org/officeDocument/2006/relationships" xmlns:m="http://schemas.openxmlformats.org/officeDocument/2006/math" xmlns:v="urn:schemas-microsoft-com:vml" xmlns:wp14="http://schemas.microsoft.com/office/word/2010/wordprocessingDrawing" xmlns:wp="http://schemas.openxmlformats.org/drawingml/2006/wordprocessingDrawing" xmlns:w10="urn:schemas-microsoft-com:office:word" xmlns:w="http://schemas.openxmlformats.org/wordprocessingml/2006/main" xmlns:w14="http://schemas.microsoft.com/office/word/2010/wordml" xmlns:w15="http://schemas.microsoft.com/office/word/2012/wordml" xmlns:w16cid="http://schemas.microsoft.com/office/word/2016/wordml/cid" xmlns:w16se="http://schemas.microsoft.com/office/word/2015/wordml/symex" xmlns:wpg="http://schemas.microsoft.com/office/word/2010/wordprocessingGroup" xmlns:wpi="http://schemas.microsoft.com/office/word/2010/wordprocessingInk" xmlns:wne="http://schemas.microsoft.com/office/word/2006/wordml" xmlns:wps="http://schemas.microsoft.com/office/word/2010/wordprocessingShape" mc:Ignorable="w14 w15 w16se w16cid wp14">
   <w:body>
     <w:p>
       <w:pPr>
@@ -628,25 +628,79 @@
           <w:i/>
           <w:iCs/>
         </w:rPr>
-        <w:t xml:space="preserve">Het is op dit moment niet de bedoeling om zelf metingen te doen, aangezien Damen twee grote projecten heeft lopen waarbij veel data is verzameld van Fast Crew Suppliers en </w:t>
-      </w:r>
-      <w:proofErr w:type="spellStart"/>
-      <w:r>
-        <w:rPr>
-          <w:rFonts w:asciiTheme="minorHAnsi" w:hAnsiTheme="minorHAnsi" w:cstheme="minorHAnsi"/>
-          <w:i/>
-          <w:iCs/>
-        </w:rPr>
-        <w:t>Tugs</w:t>
-      </w:r>
-      <w:proofErr w:type="spellEnd"/>
-      <w:r>
-        <w:rPr>
-          <w:rFonts w:asciiTheme="minorHAnsi" w:hAnsiTheme="minorHAnsi" w:cstheme="minorHAnsi"/>
-          <w:i/>
-          <w:iCs/>
-        </w:rPr>
-        <w:t>, en er binnen de TU veel onderzoek is gedaan naar modellen voor manoeuvreerbaarheid van grotere schepen.</w:t>
+        <w:t>Het is op dit moment niet de bedoeling om zelf metingen te doen</w:t>
+      </w:r>
+      <w:r>
+        <w:rPr>
+          <w:rFonts w:asciiTheme="minorHAnsi" w:hAnsiTheme="minorHAnsi" w:cstheme="minorHAnsi"/>
+          <w:i/>
+          <w:iCs/>
+        </w:rPr>
+        <w:t xml:space="preserve"> of modellen van de grond af aan op te bouwen. A</w:t>
+      </w:r>
+      <w:r>
+        <w:rPr>
+          <w:rFonts w:asciiTheme="minorHAnsi" w:hAnsiTheme="minorHAnsi" w:cstheme="minorHAnsi"/>
+          <w:i/>
+          <w:iCs/>
+        </w:rPr>
+        <w:t xml:space="preserve">angezien Damen </w:t>
+      </w:r>
+      <w:r>
+        <w:rPr>
+          <w:rFonts w:asciiTheme="minorHAnsi" w:hAnsiTheme="minorHAnsi" w:cstheme="minorHAnsi"/>
+          <w:i/>
+          <w:iCs/>
+        </w:rPr>
+        <w:t xml:space="preserve">al uitgebreide simulatie modellen heeft voor de </w:t>
+      </w:r>
+      <w:r>
+        <w:rPr>
+          <w:rFonts w:asciiTheme="minorHAnsi" w:hAnsiTheme="minorHAnsi" w:cstheme="minorHAnsi"/>
+          <w:i/>
+          <w:iCs/>
+        </w:rPr>
+        <w:t>Bibby Wave Master</w:t>
+      </w:r>
+      <w:r>
+        <w:rPr>
+          <w:rFonts w:asciiTheme="minorHAnsi" w:hAnsiTheme="minorHAnsi" w:cstheme="minorHAnsi"/>
+          <w:i/>
+          <w:iCs/>
+        </w:rPr>
+        <w:t xml:space="preserve"> en</w:t>
+      </w:r>
+      <w:r>
+        <w:rPr>
+          <w:rFonts w:asciiTheme="minorHAnsi" w:hAnsiTheme="minorHAnsi" w:cstheme="minorHAnsi"/>
+          <w:i/>
+          <w:iCs/>
+        </w:rPr>
+        <w:t xml:space="preserve"> </w:t>
+      </w:r>
+      <w:r>
+        <w:rPr>
+          <w:rFonts w:asciiTheme="minorHAnsi" w:hAnsiTheme="minorHAnsi" w:cstheme="minorHAnsi"/>
+          <w:i/>
+          <w:iCs/>
+        </w:rPr>
+        <w:t xml:space="preserve">verschillende types sleepboten. </w:t>
+      </w:r>
+      <w:r>
+        <w:rPr>
+          <w:rFonts w:asciiTheme="minorHAnsi" w:hAnsiTheme="minorHAnsi" w:cstheme="minorHAnsi"/>
+          <w:i/>
+          <w:iCs/>
+        </w:rPr>
+        <w:t>Daarnaast zal het KVLCC2 model schip worden gebruikt</w:t>
+      </w:r>
+      <w:r>
+        <w:rPr>
+          <w:rFonts w:asciiTheme="minorHAnsi" w:hAnsiTheme="minorHAnsi" w:cstheme="minorHAnsi"/>
+          <w:i/>
+          <w:iCs/>
+        </w:rPr>
+        <w:t>.</w:t>
       </w:r>
     </w:p>
     <w:p>
@@ -745,20 +799,8 @@
           <w:szCs w:val="48"/>
         </w:rPr>
         <w:lastRenderedPageBreak/>
-        <w:t xml:space="preserve">Project Computer </w:t>
-      </w:r>
-      <w:proofErr w:type="spellStart"/>
-      <w:r>
-        <w:rPr>
-          <w:rFonts w:asciiTheme="minorHAnsi" w:hAnsiTheme="minorHAnsi" w:cstheme="minorHAnsi"/>
-          <w:b/>
-          <w:bCs/>
-          <w:sz w:val="48"/>
-          <w:szCs w:val="48"/>
-        </w:rPr>
-        <w:t>Science</w:t>
-      </w:r>
-      <w:proofErr w:type="spellEnd"/>
+        <w:t>Project Computer Science</w:t>
+      </w:r>
     </w:p>
     <w:p>
       <w:pPr>
@@ -1506,437 +1548,1250 @@
         <w:commentReference w:id="10"/>
       </w:r>
     </w:p>
-    <w:p>
-      <w:pPr>
-        <w:rPr>
-          <w:rFonts w:asciiTheme="minorHAnsi" w:hAnsiTheme="minorHAnsi" w:cstheme="minorHAnsi"/>
-          <w:i/>
-          <w:iCs/>
-        </w:rPr>
-      </w:pPr>
-      <w:r>
-        <w:rPr>
-          <w:rFonts w:asciiTheme="minorHAnsi" w:hAnsiTheme="minorHAnsi" w:cstheme="minorHAnsi"/>
-          <w:i/>
-          <w:iCs/>
-        </w:rPr>
-        <w:t>6 oktober</w:t>
-      </w:r>
-      <w:r>
-        <w:rPr>
-          <w:rFonts w:asciiTheme="minorHAnsi" w:hAnsiTheme="minorHAnsi" w:cstheme="minorHAnsi"/>
-          <w:i/>
-          <w:iCs/>
-        </w:rPr>
-        <w:tab/>
-      </w:r>
-      <w:r>
-        <w:rPr>
-          <w:rFonts w:asciiTheme="minorHAnsi" w:hAnsiTheme="minorHAnsi" w:cstheme="minorHAnsi"/>
-          <w:i/>
-          <w:iCs/>
-        </w:rPr>
-        <w:t>opdracht geformuleerd met initiële tijdlijn</w:t>
-      </w:r>
-    </w:p>
-    <w:p>
-      <w:pPr>
-        <w:rPr>
-          <w:rFonts w:asciiTheme="minorHAnsi" w:hAnsiTheme="minorHAnsi" w:cstheme="minorHAnsi"/>
-          <w:i/>
-          <w:iCs/>
-        </w:rPr>
-      </w:pPr>
-      <w:r>
-        <w:rPr>
-          <w:rFonts w:asciiTheme="minorHAnsi" w:hAnsiTheme="minorHAnsi" w:cstheme="minorHAnsi"/>
-          <w:i/>
-          <w:iCs/>
-        </w:rPr>
-        <w:t>21 oktober</w:t>
-      </w:r>
-      <w:r>
-        <w:rPr>
-          <w:rFonts w:asciiTheme="minorHAnsi" w:hAnsiTheme="minorHAnsi" w:cstheme="minorHAnsi"/>
-          <w:i/>
-          <w:iCs/>
-        </w:rPr>
-        <w:tab/>
-      </w:r>
-      <w:r>
-        <w:rPr>
-          <w:rFonts w:asciiTheme="minorHAnsi" w:hAnsiTheme="minorHAnsi" w:cstheme="minorHAnsi"/>
-          <w:i/>
-          <w:iCs/>
-        </w:rPr>
-        <w:t>in kaart brengen van theorie en lopende projecten</w:t>
-      </w:r>
-    </w:p>
-    <w:p>
-      <w:pPr>
-        <w:rPr>
-          <w:rFonts w:asciiTheme="minorHAnsi" w:hAnsiTheme="minorHAnsi" w:cstheme="minorHAnsi"/>
-          <w:i/>
-          <w:iCs/>
-        </w:rPr>
-      </w:pPr>
-      <w:r>
-        <w:rPr>
-          <w:rFonts w:asciiTheme="minorHAnsi" w:hAnsiTheme="minorHAnsi" w:cstheme="minorHAnsi"/>
-          <w:i/>
-          <w:iCs/>
-        </w:rPr>
-        <w:t>27 oktober</w:t>
-      </w:r>
-      <w:r>
-        <w:rPr>
-          <w:rFonts w:asciiTheme="minorHAnsi" w:hAnsiTheme="minorHAnsi" w:cstheme="minorHAnsi"/>
-          <w:i/>
-          <w:iCs/>
-        </w:rPr>
-        <w:tab/>
-      </w:r>
-      <w:r>
-        <w:rPr>
-          <w:rFonts w:asciiTheme="minorHAnsi" w:hAnsiTheme="minorHAnsi" w:cstheme="minorHAnsi"/>
-          <w:i/>
-          <w:iCs/>
-        </w:rPr>
-        <w:t>opzet voor rapport met alle sub-onderwerpen</w:t>
-      </w:r>
-    </w:p>
-    <w:p>
-      <w:pPr>
-        <w:rPr>
-          <w:rFonts w:asciiTheme="minorHAnsi" w:hAnsiTheme="minorHAnsi" w:cstheme="minorHAnsi"/>
-          <w:i/>
-          <w:iCs/>
-        </w:rPr>
-      </w:pPr>
-      <w:r>
-        <w:rPr>
-          <w:rFonts w:asciiTheme="minorHAnsi" w:hAnsiTheme="minorHAnsi" w:cstheme="minorHAnsi"/>
-          <w:i/>
-          <w:iCs/>
-        </w:rPr>
-        <w:t>30 november</w:t>
-      </w:r>
-      <w:r>
-        <w:rPr>
-          <w:rFonts w:asciiTheme="minorHAnsi" w:hAnsiTheme="minorHAnsi" w:cstheme="minorHAnsi"/>
-          <w:i/>
-          <w:iCs/>
-        </w:rPr>
-        <w:tab/>
-      </w:r>
-      <w:r>
-        <w:rPr>
-          <w:rFonts w:asciiTheme="minorHAnsi" w:hAnsiTheme="minorHAnsi" w:cstheme="minorHAnsi"/>
-          <w:i/>
-          <w:iCs/>
-        </w:rPr>
-        <w:t>theorie onderzoek af en alles herschreven in begrijpelijke taal</w:t>
-      </w:r>
-    </w:p>
-    <w:p>
-      <w:pPr>
-        <w:rPr>
-          <w:rFonts w:asciiTheme="minorHAnsi" w:hAnsiTheme="minorHAnsi" w:cstheme="minorHAnsi"/>
-          <w:i/>
-          <w:iCs/>
-        </w:rPr>
-      </w:pPr>
-      <w:r>
-        <w:rPr>
-          <w:rFonts w:asciiTheme="minorHAnsi" w:hAnsiTheme="minorHAnsi" w:cstheme="minorHAnsi"/>
-          <w:i/>
-          <w:iCs/>
-        </w:rPr>
-        <w:t>23 december</w:t>
-      </w:r>
-      <w:r>
-        <w:rPr>
-          <w:rFonts w:asciiTheme="minorHAnsi" w:hAnsiTheme="minorHAnsi" w:cstheme="minorHAnsi"/>
-          <w:i/>
-          <w:iCs/>
-        </w:rPr>
-        <w:t xml:space="preserve"> </w:t>
-      </w:r>
-      <w:r>
-        <w:rPr>
-          <w:rFonts w:asciiTheme="minorHAnsi" w:hAnsiTheme="minorHAnsi" w:cstheme="minorHAnsi"/>
-          <w:i/>
-          <w:iCs/>
-        </w:rPr>
-        <w:tab/>
-      </w:r>
-      <w:r>
-        <w:rPr>
-          <w:rFonts w:asciiTheme="minorHAnsi" w:hAnsiTheme="minorHAnsi" w:cstheme="minorHAnsi"/>
-          <w:i/>
-          <w:iCs/>
-        </w:rPr>
-        <w:t>programma van eisen voor tool met de te gebruiken tools</w:t>
-      </w:r>
-    </w:p>
-    <w:p>
-      <w:pPr>
-        <w:rPr>
-          <w:rFonts w:asciiTheme="minorHAnsi" w:hAnsiTheme="minorHAnsi" w:cstheme="minorHAnsi"/>
-          <w:i/>
-          <w:iCs/>
-        </w:rPr>
-      </w:pPr>
-      <w:r>
-        <w:rPr>
-          <w:rFonts w:asciiTheme="minorHAnsi" w:hAnsiTheme="minorHAnsi" w:cstheme="minorHAnsi"/>
-          <w:i/>
-          <w:iCs/>
-        </w:rPr>
-        <w:t>26 januari</w:t>
-      </w:r>
-      <w:r>
-        <w:rPr>
-          <w:rFonts w:asciiTheme="minorHAnsi" w:hAnsiTheme="minorHAnsi" w:cstheme="minorHAnsi"/>
-          <w:i/>
-          <w:iCs/>
-        </w:rPr>
-        <w:tab/>
-      </w:r>
-      <w:proofErr w:type="spellStart"/>
-      <w:r>
-        <w:rPr>
-          <w:rFonts w:asciiTheme="minorHAnsi" w:hAnsiTheme="minorHAnsi" w:cstheme="minorHAnsi"/>
-          <w:i/>
-          <w:iCs/>
-        </w:rPr>
-        <w:t>framework</w:t>
-      </w:r>
-      <w:proofErr w:type="spellEnd"/>
-      <w:r>
-        <w:rPr>
-          <w:rFonts w:asciiTheme="minorHAnsi" w:hAnsiTheme="minorHAnsi" w:cstheme="minorHAnsi"/>
-          <w:i/>
-          <w:iCs/>
-        </w:rPr>
-        <w:t xml:space="preserve"> van tool af, met alle benodigde modules</w:t>
-      </w:r>
-    </w:p>
-    <w:p>
-      <w:pPr>
-        <w:rPr>
-          <w:rFonts w:asciiTheme="minorHAnsi" w:hAnsiTheme="minorHAnsi" w:cstheme="minorHAnsi"/>
-          <w:i/>
-          <w:iCs/>
-        </w:rPr>
-      </w:pPr>
-      <w:r>
-        <w:rPr>
-          <w:rFonts w:asciiTheme="minorHAnsi" w:hAnsiTheme="minorHAnsi" w:cstheme="minorHAnsi"/>
-          <w:i/>
-          <w:iCs/>
-        </w:rPr>
-        <w:t>10 februari</w:t>
-      </w:r>
-      <w:r>
-        <w:rPr>
-          <w:rFonts w:asciiTheme="minorHAnsi" w:hAnsiTheme="minorHAnsi" w:cstheme="minorHAnsi"/>
-          <w:i/>
-          <w:iCs/>
-        </w:rPr>
-        <w:tab/>
-      </w:r>
-      <w:r>
-        <w:rPr>
-          <w:rFonts w:asciiTheme="minorHAnsi" w:hAnsiTheme="minorHAnsi" w:cstheme="minorHAnsi"/>
-          <w:i/>
-          <w:iCs/>
-        </w:rPr>
-        <w:t>eerste werkende versie van tool met eenvoudige modellen</w:t>
-      </w:r>
-      <w:r>
-        <w:rPr>
-          <w:rFonts w:asciiTheme="minorHAnsi" w:hAnsiTheme="minorHAnsi" w:cstheme="minorHAnsi"/>
-          <w:i/>
-          <w:iCs/>
-        </w:rPr>
-        <w:t>, test met crew</w:t>
-      </w:r>
-    </w:p>
-    <w:p>
-      <w:pPr>
-        <w:rPr>
-          <w:rFonts w:asciiTheme="minorHAnsi" w:hAnsiTheme="minorHAnsi" w:cstheme="minorHAnsi"/>
-          <w:i/>
-          <w:iCs/>
-        </w:rPr>
-      </w:pPr>
-      <w:r>
-        <w:rPr>
-          <w:rFonts w:asciiTheme="minorHAnsi" w:hAnsiTheme="minorHAnsi" w:cstheme="minorHAnsi"/>
-          <w:i/>
-          <w:iCs/>
-        </w:rPr>
-        <w:t>2 maart</w:t>
-      </w:r>
-      <w:r>
-        <w:rPr>
-          <w:rFonts w:asciiTheme="minorHAnsi" w:hAnsiTheme="minorHAnsi" w:cstheme="minorHAnsi"/>
-          <w:i/>
-          <w:iCs/>
-        </w:rPr>
-        <w:tab/>
-      </w:r>
-      <w:r>
-        <w:rPr>
-          <w:rFonts w:asciiTheme="minorHAnsi" w:hAnsiTheme="minorHAnsi" w:cstheme="minorHAnsi"/>
-          <w:i/>
-          <w:iCs/>
-        </w:rPr>
-        <w:tab/>
-      </w:r>
-      <w:r>
-        <w:rPr>
-          <w:rFonts w:asciiTheme="minorHAnsi" w:hAnsiTheme="minorHAnsi" w:cstheme="minorHAnsi"/>
-          <w:i/>
-          <w:iCs/>
-        </w:rPr>
-        <w:t>mogelijkheid om verschillende modellen te selecteren en te testen</w:t>
-      </w:r>
-    </w:p>
-    <w:p>
-      <w:pPr>
-        <w:rPr>
-          <w:rFonts w:asciiTheme="minorHAnsi" w:hAnsiTheme="minorHAnsi" w:cstheme="minorHAnsi"/>
-          <w:i/>
-          <w:iCs/>
-        </w:rPr>
-      </w:pPr>
-      <w:r>
-        <w:rPr>
-          <w:rFonts w:asciiTheme="minorHAnsi" w:hAnsiTheme="minorHAnsi" w:cstheme="minorHAnsi"/>
-          <w:i/>
-          <w:iCs/>
-        </w:rPr>
-        <w:t>April</w:t>
-      </w:r>
-      <w:r>
-        <w:rPr>
-          <w:rFonts w:asciiTheme="minorHAnsi" w:hAnsiTheme="minorHAnsi" w:cstheme="minorHAnsi"/>
-          <w:i/>
-          <w:iCs/>
-        </w:rPr>
-        <w:tab/>
-      </w:r>
-      <w:r>
-        <w:rPr>
-          <w:rFonts w:asciiTheme="minorHAnsi" w:hAnsiTheme="minorHAnsi" w:cstheme="minorHAnsi"/>
-          <w:i/>
-          <w:iCs/>
-        </w:rPr>
-        <w:tab/>
-      </w:r>
-      <w:r>
-        <w:rPr>
-          <w:rFonts w:asciiTheme="minorHAnsi" w:hAnsiTheme="minorHAnsi" w:cstheme="minorHAnsi"/>
-          <w:i/>
-          <w:iCs/>
-        </w:rPr>
-        <w:t>testen van tool</w:t>
-      </w:r>
-    </w:p>
-    <w:p>
-      <w:pPr>
-        <w:rPr>
-          <w:rFonts w:asciiTheme="minorHAnsi" w:hAnsiTheme="minorHAnsi" w:cstheme="minorHAnsi"/>
-          <w:i/>
-          <w:iCs/>
-        </w:rPr>
-      </w:pPr>
-      <w:r>
-        <w:rPr>
-          <w:rFonts w:asciiTheme="minorHAnsi" w:hAnsiTheme="minorHAnsi" w:cstheme="minorHAnsi"/>
-          <w:i/>
-          <w:iCs/>
-        </w:rPr>
-        <w:t>Mei</w:t>
-      </w:r>
-      <w:r>
-        <w:rPr>
-          <w:rFonts w:asciiTheme="minorHAnsi" w:hAnsiTheme="minorHAnsi" w:cstheme="minorHAnsi"/>
-          <w:i/>
-          <w:iCs/>
-        </w:rPr>
-        <w:tab/>
-      </w:r>
-      <w:r>
-        <w:rPr>
-          <w:rFonts w:asciiTheme="minorHAnsi" w:hAnsiTheme="minorHAnsi" w:cstheme="minorHAnsi"/>
-          <w:i/>
-          <w:iCs/>
-        </w:rPr>
-        <w:tab/>
-      </w:r>
-      <w:bookmarkStart w:id="11" w:name="_GoBack"/>
-      <w:bookmarkEnd w:id="11"/>
-      <w:r>
-        <w:rPr>
-          <w:rFonts w:asciiTheme="minorHAnsi" w:hAnsiTheme="minorHAnsi" w:cstheme="minorHAnsi"/>
-          <w:i/>
-          <w:iCs/>
-        </w:rPr>
-        <w:t>verwerken resultaten</w:t>
-      </w:r>
-    </w:p>
-    <w:p>
-      <w:pPr>
-        <w:rPr>
-          <w:rFonts w:asciiTheme="minorHAnsi" w:hAnsiTheme="minorHAnsi" w:cstheme="minorHAnsi"/>
-          <w:i/>
-          <w:iCs/>
-        </w:rPr>
-      </w:pPr>
-      <w:r>
-        <w:rPr>
-          <w:rFonts w:asciiTheme="minorHAnsi" w:hAnsiTheme="minorHAnsi" w:cstheme="minorHAnsi"/>
-          <w:i/>
-          <w:iCs/>
-        </w:rPr>
-        <w:t>Juni</w:t>
-      </w:r>
-      <w:r>
-        <w:rPr>
-          <w:rFonts w:asciiTheme="minorHAnsi" w:hAnsiTheme="minorHAnsi" w:cstheme="minorHAnsi"/>
-          <w:i/>
-          <w:iCs/>
-        </w:rPr>
-        <w:tab/>
-      </w:r>
-      <w:r>
-        <w:rPr>
-          <w:rFonts w:asciiTheme="minorHAnsi" w:hAnsiTheme="minorHAnsi" w:cstheme="minorHAnsi"/>
-          <w:i/>
-          <w:iCs/>
-        </w:rPr>
-        <w:tab/>
-      </w:r>
-      <w:r>
-        <w:rPr>
-          <w:rFonts w:asciiTheme="minorHAnsi" w:hAnsiTheme="minorHAnsi" w:cstheme="minorHAnsi"/>
-          <w:i/>
-          <w:iCs/>
-        </w:rPr>
-        <w:t>afmaken van rapport, paper en klaarmaken voor groen licht</w:t>
-      </w:r>
-    </w:p>
-    <w:p>
-      <w:pPr>
-        <w:rPr>
-          <w:rFonts w:asciiTheme="minorHAnsi" w:hAnsiTheme="minorHAnsi" w:cstheme="minorHAnsi"/>
-          <w:i/>
-          <w:iCs/>
-        </w:rPr>
-      </w:pPr>
+    <w:tbl>
+      <w:tblPr>
+        <w:tblStyle w:val="PlainTable3"/>
+        <w:tblW w:w="0" w:type="auto"/>
+        <w:tblLook w:val="04A0" w:firstRow="1" w:lastRow="0" w:firstColumn="1" w:lastColumn="0" w:noHBand="0" w:noVBand="1"/>
+      </w:tblPr>
+      <w:tblGrid>
+        <w:gridCol w:w="6808"/>
+        <w:gridCol w:w="847"/>
+        <w:gridCol w:w="1008"/>
+      </w:tblGrid>
+      <w:tr>
+        <w:trPr>
+          <w:cnfStyle w:val="100000000000" w:firstRow="1" w:lastRow="0" w:firstColumn="0" w:lastColumn="0" w:oddVBand="0" w:evenVBand="0" w:oddHBand="0" w:evenHBand="0" w:firstRowFirstColumn="0" w:firstRowLastColumn="0" w:lastRowFirstColumn="0" w:lastRowLastColumn="0"/>
+        </w:trPr>
+        <w:tc>
+          <w:tcPr>
+            <w:cnfStyle w:val="001000000100" w:firstRow="0" w:lastRow="0" w:firstColumn="1" w:lastColumn="0" w:oddVBand="0" w:evenVBand="0" w:oddHBand="0" w:evenHBand="0" w:firstRowFirstColumn="1" w:firstRowLastColumn="0" w:lastRowFirstColumn="0" w:lastRowLastColumn="0"/>
+            <w:tcW w:w="0" w:type="auto"/>
+          </w:tcPr>
+          <w:p>
+            <w:pPr>
+              <w:rPr>
+                <w:rFonts w:asciiTheme="minorHAnsi" w:hAnsiTheme="minorHAnsi" w:cstheme="minorHAnsi"/>
+                <w:b w:val="0"/>
+                <w:iCs/>
+                <w:caps w:val="0"/>
+              </w:rPr>
+            </w:pPr>
+            <w:r>
+              <w:rPr>
+                <w:rFonts w:asciiTheme="minorHAnsi" w:hAnsiTheme="minorHAnsi" w:cstheme="minorHAnsi"/>
+                <w:b w:val="0"/>
+                <w:iCs/>
+                <w:caps w:val="0"/>
+              </w:rPr>
+              <w:t>Bescrhijving</w:t>
+            </w:r>
+          </w:p>
+        </w:tc>
+        <w:tc>
+          <w:tcPr>
+            <w:tcW w:w="0" w:type="auto"/>
+          </w:tcPr>
+          <w:p>
+            <w:pPr>
+              <w:cnfStyle w:val="100000000000" w:firstRow="1" w:lastRow="0" w:firstColumn="0" w:lastColumn="0" w:oddVBand="0" w:evenVBand="0" w:oddHBand="0" w:evenHBand="0" w:firstRowFirstColumn="0" w:firstRowLastColumn="0" w:lastRowFirstColumn="0" w:lastRowLastColumn="0"/>
+              <w:rPr>
+                <w:rFonts w:asciiTheme="minorHAnsi" w:hAnsiTheme="minorHAnsi" w:cstheme="minorHAnsi"/>
+                <w:b w:val="0"/>
+                <w:iCs/>
+                <w:caps w:val="0"/>
+              </w:rPr>
+            </w:pPr>
+            <w:r>
+              <w:rPr>
+                <w:rFonts w:asciiTheme="minorHAnsi" w:hAnsiTheme="minorHAnsi" w:cstheme="minorHAnsi"/>
+                <w:b w:val="0"/>
+                <w:iCs/>
+                <w:caps w:val="0"/>
+              </w:rPr>
+              <w:t>Start</w:t>
+            </w:r>
+          </w:p>
+        </w:tc>
+        <w:tc>
+          <w:tcPr>
+            <w:tcW w:w="0" w:type="auto"/>
+          </w:tcPr>
+          <w:p>
+            <w:pPr>
+              <w:cnfStyle w:val="100000000000" w:firstRow="1" w:lastRow="0" w:firstColumn="0" w:lastColumn="0" w:oddVBand="0" w:evenVBand="0" w:oddHBand="0" w:evenHBand="0" w:firstRowFirstColumn="0" w:firstRowLastColumn="0" w:lastRowFirstColumn="0" w:lastRowLastColumn="0"/>
+              <w:rPr>
+                <w:rFonts w:asciiTheme="minorHAnsi" w:hAnsiTheme="minorHAnsi" w:cstheme="minorHAnsi"/>
+                <w:b w:val="0"/>
+                <w:iCs/>
+                <w:caps w:val="0"/>
+              </w:rPr>
+            </w:pPr>
+            <w:r>
+              <w:rPr>
+                <w:rFonts w:asciiTheme="minorHAnsi" w:hAnsiTheme="minorHAnsi" w:cstheme="minorHAnsi"/>
+                <w:b w:val="0"/>
+                <w:iCs/>
+                <w:caps w:val="0"/>
+              </w:rPr>
+              <w:t>Deadline</w:t>
+            </w:r>
+          </w:p>
+        </w:tc>
+      </w:tr>
+      <w:tr>
+        <w:trPr>
+          <w:cnfStyle w:val="000000100000" w:firstRow="0" w:lastRow="0" w:firstColumn="0" w:lastColumn="0" w:oddVBand="0" w:evenVBand="0" w:oddHBand="1" w:evenHBand="0" w:firstRowFirstColumn="0" w:firstRowLastColumn="0" w:lastRowFirstColumn="0" w:lastRowLastColumn="0"/>
+        </w:trPr>
+        <w:tc>
+          <w:tcPr>
+            <w:cnfStyle w:val="001000000000" w:firstRow="0" w:lastRow="0" w:firstColumn="1" w:lastColumn="0" w:oddVBand="0" w:evenVBand="0" w:oddHBand="0" w:evenHBand="0" w:firstRowFirstColumn="0" w:firstRowLastColumn="0" w:lastRowFirstColumn="0" w:lastRowLastColumn="0"/>
+            <w:tcW w:w="0" w:type="auto"/>
+          </w:tcPr>
+          <w:p>
+            <w:pPr>
+              <w:rPr>
+                <w:rFonts w:asciiTheme="minorHAnsi" w:hAnsiTheme="minorHAnsi" w:cstheme="minorHAnsi"/>
+                <w:b w:val="0"/>
+                <w:iCs/>
+                <w:caps w:val="0"/>
+              </w:rPr>
+            </w:pPr>
+            <w:r>
+              <w:rPr>
+                <w:rFonts w:asciiTheme="minorHAnsi" w:hAnsiTheme="minorHAnsi" w:cstheme="minorHAnsi"/>
+                <w:b w:val="0"/>
+                <w:iCs/>
+                <w:caps w:val="0"/>
+              </w:rPr>
+              <w:t>Project plan met initiele planning</w:t>
+            </w:r>
+          </w:p>
+        </w:tc>
+        <w:tc>
+          <w:tcPr>
+            <w:tcW w:w="0" w:type="auto"/>
+          </w:tcPr>
+          <w:p>
+            <w:pPr>
+              <w:jc w:val="right"/>
+              <w:cnfStyle w:val="000000100000" w:firstRow="0" w:lastRow="0" w:firstColumn="0" w:lastColumn="0" w:oddVBand="0" w:evenVBand="0" w:oddHBand="1" w:evenHBand="0" w:firstRowFirstColumn="0" w:firstRowLastColumn="0" w:lastRowFirstColumn="0" w:lastRowLastColumn="0"/>
+              <w:rPr>
+                <w:rFonts w:asciiTheme="minorHAnsi" w:hAnsiTheme="minorHAnsi" w:cstheme="minorHAnsi"/>
+                <w:iCs/>
+              </w:rPr>
+            </w:pPr>
+          </w:p>
+        </w:tc>
+        <w:tc>
+          <w:tcPr>
+            <w:tcW w:w="0" w:type="auto"/>
+          </w:tcPr>
+          <w:p>
+            <w:pPr>
+              <w:jc w:val="right"/>
+              <w:cnfStyle w:val="000000100000" w:firstRow="0" w:lastRow="0" w:firstColumn="0" w:lastColumn="0" w:oddVBand="0" w:evenVBand="0" w:oddHBand="1" w:evenHBand="0" w:firstRowFirstColumn="0" w:firstRowLastColumn="0" w:lastRowFirstColumn="0" w:lastRowLastColumn="0"/>
+              <w:rPr>
+                <w:rFonts w:asciiTheme="minorHAnsi" w:hAnsiTheme="minorHAnsi" w:cstheme="minorHAnsi"/>
+                <w:iCs/>
+              </w:rPr>
+            </w:pPr>
+            <w:r>
+              <w:rPr>
+                <w:rFonts w:asciiTheme="minorHAnsi" w:hAnsiTheme="minorHAnsi" w:cstheme="minorHAnsi"/>
+                <w:iCs/>
+              </w:rPr>
+              <w:t>6 okt</w:t>
+            </w:r>
+          </w:p>
+        </w:tc>
+      </w:tr>
+      <w:tr>
+        <w:tc>
+          <w:tcPr>
+            <w:cnfStyle w:val="001000000000" w:firstRow="0" w:lastRow="0" w:firstColumn="1" w:lastColumn="0" w:oddVBand="0" w:evenVBand="0" w:oddHBand="0" w:evenHBand="0" w:firstRowFirstColumn="0" w:firstRowLastColumn="0" w:lastRowFirstColumn="0" w:lastRowLastColumn="0"/>
+            <w:tcW w:w="0" w:type="auto"/>
+          </w:tcPr>
+          <w:p>
+            <w:pPr>
+              <w:rPr>
+                <w:rFonts w:asciiTheme="minorHAnsi" w:hAnsiTheme="minorHAnsi" w:cstheme="minorHAnsi"/>
+                <w:b w:val="0"/>
+                <w:iCs/>
+                <w:caps w:val="0"/>
+              </w:rPr>
+            </w:pPr>
+            <w:r>
+              <w:rPr>
+                <w:rFonts w:asciiTheme="minorHAnsi" w:hAnsiTheme="minorHAnsi" w:cstheme="minorHAnsi"/>
+                <w:b w:val="0"/>
+                <w:iCs/>
+                <w:caps w:val="0"/>
+              </w:rPr>
+              <w:t>Samenvatting g</w:t>
+            </w:r>
+            <w:r>
+              <w:rPr>
+                <w:rFonts w:asciiTheme="minorHAnsi" w:hAnsiTheme="minorHAnsi" w:cstheme="minorHAnsi"/>
+                <w:b w:val="0"/>
+                <w:iCs/>
+                <w:caps w:val="0"/>
+              </w:rPr>
+              <w:t>erelateerde projecten en onderzoek</w:t>
+            </w:r>
+            <w:r>
+              <w:rPr>
+                <w:rFonts w:asciiTheme="minorHAnsi" w:hAnsiTheme="minorHAnsi" w:cstheme="minorHAnsi"/>
+                <w:b w:val="0"/>
+                <w:iCs/>
+                <w:caps w:val="0"/>
+              </w:rPr>
+              <w:t>en</w:t>
+            </w:r>
+          </w:p>
+        </w:tc>
+        <w:tc>
+          <w:tcPr>
+            <w:tcW w:w="0" w:type="auto"/>
+          </w:tcPr>
+          <w:p>
+            <w:pPr>
+              <w:jc w:val="right"/>
+              <w:cnfStyle w:val="000000000000" w:firstRow="0" w:lastRow="0" w:firstColumn="0" w:lastColumn="0" w:oddVBand="0" w:evenVBand="0" w:oddHBand="0" w:evenHBand="0" w:firstRowFirstColumn="0" w:firstRowLastColumn="0" w:lastRowFirstColumn="0" w:lastRowLastColumn="0"/>
+              <w:rPr>
+                <w:rFonts w:asciiTheme="minorHAnsi" w:hAnsiTheme="minorHAnsi" w:cstheme="minorHAnsi"/>
+                <w:iCs/>
+              </w:rPr>
+            </w:pPr>
+            <w:r>
+              <w:rPr>
+                <w:rFonts w:asciiTheme="minorHAnsi" w:hAnsiTheme="minorHAnsi" w:cstheme="minorHAnsi"/>
+                <w:iCs/>
+              </w:rPr>
+              <w:t>4 okt</w:t>
+            </w:r>
+          </w:p>
+        </w:tc>
+        <w:tc>
+          <w:tcPr>
+            <w:tcW w:w="0" w:type="auto"/>
+          </w:tcPr>
+          <w:p>
+            <w:pPr>
+              <w:jc w:val="right"/>
+              <w:cnfStyle w:val="000000000000" w:firstRow="0" w:lastRow="0" w:firstColumn="0" w:lastColumn="0" w:oddVBand="0" w:evenVBand="0" w:oddHBand="0" w:evenHBand="0" w:firstRowFirstColumn="0" w:firstRowLastColumn="0" w:lastRowFirstColumn="0" w:lastRowLastColumn="0"/>
+              <w:rPr>
+                <w:rFonts w:asciiTheme="minorHAnsi" w:hAnsiTheme="minorHAnsi" w:cstheme="minorHAnsi"/>
+                <w:iCs/>
+              </w:rPr>
+            </w:pPr>
+            <w:r>
+              <w:rPr>
+                <w:rFonts w:asciiTheme="minorHAnsi" w:hAnsiTheme="minorHAnsi" w:cstheme="minorHAnsi"/>
+                <w:iCs/>
+              </w:rPr>
+              <w:t>21</w:t>
+            </w:r>
+            <w:r>
+              <w:rPr>
+                <w:rFonts w:asciiTheme="minorHAnsi" w:hAnsiTheme="minorHAnsi" w:cstheme="minorHAnsi"/>
+                <w:iCs/>
+              </w:rPr>
+              <w:t xml:space="preserve"> okt</w:t>
+            </w:r>
+          </w:p>
+        </w:tc>
+      </w:tr>
+      <w:tr>
+        <w:trPr>
+          <w:cnfStyle w:val="000000100000" w:firstRow="0" w:lastRow="0" w:firstColumn="0" w:lastColumn="0" w:oddVBand="0" w:evenVBand="0" w:oddHBand="1" w:evenHBand="0" w:firstRowFirstColumn="0" w:firstRowLastColumn="0" w:lastRowFirstColumn="0" w:lastRowLastColumn="0"/>
+        </w:trPr>
+        <w:tc>
+          <w:tcPr>
+            <w:cnfStyle w:val="001000000000" w:firstRow="0" w:lastRow="0" w:firstColumn="1" w:lastColumn="0" w:oddVBand="0" w:evenVBand="0" w:oddHBand="0" w:evenHBand="0" w:firstRowFirstColumn="0" w:firstRowLastColumn="0" w:lastRowFirstColumn="0" w:lastRowLastColumn="0"/>
+            <w:tcW w:w="0" w:type="auto"/>
+          </w:tcPr>
+          <w:p>
+            <w:pPr>
+              <w:rPr>
+                <w:rFonts w:asciiTheme="minorHAnsi" w:hAnsiTheme="minorHAnsi" w:cstheme="minorHAnsi"/>
+                <w:b w:val="0"/>
+                <w:iCs/>
+                <w:caps w:val="0"/>
+              </w:rPr>
+            </w:pPr>
+            <w:r>
+              <w:rPr>
+                <w:rFonts w:asciiTheme="minorHAnsi" w:hAnsiTheme="minorHAnsi" w:cstheme="minorHAnsi"/>
+                <w:b w:val="0"/>
+                <w:iCs/>
+                <w:caps w:val="0"/>
+              </w:rPr>
+              <w:t>Plan van aanpak met opzet voor rapport</w:t>
+            </w:r>
+          </w:p>
+        </w:tc>
+        <w:tc>
+          <w:tcPr>
+            <w:tcW w:w="0" w:type="auto"/>
+          </w:tcPr>
+          <w:p>
+            <w:pPr>
+              <w:jc w:val="right"/>
+              <w:cnfStyle w:val="000000100000" w:firstRow="0" w:lastRow="0" w:firstColumn="0" w:lastColumn="0" w:oddVBand="0" w:evenVBand="0" w:oddHBand="1" w:evenHBand="0" w:firstRowFirstColumn="0" w:firstRowLastColumn="0" w:lastRowFirstColumn="0" w:lastRowLastColumn="0"/>
+              <w:rPr>
+                <w:rFonts w:asciiTheme="minorHAnsi" w:hAnsiTheme="minorHAnsi" w:cstheme="minorHAnsi"/>
+                <w:iCs/>
+              </w:rPr>
+            </w:pPr>
+            <w:r>
+              <w:rPr>
+                <w:rFonts w:asciiTheme="minorHAnsi" w:hAnsiTheme="minorHAnsi" w:cstheme="minorHAnsi"/>
+                <w:iCs/>
+              </w:rPr>
+              <w:t>9 okt</w:t>
+            </w:r>
+          </w:p>
+        </w:tc>
+        <w:tc>
+          <w:tcPr>
+            <w:tcW w:w="0" w:type="auto"/>
+          </w:tcPr>
+          <w:p>
+            <w:pPr>
+              <w:jc w:val="right"/>
+              <w:cnfStyle w:val="000000100000" w:firstRow="0" w:lastRow="0" w:firstColumn="0" w:lastColumn="0" w:oddVBand="0" w:evenVBand="0" w:oddHBand="1" w:evenHBand="0" w:firstRowFirstColumn="0" w:firstRowLastColumn="0" w:lastRowFirstColumn="0" w:lastRowLastColumn="0"/>
+              <w:rPr>
+                <w:rFonts w:asciiTheme="minorHAnsi" w:hAnsiTheme="minorHAnsi" w:cstheme="minorHAnsi"/>
+                <w:iCs/>
+              </w:rPr>
+            </w:pPr>
+            <w:r>
+              <w:rPr>
+                <w:rFonts w:asciiTheme="minorHAnsi" w:hAnsiTheme="minorHAnsi" w:cstheme="minorHAnsi"/>
+                <w:iCs/>
+              </w:rPr>
+              <w:t>27</w:t>
+            </w:r>
+            <w:r>
+              <w:rPr>
+                <w:rFonts w:asciiTheme="minorHAnsi" w:hAnsiTheme="minorHAnsi" w:cstheme="minorHAnsi"/>
+                <w:iCs/>
+              </w:rPr>
+              <w:t xml:space="preserve"> okt</w:t>
+            </w:r>
+          </w:p>
+        </w:tc>
+      </w:tr>
+      <w:tr>
+        <w:tc>
+          <w:tcPr>
+            <w:cnfStyle w:val="001000000000" w:firstRow="0" w:lastRow="0" w:firstColumn="1" w:lastColumn="0" w:oddVBand="0" w:evenVBand="0" w:oddHBand="0" w:evenHBand="0" w:firstRowFirstColumn="0" w:firstRowLastColumn="0" w:lastRowFirstColumn="0" w:lastRowLastColumn="0"/>
+            <w:tcW w:w="0" w:type="auto"/>
+          </w:tcPr>
+          <w:p>
+            <w:pPr>
+              <w:rPr>
+                <w:rFonts w:asciiTheme="minorHAnsi" w:hAnsiTheme="minorHAnsi" w:cstheme="minorHAnsi"/>
+                <w:b w:val="0"/>
+                <w:iCs/>
+                <w:caps w:val="0"/>
+              </w:rPr>
+            </w:pPr>
+            <w:r>
+              <w:rPr>
+                <w:rFonts w:asciiTheme="minorHAnsi" w:hAnsiTheme="minorHAnsi" w:cstheme="minorHAnsi"/>
+                <w:b w:val="0"/>
+                <w:iCs/>
+                <w:caps w:val="0"/>
+              </w:rPr>
+              <w:t xml:space="preserve">Theorie onderzoek </w:t>
+            </w:r>
+            <w:r>
+              <w:rPr>
+                <w:rFonts w:asciiTheme="minorHAnsi" w:hAnsiTheme="minorHAnsi" w:cstheme="minorHAnsi"/>
+                <w:b w:val="0"/>
+                <w:iCs/>
+                <w:caps w:val="0"/>
+              </w:rPr>
+              <w:t>voor MT en CS</w:t>
+            </w:r>
+          </w:p>
+        </w:tc>
+        <w:tc>
+          <w:tcPr>
+            <w:tcW w:w="0" w:type="auto"/>
+          </w:tcPr>
+          <w:p>
+            <w:pPr>
+              <w:jc w:val="right"/>
+              <w:cnfStyle w:val="000000000000" w:firstRow="0" w:lastRow="0" w:firstColumn="0" w:lastColumn="0" w:oddVBand="0" w:evenVBand="0" w:oddHBand="0" w:evenHBand="0" w:firstRowFirstColumn="0" w:firstRowLastColumn="0" w:lastRowFirstColumn="0" w:lastRowLastColumn="0"/>
+              <w:rPr>
+                <w:rFonts w:asciiTheme="minorHAnsi" w:hAnsiTheme="minorHAnsi" w:cstheme="minorHAnsi"/>
+                <w:iCs/>
+              </w:rPr>
+            </w:pPr>
+            <w:r>
+              <w:rPr>
+                <w:rFonts w:asciiTheme="minorHAnsi" w:hAnsiTheme="minorHAnsi" w:cstheme="minorHAnsi"/>
+                <w:iCs/>
+              </w:rPr>
+              <w:t>20 okt</w:t>
+            </w:r>
+          </w:p>
+        </w:tc>
+        <w:tc>
+          <w:tcPr>
+            <w:tcW w:w="0" w:type="auto"/>
+          </w:tcPr>
+          <w:p>
+            <w:pPr>
+              <w:jc w:val="right"/>
+              <w:cnfStyle w:val="000000000000" w:firstRow="0" w:lastRow="0" w:firstColumn="0" w:lastColumn="0" w:oddVBand="0" w:evenVBand="0" w:oddHBand="0" w:evenHBand="0" w:firstRowFirstColumn="0" w:firstRowLastColumn="0" w:lastRowFirstColumn="0" w:lastRowLastColumn="0"/>
+              <w:rPr>
+                <w:rFonts w:asciiTheme="minorHAnsi" w:hAnsiTheme="minorHAnsi" w:cstheme="minorHAnsi"/>
+                <w:iCs/>
+              </w:rPr>
+            </w:pPr>
+            <w:r>
+              <w:rPr>
+                <w:rFonts w:asciiTheme="minorHAnsi" w:hAnsiTheme="minorHAnsi" w:cstheme="minorHAnsi"/>
+                <w:iCs/>
+              </w:rPr>
+              <w:t>17 dec</w:t>
+            </w:r>
+          </w:p>
+        </w:tc>
+      </w:tr>
+      <w:tr>
+        <w:trPr>
+          <w:cnfStyle w:val="000000100000" w:firstRow="0" w:lastRow="0" w:firstColumn="0" w:lastColumn="0" w:oddVBand="0" w:evenVBand="0" w:oddHBand="1" w:evenHBand="0" w:firstRowFirstColumn="0" w:firstRowLastColumn="0" w:lastRowFirstColumn="0" w:lastRowLastColumn="0"/>
+        </w:trPr>
+        <w:tc>
+          <w:tcPr>
+            <w:cnfStyle w:val="001000000000" w:firstRow="0" w:lastRow="0" w:firstColumn="1" w:lastColumn="0" w:oddVBand="0" w:evenVBand="0" w:oddHBand="0" w:evenHBand="0" w:firstRowFirstColumn="0" w:firstRowLastColumn="0" w:lastRowFirstColumn="0" w:lastRowLastColumn="0"/>
+            <w:tcW w:w="0" w:type="auto"/>
+          </w:tcPr>
+          <w:p>
+            <w:pPr>
+              <w:rPr>
+                <w:rFonts w:asciiTheme="minorHAnsi" w:hAnsiTheme="minorHAnsi" w:cstheme="minorHAnsi"/>
+                <w:b w:val="0"/>
+                <w:iCs/>
+                <w:caps w:val="0"/>
+              </w:rPr>
+            </w:pPr>
+            <w:r>
+              <w:rPr>
+                <w:rFonts w:asciiTheme="minorHAnsi" w:hAnsiTheme="minorHAnsi" w:cstheme="minorHAnsi"/>
+                <w:b w:val="0"/>
+                <w:iCs/>
+                <w:caps w:val="0"/>
+              </w:rPr>
+              <w:t>Programma van eisen voor tool opstellen</w:t>
+            </w:r>
+          </w:p>
+        </w:tc>
+        <w:tc>
+          <w:tcPr>
+            <w:tcW w:w="0" w:type="auto"/>
+          </w:tcPr>
+          <w:p>
+            <w:pPr>
+              <w:jc w:val="right"/>
+              <w:cnfStyle w:val="000000100000" w:firstRow="0" w:lastRow="0" w:firstColumn="0" w:lastColumn="0" w:oddVBand="0" w:evenVBand="0" w:oddHBand="1" w:evenHBand="0" w:firstRowFirstColumn="0" w:firstRowLastColumn="0" w:lastRowFirstColumn="0" w:lastRowLastColumn="0"/>
+              <w:rPr>
+                <w:rFonts w:asciiTheme="minorHAnsi" w:hAnsiTheme="minorHAnsi" w:cstheme="minorHAnsi"/>
+                <w:iCs/>
+              </w:rPr>
+            </w:pPr>
+            <w:r>
+              <w:rPr>
+                <w:rFonts w:asciiTheme="minorHAnsi" w:hAnsiTheme="minorHAnsi" w:cstheme="minorHAnsi"/>
+                <w:iCs/>
+              </w:rPr>
+              <w:t>10 dec</w:t>
+            </w:r>
+          </w:p>
+        </w:tc>
+        <w:tc>
+          <w:tcPr>
+            <w:tcW w:w="0" w:type="auto"/>
+          </w:tcPr>
+          <w:p>
+            <w:pPr>
+              <w:jc w:val="right"/>
+              <w:cnfStyle w:val="000000100000" w:firstRow="0" w:lastRow="0" w:firstColumn="0" w:lastColumn="0" w:oddVBand="0" w:evenVBand="0" w:oddHBand="1" w:evenHBand="0" w:firstRowFirstColumn="0" w:firstRowLastColumn="0" w:lastRowFirstColumn="0" w:lastRowLastColumn="0"/>
+              <w:rPr>
+                <w:rFonts w:asciiTheme="minorHAnsi" w:hAnsiTheme="minorHAnsi" w:cstheme="minorHAnsi"/>
+                <w:iCs/>
+              </w:rPr>
+            </w:pPr>
+            <w:r>
+              <w:rPr>
+                <w:rFonts w:asciiTheme="minorHAnsi" w:hAnsiTheme="minorHAnsi" w:cstheme="minorHAnsi"/>
+                <w:iCs/>
+              </w:rPr>
+              <w:t>17 dec</w:t>
+            </w:r>
+          </w:p>
+        </w:tc>
+      </w:tr>
+      <w:tr>
+        <w:tc>
+          <w:tcPr>
+            <w:cnfStyle w:val="001000000000" w:firstRow="0" w:lastRow="0" w:firstColumn="1" w:lastColumn="0" w:oddVBand="0" w:evenVBand="0" w:oddHBand="0" w:evenHBand="0" w:firstRowFirstColumn="0" w:firstRowLastColumn="0" w:lastRowFirstColumn="0" w:lastRowLastColumn="0"/>
+            <w:tcW w:w="0" w:type="auto"/>
+          </w:tcPr>
+          <w:p>
+            <w:pPr>
+              <w:rPr>
+                <w:rFonts w:asciiTheme="minorHAnsi" w:hAnsiTheme="minorHAnsi" w:cstheme="minorHAnsi"/>
+                <w:b w:val="0"/>
+                <w:iCs/>
+                <w:caps w:val="0"/>
+              </w:rPr>
+            </w:pPr>
+            <w:r>
+              <w:rPr>
+                <w:rFonts w:asciiTheme="minorHAnsi" w:hAnsiTheme="minorHAnsi" w:cstheme="minorHAnsi"/>
+                <w:b w:val="0"/>
+                <w:iCs/>
+                <w:caps w:val="0"/>
+              </w:rPr>
+              <w:t>Onderzoek naar cost functie en modellen benodigd vanuit MT perspectief</w:t>
+            </w:r>
+          </w:p>
+        </w:tc>
+        <w:tc>
+          <w:tcPr>
+            <w:tcW w:w="0" w:type="auto"/>
+          </w:tcPr>
+          <w:p>
+            <w:pPr>
+              <w:jc w:val="right"/>
+              <w:cnfStyle w:val="000000000000" w:firstRow="0" w:lastRow="0" w:firstColumn="0" w:lastColumn="0" w:oddVBand="0" w:evenVBand="0" w:oddHBand="0" w:evenHBand="0" w:firstRowFirstColumn="0" w:firstRowLastColumn="0" w:lastRowFirstColumn="0" w:lastRowLastColumn="0"/>
+              <w:rPr>
+                <w:rFonts w:asciiTheme="minorHAnsi" w:hAnsiTheme="minorHAnsi" w:cstheme="minorHAnsi"/>
+                <w:iCs/>
+              </w:rPr>
+            </w:pPr>
+            <w:r>
+              <w:rPr>
+                <w:rFonts w:asciiTheme="minorHAnsi" w:hAnsiTheme="minorHAnsi" w:cstheme="minorHAnsi"/>
+                <w:iCs/>
+              </w:rPr>
+              <w:t>17 dec</w:t>
+            </w:r>
+          </w:p>
+        </w:tc>
+        <w:tc>
+          <w:tcPr>
+            <w:tcW w:w="0" w:type="auto"/>
+          </w:tcPr>
+          <w:p>
+            <w:pPr>
+              <w:jc w:val="right"/>
+              <w:cnfStyle w:val="000000000000" w:firstRow="0" w:lastRow="0" w:firstColumn="0" w:lastColumn="0" w:oddVBand="0" w:evenVBand="0" w:oddHBand="0" w:evenHBand="0" w:firstRowFirstColumn="0" w:firstRowLastColumn="0" w:lastRowFirstColumn="0" w:lastRowLastColumn="0"/>
+              <w:rPr>
+                <w:rFonts w:asciiTheme="minorHAnsi" w:hAnsiTheme="minorHAnsi" w:cstheme="minorHAnsi"/>
+                <w:iCs/>
+              </w:rPr>
+            </w:pPr>
+            <w:r>
+              <w:rPr>
+                <w:rFonts w:asciiTheme="minorHAnsi" w:hAnsiTheme="minorHAnsi" w:cstheme="minorHAnsi"/>
+                <w:iCs/>
+              </w:rPr>
+              <w:t>10 feb</w:t>
+            </w:r>
+          </w:p>
+        </w:tc>
+      </w:tr>
+      <w:tr>
+        <w:trPr>
+          <w:cnfStyle w:val="000000100000" w:firstRow="0" w:lastRow="0" w:firstColumn="0" w:lastColumn="0" w:oddVBand="0" w:evenVBand="0" w:oddHBand="1" w:evenHBand="0" w:firstRowFirstColumn="0" w:firstRowLastColumn="0" w:lastRowFirstColumn="0" w:lastRowLastColumn="0"/>
+        </w:trPr>
+        <w:tc>
+          <w:tcPr>
+            <w:cnfStyle w:val="001000000000" w:firstRow="0" w:lastRow="0" w:firstColumn="1" w:lastColumn="0" w:oddVBand="0" w:evenVBand="0" w:oddHBand="0" w:evenHBand="0" w:firstRowFirstColumn="0" w:firstRowLastColumn="0" w:lastRowFirstColumn="0" w:lastRowLastColumn="0"/>
+            <w:tcW w:w="0" w:type="auto"/>
+          </w:tcPr>
+          <w:p>
+            <w:pPr>
+              <w:rPr>
+                <w:rFonts w:asciiTheme="minorHAnsi" w:hAnsiTheme="minorHAnsi" w:cstheme="minorHAnsi"/>
+                <w:b w:val="0"/>
+                <w:iCs/>
+                <w:caps w:val="0"/>
+              </w:rPr>
+            </w:pPr>
+            <w:r>
+              <w:rPr>
+                <w:rFonts w:asciiTheme="minorHAnsi" w:hAnsiTheme="minorHAnsi" w:cstheme="minorHAnsi"/>
+                <w:b w:val="0"/>
+                <w:iCs/>
+                <w:caps w:val="0"/>
+              </w:rPr>
+              <w:t>Opzet voor onderzoek met crew</w:t>
+            </w:r>
+          </w:p>
+        </w:tc>
+        <w:tc>
+          <w:tcPr>
+            <w:tcW w:w="0" w:type="auto"/>
+          </w:tcPr>
+          <w:p>
+            <w:pPr>
+              <w:jc w:val="right"/>
+              <w:cnfStyle w:val="000000100000" w:firstRow="0" w:lastRow="0" w:firstColumn="0" w:lastColumn="0" w:oddVBand="0" w:evenVBand="0" w:oddHBand="1" w:evenHBand="0" w:firstRowFirstColumn="0" w:firstRowLastColumn="0" w:lastRowFirstColumn="0" w:lastRowLastColumn="0"/>
+              <w:rPr>
+                <w:rFonts w:asciiTheme="minorHAnsi" w:hAnsiTheme="minorHAnsi" w:cstheme="minorHAnsi"/>
+                <w:iCs/>
+              </w:rPr>
+            </w:pPr>
+            <w:r>
+              <w:rPr>
+                <w:rFonts w:asciiTheme="minorHAnsi" w:hAnsiTheme="minorHAnsi" w:cstheme="minorHAnsi"/>
+                <w:iCs/>
+              </w:rPr>
+              <w:t>5 feb</w:t>
+            </w:r>
+          </w:p>
+        </w:tc>
+        <w:tc>
+          <w:tcPr>
+            <w:tcW w:w="0" w:type="auto"/>
+          </w:tcPr>
+          <w:p>
+            <w:pPr>
+              <w:jc w:val="right"/>
+              <w:cnfStyle w:val="000000100000" w:firstRow="0" w:lastRow="0" w:firstColumn="0" w:lastColumn="0" w:oddVBand="0" w:evenVBand="0" w:oddHBand="1" w:evenHBand="0" w:firstRowFirstColumn="0" w:firstRowLastColumn="0" w:lastRowFirstColumn="0" w:lastRowLastColumn="0"/>
+              <w:rPr>
+                <w:rFonts w:asciiTheme="minorHAnsi" w:hAnsiTheme="minorHAnsi" w:cstheme="minorHAnsi"/>
+                <w:iCs/>
+              </w:rPr>
+            </w:pPr>
+            <w:r>
+              <w:rPr>
+                <w:rFonts w:asciiTheme="minorHAnsi" w:hAnsiTheme="minorHAnsi" w:cstheme="minorHAnsi"/>
+                <w:iCs/>
+              </w:rPr>
+              <w:t>10 feb</w:t>
+            </w:r>
+          </w:p>
+        </w:tc>
+      </w:tr>
+      <w:tr>
+        <w:tc>
+          <w:tcPr>
+            <w:cnfStyle w:val="001000000000" w:firstRow="0" w:lastRow="0" w:firstColumn="1" w:lastColumn="0" w:oddVBand="0" w:evenVBand="0" w:oddHBand="0" w:evenHBand="0" w:firstRowFirstColumn="0" w:firstRowLastColumn="0" w:lastRowFirstColumn="0" w:lastRowLastColumn="0"/>
+            <w:tcW w:w="0" w:type="auto"/>
+          </w:tcPr>
+          <w:p>
+            <w:pPr>
+              <w:rPr>
+                <w:rFonts w:asciiTheme="minorHAnsi" w:hAnsiTheme="minorHAnsi" w:cstheme="minorHAnsi"/>
+                <w:b w:val="0"/>
+                <w:iCs/>
+                <w:caps w:val="0"/>
+              </w:rPr>
+            </w:pPr>
+            <w:r>
+              <w:rPr>
+                <w:rFonts w:asciiTheme="minorHAnsi" w:hAnsiTheme="minorHAnsi" w:cstheme="minorHAnsi"/>
+                <w:b w:val="0"/>
+                <w:iCs/>
+                <w:caps w:val="0"/>
+              </w:rPr>
+              <w:t>Ontwikkelen van GUI en tool op basis van programma van eisen</w:t>
+            </w:r>
+          </w:p>
+        </w:tc>
+        <w:tc>
+          <w:tcPr>
+            <w:tcW w:w="0" w:type="auto"/>
+          </w:tcPr>
+          <w:p>
+            <w:pPr>
+              <w:jc w:val="right"/>
+              <w:cnfStyle w:val="000000000000" w:firstRow="0" w:lastRow="0" w:firstColumn="0" w:lastColumn="0" w:oddVBand="0" w:evenVBand="0" w:oddHBand="0" w:evenHBand="0" w:firstRowFirstColumn="0" w:firstRowLastColumn="0" w:lastRowFirstColumn="0" w:lastRowLastColumn="0"/>
+              <w:rPr>
+                <w:rFonts w:asciiTheme="minorHAnsi" w:hAnsiTheme="minorHAnsi" w:cstheme="minorHAnsi"/>
+                <w:iCs/>
+              </w:rPr>
+            </w:pPr>
+            <w:r>
+              <w:rPr>
+                <w:rFonts w:asciiTheme="minorHAnsi" w:hAnsiTheme="minorHAnsi" w:cstheme="minorHAnsi"/>
+                <w:iCs/>
+              </w:rPr>
+              <w:t xml:space="preserve">12 feb </w:t>
+            </w:r>
+          </w:p>
+        </w:tc>
+        <w:tc>
+          <w:tcPr>
+            <w:tcW w:w="0" w:type="auto"/>
+          </w:tcPr>
+          <w:p>
+            <w:pPr>
+              <w:jc w:val="right"/>
+              <w:cnfStyle w:val="000000000000" w:firstRow="0" w:lastRow="0" w:firstColumn="0" w:lastColumn="0" w:oddVBand="0" w:evenVBand="0" w:oddHBand="0" w:evenHBand="0" w:firstRowFirstColumn="0" w:firstRowLastColumn="0" w:lastRowFirstColumn="0" w:lastRowLastColumn="0"/>
+              <w:rPr>
+                <w:rFonts w:asciiTheme="minorHAnsi" w:hAnsiTheme="minorHAnsi" w:cstheme="minorHAnsi"/>
+                <w:iCs/>
+              </w:rPr>
+            </w:pPr>
+            <w:r>
+              <w:rPr>
+                <w:rFonts w:asciiTheme="minorHAnsi" w:hAnsiTheme="minorHAnsi" w:cstheme="minorHAnsi"/>
+                <w:iCs/>
+              </w:rPr>
+              <w:t>5 mar</w:t>
+            </w:r>
+          </w:p>
+        </w:tc>
+      </w:tr>
+      <w:tr>
+        <w:trPr>
+          <w:cnfStyle w:val="000000100000" w:firstRow="0" w:lastRow="0" w:firstColumn="0" w:lastColumn="0" w:oddVBand="0" w:evenVBand="0" w:oddHBand="1" w:evenHBand="0" w:firstRowFirstColumn="0" w:firstRowLastColumn="0" w:lastRowFirstColumn="0" w:lastRowLastColumn="0"/>
+        </w:trPr>
+        <w:tc>
+          <w:tcPr>
+            <w:cnfStyle w:val="001000000000" w:firstRow="0" w:lastRow="0" w:firstColumn="1" w:lastColumn="0" w:oddVBand="0" w:evenVBand="0" w:oddHBand="0" w:evenHBand="0" w:firstRowFirstColumn="0" w:firstRowLastColumn="0" w:lastRowFirstColumn="0" w:lastRowLastColumn="0"/>
+            <w:tcW w:w="0" w:type="auto"/>
+          </w:tcPr>
+          <w:p>
+            <w:pPr>
+              <w:rPr>
+                <w:rFonts w:asciiTheme="minorHAnsi" w:hAnsiTheme="minorHAnsi" w:cstheme="minorHAnsi"/>
+                <w:b w:val="0"/>
+                <w:iCs/>
+                <w:caps w:val="0"/>
+              </w:rPr>
+            </w:pPr>
+            <w:r>
+              <w:rPr>
+                <w:rFonts w:asciiTheme="minorHAnsi" w:hAnsiTheme="minorHAnsi" w:cstheme="minorHAnsi"/>
+                <w:b w:val="0"/>
+                <w:iCs/>
+                <w:caps w:val="0"/>
+              </w:rPr>
+              <w:t>Testen met crew</w:t>
+            </w:r>
+          </w:p>
+        </w:tc>
+        <w:tc>
+          <w:tcPr>
+            <w:tcW w:w="0" w:type="auto"/>
+          </w:tcPr>
+          <w:p>
+            <w:pPr>
+              <w:jc w:val="right"/>
+              <w:cnfStyle w:val="000000100000" w:firstRow="0" w:lastRow="0" w:firstColumn="0" w:lastColumn="0" w:oddVBand="0" w:evenVBand="0" w:oddHBand="1" w:evenHBand="0" w:firstRowFirstColumn="0" w:firstRowLastColumn="0" w:lastRowFirstColumn="0" w:lastRowLastColumn="0"/>
+              <w:rPr>
+                <w:rFonts w:asciiTheme="minorHAnsi" w:hAnsiTheme="minorHAnsi" w:cstheme="minorHAnsi"/>
+                <w:iCs/>
+              </w:rPr>
+            </w:pPr>
+            <w:r>
+              <w:rPr>
+                <w:rFonts w:asciiTheme="minorHAnsi" w:hAnsiTheme="minorHAnsi" w:cstheme="minorHAnsi"/>
+                <w:iCs/>
+              </w:rPr>
+              <w:t>5 mar</w:t>
+            </w:r>
+          </w:p>
+        </w:tc>
+        <w:tc>
+          <w:tcPr>
+            <w:tcW w:w="0" w:type="auto"/>
+          </w:tcPr>
+          <w:p>
+            <w:pPr>
+              <w:jc w:val="right"/>
+              <w:cnfStyle w:val="000000100000" w:firstRow="0" w:lastRow="0" w:firstColumn="0" w:lastColumn="0" w:oddVBand="0" w:evenVBand="0" w:oddHBand="1" w:evenHBand="0" w:firstRowFirstColumn="0" w:firstRowLastColumn="0" w:lastRowFirstColumn="0" w:lastRowLastColumn="0"/>
+              <w:rPr>
+                <w:rFonts w:asciiTheme="minorHAnsi" w:hAnsiTheme="minorHAnsi" w:cstheme="minorHAnsi"/>
+                <w:iCs/>
+              </w:rPr>
+            </w:pPr>
+            <w:r>
+              <w:rPr>
+                <w:rFonts w:asciiTheme="minorHAnsi" w:hAnsiTheme="minorHAnsi" w:cstheme="minorHAnsi"/>
+                <w:iCs/>
+              </w:rPr>
+              <w:t>2 apr</w:t>
+            </w:r>
+          </w:p>
+        </w:tc>
+      </w:tr>
+      <w:tr>
+        <w:tc>
+          <w:tcPr>
+            <w:cnfStyle w:val="001000000000" w:firstRow="0" w:lastRow="0" w:firstColumn="1" w:lastColumn="0" w:oddVBand="0" w:evenVBand="0" w:oddHBand="0" w:evenHBand="0" w:firstRowFirstColumn="0" w:firstRowLastColumn="0" w:lastRowFirstColumn="0" w:lastRowLastColumn="0"/>
+            <w:tcW w:w="0" w:type="auto"/>
+          </w:tcPr>
+          <w:p>
+            <w:pPr>
+              <w:rPr>
+                <w:rFonts w:asciiTheme="minorHAnsi" w:hAnsiTheme="minorHAnsi" w:cstheme="minorHAnsi"/>
+                <w:b w:val="0"/>
+                <w:iCs/>
+                <w:caps w:val="0"/>
+              </w:rPr>
+            </w:pPr>
+            <w:r>
+              <w:rPr>
+                <w:rFonts w:asciiTheme="minorHAnsi" w:hAnsiTheme="minorHAnsi" w:cstheme="minorHAnsi"/>
+                <w:b w:val="0"/>
+                <w:iCs/>
+                <w:caps w:val="0"/>
+              </w:rPr>
+              <w:t>Tool verbeteren op plekken waar meer detail nodig is</w:t>
+            </w:r>
+          </w:p>
+        </w:tc>
+        <w:tc>
+          <w:tcPr>
+            <w:tcW w:w="0" w:type="auto"/>
+          </w:tcPr>
+          <w:p>
+            <w:pPr>
+              <w:jc w:val="right"/>
+              <w:cnfStyle w:val="000000000000" w:firstRow="0" w:lastRow="0" w:firstColumn="0" w:lastColumn="0" w:oddVBand="0" w:evenVBand="0" w:oddHBand="0" w:evenHBand="0" w:firstRowFirstColumn="0" w:firstRowLastColumn="0" w:lastRowFirstColumn="0" w:lastRowLastColumn="0"/>
+              <w:rPr>
+                <w:rFonts w:asciiTheme="minorHAnsi" w:hAnsiTheme="minorHAnsi" w:cstheme="minorHAnsi"/>
+                <w:iCs/>
+              </w:rPr>
+            </w:pPr>
+            <w:r>
+              <w:rPr>
+                <w:rFonts w:asciiTheme="minorHAnsi" w:hAnsiTheme="minorHAnsi" w:cstheme="minorHAnsi"/>
+                <w:iCs/>
+              </w:rPr>
+              <w:t>19 mar</w:t>
+            </w:r>
+          </w:p>
+        </w:tc>
+        <w:tc>
+          <w:tcPr>
+            <w:tcW w:w="0" w:type="auto"/>
+          </w:tcPr>
+          <w:p>
+            <w:pPr>
+              <w:jc w:val="right"/>
+              <w:cnfStyle w:val="000000000000" w:firstRow="0" w:lastRow="0" w:firstColumn="0" w:lastColumn="0" w:oddVBand="0" w:evenVBand="0" w:oddHBand="0" w:evenHBand="0" w:firstRowFirstColumn="0" w:firstRowLastColumn="0" w:lastRowFirstColumn="0" w:lastRowLastColumn="0"/>
+              <w:rPr>
+                <w:rFonts w:asciiTheme="minorHAnsi" w:hAnsiTheme="minorHAnsi" w:cstheme="minorHAnsi"/>
+                <w:iCs/>
+              </w:rPr>
+            </w:pPr>
+            <w:r>
+              <w:rPr>
+                <w:rFonts w:asciiTheme="minorHAnsi" w:hAnsiTheme="minorHAnsi" w:cstheme="minorHAnsi"/>
+                <w:iCs/>
+              </w:rPr>
+              <w:t>6 apr</w:t>
+            </w:r>
+          </w:p>
+        </w:tc>
+      </w:tr>
+      <w:tr>
+        <w:trPr>
+          <w:cnfStyle w:val="000000100000" w:firstRow="0" w:lastRow="0" w:firstColumn="0" w:lastColumn="0" w:oddVBand="0" w:evenVBand="0" w:oddHBand="1" w:evenHBand="0" w:firstRowFirstColumn="0" w:firstRowLastColumn="0" w:lastRowFirstColumn="0" w:lastRowLastColumn="0"/>
+        </w:trPr>
+        <w:tc>
+          <w:tcPr>
+            <w:cnfStyle w:val="001000000000" w:firstRow="0" w:lastRow="0" w:firstColumn="1" w:lastColumn="0" w:oddVBand="0" w:evenVBand="0" w:oddHBand="0" w:evenHBand="0" w:firstRowFirstColumn="0" w:firstRowLastColumn="0" w:lastRowFirstColumn="0" w:lastRowLastColumn="0"/>
+            <w:tcW w:w="0" w:type="auto"/>
+          </w:tcPr>
+          <w:p>
+            <w:pPr>
+              <w:rPr>
+                <w:rFonts w:asciiTheme="minorHAnsi" w:hAnsiTheme="minorHAnsi" w:cstheme="minorHAnsi"/>
+                <w:b w:val="0"/>
+                <w:iCs/>
+                <w:caps w:val="0"/>
+              </w:rPr>
+            </w:pPr>
+            <w:r>
+              <w:rPr>
+                <w:rFonts w:asciiTheme="minorHAnsi" w:hAnsiTheme="minorHAnsi" w:cstheme="minorHAnsi"/>
+                <w:b w:val="0"/>
+                <w:iCs/>
+                <w:caps w:val="0"/>
+              </w:rPr>
+              <w:t>Opnieuw testen en vergelijken met eerdere tests</w:t>
+            </w:r>
+          </w:p>
+        </w:tc>
+        <w:tc>
+          <w:tcPr>
+            <w:tcW w:w="0" w:type="auto"/>
+          </w:tcPr>
+          <w:p>
+            <w:pPr>
+              <w:jc w:val="right"/>
+              <w:cnfStyle w:val="000000100000" w:firstRow="0" w:lastRow="0" w:firstColumn="0" w:lastColumn="0" w:oddVBand="0" w:evenVBand="0" w:oddHBand="1" w:evenHBand="0" w:firstRowFirstColumn="0" w:firstRowLastColumn="0" w:lastRowFirstColumn="0" w:lastRowLastColumn="0"/>
+              <w:rPr>
+                <w:rFonts w:asciiTheme="minorHAnsi" w:hAnsiTheme="minorHAnsi" w:cstheme="minorHAnsi"/>
+                <w:iCs/>
+              </w:rPr>
+            </w:pPr>
+            <w:r>
+              <w:rPr>
+                <w:rFonts w:asciiTheme="minorHAnsi" w:hAnsiTheme="minorHAnsi" w:cstheme="minorHAnsi"/>
+                <w:iCs/>
+              </w:rPr>
+              <w:t>2 apr</w:t>
+            </w:r>
+          </w:p>
+        </w:tc>
+        <w:tc>
+          <w:tcPr>
+            <w:tcW w:w="0" w:type="auto"/>
+          </w:tcPr>
+          <w:p>
+            <w:pPr>
+              <w:jc w:val="right"/>
+              <w:cnfStyle w:val="000000100000" w:firstRow="0" w:lastRow="0" w:firstColumn="0" w:lastColumn="0" w:oddVBand="0" w:evenVBand="0" w:oddHBand="1" w:evenHBand="0" w:firstRowFirstColumn="0" w:firstRowLastColumn="0" w:lastRowFirstColumn="0" w:lastRowLastColumn="0"/>
+              <w:rPr>
+                <w:rFonts w:asciiTheme="minorHAnsi" w:hAnsiTheme="minorHAnsi" w:cstheme="minorHAnsi"/>
+                <w:iCs/>
+              </w:rPr>
+            </w:pPr>
+            <w:r>
+              <w:rPr>
+                <w:rFonts w:asciiTheme="minorHAnsi" w:hAnsiTheme="minorHAnsi" w:cstheme="minorHAnsi"/>
+                <w:iCs/>
+              </w:rPr>
+              <w:t>13 apr</w:t>
+            </w:r>
+          </w:p>
+        </w:tc>
+      </w:tr>
+      <w:tr>
+        <w:tc>
+          <w:tcPr>
+            <w:cnfStyle w:val="001000000000" w:firstRow="0" w:lastRow="0" w:firstColumn="1" w:lastColumn="0" w:oddVBand="0" w:evenVBand="0" w:oddHBand="0" w:evenHBand="0" w:firstRowFirstColumn="0" w:firstRowLastColumn="0" w:lastRowFirstColumn="0" w:lastRowLastColumn="0"/>
+            <w:tcW w:w="0" w:type="auto"/>
+          </w:tcPr>
+          <w:p>
+            <w:pPr>
+              <w:rPr>
+                <w:rFonts w:asciiTheme="minorHAnsi" w:hAnsiTheme="minorHAnsi" w:cstheme="minorHAnsi"/>
+                <w:b w:val="0"/>
+                <w:iCs/>
+                <w:caps w:val="0"/>
+              </w:rPr>
+            </w:pPr>
+            <w:r>
+              <w:rPr>
+                <w:rFonts w:asciiTheme="minorHAnsi" w:hAnsiTheme="minorHAnsi" w:cstheme="minorHAnsi"/>
+                <w:b w:val="0"/>
+                <w:iCs/>
+                <w:caps w:val="0"/>
+              </w:rPr>
+              <w:t>Vergelijking maken tussen theorie en praktijk</w:t>
+            </w:r>
+          </w:p>
+        </w:tc>
+        <w:tc>
+          <w:tcPr>
+            <w:tcW w:w="0" w:type="auto"/>
+          </w:tcPr>
+          <w:p>
+            <w:pPr>
+              <w:jc w:val="right"/>
+              <w:cnfStyle w:val="000000000000" w:firstRow="0" w:lastRow="0" w:firstColumn="0" w:lastColumn="0" w:oddVBand="0" w:evenVBand="0" w:oddHBand="0" w:evenHBand="0" w:firstRowFirstColumn="0" w:firstRowLastColumn="0" w:lastRowFirstColumn="0" w:lastRowLastColumn="0"/>
+              <w:rPr>
+                <w:rFonts w:asciiTheme="minorHAnsi" w:hAnsiTheme="minorHAnsi" w:cstheme="minorHAnsi"/>
+                <w:iCs/>
+              </w:rPr>
+            </w:pPr>
+            <w:r>
+              <w:rPr>
+                <w:rFonts w:asciiTheme="minorHAnsi" w:hAnsiTheme="minorHAnsi" w:cstheme="minorHAnsi"/>
+                <w:iCs/>
+              </w:rPr>
+              <w:t>16 apr</w:t>
+            </w:r>
+          </w:p>
+        </w:tc>
+        <w:tc>
+          <w:tcPr>
+            <w:tcW w:w="0" w:type="auto"/>
+          </w:tcPr>
+          <w:p>
+            <w:pPr>
+              <w:jc w:val="right"/>
+              <w:cnfStyle w:val="000000000000" w:firstRow="0" w:lastRow="0" w:firstColumn="0" w:lastColumn="0" w:oddVBand="0" w:evenVBand="0" w:oddHBand="0" w:evenHBand="0" w:firstRowFirstColumn="0" w:firstRowLastColumn="0" w:lastRowFirstColumn="0" w:lastRowLastColumn="0"/>
+              <w:rPr>
+                <w:rFonts w:asciiTheme="minorHAnsi" w:hAnsiTheme="minorHAnsi" w:cstheme="minorHAnsi"/>
+                <w:iCs/>
+              </w:rPr>
+            </w:pPr>
+            <w:r>
+              <w:rPr>
+                <w:rFonts w:asciiTheme="minorHAnsi" w:hAnsiTheme="minorHAnsi" w:cstheme="minorHAnsi"/>
+                <w:iCs/>
+              </w:rPr>
+              <w:t>30 apr</w:t>
+            </w:r>
+          </w:p>
+        </w:tc>
+      </w:tr>
+      <w:tr>
+        <w:trPr>
+          <w:cnfStyle w:val="000000100000" w:firstRow="0" w:lastRow="0" w:firstColumn="0" w:lastColumn="0" w:oddVBand="0" w:evenVBand="0" w:oddHBand="1" w:evenHBand="0" w:firstRowFirstColumn="0" w:firstRowLastColumn="0" w:lastRowFirstColumn="0" w:lastRowLastColumn="0"/>
+        </w:trPr>
+        <w:tc>
+          <w:tcPr>
+            <w:cnfStyle w:val="001000000000" w:firstRow="0" w:lastRow="0" w:firstColumn="1" w:lastColumn="0" w:oddVBand="0" w:evenVBand="0" w:oddHBand="0" w:evenHBand="0" w:firstRowFirstColumn="0" w:firstRowLastColumn="0" w:lastRowFirstColumn="0" w:lastRowLastColumn="0"/>
+            <w:tcW w:w="0" w:type="auto"/>
+          </w:tcPr>
+          <w:p>
+            <w:pPr>
+              <w:rPr>
+                <w:rFonts w:asciiTheme="minorHAnsi" w:hAnsiTheme="minorHAnsi" w:cstheme="minorHAnsi"/>
+                <w:b w:val="0"/>
+                <w:iCs/>
+                <w:caps w:val="0"/>
+              </w:rPr>
+            </w:pPr>
+            <w:r>
+              <w:rPr>
+                <w:rFonts w:asciiTheme="minorHAnsi" w:hAnsiTheme="minorHAnsi" w:cstheme="minorHAnsi"/>
+                <w:b w:val="0"/>
+                <w:iCs/>
+                <w:caps w:val="0"/>
+              </w:rPr>
+              <w:t>Rapport CS en MT finaliseren</w:t>
+            </w:r>
+          </w:p>
+        </w:tc>
+        <w:tc>
+          <w:tcPr>
+            <w:tcW w:w="0" w:type="auto"/>
+          </w:tcPr>
+          <w:p>
+            <w:pPr>
+              <w:jc w:val="right"/>
+              <w:cnfStyle w:val="000000100000" w:firstRow="0" w:lastRow="0" w:firstColumn="0" w:lastColumn="0" w:oddVBand="0" w:evenVBand="0" w:oddHBand="1" w:evenHBand="0" w:firstRowFirstColumn="0" w:firstRowLastColumn="0" w:lastRowFirstColumn="0" w:lastRowLastColumn="0"/>
+              <w:rPr>
+                <w:rFonts w:asciiTheme="minorHAnsi" w:hAnsiTheme="minorHAnsi" w:cstheme="minorHAnsi"/>
+                <w:iCs/>
+              </w:rPr>
+            </w:pPr>
+            <w:r>
+              <w:rPr>
+                <w:rFonts w:asciiTheme="minorHAnsi" w:hAnsiTheme="minorHAnsi" w:cstheme="minorHAnsi"/>
+                <w:iCs/>
+              </w:rPr>
+              <w:t>30 apr</w:t>
+            </w:r>
+          </w:p>
+        </w:tc>
+        <w:tc>
+          <w:tcPr>
+            <w:tcW w:w="0" w:type="auto"/>
+          </w:tcPr>
+          <w:p>
+            <w:pPr>
+              <w:jc w:val="right"/>
+              <w:cnfStyle w:val="000000100000" w:firstRow="0" w:lastRow="0" w:firstColumn="0" w:lastColumn="0" w:oddVBand="0" w:evenVBand="0" w:oddHBand="1" w:evenHBand="0" w:firstRowFirstColumn="0" w:firstRowLastColumn="0" w:lastRowFirstColumn="0" w:lastRowLastColumn="0"/>
+              <w:rPr>
+                <w:rFonts w:asciiTheme="minorHAnsi" w:hAnsiTheme="minorHAnsi" w:cstheme="minorHAnsi"/>
+                <w:iCs/>
+              </w:rPr>
+            </w:pPr>
+            <w:r>
+              <w:rPr>
+                <w:rFonts w:asciiTheme="minorHAnsi" w:hAnsiTheme="minorHAnsi" w:cstheme="minorHAnsi"/>
+                <w:iCs/>
+              </w:rPr>
+              <w:t>4 jun</w:t>
+            </w:r>
+          </w:p>
+        </w:tc>
+      </w:tr>
+      <w:tr>
+        <w:tc>
+          <w:tcPr>
+            <w:cnfStyle w:val="001000000000" w:firstRow="0" w:lastRow="0" w:firstColumn="1" w:lastColumn="0" w:oddVBand="0" w:evenVBand="0" w:oddHBand="0" w:evenHBand="0" w:firstRowFirstColumn="0" w:firstRowLastColumn="0" w:lastRowFirstColumn="0" w:lastRowLastColumn="0"/>
+            <w:tcW w:w="0" w:type="auto"/>
+          </w:tcPr>
+          <w:p>
+            <w:pPr>
+              <w:rPr>
+                <w:rFonts w:asciiTheme="minorHAnsi" w:hAnsiTheme="minorHAnsi" w:cstheme="minorHAnsi"/>
+                <w:b w:val="0"/>
+                <w:iCs/>
+                <w:caps w:val="0"/>
+              </w:rPr>
+            </w:pPr>
+            <w:r>
+              <w:rPr>
+                <w:rFonts w:asciiTheme="minorHAnsi" w:hAnsiTheme="minorHAnsi" w:cstheme="minorHAnsi"/>
+                <w:b w:val="0"/>
+                <w:iCs/>
+                <w:caps w:val="0"/>
+              </w:rPr>
+              <w:t>Paper schrijven</w:t>
+            </w:r>
+          </w:p>
+        </w:tc>
+        <w:tc>
+          <w:tcPr>
+            <w:tcW w:w="0" w:type="auto"/>
+          </w:tcPr>
+          <w:p>
+            <w:pPr>
+              <w:jc w:val="right"/>
+              <w:cnfStyle w:val="000000000000" w:firstRow="0" w:lastRow="0" w:firstColumn="0" w:lastColumn="0" w:oddVBand="0" w:evenVBand="0" w:oddHBand="0" w:evenHBand="0" w:firstRowFirstColumn="0" w:firstRowLastColumn="0" w:lastRowFirstColumn="0" w:lastRowLastColumn="0"/>
+              <w:rPr>
+                <w:rFonts w:asciiTheme="minorHAnsi" w:hAnsiTheme="minorHAnsi" w:cstheme="minorHAnsi"/>
+                <w:iCs/>
+              </w:rPr>
+            </w:pPr>
+            <w:r>
+              <w:rPr>
+                <w:rFonts w:asciiTheme="minorHAnsi" w:hAnsiTheme="minorHAnsi" w:cstheme="minorHAnsi"/>
+                <w:iCs/>
+              </w:rPr>
+              <w:t>4 jun</w:t>
+            </w:r>
+          </w:p>
+        </w:tc>
+        <w:tc>
+          <w:tcPr>
+            <w:tcW w:w="0" w:type="auto"/>
+          </w:tcPr>
+          <w:p>
+            <w:pPr>
+              <w:jc w:val="right"/>
+              <w:cnfStyle w:val="000000000000" w:firstRow="0" w:lastRow="0" w:firstColumn="0" w:lastColumn="0" w:oddVBand="0" w:evenVBand="0" w:oddHBand="0" w:evenHBand="0" w:firstRowFirstColumn="0" w:firstRowLastColumn="0" w:lastRowFirstColumn="0" w:lastRowLastColumn="0"/>
+              <w:rPr>
+                <w:rFonts w:asciiTheme="minorHAnsi" w:hAnsiTheme="minorHAnsi" w:cstheme="minorHAnsi"/>
+                <w:iCs/>
+              </w:rPr>
+            </w:pPr>
+            <w:r>
+              <w:rPr>
+                <w:rFonts w:asciiTheme="minorHAnsi" w:hAnsiTheme="minorHAnsi" w:cstheme="minorHAnsi"/>
+                <w:iCs/>
+              </w:rPr>
+              <w:t>29 jun</w:t>
+            </w:r>
+          </w:p>
+        </w:tc>
+      </w:tr>
+      <w:tr>
+        <w:trPr>
+          <w:cnfStyle w:val="000000100000" w:firstRow="0" w:lastRow="0" w:firstColumn="0" w:lastColumn="0" w:oddVBand="0" w:evenVBand="0" w:oddHBand="1" w:evenHBand="0" w:firstRowFirstColumn="0" w:firstRowLastColumn="0" w:lastRowFirstColumn="0" w:lastRowLastColumn="0"/>
+        </w:trPr>
+        <w:tc>
+          <w:tcPr>
+            <w:cnfStyle w:val="001000000000" w:firstRow="0" w:lastRow="0" w:firstColumn="1" w:lastColumn="0" w:oddVBand="0" w:evenVBand="0" w:oddHBand="0" w:evenHBand="0" w:firstRowFirstColumn="0" w:firstRowLastColumn="0" w:lastRowFirstColumn="0" w:lastRowLastColumn="0"/>
+            <w:tcW w:w="0" w:type="auto"/>
+          </w:tcPr>
+          <w:p>
+            <w:pPr>
+              <w:rPr>
+                <w:rFonts w:asciiTheme="minorHAnsi" w:hAnsiTheme="minorHAnsi" w:cstheme="minorHAnsi"/>
+                <w:b w:val="0"/>
+                <w:iCs/>
+                <w:caps w:val="0"/>
+              </w:rPr>
+            </w:pPr>
+            <w:r>
+              <w:rPr>
+                <w:rFonts w:asciiTheme="minorHAnsi" w:hAnsiTheme="minorHAnsi" w:cstheme="minorHAnsi"/>
+                <w:b w:val="0"/>
+                <w:iCs/>
+                <w:caps w:val="0"/>
+              </w:rPr>
+              <w:t>Presentatie</w:t>
+            </w:r>
+          </w:p>
+        </w:tc>
+        <w:tc>
+          <w:tcPr>
+            <w:tcW w:w="0" w:type="auto"/>
+          </w:tcPr>
+          <w:p>
+            <w:pPr>
+              <w:jc w:val="right"/>
+              <w:cnfStyle w:val="000000100000" w:firstRow="0" w:lastRow="0" w:firstColumn="0" w:lastColumn="0" w:oddVBand="0" w:evenVBand="0" w:oddHBand="1" w:evenHBand="0" w:firstRowFirstColumn="0" w:firstRowLastColumn="0" w:lastRowFirstColumn="0" w:lastRowLastColumn="0"/>
+              <w:rPr>
+                <w:rFonts w:asciiTheme="minorHAnsi" w:hAnsiTheme="minorHAnsi" w:cstheme="minorHAnsi"/>
+                <w:iCs/>
+              </w:rPr>
+            </w:pPr>
+            <w:r>
+              <w:rPr>
+                <w:rFonts w:asciiTheme="minorHAnsi" w:hAnsiTheme="minorHAnsi" w:cstheme="minorHAnsi"/>
+                <w:iCs/>
+              </w:rPr>
+              <w:t>24 jun</w:t>
+            </w:r>
+          </w:p>
+        </w:tc>
+        <w:tc>
+          <w:tcPr>
+            <w:tcW w:w="0" w:type="auto"/>
+          </w:tcPr>
+          <w:p>
+            <w:pPr>
+              <w:jc w:val="right"/>
+              <w:cnfStyle w:val="000000100000" w:firstRow="0" w:lastRow="0" w:firstColumn="0" w:lastColumn="0" w:oddVBand="0" w:evenVBand="0" w:oddHBand="1" w:evenHBand="0" w:firstRowFirstColumn="0" w:firstRowLastColumn="0" w:lastRowFirstColumn="0" w:lastRowLastColumn="0"/>
+              <w:rPr>
+                <w:rFonts w:asciiTheme="minorHAnsi" w:hAnsiTheme="minorHAnsi" w:cstheme="minorHAnsi"/>
+                <w:iCs/>
+              </w:rPr>
+            </w:pPr>
+            <w:r>
+              <w:rPr>
+                <w:rFonts w:asciiTheme="minorHAnsi" w:hAnsiTheme="minorHAnsi" w:cstheme="minorHAnsi"/>
+                <w:iCs/>
+              </w:rPr>
+              <w:t>6 jul</w:t>
+            </w:r>
+          </w:p>
+        </w:tc>
+      </w:tr>
+    </w:tbl>
+    <w:p>
+      <w:pPr>
+        <w:rPr>
+          <w:rFonts w:asciiTheme="minorHAnsi" w:hAnsiTheme="minorHAnsi" w:cstheme="minorHAnsi"/>
+          <w:i/>
+          <w:iCs/>
+        </w:rPr>
+      </w:pPr>
+    </w:p>
+    <w:p>
+      <w:pPr>
+        <w:rPr>
+          <w:rFonts w:asciiTheme="minorHAnsi" w:hAnsiTheme="minorHAnsi" w:cstheme="minorHAnsi"/>
+          <w:b/>
+          <w:bCs/>
+          <w:sz w:val="40"/>
+          <w:szCs w:val="40"/>
+        </w:rPr>
+      </w:pPr>
+      <w:r>
+        <w:rPr>
+          <w:rFonts w:asciiTheme="minorHAnsi" w:hAnsiTheme="minorHAnsi" w:cstheme="minorHAnsi"/>
+          <w:b/>
+          <w:bCs/>
+          <w:sz w:val="40"/>
+          <w:szCs w:val="40"/>
+        </w:rPr>
+        <w:t>Vragen</w:t>
+      </w:r>
     </w:p>
     <w:p>
       <w:pPr>
@@ -1957,25 +2812,7 @@
           <w:i/>
           <w:iCs/>
         </w:rPr>
-        <w:t xml:space="preserve">Wat is </w:t>
-      </w:r>
-      <w:proofErr w:type="spellStart"/>
-      <w:r>
-        <w:rPr>
-          <w:rFonts w:asciiTheme="minorHAnsi" w:hAnsiTheme="minorHAnsi" w:cstheme="minorHAnsi"/>
-          <w:i/>
-          <w:iCs/>
-        </w:rPr>
-        <w:t>situation</w:t>
-      </w:r>
-      <w:proofErr w:type="spellEnd"/>
-      <w:r>
-        <w:rPr>
-          <w:rFonts w:asciiTheme="minorHAnsi" w:hAnsiTheme="minorHAnsi" w:cstheme="minorHAnsi"/>
-          <w:i/>
-          <w:iCs/>
-        </w:rPr>
-        <w:t xml:space="preserve"> awareness?</w:t>
+        <w:t>Wat is situation awareness?</w:t>
       </w:r>
     </w:p>
     <w:p>
@@ -2019,7 +2856,7 @@
           <w:i/>
           <w:iCs/>
         </w:rPr>
-        <w:t>Hoe wordt informatiee geintreperteerd?</w:t>
+        <w:t>Hoe wordt informatie geintreperteerd?</w:t>
       </w:r>
     </w:p>
     <w:p>
@@ -2041,43 +2878,7 @@
           <w:i/>
           <w:iCs/>
         </w:rPr>
-        <w:t xml:space="preserve">Wat zijn mogelijke </w:t>
-      </w:r>
-      <w:proofErr w:type="spellStart"/>
-      <w:r>
-        <w:rPr>
-          <w:rFonts w:asciiTheme="minorHAnsi" w:hAnsiTheme="minorHAnsi" w:cstheme="minorHAnsi"/>
-          <w:i/>
-          <w:iCs/>
-        </w:rPr>
-        <w:t>mental</w:t>
-      </w:r>
-      <w:proofErr w:type="spellEnd"/>
-      <w:r>
-        <w:rPr>
-          <w:rFonts w:asciiTheme="minorHAnsi" w:hAnsiTheme="minorHAnsi" w:cstheme="minorHAnsi"/>
-          <w:i/>
-          <w:iCs/>
-        </w:rPr>
-        <w:t xml:space="preserve"> </w:t>
-      </w:r>
-      <w:proofErr w:type="spellStart"/>
-      <w:r>
-        <w:rPr>
-          <w:rFonts w:asciiTheme="minorHAnsi" w:hAnsiTheme="minorHAnsi" w:cstheme="minorHAnsi"/>
-          <w:i/>
-          <w:iCs/>
-        </w:rPr>
-        <w:t>models</w:t>
-      </w:r>
-      <w:proofErr w:type="spellEnd"/>
-      <w:r>
-        <w:rPr>
-          <w:rFonts w:asciiTheme="minorHAnsi" w:hAnsiTheme="minorHAnsi" w:cstheme="minorHAnsi"/>
-          <w:i/>
-          <w:iCs/>
-        </w:rPr>
-        <w:t xml:space="preserve"> voor kapitein?</w:t>
+        <w:t>Wat zijn mogelijke mental models voor kapitein?</w:t>
       </w:r>
     </w:p>
     <w:p>
@@ -2231,39 +3032,7 @@
           <w:i/>
           <w:iCs/>
         </w:rPr>
-        <w:t xml:space="preserve">Hoe </w:t>
-      </w:r>
-      <w:r>
-        <w:rPr>
-          <w:rFonts w:asciiTheme="minorHAnsi" w:hAnsiTheme="minorHAnsi" w:cstheme="minorHAnsi"/>
-          <w:i/>
-          <w:iCs/>
-        </w:rPr>
-        <w:t xml:space="preserve">kunnen </w:t>
-      </w:r>
-      <w:r>
-        <w:rPr>
-          <w:rFonts w:asciiTheme="minorHAnsi" w:hAnsiTheme="minorHAnsi" w:cstheme="minorHAnsi"/>
-          <w:i/>
-          <w:iCs/>
-        </w:rPr>
-        <w:t>dynamische objecten</w:t>
-      </w:r>
-      <w:r>
-        <w:rPr>
-          <w:rFonts w:asciiTheme="minorHAnsi" w:hAnsiTheme="minorHAnsi" w:cstheme="minorHAnsi"/>
-          <w:i/>
-          <w:iCs/>
-        </w:rPr>
-        <w:t xml:space="preserve"> worden gemodelleerd</w:t>
-      </w:r>
-      <w:r>
-        <w:rPr>
-          <w:rFonts w:asciiTheme="minorHAnsi" w:hAnsiTheme="minorHAnsi" w:cstheme="minorHAnsi"/>
-          <w:i/>
-          <w:iCs/>
-        </w:rPr>
-        <w:t>?</w:t>
+        <w:t>Hoe kunnen dynamische objecten worden gemodelleerd?</w:t>
       </w:r>
     </w:p>
     <w:p>
@@ -2395,49 +3164,25 @@
           <w:i/>
           <w:iCs/>
         </w:rPr>
-        <w:t xml:space="preserve">Wat moet de output van model zijn zodat het </w:t>
-      </w:r>
-      <w:r>
-        <w:rPr>
-          <w:rFonts w:asciiTheme="minorHAnsi" w:hAnsiTheme="minorHAnsi" w:cstheme="minorHAnsi"/>
-          <w:i/>
-          <w:iCs/>
-        </w:rPr>
-        <w:t>aansluit</w:t>
-      </w:r>
-      <w:r>
-        <w:rPr>
-          <w:rFonts w:asciiTheme="minorHAnsi" w:hAnsiTheme="minorHAnsi" w:cstheme="minorHAnsi"/>
-          <w:i/>
-          <w:iCs/>
-        </w:rPr>
-        <w:t xml:space="preserve"> op andere systemen/</w:t>
-      </w:r>
-      <w:r>
-        <w:rPr>
-          <w:rFonts w:asciiTheme="minorHAnsi" w:hAnsiTheme="minorHAnsi" w:cstheme="minorHAnsi"/>
-          <w:i/>
-          <w:iCs/>
-        </w:rPr>
-        <w:t>projecten/</w:t>
-      </w:r>
-      <w:r>
-        <w:rPr>
-          <w:rFonts w:asciiTheme="minorHAnsi" w:hAnsiTheme="minorHAnsi" w:cstheme="minorHAnsi"/>
-          <w:i/>
-          <w:iCs/>
-        </w:rPr>
-        <w:t>apparatuur?</w:t>
-      </w:r>
-    </w:p>
-    <w:p>
-      <w:pPr>
-        <w:rPr>
-          <w:rFonts w:asciiTheme="minorHAnsi" w:hAnsiTheme="minorHAnsi" w:cstheme="minorHAnsi"/>
-          <w:i/>
-          <w:iCs/>
-        </w:rPr>
-      </w:pPr>
+        <w:t>Wat moet de output van model zijn zodat het aansluit op andere systemen/projecten/apparatuur?</w:t>
+      </w:r>
+    </w:p>
+    <w:p>
+      <w:pPr>
+        <w:rPr>
+          <w:rFonts w:asciiTheme="minorHAnsi" w:hAnsiTheme="minorHAnsi" w:cstheme="minorHAnsi"/>
+          <w:i/>
+          <w:iCs/>
+        </w:rPr>
+      </w:pPr>
+      <w:r>
+        <w:rPr>
+          <w:rFonts w:asciiTheme="minorHAnsi" w:hAnsiTheme="minorHAnsi" w:cstheme="minorHAnsi"/>
+          <w:i/>
+          <w:iCs/>
+        </w:rPr>
+        <w:br w:type="page"/>
+      </w:r>
     </w:p>
     <w:p>
       <w:pPr>
@@ -2448,7 +3193,7 @@
           <w:lang w:val="en-GB"/>
         </w:rPr>
       </w:pPr>
-      <w:commentRangeStart w:id="12"/>
+      <w:commentRangeStart w:id="11"/>
       <w:r>
         <w:rPr>
           <w:rFonts w:asciiTheme="minorHAnsi" w:hAnsiTheme="minorHAnsi" w:cstheme="minorHAnsi"/>
@@ -2458,65 +3203,15 @@
           <w:szCs w:val="40"/>
           <w:lang w:val="en-GB"/>
         </w:rPr>
-        <w:t>Deliverables</w:t>
-      </w:r>
-      <w:commentRangeEnd w:id="12"/>
-      <w:r>
-        <w:rPr>
-          <w:rStyle w:val="CommentReference"/>
-        </w:rPr>
-        <w:commentReference w:id="12"/>
-      </w:r>
-    </w:p>
-    <w:p>
-      <w:pPr>
-        <w:rPr>
-          <w:rFonts w:asciiTheme="minorHAnsi" w:hAnsiTheme="minorHAnsi" w:cstheme="minorHAnsi"/>
-          <w:i/>
-          <w:iCs/>
-          <w:lang w:val="en-GB"/>
-        </w:rPr>
-      </w:pPr>
-      <w:r>
-        <w:rPr>
-          <w:rFonts w:asciiTheme="minorHAnsi" w:hAnsiTheme="minorHAnsi" w:cstheme="minorHAnsi"/>
-          <w:i/>
-          <w:iCs/>
-          <w:lang w:val="en-GB"/>
-        </w:rPr>
-        <w:br w:type="page"/>
-      </w:r>
-    </w:p>
-    <w:p>
-      <w:pPr>
-        <w:rPr>
-          <w:rFonts w:asciiTheme="minorHAnsi" w:hAnsiTheme="minorHAnsi" w:cstheme="minorHAnsi"/>
-          <w:sz w:val="40"/>
-          <w:szCs w:val="40"/>
-          <w:lang w:val="en-GB"/>
-        </w:rPr>
-      </w:pPr>
-      <w:commentRangeStart w:id="13"/>
-      <w:proofErr w:type="spellStart"/>
-      <w:r>
-        <w:rPr>
-          <w:rFonts w:asciiTheme="minorHAnsi" w:hAnsiTheme="minorHAnsi" w:cstheme="minorHAnsi"/>
-          <w:b/>
-          <w:bCs/>
-          <w:sz w:val="40"/>
-          <w:szCs w:val="40"/>
-          <w:lang w:val="en-GB"/>
-        </w:rPr>
         <w:lastRenderedPageBreak/>
         <w:t>Contacten</w:t>
       </w:r>
-      <w:commentRangeEnd w:id="13"/>
-      <w:proofErr w:type="spellEnd"/>
+      <w:commentRangeEnd w:id="11"/>
       <w:r>
         <w:rPr>
           <w:rStyle w:val="CommentReference"/>
         </w:rPr>
-        <w:commentReference w:id="13"/>
+        <w:commentReference w:id="11"/>
       </w:r>
     </w:p>
     <w:tbl>
@@ -2545,7 +3240,6 @@
                 <w:lang w:val="en-GB"/>
               </w:rPr>
             </w:pPr>
-            <w:proofErr w:type="spellStart"/>
             <w:r>
               <w:rPr>
                 <w:caps w:val="0"/>
@@ -2553,7 +3247,6 @@
               </w:rPr>
               <w:t>Naam</w:t>
             </w:r>
-            <w:proofErr w:type="spellEnd"/>
           </w:p>
         </w:tc>
         <w:tc>
@@ -2567,7 +3260,6 @@
                 <w:lang w:val="en-GB"/>
               </w:rPr>
             </w:pPr>
-            <w:proofErr w:type="spellStart"/>
             <w:r>
               <w:rPr>
                 <w:caps w:val="0"/>
@@ -2575,7 +3267,6 @@
               </w:rPr>
               <w:t>Functie</w:t>
             </w:r>
-            <w:proofErr w:type="spellEnd"/>
           </w:p>
         </w:tc>
         <w:tc>
@@ -2589,7 +3280,6 @@
                 <w:lang w:val="en-GB"/>
               </w:rPr>
             </w:pPr>
-            <w:proofErr w:type="spellStart"/>
             <w:r>
               <w:rPr>
                 <w:caps w:val="0"/>
@@ -2597,7 +3287,6 @@
               </w:rPr>
               <w:t>Beschrijving</w:t>
             </w:r>
-            <w:proofErr w:type="spellEnd"/>
           </w:p>
         </w:tc>
       </w:tr>
@@ -2610,17 +3299,8 @@
             <w:tcW w:w="1985" w:type="dxa"/>
           </w:tcPr>
           <w:p>
-            <w:pPr>
-              <w:rPr>
-                <w:caps/>
-                <w:lang w:val="en-GB"/>
-              </w:rPr>
-            </w:pPr>
-            <w:r>
-              <w:rPr>
-                <w:lang w:val="en-GB"/>
-              </w:rPr>
-              <w:t>Mark de Beer</w:t>
+            <w:r>
+              <w:t>Allewijnse/Admarel</w:t>
             </w:r>
           </w:p>
         </w:tc>
@@ -2632,15 +3312,13 @@
             <w:pPr>
               <w:rPr>
                 <w:bCs/>
-                <w:lang w:val="en-GB"/>
               </w:rPr>
             </w:pPr>
             <w:r>
               <w:rPr>
                 <w:bCs/>
-                <w:lang w:val="en-GB"/>
-              </w:rPr>
-              <w:t>Electrical engineer</w:t>
+              </w:rPr>
+              <w:t>Bedrijf</w:t>
             </w:r>
           </w:p>
         </w:tc>
@@ -2658,13 +3336,7 @@
               <w:rPr>
                 <w:bCs/>
               </w:rPr>
-              <w:t>Werkt samen met Praxis aan on-board systemen. Ook betrokken bij project om AMCS</w:t>
-            </w:r>
-            <w:r>
-              <w:rPr>
-                <w:bCs/>
-              </w:rPr>
-              <w:t xml:space="preserve"> te verbeteren</w:t>
+              <w:t>Heeft een brug van de toekomst gemaakt</w:t>
             </w:r>
           </w:p>
         </w:tc>
@@ -2676,7 +3348,7 @@
           </w:tcPr>
           <w:p>
             <w:r>
-              <w:t>Robert Oostergetel</w:t>
+              <w:t>Gijs ten Stege</w:t>
             </w:r>
           </w:p>
         </w:tc>
@@ -2694,33 +3366,25 @@
               <w:rPr>
                 <w:bCs/>
               </w:rPr>
-              <w:t xml:space="preserve">Operations manager/QHSE </w:t>
-            </w:r>
-            <w:proofErr w:type="spellStart"/>
-            <w:r>
+              <w:t>Maritime Support</w:t>
+            </w:r>
+          </w:p>
+        </w:tc>
+        <w:tc>
+          <w:tcPr>
+            <w:tcW w:w="5234" w:type="dxa"/>
+          </w:tcPr>
+          <w:p>
+            <w:pPr>
               <w:rPr>
                 <w:bCs/>
               </w:rPr>
-              <w:t>officer</w:t>
-            </w:r>
-            <w:proofErr w:type="spellEnd"/>
-          </w:p>
-        </w:tc>
-        <w:tc>
-          <w:tcPr>
-            <w:tcW w:w="5234" w:type="dxa"/>
-          </w:tcPr>
-          <w:p>
-            <w:pPr>
+            </w:pPr>
+            <w:r>
               <w:rPr>
                 <w:bCs/>
               </w:rPr>
-            </w:pPr>
-            <w:r>
-              <w:rPr>
-                <w:bCs/>
-              </w:rPr>
-              <w:t xml:space="preserve">Verantwoordelijk voor crew binnen Damen Marine Services. </w:t>
+              <w:t>Via Gijs contact met verschillende kapiteins, die ook open staan voor dit soort onderzoeken</w:t>
             </w:r>
           </w:p>
         </w:tc>
@@ -2734,8 +3398,17 @@
             <w:tcW w:w="1985" w:type="dxa"/>
           </w:tcPr>
           <w:p>
-            <w:r>
-              <w:t>Gijs ten Stege</w:t>
+            <w:pPr>
+              <w:rPr>
+                <w:caps/>
+                <w:lang w:val="en-GB"/>
+              </w:rPr>
+            </w:pPr>
+            <w:r>
+              <w:rPr>
+                <w:lang w:val="en-GB"/>
+              </w:rPr>
+              <w:t>Mark de Beer</w:t>
             </w:r>
           </w:p>
         </w:tc>
@@ -2747,21 +3420,63 @@
             <w:pPr>
               <w:rPr>
                 <w:bCs/>
-              </w:rPr>
-            </w:pPr>
-            <w:proofErr w:type="spellStart"/>
+                <w:lang w:val="en-GB"/>
+              </w:rPr>
+            </w:pPr>
             <w:r>
               <w:rPr>
                 <w:bCs/>
-              </w:rPr>
-              <w:t>Maritime</w:t>
-            </w:r>
-            <w:proofErr w:type="spellEnd"/>
-            <w:r>
+                <w:lang w:val="en-GB"/>
+              </w:rPr>
+              <w:t>Electrical engineer</w:t>
+            </w:r>
+          </w:p>
+        </w:tc>
+        <w:tc>
+          <w:tcPr>
+            <w:tcW w:w="5234" w:type="dxa"/>
+          </w:tcPr>
+          <w:p>
+            <w:pPr>
               <w:rPr>
                 <w:bCs/>
               </w:rPr>
-              <w:t xml:space="preserve"> Support</w:t>
+            </w:pPr>
+            <w:r>
+              <w:rPr>
+                <w:bCs/>
+              </w:rPr>
+              <w:t>Werkt samen met Praxis aan on-board systemen. Ook betrokken bij project om AMCS te verbeteren</w:t>
+            </w:r>
+          </w:p>
+        </w:tc>
+      </w:tr>
+      <w:tr>
+        <w:tc>
+          <w:tcPr>
+            <w:tcW w:w="1985" w:type="dxa"/>
+          </w:tcPr>
+          <w:p>
+            <w:r>
+              <w:t>Nanja Smets</w:t>
+            </w:r>
+          </w:p>
+        </w:tc>
+        <w:tc>
+          <w:tcPr>
+            <w:tcW w:w="2268" w:type="dxa"/>
+          </w:tcPr>
+          <w:p>
+            <w:pPr>
+              <w:rPr>
+                <w:bCs/>
+              </w:rPr>
+            </w:pPr>
+            <w:r>
+              <w:rPr>
+                <w:bCs/>
+              </w:rPr>
+              <w:t>TNO</w:t>
             </w:r>
           </w:p>
         </w:tc>
@@ -2779,7 +3494,315 @@
               <w:rPr>
                 <w:bCs/>
               </w:rPr>
-              <w:t>Via Gijs contact met verschillende kapiteins, die ook open staan voor dit soort onderzoeken</w:t>
+              <w:t>Human-machine support systems, om situation awareness te vergroten op externe locaties.</w:t>
+            </w:r>
+          </w:p>
+        </w:tc>
+      </w:tr>
+      <w:tr>
+        <w:trPr>
+          <w:cnfStyle w:val="000000100000" w:firstRow="0" w:lastRow="0" w:firstColumn="0" w:lastColumn="0" w:oddVBand="0" w:evenVBand="0" w:oddHBand="1" w:evenHBand="0" w:firstRowFirstColumn="0" w:firstRowLastColumn="0" w:lastRowFirstColumn="0" w:lastRowLastColumn="0"/>
+        </w:trPr>
+        <w:tc>
+          <w:tcPr>
+            <w:tcW w:w="1985" w:type="dxa"/>
+          </w:tcPr>
+          <w:p>
+            <w:r>
+              <w:t>Robert Oostergetel</w:t>
+            </w:r>
+          </w:p>
+        </w:tc>
+        <w:tc>
+          <w:tcPr>
+            <w:tcW w:w="2268" w:type="dxa"/>
+          </w:tcPr>
+          <w:p>
+            <w:pPr>
+              <w:rPr>
+                <w:bCs/>
+              </w:rPr>
+            </w:pPr>
+            <w:r>
+              <w:rPr>
+                <w:bCs/>
+              </w:rPr>
+              <w:t>Operations manager/QHSE officer</w:t>
+            </w:r>
+          </w:p>
+        </w:tc>
+        <w:tc>
+          <w:tcPr>
+            <w:tcW w:w="5234" w:type="dxa"/>
+          </w:tcPr>
+          <w:p>
+            <w:pPr>
+              <w:rPr>
+                <w:bCs/>
+              </w:rPr>
+            </w:pPr>
+            <w:r>
+              <w:rPr>
+                <w:bCs/>
+              </w:rPr>
+              <w:t xml:space="preserve">Verantwoordelijk voor crew binnen Damen Marine Services. </w:t>
+            </w:r>
+          </w:p>
+        </w:tc>
+      </w:tr>
+      <w:tr>
+        <w:tc>
+          <w:tcPr>
+            <w:tcW w:w="1985" w:type="dxa"/>
+          </w:tcPr>
+          <w:p>
+            <w:r>
+              <w:t>Jochem de Jong</w:t>
+            </w:r>
+          </w:p>
+        </w:tc>
+        <w:tc>
+          <w:tcPr>
+            <w:tcW w:w="2268" w:type="dxa"/>
+          </w:tcPr>
+          <w:p>
+            <w:pPr>
+              <w:rPr>
+                <w:bCs/>
+              </w:rPr>
+            </w:pPr>
+            <w:r>
+              <w:rPr>
+                <w:bCs/>
+              </w:rPr>
+              <w:t>Sleepboten</w:t>
+            </w:r>
+          </w:p>
+        </w:tc>
+        <w:tc>
+          <w:tcPr>
+            <w:tcW w:w="5234" w:type="dxa"/>
+          </w:tcPr>
+          <w:p>
+            <w:pPr>
+              <w:rPr>
+                <w:bCs/>
+              </w:rPr>
+            </w:pPr>
+            <w:r>
+              <w:rPr>
+                <w:bCs/>
+              </w:rPr>
+              <w:t>Tug advies met behulp van 3D beleving</w:t>
+            </w:r>
+          </w:p>
+        </w:tc>
+      </w:tr>
+      <w:tr>
+        <w:trPr>
+          <w:cnfStyle w:val="000000100000" w:firstRow="0" w:lastRow="0" w:firstColumn="0" w:lastColumn="0" w:oddVBand="0" w:evenVBand="0" w:oddHBand="1" w:evenHBand="0" w:firstRowFirstColumn="0" w:firstRowLastColumn="0" w:lastRowFirstColumn="0" w:lastRowLastColumn="0"/>
+        </w:trPr>
+        <w:tc>
+          <w:tcPr>
+            <w:tcW w:w="1985" w:type="dxa"/>
+          </w:tcPr>
+          <w:p>
+            <w:r>
+              <w:t>Jorinus</w:t>
+            </w:r>
+            <w:r>
+              <w:t xml:space="preserve"> Kalis</w:t>
+            </w:r>
+          </w:p>
+        </w:tc>
+        <w:tc>
+          <w:tcPr>
+            <w:tcW w:w="2268" w:type="dxa"/>
+          </w:tcPr>
+          <w:p>
+            <w:pPr>
+              <w:rPr>
+                <w:bCs/>
+              </w:rPr>
+            </w:pPr>
+            <w:r>
+              <w:rPr>
+                <w:bCs/>
+              </w:rPr>
+              <w:t>Development Bibby Wave Master</w:t>
+            </w:r>
+          </w:p>
+        </w:tc>
+        <w:tc>
+          <w:tcPr>
+            <w:tcW w:w="5234" w:type="dxa"/>
+          </w:tcPr>
+          <w:p>
+            <w:pPr>
+              <w:rPr>
+                <w:bCs/>
+              </w:rPr>
+            </w:pPr>
+            <w:r>
+              <w:rPr>
+                <w:bCs/>
+              </w:rPr>
+              <w:t>Weet alles over modellen gebruikt voor Bibby Wave Master en is betrokken geweest bij het volledige proces rond Bibby Wave Master</w:t>
+            </w:r>
+          </w:p>
+        </w:tc>
+      </w:tr>
+      <w:tr>
+        <w:tc>
+          <w:tcPr>
+            <w:tcW w:w="1985" w:type="dxa"/>
+          </w:tcPr>
+          <w:p>
+            <w:r>
+              <w:t>Johan de Jong</w:t>
+            </w:r>
+          </w:p>
+        </w:tc>
+        <w:tc>
+          <w:tcPr>
+            <w:tcW w:w="2268" w:type="dxa"/>
+          </w:tcPr>
+          <w:p>
+            <w:pPr>
+              <w:rPr>
+                <w:bCs/>
+              </w:rPr>
+            </w:pPr>
+            <w:r>
+              <w:rPr>
+                <w:bCs/>
+              </w:rPr>
+              <w:t>Marin</w:t>
+            </w:r>
+          </w:p>
+        </w:tc>
+        <w:tc>
+          <w:tcPr>
+            <w:tcW w:w="5234" w:type="dxa"/>
+          </w:tcPr>
+          <w:p>
+            <w:pPr>
+              <w:rPr>
+                <w:bCs/>
+              </w:rPr>
+            </w:pPr>
+            <w:r>
+              <w:rPr>
+                <w:bCs/>
+              </w:rPr>
+              <w:t>Autonoom varen en dan met name de operationele kant</w:t>
+            </w:r>
+          </w:p>
+        </w:tc>
+      </w:tr>
+      <w:tr>
+        <w:trPr>
+          <w:cnfStyle w:val="000000100000" w:firstRow="0" w:lastRow="0" w:firstColumn="0" w:lastColumn="0" w:oddVBand="0" w:evenVBand="0" w:oddHBand="1" w:evenHBand="0" w:firstRowFirstColumn="0" w:firstRowLastColumn="0" w:lastRowFirstColumn="0" w:lastRowLastColumn="0"/>
+        </w:trPr>
+        <w:tc>
+          <w:tcPr>
+            <w:tcW w:w="1985" w:type="dxa"/>
+          </w:tcPr>
+          <w:p>
+            <w:r>
+              <w:t>Erik Theunissen</w:t>
+            </w:r>
+          </w:p>
+        </w:tc>
+        <w:tc>
+          <w:tcPr>
+            <w:tcW w:w="2268" w:type="dxa"/>
+          </w:tcPr>
+          <w:p>
+            <w:pPr>
+              <w:rPr>
+                <w:bCs/>
+              </w:rPr>
+            </w:pPr>
+            <w:r>
+              <w:rPr>
+                <w:bCs/>
+              </w:rPr>
+              <w:t>Defensie</w:t>
+            </w:r>
+          </w:p>
+        </w:tc>
+        <w:tc>
+          <w:tcPr>
+            <w:tcW w:w="5234" w:type="dxa"/>
+          </w:tcPr>
+          <w:p>
+            <w:pPr>
+              <w:rPr>
+                <w:bCs/>
+              </w:rPr>
+            </w:pPr>
+            <w:r>
+              <w:rPr>
+                <w:bCs/>
+              </w:rPr>
+              <w:t>Expert op het gebied van onbemmande militaire systemen. Ook bezig met wanneer een situatie well-clear is</w:t>
+            </w:r>
+          </w:p>
+        </w:tc>
+      </w:tr>
+      <w:tr>
+        <w:tc>
+          <w:tcPr>
+            <w:tcW w:w="1985" w:type="dxa"/>
+          </w:tcPr>
+          <w:p>
+            <w:r>
+              <w:t>Iris Cohen</w:t>
+            </w:r>
+          </w:p>
+        </w:tc>
+        <w:tc>
+          <w:tcPr>
+            <w:tcW w:w="2268" w:type="dxa"/>
+          </w:tcPr>
+          <w:p>
+            <w:pPr>
+              <w:rPr>
+                <w:bCs/>
+              </w:rPr>
+            </w:pPr>
+            <w:r>
+              <w:rPr>
+                <w:bCs/>
+              </w:rPr>
+              <w:t>TWT GmbH</w:t>
+            </w:r>
+          </w:p>
+        </w:tc>
+        <w:tc>
+          <w:tcPr>
+            <w:tcW w:w="5234" w:type="dxa"/>
+          </w:tcPr>
+          <w:p>
+            <w:pPr>
+              <w:rPr>
+                <w:bCs/>
+              </w:rPr>
+            </w:pPr>
+            <w:r>
+              <w:rPr>
+                <w:bCs/>
+              </w:rPr>
+              <w:t>Heeft een PhD gedaan op het gebied van descision making tijdens stressvolle</w:t>
+            </w:r>
+            <w:bookmarkStart w:id="12" w:name="_GoBack"/>
+            <w:bookmarkEnd w:id="12"/>
+            <w:r>
+              <w:rPr>
+                <w:bCs/>
+              </w:rPr>
+              <w:t xml:space="preserve"> situaties</w:t>
             </w:r>
           </w:p>
         </w:tc>
@@ -2865,13 +3888,13 @@
                     <pic:cNvPicPr/>
                   </pic:nvPicPr>
                   <pic:blipFill>
-                    <a:blip r:embed="rId7" cstate="print">
+                    <a:blip r:embed="rId8" cstate="print">
                       <a:extLst>
                         <a:ext uri="{28A0092B-C50C-407E-A947-70E740481C1C}">
                           <a14:useLocalDpi xmlns:a14="http://schemas.microsoft.com/office/drawing/2010/main" val="0"/>
                         </a:ext>
                         <a:ext uri="{96DAC541-7B7A-43D3-8B79-37D633B846F1}">
-                          <asvg:svgBlip xmlns="" xmlns:cx="http://schemas.microsoft.com/office/drawing/2014/chartex" xmlns:cx1="http://schemas.microsoft.com/office/drawing/2015/9/8/chartex" xmlns:cx2="http://schemas.microsoft.com/office/drawing/2015/10/21/chartex" xmlns:cx3="http://schemas.microsoft.com/office/drawing/2016/5/9/chartex" xmlns:cx4="http://schemas.microsoft.com/office/drawing/2016/5/10/chartex" xmlns:cx5="http://schemas.microsoft.com/office/drawing/2016/5/11/chartex" xmlns:cx6="http://schemas.microsoft.com/office/drawing/2016/5/12/chartex" xmlns:cx7="http://schemas.microsoft.com/office/drawing/2016/5/13/chartex" xmlns:cx8="http://schemas.microsoft.com/office/drawing/2016/5/14/chartex" xmlns:aink="http://schemas.microsoft.com/office/drawing/2016/ink" xmlns:am3d="http://schemas.microsoft.com/office/drawing/2017/model3d" xmlns:o="urn:schemas-microsoft-com:office:office" xmlns:v="urn:schemas-microsoft-com:vml" xmlns:w10="urn:schemas-microsoft-com:office:word" xmlns:w="http://schemas.openxmlformats.org/wordprocessingml/2006/main" xmlns:w16cid="http://schemas.microsoft.com/office/word/2016/wordml/cid" xmlns:w16se="http://schemas.microsoft.com/office/word/2015/wordml/symex" xmlns:asvg="http://schemas.microsoft.com/office/drawing/2016/SVG/main" r:embed="rId9"/>
+                          <asvg:svgBlip xmlns:asvg="http://schemas.microsoft.com/office/drawing/2016/SVG/main" r:embed="rId9"/>
                         </a:ext>
                       </a:extLst>
                     </a:blip>
@@ -2900,102 +3923,42 @@
           </wp:anchor>
         </w:drawing>
       </w:r>
-      <w:proofErr w:type="spellStart"/>
-      <w:r>
-        <w:rPr>
-          <w:rFonts w:asciiTheme="minorHAnsi" w:hAnsiTheme="minorHAnsi" w:cstheme="minorHAnsi"/>
-          <w:i/>
-          <w:iCs/>
-        </w:rPr>
-        <w:t>Endsley</w:t>
-      </w:r>
-      <w:proofErr w:type="spellEnd"/>
-      <w:r>
-        <w:rPr>
-          <w:rFonts w:asciiTheme="minorHAnsi" w:hAnsiTheme="minorHAnsi" w:cstheme="minorHAnsi"/>
-          <w:i/>
-          <w:iCs/>
-        </w:rPr>
-        <w:t xml:space="preserve"> model voor </w:t>
-      </w:r>
-      <w:proofErr w:type="spellStart"/>
-      <w:r>
-        <w:rPr>
-          <w:rFonts w:asciiTheme="minorHAnsi" w:hAnsiTheme="minorHAnsi" w:cstheme="minorHAnsi"/>
-          <w:i/>
-          <w:iCs/>
-        </w:rPr>
-        <w:t>situation</w:t>
-      </w:r>
-      <w:proofErr w:type="spellEnd"/>
-      <w:r>
-        <w:rPr>
-          <w:rFonts w:asciiTheme="minorHAnsi" w:hAnsiTheme="minorHAnsi" w:cstheme="minorHAnsi"/>
-          <w:i/>
-          <w:iCs/>
-        </w:rPr>
-        <w:t xml:space="preserve"> awareness</w:t>
-      </w:r>
-    </w:p>
-    <w:p>
-      <w:pPr>
-        <w:rPr>
-          <w:rFonts w:asciiTheme="minorHAnsi" w:hAnsiTheme="minorHAnsi" w:cstheme="minorHAnsi"/>
-        </w:rPr>
-      </w:pPr>
-    </w:p>
-    <w:p>
-      <w:pPr>
-        <w:rPr>
-          <w:rFonts w:asciiTheme="minorHAnsi" w:hAnsiTheme="minorHAnsi" w:cstheme="minorHAnsi"/>
-        </w:rPr>
-      </w:pPr>
-    </w:p>
-    <w:p>
-      <w:pPr>
-        <w:rPr>
-          <w:rFonts w:asciiTheme="minorHAnsi" w:hAnsiTheme="minorHAnsi" w:cstheme="minorHAnsi"/>
-          <w:i/>
-        </w:rPr>
-      </w:pPr>
-      <w:r>
-        <w:rPr>
-          <w:rFonts w:asciiTheme="minorHAnsi" w:hAnsiTheme="minorHAnsi" w:cstheme="minorHAnsi"/>
-          <w:i/>
-        </w:rPr>
-        <w:t>Ongeluk met de tricolor/</w:t>
-      </w:r>
-      <w:proofErr w:type="spellStart"/>
-      <w:r>
-        <w:rPr>
-          <w:rFonts w:asciiTheme="minorHAnsi" w:hAnsiTheme="minorHAnsi" w:cstheme="minorHAnsi"/>
-          <w:i/>
-        </w:rPr>
-        <w:t>Kariba</w:t>
-      </w:r>
-      <w:proofErr w:type="spellEnd"/>
-      <w:r>
-        <w:rPr>
-          <w:rFonts w:asciiTheme="minorHAnsi" w:hAnsiTheme="minorHAnsi" w:cstheme="minorHAnsi"/>
-          <w:i/>
-        </w:rPr>
-        <w:t>/</w:t>
-      </w:r>
-      <w:proofErr w:type="spellStart"/>
-      <w:r>
-        <w:rPr>
-          <w:rFonts w:asciiTheme="minorHAnsi" w:hAnsiTheme="minorHAnsi" w:cstheme="minorHAnsi"/>
-          <w:i/>
-        </w:rPr>
-        <w:t>clary</w:t>
-      </w:r>
-      <w:proofErr w:type="spellEnd"/>
-      <w:r>
-        <w:rPr>
-          <w:rFonts w:asciiTheme="minorHAnsi" w:hAnsiTheme="minorHAnsi" w:cstheme="minorHAnsi"/>
-          <w:i/>
-        </w:rPr>
-        <w:t xml:space="preserve"> </w:t>
+      <w:r>
+        <w:rPr>
+          <w:rFonts w:asciiTheme="minorHAnsi" w:hAnsiTheme="minorHAnsi" w:cstheme="minorHAnsi"/>
+          <w:i/>
+          <w:iCs/>
+        </w:rPr>
+        <w:t>Endsley model voor situation awareness</w:t>
+      </w:r>
+    </w:p>
+    <w:p>
+      <w:pPr>
+        <w:rPr>
+          <w:rFonts w:asciiTheme="minorHAnsi" w:hAnsiTheme="minorHAnsi" w:cstheme="minorHAnsi"/>
+        </w:rPr>
+      </w:pPr>
+    </w:p>
+    <w:p>
+      <w:pPr>
+        <w:rPr>
+          <w:rFonts w:asciiTheme="minorHAnsi" w:hAnsiTheme="minorHAnsi" w:cstheme="minorHAnsi"/>
+        </w:rPr>
+      </w:pPr>
+    </w:p>
+    <w:p>
+      <w:pPr>
+        <w:rPr>
+          <w:rFonts w:asciiTheme="minorHAnsi" w:hAnsiTheme="minorHAnsi" w:cstheme="minorHAnsi"/>
+          <w:i/>
+        </w:rPr>
+      </w:pPr>
+      <w:r>
+        <w:rPr>
+          <w:rFonts w:asciiTheme="minorHAnsi" w:hAnsiTheme="minorHAnsi" w:cstheme="minorHAnsi"/>
+          <w:i/>
+        </w:rPr>
+        <w:t xml:space="preserve">Ongeluk met de tricolor/Kariba/clary </w:t>
       </w:r>
       <w:r>
         <w:rPr>
@@ -3055,7 +4018,7 @@
 </file>
 
 <file path=word/comments.xml><?xml version="1.0" encoding="utf-8"?>
-<w:comments xmlns:wpc="http://schemas.microsoft.com/office/word/2010/wordprocessingCanvas" xmlns:mc="http://schemas.openxmlformats.org/markup-compatibility/2006" xmlns:o="urn:schemas-microsoft-com:office:office" xmlns:r="http://schemas.openxmlformats.org/officeDocument/2006/relationships" xmlns:m="http://schemas.openxmlformats.org/officeDocument/2006/math" xmlns:v="urn:schemas-microsoft-com:vml" xmlns:wp14="http://schemas.microsoft.com/office/word/2010/wordprocessingDrawing" xmlns:wp="http://schemas.openxmlformats.org/drawingml/2006/wordprocessingDrawing" xmlns:w10="urn:schemas-microsoft-com:office:word" xmlns:w="http://schemas.openxmlformats.org/wordprocessingml/2006/main" xmlns:w14="http://schemas.microsoft.com/office/word/2010/wordml" xmlns:w15="http://schemas.microsoft.com/office/word/2012/wordml" xmlns:wpg="http://schemas.microsoft.com/office/word/2010/wordprocessingGroup" xmlns:wpi="http://schemas.microsoft.com/office/word/2010/wordprocessingInk" xmlns:wne="http://schemas.microsoft.com/office/word/2006/wordml" xmlns:wps="http://schemas.microsoft.com/office/word/2010/wordprocessingShape" mc:Ignorable="w14 w15 wp14">
+<w:comments xmlns:wpc="http://schemas.microsoft.com/office/word/2010/wordprocessingCanvas" xmlns:cx="http://schemas.microsoft.com/office/drawing/2014/chartex" xmlns:cx1="http://schemas.microsoft.com/office/drawing/2015/9/8/chartex" xmlns:cx2="http://schemas.microsoft.com/office/drawing/2015/10/21/chartex" xmlns:cx3="http://schemas.microsoft.com/office/drawing/2016/5/9/chartex" xmlns:cx4="http://schemas.microsoft.com/office/drawing/2016/5/10/chartex" xmlns:cx5="http://schemas.microsoft.com/office/drawing/2016/5/11/chartex" xmlns:cx6="http://schemas.microsoft.com/office/drawing/2016/5/12/chartex" xmlns:cx7="http://schemas.microsoft.com/office/drawing/2016/5/13/chartex" xmlns:cx8="http://schemas.microsoft.com/office/drawing/2016/5/14/chartex" xmlns:mc="http://schemas.openxmlformats.org/markup-compatibility/2006" xmlns:aink="http://schemas.microsoft.com/office/drawing/2016/ink" xmlns:am3d="http://schemas.microsoft.com/office/drawing/2017/model3d" xmlns:o="urn:schemas-microsoft-com:office:office" xmlns:r="http://schemas.openxmlformats.org/officeDocument/2006/relationships" xmlns:m="http://schemas.openxmlformats.org/officeDocument/2006/math" xmlns:v="urn:schemas-microsoft-com:vml" xmlns:wp14="http://schemas.microsoft.com/office/word/2010/wordprocessingDrawing" xmlns:wp="http://schemas.openxmlformats.org/drawingml/2006/wordprocessingDrawing" xmlns:w10="urn:schemas-microsoft-com:office:word" xmlns:w="http://schemas.openxmlformats.org/wordprocessingml/2006/main" xmlns:w14="http://schemas.microsoft.com/office/word/2010/wordml" xmlns:w15="http://schemas.microsoft.com/office/word/2012/wordml" xmlns:w16cid="http://schemas.microsoft.com/office/word/2016/wordml/cid" xmlns:w16se="http://schemas.microsoft.com/office/word/2015/wordml/symex" xmlns:wpg="http://schemas.microsoft.com/office/word/2010/wordprocessingGroup" xmlns:wpi="http://schemas.microsoft.com/office/word/2010/wordprocessingInk" xmlns:wne="http://schemas.microsoft.com/office/word/2006/wordml" xmlns:wps="http://schemas.microsoft.com/office/word/2010/wordprocessingShape" mc:Ignorable="w14 w15 w16se w16cid wp14">
   <w:comment w:id="0" w:author="Ingmar Wever" w:date="2017-09-18T11:38:00Z" w:initials="IW">
     <w:p>
       <w:pPr>
@@ -3189,7 +4152,6 @@
         </w:rPr>
         <w:t xml:space="preserve">Waaraan moet hetgeen je levert voldoen? </w:t>
       </w:r>
-      <w:proofErr w:type="spellStart"/>
       <w:r>
         <w:rPr>
           <w:rFonts w:asciiTheme="minorHAnsi" w:hAnsiTheme="minorHAnsi" w:cstheme="minorHAnsi"/>
@@ -3197,17 +4159,7 @@
           <w:iCs/>
           <w:lang w:val="en-US"/>
         </w:rPr>
-        <w:t>Bijvoorbeeld</w:t>
-      </w:r>
-      <w:proofErr w:type="spellEnd"/>
-      <w:r>
-        <w:rPr>
-          <w:rFonts w:asciiTheme="minorHAnsi" w:hAnsiTheme="minorHAnsi" w:cstheme="minorHAnsi"/>
-          <w:i/>
-          <w:iCs/>
-          <w:lang w:val="en-US"/>
-        </w:rPr>
-        <w:t xml:space="preserve"> “The result of the work package that will be made will describe the specifications for….  </w:t>
+        <w:t xml:space="preserve">Bijvoorbeeld “The result of the work package that will be made will describe the specifications for….  </w:t>
       </w:r>
       <w:r>
         <w:rPr>
@@ -3352,7 +4304,6 @@
         </w:rPr>
         <w:t xml:space="preserve">Waaraan moet hetgeen je levert voldoen? </w:t>
       </w:r>
-      <w:proofErr w:type="spellStart"/>
       <w:r>
         <w:rPr>
           <w:rFonts w:asciiTheme="minorHAnsi" w:hAnsiTheme="minorHAnsi" w:cstheme="minorHAnsi"/>
@@ -3360,17 +4311,7 @@
           <w:iCs/>
           <w:lang w:val="en-US"/>
         </w:rPr>
-        <w:t>Bijvoorbeeld</w:t>
-      </w:r>
-      <w:proofErr w:type="spellEnd"/>
-      <w:r>
-        <w:rPr>
-          <w:rFonts w:asciiTheme="minorHAnsi" w:hAnsiTheme="minorHAnsi" w:cstheme="minorHAnsi"/>
-          <w:i/>
-          <w:iCs/>
-          <w:lang w:val="en-US"/>
-        </w:rPr>
-        <w:t xml:space="preserve"> “The result of the work package that will be made will describe the specifications for….  </w:t>
+        <w:t xml:space="preserve">Bijvoorbeeld “The result of the work package that will be made will describe the specifications for….  </w:t>
       </w:r>
       <w:r>
         <w:rPr>
@@ -3398,46 +4339,7 @@
       </w:r>
     </w:p>
   </w:comment>
-  <w:comment w:id="12" w:author="Ingmar Wever [2]" w:date="2017-10-05T14:09:00Z" w:initials="IW">
-    <w:p>
-      <w:pPr>
-        <w:pStyle w:val="CommentText"/>
-      </w:pPr>
-      <w:r>
-        <w:rPr>
-          <w:rStyle w:val="CommentReference"/>
-        </w:rPr>
-        <w:annotationRef/>
-      </w:r>
-      <w:r>
-        <w:rPr>
-          <w:rFonts w:asciiTheme="minorHAnsi" w:hAnsiTheme="minorHAnsi" w:cstheme="minorHAnsi"/>
-          <w:i/>
-          <w:iCs/>
-        </w:rPr>
-        <w:t xml:space="preserve">Welke documenten ga je opleveren? Wanneer? Hoeveel tijd / doorlooptijd verwacht je? Wie heb je daarvoor nodig? Zit er een volgorde en (onderlinge) afhankelijkheden in? </w:t>
-      </w:r>
-      <w:proofErr w:type="spellStart"/>
-      <w:r>
-        <w:rPr>
-          <w:rFonts w:asciiTheme="minorHAnsi" w:hAnsiTheme="minorHAnsi" w:cstheme="minorHAnsi"/>
-          <w:i/>
-          <w:iCs/>
-        </w:rPr>
-        <w:t>Note</w:t>
-      </w:r>
-      <w:proofErr w:type="spellEnd"/>
-      <w:r>
-        <w:rPr>
-          <w:rFonts w:asciiTheme="minorHAnsi" w:hAnsiTheme="minorHAnsi" w:cstheme="minorHAnsi"/>
-          <w:i/>
-          <w:iCs/>
-        </w:rPr>
-        <w:t>: de aaneenschakeling van documenten en de tijd die je nodig heb om ze te maken is je planning.</w:t>
-      </w:r>
-    </w:p>
-  </w:comment>
-  <w:comment w:id="13" w:author="Ingmar Wever [2]" w:date="2017-10-05T14:45:00Z" w:initials="IW">
+  <w:comment w:id="11" w:author="Ingmar Wever [2]" w:date="2017-10-05T14:45:00Z" w:initials="IW">
     <w:p>
       <w:pPr>
         <w:pStyle w:val="CommentText"/>
@@ -3457,7 +4359,7 @@
 </file>
 
 <file path=word/commentsExtended.xml><?xml version="1.0" encoding="utf-8"?>
-<w15:commentsEx xmlns:wpc="http://schemas.microsoft.com/office/word/2010/wordprocessingCanvas" xmlns:mc="http://schemas.openxmlformats.org/markup-compatibility/2006" xmlns:o="urn:schemas-microsoft-com:office:office" xmlns:r="http://schemas.openxmlformats.org/officeDocument/2006/relationships" xmlns:m="http://schemas.openxmlformats.org/officeDocument/2006/math" xmlns:v="urn:schemas-microsoft-com:vml" xmlns:wp14="http://schemas.microsoft.com/office/word/2010/wordprocessingDrawing" xmlns:wp="http://schemas.openxmlformats.org/drawingml/2006/wordprocessingDrawing" xmlns:w10="urn:schemas-microsoft-com:office:word" xmlns:w="http://schemas.openxmlformats.org/wordprocessingml/2006/main" xmlns:w14="http://schemas.microsoft.com/office/word/2010/wordml" xmlns:w15="http://schemas.microsoft.com/office/word/2012/wordml" xmlns:wpg="http://schemas.microsoft.com/office/word/2010/wordprocessingGroup" xmlns:wpi="http://schemas.microsoft.com/office/word/2010/wordprocessingInk" xmlns:wne="http://schemas.microsoft.com/office/word/2006/wordml" xmlns:wps="http://schemas.microsoft.com/office/word/2010/wordprocessingShape" mc:Ignorable="w14 w15 wp14">
+<w15:commentsEx xmlns:wpc="http://schemas.microsoft.com/office/word/2010/wordprocessingCanvas" xmlns:cx="http://schemas.microsoft.com/office/drawing/2014/chartex" xmlns:cx1="http://schemas.microsoft.com/office/drawing/2015/9/8/chartex" xmlns:cx2="http://schemas.microsoft.com/office/drawing/2015/10/21/chartex" xmlns:cx3="http://schemas.microsoft.com/office/drawing/2016/5/9/chartex" xmlns:cx4="http://schemas.microsoft.com/office/drawing/2016/5/10/chartex" xmlns:cx5="http://schemas.microsoft.com/office/drawing/2016/5/11/chartex" xmlns:cx6="http://schemas.microsoft.com/office/drawing/2016/5/12/chartex" xmlns:cx7="http://schemas.microsoft.com/office/drawing/2016/5/13/chartex" xmlns:cx8="http://schemas.microsoft.com/office/drawing/2016/5/14/chartex" xmlns:mc="http://schemas.openxmlformats.org/markup-compatibility/2006" xmlns:aink="http://schemas.microsoft.com/office/drawing/2016/ink" xmlns:am3d="http://schemas.microsoft.com/office/drawing/2017/model3d" xmlns:o="urn:schemas-microsoft-com:office:office" xmlns:r="http://schemas.openxmlformats.org/officeDocument/2006/relationships" xmlns:m="http://schemas.openxmlformats.org/officeDocument/2006/math" xmlns:v="urn:schemas-microsoft-com:vml" xmlns:wp14="http://schemas.microsoft.com/office/word/2010/wordprocessingDrawing" xmlns:wp="http://schemas.openxmlformats.org/drawingml/2006/wordprocessingDrawing" xmlns:w10="urn:schemas-microsoft-com:office:word" xmlns:w="http://schemas.openxmlformats.org/wordprocessingml/2006/main" xmlns:w14="http://schemas.microsoft.com/office/word/2010/wordml" xmlns:w15="http://schemas.microsoft.com/office/word/2012/wordml" xmlns:w16cid="http://schemas.microsoft.com/office/word/2016/wordml/cid" xmlns:w16se="http://schemas.microsoft.com/office/word/2015/wordml/symex" xmlns:wpg="http://schemas.microsoft.com/office/word/2010/wordprocessingGroup" xmlns:wpi="http://schemas.microsoft.com/office/word/2010/wordprocessingInk" xmlns:wne="http://schemas.microsoft.com/office/word/2006/wordml" xmlns:wps="http://schemas.microsoft.com/office/word/2010/wordprocessingShape" mc:Ignorable="w14 w15 w16se w16cid wp14">
   <w15:commentEx w15:paraId="2EDD4CAB" w15:done="0"/>
   <w15:commentEx w15:paraId="0D80013E" w15:done="0"/>
   <w15:commentEx w15:paraId="02BC65A5" w15:done="0"/>
@@ -3469,7 +4371,6 @@
   <w15:commentEx w15:paraId="5D7C5241" w15:done="0"/>
   <w15:commentEx w15:paraId="056C6667" w15:done="0"/>
   <w15:commentEx w15:paraId="19D6152E" w15:done="0"/>
-  <w15:commentEx w15:paraId="6561D623" w15:done="0"/>
   <w15:commentEx w15:paraId="25EEB1EE" w15:done="0"/>
 </w15:commentsEx>
 </file>
@@ -3481,19 +4382,18 @@
   <w16cid:commentId w16cid:paraId="02BC65A5" w16cid:durableId="1D6A2ED6"/>
   <w16cid:commentId w16cid:paraId="10940E50" w16cid:durableId="1D6A2EEA"/>
   <w16cid:commentId w16cid:paraId="1AF5BC5A" w16cid:durableId="1D6A2F07"/>
-  <w16cid:commentId w16cid:paraId="60479665" w16cid:durableId="1D6A2F0F"/>
   <w16cid:commentId w16cid:paraId="79BA4D26" w16cid:durableId="1D6A2F74"/>
   <w16cid:commentId w16cid:paraId="490CD5EB" w16cid:durableId="1D6A2F73"/>
   <w16cid:commentId w16cid:paraId="0C7772D0" w16cid:durableId="1D6A2F72"/>
   <w16cid:commentId w16cid:paraId="5D7C5241" w16cid:durableId="1D6A2F71"/>
   <w16cid:commentId w16cid:paraId="056C6667" w16cid:durableId="1D6A2F70"/>
-  <w16cid:commentId w16cid:paraId="2AA12847" w16cid:durableId="1D6A2F6F"/>
   <w16cid:commentId w16cid:paraId="19D6152E" w16cid:durableId="1D6E347C"/>
+  <w16cid:commentId w16cid:paraId="25EEB1EE" w16cid:durableId="1D81DBB7"/>
 </w16cid:commentsIds>
 </file>
 
 <file path=word/numbering.xml><?xml version="1.0" encoding="utf-8"?>
-<w:numbering xmlns:wpc="http://schemas.microsoft.com/office/word/2010/wordprocessingCanvas" xmlns:mc="http://schemas.openxmlformats.org/markup-compatibility/2006" xmlns:o="urn:schemas-microsoft-com:office:office" xmlns:r="http://schemas.openxmlformats.org/officeDocument/2006/relationships" xmlns:m="http://schemas.openxmlformats.org/officeDocument/2006/math" xmlns:v="urn:schemas-microsoft-com:vml" xmlns:wp14="http://schemas.microsoft.com/office/word/2010/wordprocessingDrawing" xmlns:wp="http://schemas.openxmlformats.org/drawingml/2006/wordprocessingDrawing" xmlns:w10="urn:schemas-microsoft-com:office:word" xmlns:w="http://schemas.openxmlformats.org/wordprocessingml/2006/main" xmlns:w14="http://schemas.microsoft.com/office/word/2010/wordml" xmlns:w15="http://schemas.microsoft.com/office/word/2012/wordml" xmlns:wpg="http://schemas.microsoft.com/office/word/2010/wordprocessingGroup" xmlns:wpi="http://schemas.microsoft.com/office/word/2010/wordprocessingInk" xmlns:wne="http://schemas.microsoft.com/office/word/2006/wordml" xmlns:wps="http://schemas.microsoft.com/office/word/2010/wordprocessingShape" mc:Ignorable="w14 w15 wp14">
+<w:numbering xmlns:wpc="http://schemas.microsoft.com/office/word/2010/wordprocessingCanvas" xmlns:cx="http://schemas.microsoft.com/office/drawing/2014/chartex" xmlns:cx1="http://schemas.microsoft.com/office/drawing/2015/9/8/chartex" xmlns:cx2="http://schemas.microsoft.com/office/drawing/2015/10/21/chartex" xmlns:cx3="http://schemas.microsoft.com/office/drawing/2016/5/9/chartex" xmlns:cx4="http://schemas.microsoft.com/office/drawing/2016/5/10/chartex" xmlns:cx5="http://schemas.microsoft.com/office/drawing/2016/5/11/chartex" xmlns:cx6="http://schemas.microsoft.com/office/drawing/2016/5/12/chartex" xmlns:cx7="http://schemas.microsoft.com/office/drawing/2016/5/13/chartex" xmlns:cx8="http://schemas.microsoft.com/office/drawing/2016/5/14/chartex" xmlns:mc="http://schemas.openxmlformats.org/markup-compatibility/2006" xmlns:aink="http://schemas.microsoft.com/office/drawing/2016/ink" xmlns:am3d="http://schemas.microsoft.com/office/drawing/2017/model3d" xmlns:o="urn:schemas-microsoft-com:office:office" xmlns:r="http://schemas.openxmlformats.org/officeDocument/2006/relationships" xmlns:m="http://schemas.openxmlformats.org/officeDocument/2006/math" xmlns:v="urn:schemas-microsoft-com:vml" xmlns:wp14="http://schemas.microsoft.com/office/word/2010/wordprocessingDrawing" xmlns:wp="http://schemas.openxmlformats.org/drawingml/2006/wordprocessingDrawing" xmlns:w10="urn:schemas-microsoft-com:office:word" xmlns:w="http://schemas.openxmlformats.org/wordprocessingml/2006/main" xmlns:w14="http://schemas.microsoft.com/office/word/2010/wordml" xmlns:w15="http://schemas.microsoft.com/office/word/2012/wordml" xmlns:w16cid="http://schemas.microsoft.com/office/word/2016/wordml/cid" xmlns:w16se="http://schemas.microsoft.com/office/word/2015/wordml/symex" xmlns:wpg="http://schemas.microsoft.com/office/word/2010/wordprocessingGroup" xmlns:wpi="http://schemas.microsoft.com/office/word/2010/wordprocessingInk" xmlns:wne="http://schemas.microsoft.com/office/word/2006/wordml" xmlns:wps="http://schemas.microsoft.com/office/word/2010/wordprocessingShape" mc:Ignorable="w14 w15 w16se w16cid wp14">
   <w:abstractNum w:abstractNumId="0" w15:restartNumberingAfterBreak="0">
     <w:nsid w:val="19532CD3"/>
     <w:multiLevelType w:val="hybridMultilevel"/>
@@ -3613,7 +4513,7 @@
 </file>
 
 <file path=word/people.xml><?xml version="1.0" encoding="utf-8"?>
-<w15:people xmlns:wpc="http://schemas.microsoft.com/office/word/2010/wordprocessingCanvas" xmlns:mc="http://schemas.openxmlformats.org/markup-compatibility/2006" xmlns:o="urn:schemas-microsoft-com:office:office" xmlns:r="http://schemas.openxmlformats.org/officeDocument/2006/relationships" xmlns:m="http://schemas.openxmlformats.org/officeDocument/2006/math" xmlns:v="urn:schemas-microsoft-com:vml" xmlns:wp14="http://schemas.microsoft.com/office/word/2010/wordprocessingDrawing" xmlns:wp="http://schemas.openxmlformats.org/drawingml/2006/wordprocessingDrawing" xmlns:w10="urn:schemas-microsoft-com:office:word" xmlns:w="http://schemas.openxmlformats.org/wordprocessingml/2006/main" xmlns:w14="http://schemas.microsoft.com/office/word/2010/wordml" xmlns:w15="http://schemas.microsoft.com/office/word/2012/wordml" xmlns:wpg="http://schemas.microsoft.com/office/word/2010/wordprocessingGroup" xmlns:wpi="http://schemas.microsoft.com/office/word/2010/wordprocessingInk" xmlns:wne="http://schemas.microsoft.com/office/word/2006/wordml" xmlns:wps="http://schemas.microsoft.com/office/word/2010/wordprocessingShape" mc:Ignorable="w14 w15 wp14">
+<w15:people xmlns:wpc="http://schemas.microsoft.com/office/word/2010/wordprocessingCanvas" xmlns:cx="http://schemas.microsoft.com/office/drawing/2014/chartex" xmlns:cx1="http://schemas.microsoft.com/office/drawing/2015/9/8/chartex" xmlns:cx2="http://schemas.microsoft.com/office/drawing/2015/10/21/chartex" xmlns:cx3="http://schemas.microsoft.com/office/drawing/2016/5/9/chartex" xmlns:cx4="http://schemas.microsoft.com/office/drawing/2016/5/10/chartex" xmlns:cx5="http://schemas.microsoft.com/office/drawing/2016/5/11/chartex" xmlns:cx6="http://schemas.microsoft.com/office/drawing/2016/5/12/chartex" xmlns:cx7="http://schemas.microsoft.com/office/drawing/2016/5/13/chartex" xmlns:cx8="http://schemas.microsoft.com/office/drawing/2016/5/14/chartex" xmlns:mc="http://schemas.openxmlformats.org/markup-compatibility/2006" xmlns:aink="http://schemas.microsoft.com/office/drawing/2016/ink" xmlns:am3d="http://schemas.microsoft.com/office/drawing/2017/model3d" xmlns:o="urn:schemas-microsoft-com:office:office" xmlns:r="http://schemas.openxmlformats.org/officeDocument/2006/relationships" xmlns:m="http://schemas.openxmlformats.org/officeDocument/2006/math" xmlns:v="urn:schemas-microsoft-com:vml" xmlns:wp14="http://schemas.microsoft.com/office/word/2010/wordprocessingDrawing" xmlns:wp="http://schemas.openxmlformats.org/drawingml/2006/wordprocessingDrawing" xmlns:w10="urn:schemas-microsoft-com:office:word" xmlns:w="http://schemas.openxmlformats.org/wordprocessingml/2006/main" xmlns:w14="http://schemas.microsoft.com/office/word/2010/wordml" xmlns:w15="http://schemas.microsoft.com/office/word/2012/wordml" xmlns:w16cid="http://schemas.microsoft.com/office/word/2016/wordml/cid" xmlns:w16se="http://schemas.microsoft.com/office/word/2015/wordml/symex" xmlns:wpg="http://schemas.microsoft.com/office/word/2010/wordprocessingGroup" xmlns:wpi="http://schemas.microsoft.com/office/word/2010/wordprocessingInk" xmlns:wne="http://schemas.microsoft.com/office/word/2006/wordml" xmlns:wps="http://schemas.microsoft.com/office/word/2010/wordprocessingShape" mc:Ignorable="w14 w15 w16se w16cid wp14">
   <w15:person w15:author="Ingmar Wever">
     <w15:presenceInfo w15:providerId="Windows Live" w15:userId="1d4f24f3f093ab16"/>
   </w15:person>
@@ -3624,7 +4524,7 @@
 </file>
 
 <file path=word/styles.xml><?xml version="1.0" encoding="utf-8"?>
-<w:styles xmlns:mc="http://schemas.openxmlformats.org/markup-compatibility/2006" xmlns:r="http://schemas.openxmlformats.org/officeDocument/2006/relationships" xmlns:w="http://schemas.openxmlformats.org/wordprocessingml/2006/main" xmlns:w14="http://schemas.microsoft.com/office/word/2010/wordml" xmlns:w15="http://schemas.microsoft.com/office/word/2012/wordml" mc:Ignorable="w14 w15">
+<w:styles xmlns:mc="http://schemas.openxmlformats.org/markup-compatibility/2006" xmlns:r="http://schemas.openxmlformats.org/officeDocument/2006/relationships" xmlns:w="http://schemas.openxmlformats.org/wordprocessingml/2006/main" xmlns:w14="http://schemas.microsoft.com/office/word/2010/wordml" xmlns:w15="http://schemas.microsoft.com/office/word/2012/wordml" xmlns:w16cid="http://schemas.microsoft.com/office/word/2016/wordml/cid" xmlns:w16se="http://schemas.microsoft.com/office/word/2015/wordml/symex" mc:Ignorable="w14 w15 w16se w16cid">
   <w:docDefaults>
     <w:rPrDefault>
       <w:rPr>
@@ -3640,7 +4540,7 @@
       </w:pPr>
     </w:pPrDefault>
   </w:docDefaults>
-  <w:latentStyles w:defLockedState="0" w:defUIPriority="99" w:defSemiHidden="0" w:defUnhideWhenUsed="0" w:defQFormat="0" w:count="371">
+  <w:latentStyles w:defLockedState="0" w:defUIPriority="99" w:defSemiHidden="0" w:defUnhideWhenUsed="0" w:defQFormat="0" w:count="375">
     <w:lsdException w:name="Normal" w:uiPriority="0" w:qFormat="1"/>
     <w:lsdException w:name="heading 1" w:uiPriority="9" w:qFormat="1"/>
     <w:lsdException w:name="heading 2" w:semiHidden="1" w:uiPriority="9" w:unhideWhenUsed="1" w:qFormat="1"/>
@@ -3746,7 +4646,6 @@
     <w:lsdException w:name="HTML Sample" w:semiHidden="1" w:unhideWhenUsed="1"/>
     <w:lsdException w:name="HTML Typewriter" w:semiHidden="1" w:unhideWhenUsed="1"/>
     <w:lsdException w:name="HTML Variable" w:semiHidden="1" w:unhideWhenUsed="1"/>
-    <w:lsdException w:name="Normal Table" w:semiHidden="1" w:unhideWhenUsed="1"/>
     <w:lsdException w:name="annotation subject" w:semiHidden="1" w:unhideWhenUsed="1"/>
     <w:lsdException w:name="No List" w:semiHidden="1" w:unhideWhenUsed="1"/>
     <w:lsdException w:name="Outline List 1" w:semiHidden="1" w:unhideWhenUsed="1"/>
@@ -3790,10 +4689,8 @@
     <w:lsdException w:name="Table Elegant" w:semiHidden="1" w:unhideWhenUsed="1"/>
     <w:lsdException w:name="Table Professional" w:semiHidden="1" w:unhideWhenUsed="1"/>
     <w:lsdException w:name="Table Subtle 1" w:semiHidden="1" w:unhideWhenUsed="1"/>
-    <w:lsdException w:name="Table Subtle 2" w:semiHidden="1" w:unhideWhenUsed="1"/>
     <w:lsdException w:name="Table Web 1" w:semiHidden="1" w:unhideWhenUsed="1"/>
     <w:lsdException w:name="Table Web 2" w:semiHidden="1" w:unhideWhenUsed="1"/>
-    <w:lsdException w:name="Table Web 3" w:semiHidden="1" w:unhideWhenUsed="1"/>
     <w:lsdException w:name="Balloon Text" w:semiHidden="1" w:unhideWhenUsed="1"/>
     <w:lsdException w:name="Table Grid" w:uiPriority="39"/>
     <w:lsdException w:name="Table Theme" w:semiHidden="1" w:unhideWhenUsed="1"/>
@@ -4012,6 +4909,10 @@
     <w:lsdException w:name="List Table 5 Dark Accent 6" w:uiPriority="50"/>
     <w:lsdException w:name="List Table 6 Colorful Accent 6" w:uiPriority="51"/>
     <w:lsdException w:name="List Table 7 Colorful Accent 6" w:uiPriority="52"/>
+    <w:lsdException w:name="Mention" w:semiHidden="1" w:unhideWhenUsed="1"/>
+    <w:lsdException w:name="Smart Hyperlink" w:semiHidden="1" w:unhideWhenUsed="1"/>
+    <w:lsdException w:name="Hashtag" w:semiHidden="1" w:unhideWhenUsed="1"/>
+    <w:lsdException w:name="Unresolved Mention" w:semiHidden="1" w:unhideWhenUsed="1"/>
   </w:latentStyles>
   <w:style w:type="paragraph" w:default="1" w:styleId="Normal">
     <w:name w:val="Normal"/>
@@ -4193,8 +5094,8 @@
       <w:u w:val="single"/>
     </w:rPr>
   </w:style>
-  <w:style w:type="character" w:customStyle="1" w:styleId="UnresolvedMention">
-    <w:name w:val="Unresolved Mention"/>
+  <w:style w:type="character" w:customStyle="1" w:styleId="UnresolvedMention1">
+    <w:name w:val="Unresolved Mention1"/>
     <w:basedOn w:val="DefaultParagraphFont"/>
     <w:uiPriority w:val="99"/>
     <w:semiHidden/>
@@ -4325,6 +5226,69 @@
         <w:tcBorders>
           <w:right w:val="nil"/>
         </w:tcBorders>
+      </w:tcPr>
+    </w:tblStylePr>
+  </w:style>
+  <w:style w:type="table" w:styleId="PlainTable1">
+    <w:name w:val="Plain Table 1"/>
+    <w:basedOn w:val="TableNormal"/>
+    <w:uiPriority w:val="41"/>
+    <w:rsid w:val="00644616"/>
+    <w:pPr>
+      <w:spacing w:after="0" w:line="240" w:lineRule="auto"/>
+    </w:pPr>
+    <w:tblPr>
+      <w:tblStyleRowBandSize w:val="1"/>
+      <w:tblStyleColBandSize w:val="1"/>
+      <w:tblBorders>
+        <w:top w:val="single" w:sz="4" w:space="0" w:color="BFBFBF" w:themeColor="background1" w:themeShade="BF"/>
+        <w:left w:val="single" w:sz="4" w:space="0" w:color="BFBFBF" w:themeColor="background1" w:themeShade="BF"/>
+        <w:bottom w:val="single" w:sz="4" w:space="0" w:color="BFBFBF" w:themeColor="background1" w:themeShade="BF"/>
+        <w:right w:val="single" w:sz="4" w:space="0" w:color="BFBFBF" w:themeColor="background1" w:themeShade="BF"/>
+        <w:insideH w:val="single" w:sz="4" w:space="0" w:color="BFBFBF" w:themeColor="background1" w:themeShade="BF"/>
+        <w:insideV w:val="single" w:sz="4" w:space="0" w:color="BFBFBF" w:themeColor="background1" w:themeShade="BF"/>
+      </w:tblBorders>
+    </w:tblPr>
+    <w:tblStylePr w:type="firstRow">
+      <w:rPr>
+        <w:b/>
+        <w:bCs/>
+      </w:rPr>
+    </w:tblStylePr>
+    <w:tblStylePr w:type="lastRow">
+      <w:rPr>
+        <w:b/>
+        <w:bCs/>
+      </w:rPr>
+      <w:tblPr/>
+      <w:tcPr>
+        <w:tcBorders>
+          <w:top w:val="double" w:sz="4" w:space="0" w:color="BFBFBF" w:themeColor="background1" w:themeShade="BF"/>
+        </w:tcBorders>
+      </w:tcPr>
+    </w:tblStylePr>
+    <w:tblStylePr w:type="firstCol">
+      <w:rPr>
+        <w:b/>
+        <w:bCs/>
+      </w:rPr>
+    </w:tblStylePr>
+    <w:tblStylePr w:type="lastCol">
+      <w:rPr>
+        <w:b/>
+        <w:bCs/>
+      </w:rPr>
+    </w:tblStylePr>
+    <w:tblStylePr w:type="band1Vert">
+      <w:tblPr/>
+      <w:tcPr>
+        <w:shd w:val="clear" w:color="auto" w:fill="F2F2F2" w:themeFill="background1" w:themeFillShade="F2"/>
+      </w:tcPr>
+    </w:tblStylePr>
+    <w:tblStylePr w:type="band1Horz">
+      <w:tblPr/>
+      <w:tcPr>
+        <w:shd w:val="clear" w:color="auto" w:fill="F2F2F2" w:themeFill="background1" w:themeFillShade="F2"/>
       </w:tcPr>
     </w:tblStylePr>
   </w:style>

</xml_diff>

<commit_message>
Listed related subjects, added Damen logo, and some rewriting of plan and todo
</commit_message>
<xml_diff>
--- a/Graduation Project Plan.docx
+++ b/Graduation Project Plan.docx
@@ -1790,14 +1790,7 @@
                 <w:rFonts w:asciiTheme="minorHAnsi" w:hAnsiTheme="minorHAnsi" w:cstheme="minorHAnsi"/>
                 <w:iCs/>
               </w:rPr>
-              <w:t>21</w:t>
-            </w:r>
-            <w:r>
-              <w:rPr>
-                <w:rFonts w:asciiTheme="minorHAnsi" w:hAnsiTheme="minorHAnsi" w:cstheme="minorHAnsi"/>
-                <w:iCs/>
-              </w:rPr>
-              <w:t xml:space="preserve"> okt</w:t>
+              <w:t>21 okt</w:t>
             </w:r>
           </w:p>
         </w:tc>
@@ -1871,14 +1864,7 @@
                 <w:rFonts w:asciiTheme="minorHAnsi" w:hAnsiTheme="minorHAnsi" w:cstheme="minorHAnsi"/>
                 <w:iCs/>
               </w:rPr>
-              <w:t>27</w:t>
-            </w:r>
-            <w:r>
-              <w:rPr>
-                <w:rFonts w:asciiTheme="minorHAnsi" w:hAnsiTheme="minorHAnsi" w:cstheme="minorHAnsi"/>
-                <w:iCs/>
-              </w:rPr>
-              <w:t xml:space="preserve"> okt</w:t>
+              <w:t>27 okt</w:t>
             </w:r>
           </w:p>
         </w:tc>
@@ -3194,6 +3180,7 @@
         </w:rPr>
       </w:pPr>
       <w:commentRangeStart w:id="11"/>
+      <w:proofErr w:type="spellStart"/>
       <w:r>
         <w:rPr>
           <w:rFonts w:asciiTheme="minorHAnsi" w:hAnsiTheme="minorHAnsi" w:cstheme="minorHAnsi"/>
@@ -3207,6 +3194,7 @@
         <w:t>Contacten</w:t>
       </w:r>
       <w:commentRangeEnd w:id="11"/>
+      <w:proofErr w:type="spellEnd"/>
       <w:r>
         <w:rPr>
           <w:rStyle w:val="CommentReference"/>
@@ -3240,6 +3228,7 @@
                 <w:lang w:val="en-GB"/>
               </w:rPr>
             </w:pPr>
+            <w:proofErr w:type="spellStart"/>
             <w:r>
               <w:rPr>
                 <w:caps w:val="0"/>
@@ -3247,6 +3236,7 @@
               </w:rPr>
               <w:t>Naam</w:t>
             </w:r>
+            <w:proofErr w:type="spellEnd"/>
           </w:p>
         </w:tc>
         <w:tc>
@@ -3260,33 +3250,55 @@
                 <w:lang w:val="en-GB"/>
               </w:rPr>
             </w:pPr>
+            <w:proofErr w:type="spellStart"/>
             <w:r>
               <w:rPr>
                 <w:caps w:val="0"/>
                 <w:lang w:val="en-GB"/>
               </w:rPr>
-              <w:t>Functie</w:t>
-            </w:r>
-          </w:p>
-        </w:tc>
-        <w:tc>
-          <w:tcPr>
-            <w:tcW w:w="5234" w:type="dxa"/>
-          </w:tcPr>
-          <w:p>
-            <w:pPr>
+              <w:t>Bedrijf</w:t>
+            </w:r>
+            <w:proofErr w:type="spellEnd"/>
+            <w:r>
               <w:rPr>
                 <w:caps w:val="0"/>
                 <w:lang w:val="en-GB"/>
               </w:rPr>
-            </w:pPr>
+              <w:t>/</w:t>
+            </w:r>
+            <w:proofErr w:type="spellStart"/>
             <w:r>
               <w:rPr>
                 <w:caps w:val="0"/>
                 <w:lang w:val="en-GB"/>
               </w:rPr>
+              <w:t>Afdeling</w:t>
+            </w:r>
+            <w:bookmarkStart w:id="12" w:name="_GoBack"/>
+            <w:bookmarkEnd w:id="12"/>
+            <w:proofErr w:type="spellEnd"/>
+          </w:p>
+        </w:tc>
+        <w:tc>
+          <w:tcPr>
+            <w:tcW w:w="5234" w:type="dxa"/>
+          </w:tcPr>
+          <w:p>
+            <w:pPr>
+              <w:rPr>
+                <w:caps w:val="0"/>
+                <w:lang w:val="en-GB"/>
+              </w:rPr>
+            </w:pPr>
+            <w:proofErr w:type="spellStart"/>
+            <w:r>
+              <w:rPr>
+                <w:caps w:val="0"/>
+                <w:lang w:val="en-GB"/>
+              </w:rPr>
               <w:t>Beschrijving</w:t>
             </w:r>
+            <w:proofErr w:type="spellEnd"/>
           </w:p>
         </w:tc>
       </w:tr>
@@ -3298,27 +3310,20 @@
           <w:tcPr>
             <w:tcW w:w="1985" w:type="dxa"/>
           </w:tcPr>
-          <w:p>
+          <w:p/>
+        </w:tc>
+        <w:tc>
+          <w:tcPr>
+            <w:tcW w:w="2268" w:type="dxa"/>
+          </w:tcPr>
+          <w:p>
+            <w:pPr>
+              <w:rPr>
+                <w:bCs/>
+              </w:rPr>
+            </w:pPr>
             <w:r>
               <w:t>Allewijnse/Admarel</w:t>
-            </w:r>
-          </w:p>
-        </w:tc>
-        <w:tc>
-          <w:tcPr>
-            <w:tcW w:w="2268" w:type="dxa"/>
-          </w:tcPr>
-          <w:p>
-            <w:pPr>
-              <w:rPr>
-                <w:bCs/>
-              </w:rPr>
-            </w:pPr>
-            <w:r>
-              <w:rPr>
-                <w:bCs/>
-              </w:rPr>
-              <w:t>Bedrijf</w:t>
             </w:r>
           </w:p>
         </w:tc>
@@ -3794,15 +3799,7 @@
               <w:rPr>
                 <w:bCs/>
               </w:rPr>
-              <w:t>Heeft een PhD gedaan op het gebied van descision making tijdens stressvolle</w:t>
-            </w:r>
-            <w:bookmarkStart w:id="12" w:name="_GoBack"/>
-            <w:bookmarkEnd w:id="12"/>
-            <w:r>
-              <w:rPr>
-                <w:bCs/>
-              </w:rPr>
-              <w:t xml:space="preserve"> situaties</w:t>
+              <w:t>Heeft een PhD gedaan op het gebied van descision making tijdens stressvolle situaties</w:t>
             </w:r>
           </w:p>
         </w:tc>
@@ -3834,8 +3831,10 @@
           <w:rFonts w:asciiTheme="minorHAnsi" w:hAnsiTheme="minorHAnsi" w:cstheme="minorHAnsi"/>
           <w:sz w:val="40"/>
           <w:szCs w:val="40"/>
-        </w:rPr>
-      </w:pPr>
+          <w:lang w:val="en-GB"/>
+        </w:rPr>
+      </w:pPr>
+      <w:proofErr w:type="spellStart"/>
       <w:r>
         <w:rPr>
           <w:rFonts w:asciiTheme="minorHAnsi" w:hAnsiTheme="minorHAnsi" w:cstheme="minorHAnsi"/>
@@ -3843,17 +3842,20 @@
           <w:bCs/>
           <w:sz w:val="40"/>
           <w:szCs w:val="40"/>
+          <w:lang w:val="en-GB"/>
         </w:rPr>
         <w:lastRenderedPageBreak/>
         <w:t>Bijlage</w:t>
       </w:r>
-    </w:p>
-    <w:p>
-      <w:pPr>
-        <w:rPr>
-          <w:rFonts w:asciiTheme="minorHAnsi" w:hAnsiTheme="minorHAnsi" w:cstheme="minorHAnsi"/>
-          <w:i/>
-          <w:iCs/>
+      <w:proofErr w:type="spellEnd"/>
+    </w:p>
+    <w:p>
+      <w:pPr>
+        <w:rPr>
+          <w:rFonts w:asciiTheme="minorHAnsi" w:hAnsiTheme="minorHAnsi" w:cstheme="minorHAnsi"/>
+          <w:i/>
+          <w:iCs/>
+          <w:lang w:val="en-GB"/>
         </w:rPr>
       </w:pPr>
       <w:r>
@@ -3923,26 +3925,60 @@
           </wp:anchor>
         </w:drawing>
       </w:r>
-      <w:r>
-        <w:rPr>
-          <w:rFonts w:asciiTheme="minorHAnsi" w:hAnsiTheme="minorHAnsi" w:cstheme="minorHAnsi"/>
-          <w:i/>
-          <w:iCs/>
-        </w:rPr>
-        <w:t>Endsley model voor situation awareness</w:t>
-      </w:r>
-    </w:p>
-    <w:p>
-      <w:pPr>
-        <w:rPr>
-          <w:rFonts w:asciiTheme="minorHAnsi" w:hAnsiTheme="minorHAnsi" w:cstheme="minorHAnsi"/>
-        </w:rPr>
-      </w:pPr>
-    </w:p>
-    <w:p>
-      <w:pPr>
-        <w:rPr>
-          <w:rFonts w:asciiTheme="minorHAnsi" w:hAnsiTheme="minorHAnsi" w:cstheme="minorHAnsi"/>
+      <w:proofErr w:type="spellStart"/>
+      <w:r>
+        <w:rPr>
+          <w:rFonts w:asciiTheme="minorHAnsi" w:hAnsiTheme="minorHAnsi" w:cstheme="minorHAnsi"/>
+          <w:i/>
+          <w:iCs/>
+          <w:lang w:val="en-GB"/>
+        </w:rPr>
+        <w:t>Endsley</w:t>
+      </w:r>
+      <w:proofErr w:type="spellEnd"/>
+      <w:r>
+        <w:rPr>
+          <w:rFonts w:asciiTheme="minorHAnsi" w:hAnsiTheme="minorHAnsi" w:cstheme="minorHAnsi"/>
+          <w:i/>
+          <w:iCs/>
+          <w:lang w:val="en-GB"/>
+        </w:rPr>
+        <w:t xml:space="preserve"> model </w:t>
+      </w:r>
+      <w:proofErr w:type="spellStart"/>
+      <w:r>
+        <w:rPr>
+          <w:rFonts w:asciiTheme="minorHAnsi" w:hAnsiTheme="minorHAnsi" w:cstheme="minorHAnsi"/>
+          <w:i/>
+          <w:iCs/>
+          <w:lang w:val="en-GB"/>
+        </w:rPr>
+        <w:t>voor</w:t>
+      </w:r>
+      <w:proofErr w:type="spellEnd"/>
+      <w:r>
+        <w:rPr>
+          <w:rFonts w:asciiTheme="minorHAnsi" w:hAnsiTheme="minorHAnsi" w:cstheme="minorHAnsi"/>
+          <w:i/>
+          <w:iCs/>
+          <w:lang w:val="en-GB"/>
+        </w:rPr>
+        <w:t xml:space="preserve"> situation awareness</w:t>
+      </w:r>
+    </w:p>
+    <w:p>
+      <w:pPr>
+        <w:rPr>
+          <w:rFonts w:asciiTheme="minorHAnsi" w:hAnsiTheme="minorHAnsi" w:cstheme="minorHAnsi"/>
+          <w:lang w:val="en-GB"/>
+        </w:rPr>
+      </w:pPr>
+    </w:p>
+    <w:p>
+      <w:pPr>
+        <w:rPr>
+          <w:rFonts w:asciiTheme="minorHAnsi" w:hAnsiTheme="minorHAnsi" w:cstheme="minorHAnsi"/>
+          <w:lang w:val="en-GB"/>
         </w:rPr>
       </w:pPr>
     </w:p>
@@ -4070,7 +4106,15 @@
           <w:i/>
           <w:iCs/>
         </w:rPr>
-        <w:t>Wat is doel van dit werk pakket/ jouw opdracht. Wat wil je hiermee bereiken? Denk hierbij bijvoorbeeld aan “het doel van dit werk pakket is de specificaties voor het verbetersysteem te ontwikkelen.”</w:t>
+        <w:t xml:space="preserve">Wat </w:t>
+      </w:r>
+      <w:r>
+        <w:rPr>
+          <w:rFonts w:asciiTheme="minorHAnsi" w:hAnsiTheme="minorHAnsi" w:cstheme="minorHAnsi"/>
+          <w:i/>
+          <w:iCs/>
+        </w:rPr>
+        <w:t>is doel van dit werk pakket/ jouw opdracht. Wat wil je hiermee bereiken? Denk hierbij bijvoorbeeld aan “het doel van dit werk pakket is de specificaties voor het verbetersysteem te ontwikkelen.”</w:t>
       </w:r>
     </w:p>
     <w:p>
@@ -4100,7 +4144,15 @@
           <w:i/>
           <w:iCs/>
         </w:rPr>
-        <w:t>Tijdens uitvoeren heb je uitdagingen en hoe ga je die oplossen. Mitigerende maatregelen erbij opnoemen. Hou het simpel.</w:t>
+        <w:t xml:space="preserve">Tijdens </w:t>
+      </w:r>
+      <w:r>
+        <w:rPr>
+          <w:rFonts w:asciiTheme="minorHAnsi" w:hAnsiTheme="minorHAnsi" w:cstheme="minorHAnsi"/>
+          <w:i/>
+          <w:iCs/>
+        </w:rPr>
+        <w:t>uitvoeren heb je uitdagingen en hoe ga je die oplossen. Mitigerende maatregelen erbij opnoemen. Hou het simpel.</w:t>
       </w:r>
     </w:p>
   </w:comment>
@@ -4125,7 +4177,15 @@
           <w:i/>
           <w:iCs/>
         </w:rPr>
-        <w:t xml:space="preserve">Uitschrijven wat hoort erbij wat hoort er niet bij (gebruik woorden, wees duidelijk en compleet) dit betreft de functionele specificatie van het systeem en alles wat daarvoor nodig is. </w:t>
+        <w:t xml:space="preserve">Uitschrijven </w:t>
+      </w:r>
+      <w:r>
+        <w:rPr>
+          <w:rFonts w:asciiTheme="minorHAnsi" w:hAnsiTheme="minorHAnsi" w:cstheme="minorHAnsi"/>
+          <w:i/>
+          <w:iCs/>
+        </w:rPr>
+        <w:t xml:space="preserve">wat hoort erbij wat hoort er niet bij (gebruik woorden, wees duidelijk en compleet) dit betreft de functionele specificatie van het systeem en alles wat daarvoor nodig is. </w:t>
       </w:r>
     </w:p>
   </w:comment>
@@ -4150,8 +4210,17 @@
           <w:i/>
           <w:iCs/>
         </w:rPr>
-        <w:t xml:space="preserve">Waaraan moet hetgeen je levert voldoen? </w:t>
-      </w:r>
+        <w:t xml:space="preserve">Waaraan </w:t>
+      </w:r>
+      <w:r>
+        <w:rPr>
+          <w:rFonts w:asciiTheme="minorHAnsi" w:hAnsiTheme="minorHAnsi" w:cstheme="minorHAnsi"/>
+          <w:i/>
+          <w:iCs/>
+        </w:rPr>
+        <w:t xml:space="preserve">moet hetgeen je levert voldoen? </w:t>
+      </w:r>
+      <w:proofErr w:type="spellStart"/>
       <w:r>
         <w:rPr>
           <w:rFonts w:asciiTheme="minorHAnsi" w:hAnsiTheme="minorHAnsi" w:cstheme="minorHAnsi"/>
@@ -4159,7 +4228,17 @@
           <w:iCs/>
           <w:lang w:val="en-US"/>
         </w:rPr>
-        <w:t xml:space="preserve">Bijvoorbeeld “The result of the work package that will be made will describe the specifications for….  </w:t>
+        <w:t>Bijvoorbeeld</w:t>
+      </w:r>
+      <w:proofErr w:type="spellEnd"/>
+      <w:r>
+        <w:rPr>
+          <w:rFonts w:asciiTheme="minorHAnsi" w:hAnsiTheme="minorHAnsi" w:cstheme="minorHAnsi"/>
+          <w:i/>
+          <w:iCs/>
+          <w:lang w:val="en-US"/>
+        </w:rPr>
+        <w:t xml:space="preserve"> “The result of the work package that will be made will describe the specifications for….  </w:t>
       </w:r>
       <w:r>
         <w:rPr>
@@ -4192,7 +4271,15 @@
           <w:i/>
           <w:iCs/>
         </w:rPr>
-        <w:t xml:space="preserve">Wat zijn de benefits voor het bedrijf uiteindelijk? Welke behoefte wordt ingevuld? Formuleer in 1 zin wat Damen overhoudt nadat de complete opdracht is opgeleverd en werkt. Bijvoorbeeld iets over invloed kunnen uitoefen op energie besparing, product innovatie, reduceren van incidenten, … </w:t>
+        <w:t xml:space="preserve">Wat </w:t>
+      </w:r>
+      <w:r>
+        <w:rPr>
+          <w:rFonts w:asciiTheme="minorHAnsi" w:hAnsiTheme="minorHAnsi" w:cstheme="minorHAnsi"/>
+          <w:i/>
+          <w:iCs/>
+        </w:rPr>
+        <w:t xml:space="preserve">zijn de benefits voor het bedrijf uiteindelijk? Welke behoefte wordt ingevuld? Formuleer in 1 zin wat Damen overhoudt nadat de complete opdracht is opgeleverd en werkt. Bijvoorbeeld iets over invloed kunnen uitoefen op energie besparing, product innovatie, reduceren van incidenten, … </w:t>
       </w:r>
     </w:p>
     <w:p>
@@ -4222,7 +4309,15 @@
           <w:i/>
           <w:iCs/>
         </w:rPr>
-        <w:t>Wat is doel van dit werk pakket/ jouw opdracht. Wat wil je hiermee bereiken? Denk hierbij bijvoorbeeld aan “het doel van dit werk pakket is de specificaties voor het verbetersysteem te ontwikkelen.”</w:t>
+        <w:t xml:space="preserve">Wat </w:t>
+      </w:r>
+      <w:r>
+        <w:rPr>
+          <w:rFonts w:asciiTheme="minorHAnsi" w:hAnsiTheme="minorHAnsi" w:cstheme="minorHAnsi"/>
+          <w:i/>
+          <w:iCs/>
+        </w:rPr>
+        <w:t>is doel van dit werk pakket/ jouw opdracht. Wat wil je hiermee bereiken? Denk hierbij bijvoorbeeld aan “het doel van dit werk pakket is de specificaties voor het verbetersysteem te ontwikkelen.”</w:t>
       </w:r>
     </w:p>
     <w:p>
@@ -4252,7 +4347,15 @@
           <w:i/>
           <w:iCs/>
         </w:rPr>
-        <w:t>Tijdens uitvoeren heb je uitdagingen en hoe ga je die oplossen. Mitigerende maatregelen erbij opnoemen. Hou het simpel.</w:t>
+        <w:t xml:space="preserve">Tijdens </w:t>
+      </w:r>
+      <w:r>
+        <w:rPr>
+          <w:rFonts w:asciiTheme="minorHAnsi" w:hAnsiTheme="minorHAnsi" w:cstheme="minorHAnsi"/>
+          <w:i/>
+          <w:iCs/>
+        </w:rPr>
+        <w:t>uitvoeren heb je uitdagingen en hoe ga je die oplossen. Mitigerende maatregelen erbij opnoemen. Hou het simpel.</w:t>
       </w:r>
     </w:p>
   </w:comment>
@@ -4277,7 +4380,15 @@
           <w:i/>
           <w:iCs/>
         </w:rPr>
-        <w:t xml:space="preserve">Uitschrijven wat hoort erbij wat hoort er niet bij (gebruik woorden, wees duidelijk en compleet) dit betreft de functionele specificatie van het systeem en alles wat daarvoor nodig is. </w:t>
+        <w:t xml:space="preserve">Uitschrijven </w:t>
+      </w:r>
+      <w:r>
+        <w:rPr>
+          <w:rFonts w:asciiTheme="minorHAnsi" w:hAnsiTheme="minorHAnsi" w:cstheme="minorHAnsi"/>
+          <w:i/>
+          <w:iCs/>
+        </w:rPr>
+        <w:t xml:space="preserve">wat hoort erbij wat hoort er niet bij (gebruik woorden, wees duidelijk en compleet) dit betreft de functionele specificatie van het systeem en alles wat daarvoor nodig is. </w:t>
       </w:r>
     </w:p>
   </w:comment>
@@ -4302,8 +4413,17 @@
           <w:i/>
           <w:iCs/>
         </w:rPr>
-        <w:t xml:space="preserve">Waaraan moet hetgeen je levert voldoen? </w:t>
-      </w:r>
+        <w:t xml:space="preserve">Waaraan </w:t>
+      </w:r>
+      <w:r>
+        <w:rPr>
+          <w:rFonts w:asciiTheme="minorHAnsi" w:hAnsiTheme="minorHAnsi" w:cstheme="minorHAnsi"/>
+          <w:i/>
+          <w:iCs/>
+        </w:rPr>
+        <w:t xml:space="preserve">moet hetgeen je levert voldoen? </w:t>
+      </w:r>
+      <w:proofErr w:type="spellStart"/>
       <w:r>
         <w:rPr>
           <w:rFonts w:asciiTheme="minorHAnsi" w:hAnsiTheme="minorHAnsi" w:cstheme="minorHAnsi"/>
@@ -4311,7 +4431,17 @@
           <w:iCs/>
           <w:lang w:val="en-US"/>
         </w:rPr>
-        <w:t xml:space="preserve">Bijvoorbeeld “The result of the work package that will be made will describe the specifications for….  </w:t>
+        <w:t>Bijvoorbeeld</w:t>
+      </w:r>
+      <w:proofErr w:type="spellEnd"/>
+      <w:r>
+        <w:rPr>
+          <w:rFonts w:asciiTheme="minorHAnsi" w:hAnsiTheme="minorHAnsi" w:cstheme="minorHAnsi"/>
+          <w:i/>
+          <w:iCs/>
+          <w:lang w:val="en-US"/>
+        </w:rPr>
+        <w:t xml:space="preserve"> “The result of the work package that will be made will describe the specifications for….  </w:t>
       </w:r>
       <w:r>
         <w:rPr>
@@ -4335,7 +4465,10 @@
         <w:annotationRef/>
       </w:r>
       <w:r>
-        <w:t>Welke stappen ga je nemen?</w:t>
+        <w:t xml:space="preserve">Welke </w:t>
+      </w:r>
+      <w:r>
+        <w:t>stappen ga je nemen?</w:t>
       </w:r>
     </w:p>
   </w:comment>
@@ -4351,7 +4484,10 @@
         <w:annotationRef/>
       </w:r>
       <w:r>
-        <w:t>Wie interessant om contact mee te zoeken binnen en buiten Damen om kennis te verzamelen en te voorkomen dat ik dubbel werk doe.</w:t>
+        <w:t xml:space="preserve">Wie </w:t>
+      </w:r>
+      <w:r>
+        <w:t>interessant om contact mee te zoeken binnen en buiten Damen om kennis te verzamelen en te voorkomen dat ik dubbel werk doe.</w:t>
       </w:r>
     </w:p>
   </w:comment>
@@ -4646,6 +4782,7 @@
     <w:lsdException w:name="HTML Sample" w:semiHidden="1" w:unhideWhenUsed="1"/>
     <w:lsdException w:name="HTML Typewriter" w:semiHidden="1" w:unhideWhenUsed="1"/>
     <w:lsdException w:name="HTML Variable" w:semiHidden="1" w:unhideWhenUsed="1"/>
+    <w:lsdException w:name="Normal Table" w:semiHidden="1" w:unhideWhenUsed="1"/>
     <w:lsdException w:name="annotation subject" w:semiHidden="1" w:unhideWhenUsed="1"/>
     <w:lsdException w:name="No List" w:semiHidden="1" w:unhideWhenUsed="1"/>
     <w:lsdException w:name="Outline List 1" w:semiHidden="1" w:unhideWhenUsed="1"/>
@@ -4689,8 +4826,10 @@
     <w:lsdException w:name="Table Elegant" w:semiHidden="1" w:unhideWhenUsed="1"/>
     <w:lsdException w:name="Table Professional" w:semiHidden="1" w:unhideWhenUsed="1"/>
     <w:lsdException w:name="Table Subtle 1" w:semiHidden="1" w:unhideWhenUsed="1"/>
+    <w:lsdException w:name="Table Subtle 2" w:semiHidden="1" w:unhideWhenUsed="1"/>
     <w:lsdException w:name="Table Web 1" w:semiHidden="1" w:unhideWhenUsed="1"/>
     <w:lsdException w:name="Table Web 2" w:semiHidden="1" w:unhideWhenUsed="1"/>
+    <w:lsdException w:name="Table Web 3" w:semiHidden="1" w:unhideWhenUsed="1"/>
     <w:lsdException w:name="Balloon Text" w:semiHidden="1" w:unhideWhenUsed="1"/>
     <w:lsdException w:name="Table Grid" w:uiPriority="39"/>
     <w:lsdException w:name="Table Theme" w:semiHidden="1" w:unhideWhenUsed="1"/>

</xml_diff>

<commit_message>
Added papers on collision avoidance and decision support, with updates on current knowledge
</commit_message>
<xml_diff>
--- a/Graduation Project Plan.docx
+++ b/Graduation Project Plan.docx
@@ -92,7 +92,25 @@
           <w:i/>
           <w:iCs/>
         </w:rPr>
-        <w:t xml:space="preserve"> door inzicht te krijgen in complexiteit van een situatie.</w:t>
+        <w:t xml:space="preserve"> door inzicht te krijgen in complexiteit van een situatie</w:t>
+      </w:r>
+      <w:r>
+        <w:rPr>
+          <w:rFonts w:asciiTheme="minorHAnsi" w:hAnsiTheme="minorHAnsi" w:cstheme="minorHAnsi"/>
+          <w:i/>
+          <w:iCs/>
+        </w:rPr>
+        <w:t xml:space="preserve"> en wat nodig is om hier op een juiste manier doorheen te navigeren</w:t>
+      </w:r>
+      <w:bookmarkStart w:id="1" w:name="_GoBack"/>
+      <w:bookmarkEnd w:id="1"/>
+      <w:r>
+        <w:rPr>
+          <w:rFonts w:asciiTheme="minorHAnsi" w:hAnsiTheme="minorHAnsi" w:cstheme="minorHAnsi"/>
+          <w:i/>
+          <w:iCs/>
+        </w:rPr>
+        <w:t>.</w:t>
       </w:r>
     </w:p>
     <w:p>
@@ -112,7 +130,7 @@
           <w:bCs/>
         </w:rPr>
       </w:pPr>
-      <w:commentRangeStart w:id="1"/>
+      <w:commentRangeStart w:id="2"/>
       <w:r>
         <w:rPr>
           <w:rFonts w:asciiTheme="minorHAnsi" w:hAnsiTheme="minorHAnsi" w:cstheme="minorHAnsi"/>
@@ -121,12 +139,12 @@
         </w:rPr>
         <w:t>Doel</w:t>
       </w:r>
-      <w:commentRangeEnd w:id="1"/>
+      <w:commentRangeEnd w:id="2"/>
       <w:r>
         <w:rPr>
           <w:rStyle w:val="CommentReference"/>
         </w:rPr>
-        <w:commentReference w:id="1"/>
+        <w:commentReference w:id="2"/>
       </w:r>
     </w:p>
     <w:p>
@@ -185,7 +203,7 @@
           <w:rFonts w:asciiTheme="minorHAnsi" w:hAnsiTheme="minorHAnsi" w:cstheme="minorHAnsi"/>
         </w:rPr>
       </w:pPr>
-      <w:commentRangeStart w:id="2"/>
+      <w:commentRangeStart w:id="3"/>
       <w:r>
         <w:rPr>
           <w:rFonts w:asciiTheme="minorHAnsi" w:hAnsiTheme="minorHAnsi" w:cstheme="minorHAnsi"/>
@@ -194,12 +212,12 @@
         </w:rPr>
         <w:t>Uitdagingen</w:t>
       </w:r>
-      <w:commentRangeEnd w:id="2"/>
+      <w:commentRangeEnd w:id="3"/>
       <w:r>
         <w:rPr>
           <w:rStyle w:val="CommentReference"/>
         </w:rPr>
-        <w:commentReference w:id="2"/>
+        <w:commentReference w:id="3"/>
       </w:r>
     </w:p>
     <w:p>
@@ -510,7 +528,7 @@
         </w:rPr>
         <w:br/>
       </w:r>
-      <w:commentRangeStart w:id="3"/>
+      <w:commentRangeStart w:id="4"/>
       <w:r>
         <w:rPr>
           <w:rFonts w:asciiTheme="minorHAnsi" w:hAnsiTheme="minorHAnsi" w:cstheme="minorHAnsi"/>
@@ -527,12 +545,12 @@
         </w:rPr>
         <w:t>van het project</w:t>
       </w:r>
-      <w:commentRangeEnd w:id="3"/>
+      <w:commentRangeEnd w:id="4"/>
       <w:r>
         <w:rPr>
           <w:rStyle w:val="CommentReference"/>
         </w:rPr>
-        <w:commentReference w:id="3"/>
+        <w:commentReference w:id="4"/>
       </w:r>
     </w:p>
     <w:p>
@@ -841,7 +859,7 @@
           <w:bCs/>
         </w:rPr>
       </w:pPr>
-      <w:commentRangeStart w:id="4"/>
+      <w:commentRangeStart w:id="5"/>
       <w:r>
         <w:rPr>
           <w:rFonts w:asciiTheme="minorHAnsi" w:hAnsiTheme="minorHAnsi" w:cstheme="minorHAnsi"/>
@@ -850,12 +868,12 @@
         </w:rPr>
         <w:t>Specificaties</w:t>
       </w:r>
-      <w:commentRangeEnd w:id="4"/>
+      <w:commentRangeEnd w:id="5"/>
       <w:r>
         <w:rPr>
           <w:rStyle w:val="CommentReference"/>
         </w:rPr>
-        <w:commentReference w:id="4"/>
+        <w:commentReference w:id="5"/>
       </w:r>
     </w:p>
     <w:p>
@@ -931,7 +949,7 @@
           <w:bCs/>
         </w:rPr>
       </w:pPr>
-      <w:commentRangeStart w:id="5"/>
+      <w:commentRangeStart w:id="6"/>
       <w:r>
         <w:rPr>
           <w:rFonts w:asciiTheme="minorHAnsi" w:hAnsiTheme="minorHAnsi" w:cstheme="minorHAnsi"/>
@@ -940,12 +958,12 @@
         </w:rPr>
         <w:t>Reden voor het project</w:t>
       </w:r>
-      <w:commentRangeEnd w:id="5"/>
+      <w:commentRangeEnd w:id="6"/>
       <w:r>
         <w:rPr>
           <w:rStyle w:val="CommentReference"/>
         </w:rPr>
-        <w:commentReference w:id="5"/>
+        <w:commentReference w:id="6"/>
       </w:r>
     </w:p>
     <w:p>
@@ -1014,7 +1032,7 @@
           <w:bCs/>
         </w:rPr>
       </w:pPr>
-      <w:commentRangeStart w:id="6"/>
+      <w:commentRangeStart w:id="7"/>
       <w:r>
         <w:rPr>
           <w:rFonts w:asciiTheme="minorHAnsi" w:hAnsiTheme="minorHAnsi" w:cstheme="minorHAnsi"/>
@@ -1023,12 +1041,12 @@
         </w:rPr>
         <w:t>Doel</w:t>
       </w:r>
-      <w:commentRangeEnd w:id="6"/>
+      <w:commentRangeEnd w:id="7"/>
       <w:r>
         <w:rPr>
           <w:rStyle w:val="CommentReference"/>
         </w:rPr>
-        <w:commentReference w:id="6"/>
+        <w:commentReference w:id="7"/>
       </w:r>
     </w:p>
     <w:p>
@@ -1183,7 +1201,7 @@
           <w:rFonts w:asciiTheme="minorHAnsi" w:hAnsiTheme="minorHAnsi" w:cstheme="minorHAnsi"/>
         </w:rPr>
       </w:pPr>
-      <w:commentRangeStart w:id="7"/>
+      <w:commentRangeStart w:id="8"/>
       <w:r>
         <w:rPr>
           <w:rFonts w:asciiTheme="minorHAnsi" w:hAnsiTheme="minorHAnsi" w:cstheme="minorHAnsi"/>
@@ -1192,12 +1210,12 @@
         </w:rPr>
         <w:t>Uitdagingen</w:t>
       </w:r>
-      <w:commentRangeEnd w:id="7"/>
+      <w:commentRangeEnd w:id="8"/>
       <w:r>
         <w:rPr>
           <w:rStyle w:val="CommentReference"/>
         </w:rPr>
-        <w:commentReference w:id="7"/>
+        <w:commentReference w:id="8"/>
       </w:r>
     </w:p>
     <w:p>
@@ -1305,7 +1323,7 @@
         </w:rPr>
         <w:br/>
       </w:r>
-      <w:commentRangeStart w:id="8"/>
+      <w:commentRangeStart w:id="9"/>
       <w:r>
         <w:rPr>
           <w:rFonts w:asciiTheme="minorHAnsi" w:hAnsiTheme="minorHAnsi" w:cstheme="minorHAnsi"/>
@@ -1322,12 +1340,12 @@
         </w:rPr>
         <w:t>van het project</w:t>
       </w:r>
-      <w:commentRangeEnd w:id="8"/>
+      <w:commentRangeEnd w:id="9"/>
       <w:r>
         <w:rPr>
           <w:rStyle w:val="CommentReference"/>
         </w:rPr>
-        <w:commentReference w:id="8"/>
+        <w:commentReference w:id="9"/>
       </w:r>
     </w:p>
     <w:p>
@@ -1565,7 +1583,7 @@
           <w:bCs/>
         </w:rPr>
       </w:pPr>
-      <w:commentRangeStart w:id="9"/>
+      <w:commentRangeStart w:id="10"/>
       <w:r>
         <w:rPr>
           <w:rFonts w:asciiTheme="minorHAnsi" w:hAnsiTheme="minorHAnsi" w:cstheme="minorHAnsi"/>
@@ -1574,12 +1592,12 @@
         </w:rPr>
         <w:t>Specificaties</w:t>
       </w:r>
-      <w:commentRangeEnd w:id="9"/>
+      <w:commentRangeEnd w:id="10"/>
       <w:r>
         <w:rPr>
           <w:rStyle w:val="CommentReference"/>
         </w:rPr>
-        <w:commentReference w:id="9"/>
+        <w:commentReference w:id="10"/>
       </w:r>
     </w:p>
     <w:p>
@@ -1649,7 +1667,7 @@
           <w:szCs w:val="40"/>
         </w:rPr>
       </w:pPr>
-      <w:commentRangeStart w:id="10"/>
+      <w:commentRangeStart w:id="11"/>
       <w:r>
         <w:rPr>
           <w:rFonts w:asciiTheme="minorHAnsi" w:hAnsiTheme="minorHAnsi" w:cstheme="minorHAnsi"/>
@@ -1661,12 +1679,12 @@
         <w:lastRenderedPageBreak/>
         <w:t>Tijdlijn</w:t>
       </w:r>
-      <w:commentRangeEnd w:id="10"/>
+      <w:commentRangeEnd w:id="11"/>
       <w:r>
         <w:rPr>
           <w:rStyle w:val="CommentReference"/>
         </w:rPr>
-        <w:commentReference w:id="10"/>
+        <w:commentReference w:id="11"/>
       </w:r>
     </w:p>
     <w:tbl>
@@ -1679,6 +1697,7 @@
         <w:gridCol w:w="6808"/>
         <w:gridCol w:w="847"/>
         <w:gridCol w:w="1008"/>
+        <w:gridCol w:w="331"/>
       </w:tblGrid>
       <w:tr>
         <w:trPr>
@@ -1759,6 +1778,20 @@
             </w:r>
           </w:p>
         </w:tc>
+        <w:tc>
+          <w:tcPr>
+            <w:tcW w:w="0" w:type="auto"/>
+          </w:tcPr>
+          <w:p>
+            <w:pPr>
+              <w:cnfStyle w:val="100000000000" w:firstRow="1" w:lastRow="0" w:firstColumn="0" w:lastColumn="0" w:oddVBand="0" w:evenVBand="0" w:oddHBand="0" w:evenHBand="0" w:firstRowFirstColumn="0" w:firstRowLastColumn="0" w:lastRowFirstColumn="0" w:lastRowLastColumn="0"/>
+              <w:rPr>
+                <w:rFonts w:asciiTheme="minorHAnsi" w:hAnsiTheme="minorHAnsi" w:cstheme="minorHAnsi"/>
+                <w:iCs/>
+              </w:rPr>
+            </w:pPr>
+          </w:p>
+        </w:tc>
       </w:tr>
       <w:tr>
         <w:trPr>
@@ -1826,6 +1859,28 @@
             </w:r>
           </w:p>
         </w:tc>
+        <w:tc>
+          <w:tcPr>
+            <w:tcW w:w="0" w:type="auto"/>
+          </w:tcPr>
+          <w:p>
+            <w:pPr>
+              <w:jc w:val="right"/>
+              <w:cnfStyle w:val="000000100000" w:firstRow="0" w:lastRow="0" w:firstColumn="0" w:lastColumn="0" w:oddVBand="0" w:evenVBand="0" w:oddHBand="1" w:evenHBand="0" w:firstRowFirstColumn="0" w:firstRowLastColumn="0" w:lastRowFirstColumn="0" w:lastRowLastColumn="0"/>
+              <w:rPr>
+                <w:rFonts w:asciiTheme="minorHAnsi" w:hAnsiTheme="minorHAnsi" w:cstheme="minorHAnsi"/>
+                <w:iCs/>
+              </w:rPr>
+            </w:pPr>
+            <w:r>
+              <w:rPr>
+                <w:rFonts w:asciiTheme="minorHAnsi" w:hAnsiTheme="minorHAnsi" w:cstheme="minorHAnsi"/>
+                <w:iCs/>
+              </w:rPr>
+              <w:t>X</w:t>
+            </w:r>
+          </w:p>
+        </w:tc>
       </w:tr>
       <w:tr>
         <w:tc>
@@ -1849,25 +1904,7 @@
                 <w:iCs/>
                 <w:caps w:val="0"/>
               </w:rPr>
-              <w:t>Samenvatting g</w:t>
-            </w:r>
-            <w:r>
-              <w:rPr>
-                <w:rFonts w:asciiTheme="minorHAnsi" w:hAnsiTheme="minorHAnsi" w:cstheme="minorHAnsi"/>
-                <w:b w:val="0"/>
-                <w:iCs/>
-                <w:caps w:val="0"/>
-              </w:rPr>
-              <w:t>erelateerde projecten en onderzoek</w:t>
-            </w:r>
-            <w:r>
-              <w:rPr>
-                <w:rFonts w:asciiTheme="minorHAnsi" w:hAnsiTheme="minorHAnsi" w:cstheme="minorHAnsi"/>
-                <w:b w:val="0"/>
-                <w:iCs/>
-                <w:caps w:val="0"/>
-              </w:rPr>
-              <w:t>en</w:t>
+              <w:t>Samenvatting gerelateerde projecten en onderzoeken</w:t>
             </w:r>
           </w:p>
         </w:tc>
@@ -1911,8 +1948,37 @@
                 <w:rFonts w:asciiTheme="minorHAnsi" w:hAnsiTheme="minorHAnsi" w:cstheme="minorHAnsi"/>
                 <w:iCs/>
               </w:rPr>
-              <w:t>21 okt</w:t>
-            </w:r>
+              <w:t>2</w:t>
+            </w:r>
+            <w:r>
+              <w:rPr>
+                <w:rFonts w:asciiTheme="minorHAnsi" w:hAnsiTheme="minorHAnsi" w:cstheme="minorHAnsi"/>
+                <w:iCs/>
+              </w:rPr>
+              <w:t>0</w:t>
+            </w:r>
+            <w:r>
+              <w:rPr>
+                <w:rFonts w:asciiTheme="minorHAnsi" w:hAnsiTheme="minorHAnsi" w:cstheme="minorHAnsi"/>
+                <w:iCs/>
+              </w:rPr>
+              <w:t xml:space="preserve"> okt</w:t>
+            </w:r>
+          </w:p>
+        </w:tc>
+        <w:tc>
+          <w:tcPr>
+            <w:tcW w:w="0" w:type="auto"/>
+          </w:tcPr>
+          <w:p>
+            <w:pPr>
+              <w:jc w:val="right"/>
+              <w:cnfStyle w:val="000000000000" w:firstRow="0" w:lastRow="0" w:firstColumn="0" w:lastColumn="0" w:oddVBand="0" w:evenVBand="0" w:oddHBand="0" w:evenHBand="0" w:firstRowFirstColumn="0" w:firstRowLastColumn="0" w:lastRowFirstColumn="0" w:lastRowLastColumn="0"/>
+              <w:rPr>
+                <w:rFonts w:asciiTheme="minorHAnsi" w:hAnsiTheme="minorHAnsi" w:cstheme="minorHAnsi"/>
+                <w:iCs/>
+              </w:rPr>
+            </w:pPr>
           </w:p>
         </w:tc>
       </w:tr>
@@ -1989,6 +2055,21 @@
             </w:r>
           </w:p>
         </w:tc>
+        <w:tc>
+          <w:tcPr>
+            <w:tcW w:w="0" w:type="auto"/>
+          </w:tcPr>
+          <w:p>
+            <w:pPr>
+              <w:jc w:val="right"/>
+              <w:cnfStyle w:val="000000100000" w:firstRow="0" w:lastRow="0" w:firstColumn="0" w:lastColumn="0" w:oddVBand="0" w:evenVBand="0" w:oddHBand="1" w:evenHBand="0" w:firstRowFirstColumn="0" w:firstRowLastColumn="0" w:lastRowFirstColumn="0" w:lastRowLastColumn="0"/>
+              <w:rPr>
+                <w:rFonts w:asciiTheme="minorHAnsi" w:hAnsiTheme="minorHAnsi" w:cstheme="minorHAnsi"/>
+                <w:iCs/>
+              </w:rPr>
+            </w:pPr>
+          </w:p>
+        </w:tc>
       </w:tr>
       <w:tr>
         <w:tc>
@@ -2012,16 +2093,7 @@
                 <w:iCs/>
                 <w:caps w:val="0"/>
               </w:rPr>
-              <w:t xml:space="preserve">Theorie onderzoek </w:t>
-            </w:r>
-            <w:r>
-              <w:rPr>
-                <w:rFonts w:asciiTheme="minorHAnsi" w:hAnsiTheme="minorHAnsi" w:cstheme="minorHAnsi"/>
-                <w:b w:val="0"/>
-                <w:iCs/>
-                <w:caps w:val="0"/>
-              </w:rPr>
-              <w:t>voor MT en CS</w:t>
+              <w:t>Theorie onderzoek voor MT en CS</w:t>
             </w:r>
           </w:p>
         </w:tc>
@@ -2067,6 +2139,21 @@
               </w:rPr>
               <w:t>17 dec</w:t>
             </w:r>
+          </w:p>
+        </w:tc>
+        <w:tc>
+          <w:tcPr>
+            <w:tcW w:w="0" w:type="auto"/>
+          </w:tcPr>
+          <w:p>
+            <w:pPr>
+              <w:jc w:val="right"/>
+              <w:cnfStyle w:val="000000000000" w:firstRow="0" w:lastRow="0" w:firstColumn="0" w:lastColumn="0" w:oddVBand="0" w:evenVBand="0" w:oddHBand="0" w:evenHBand="0" w:firstRowFirstColumn="0" w:firstRowLastColumn="0" w:lastRowFirstColumn="0" w:lastRowLastColumn="0"/>
+              <w:rPr>
+                <w:rFonts w:asciiTheme="minorHAnsi" w:hAnsiTheme="minorHAnsi" w:cstheme="minorHAnsi"/>
+                <w:iCs/>
+              </w:rPr>
+            </w:pPr>
           </w:p>
         </w:tc>
       </w:tr>
@@ -2143,6 +2230,21 @@
             </w:r>
           </w:p>
         </w:tc>
+        <w:tc>
+          <w:tcPr>
+            <w:tcW w:w="0" w:type="auto"/>
+          </w:tcPr>
+          <w:p>
+            <w:pPr>
+              <w:jc w:val="right"/>
+              <w:cnfStyle w:val="000000100000" w:firstRow="0" w:lastRow="0" w:firstColumn="0" w:lastColumn="0" w:oddVBand="0" w:evenVBand="0" w:oddHBand="1" w:evenHBand="0" w:firstRowFirstColumn="0" w:firstRowLastColumn="0" w:lastRowFirstColumn="0" w:lastRowLastColumn="0"/>
+              <w:rPr>
+                <w:rFonts w:asciiTheme="minorHAnsi" w:hAnsiTheme="minorHAnsi" w:cstheme="minorHAnsi"/>
+                <w:iCs/>
+              </w:rPr>
+            </w:pPr>
+          </w:p>
+        </w:tc>
       </w:tr>
       <w:tr>
         <w:tc>
@@ -2212,6 +2314,21 @@
               </w:rPr>
               <w:t>10 feb</w:t>
             </w:r>
+          </w:p>
+        </w:tc>
+        <w:tc>
+          <w:tcPr>
+            <w:tcW w:w="0" w:type="auto"/>
+          </w:tcPr>
+          <w:p>
+            <w:pPr>
+              <w:jc w:val="right"/>
+              <w:cnfStyle w:val="000000000000" w:firstRow="0" w:lastRow="0" w:firstColumn="0" w:lastColumn="0" w:oddVBand="0" w:evenVBand="0" w:oddHBand="0" w:evenHBand="0" w:firstRowFirstColumn="0" w:firstRowLastColumn="0" w:lastRowFirstColumn="0" w:lastRowLastColumn="0"/>
+              <w:rPr>
+                <w:rFonts w:asciiTheme="minorHAnsi" w:hAnsiTheme="minorHAnsi" w:cstheme="minorHAnsi"/>
+                <w:iCs/>
+              </w:rPr>
+            </w:pPr>
           </w:p>
         </w:tc>
       </w:tr>
@@ -2288,6 +2405,21 @@
             </w:r>
           </w:p>
         </w:tc>
+        <w:tc>
+          <w:tcPr>
+            <w:tcW w:w="0" w:type="auto"/>
+          </w:tcPr>
+          <w:p>
+            <w:pPr>
+              <w:jc w:val="right"/>
+              <w:cnfStyle w:val="000000100000" w:firstRow="0" w:lastRow="0" w:firstColumn="0" w:lastColumn="0" w:oddVBand="0" w:evenVBand="0" w:oddHBand="1" w:evenHBand="0" w:firstRowFirstColumn="0" w:firstRowLastColumn="0" w:lastRowFirstColumn="0" w:lastRowLastColumn="0"/>
+              <w:rPr>
+                <w:rFonts w:asciiTheme="minorHAnsi" w:hAnsiTheme="minorHAnsi" w:cstheme="minorHAnsi"/>
+                <w:iCs/>
+              </w:rPr>
+            </w:pPr>
+          </w:p>
+        </w:tc>
       </w:tr>
       <w:tr>
         <w:tc>
@@ -2357,6 +2489,21 @@
               </w:rPr>
               <w:t>5 mar</w:t>
             </w:r>
+          </w:p>
+        </w:tc>
+        <w:tc>
+          <w:tcPr>
+            <w:tcW w:w="0" w:type="auto"/>
+          </w:tcPr>
+          <w:p>
+            <w:pPr>
+              <w:jc w:val="right"/>
+              <w:cnfStyle w:val="000000000000" w:firstRow="0" w:lastRow="0" w:firstColumn="0" w:lastColumn="0" w:oddVBand="0" w:evenVBand="0" w:oddHBand="0" w:evenHBand="0" w:firstRowFirstColumn="0" w:firstRowLastColumn="0" w:lastRowFirstColumn="0" w:lastRowLastColumn="0"/>
+              <w:rPr>
+                <w:rFonts w:asciiTheme="minorHAnsi" w:hAnsiTheme="minorHAnsi" w:cstheme="minorHAnsi"/>
+                <w:iCs/>
+              </w:rPr>
+            </w:pPr>
           </w:p>
         </w:tc>
       </w:tr>
@@ -2433,6 +2580,21 @@
             </w:r>
           </w:p>
         </w:tc>
+        <w:tc>
+          <w:tcPr>
+            <w:tcW w:w="0" w:type="auto"/>
+          </w:tcPr>
+          <w:p>
+            <w:pPr>
+              <w:jc w:val="right"/>
+              <w:cnfStyle w:val="000000100000" w:firstRow="0" w:lastRow="0" w:firstColumn="0" w:lastColumn="0" w:oddVBand="0" w:evenVBand="0" w:oddHBand="1" w:evenHBand="0" w:firstRowFirstColumn="0" w:firstRowLastColumn="0" w:lastRowFirstColumn="0" w:lastRowLastColumn="0"/>
+              <w:rPr>
+                <w:rFonts w:asciiTheme="minorHAnsi" w:hAnsiTheme="minorHAnsi" w:cstheme="minorHAnsi"/>
+                <w:iCs/>
+              </w:rPr>
+            </w:pPr>
+          </w:p>
+        </w:tc>
       </w:tr>
       <w:tr>
         <w:tc>
@@ -2502,6 +2664,21 @@
               </w:rPr>
               <w:t>6 apr</w:t>
             </w:r>
+          </w:p>
+        </w:tc>
+        <w:tc>
+          <w:tcPr>
+            <w:tcW w:w="0" w:type="auto"/>
+          </w:tcPr>
+          <w:p>
+            <w:pPr>
+              <w:jc w:val="right"/>
+              <w:cnfStyle w:val="000000000000" w:firstRow="0" w:lastRow="0" w:firstColumn="0" w:lastColumn="0" w:oddVBand="0" w:evenVBand="0" w:oddHBand="0" w:evenHBand="0" w:firstRowFirstColumn="0" w:firstRowLastColumn="0" w:lastRowFirstColumn="0" w:lastRowLastColumn="0"/>
+              <w:rPr>
+                <w:rFonts w:asciiTheme="minorHAnsi" w:hAnsiTheme="minorHAnsi" w:cstheme="minorHAnsi"/>
+                <w:iCs/>
+              </w:rPr>
+            </w:pPr>
           </w:p>
         </w:tc>
       </w:tr>
@@ -2578,6 +2755,21 @@
             </w:r>
           </w:p>
         </w:tc>
+        <w:tc>
+          <w:tcPr>
+            <w:tcW w:w="0" w:type="auto"/>
+          </w:tcPr>
+          <w:p>
+            <w:pPr>
+              <w:jc w:val="right"/>
+              <w:cnfStyle w:val="000000100000" w:firstRow="0" w:lastRow="0" w:firstColumn="0" w:lastColumn="0" w:oddVBand="0" w:evenVBand="0" w:oddHBand="1" w:evenHBand="0" w:firstRowFirstColumn="0" w:firstRowLastColumn="0" w:lastRowFirstColumn="0" w:lastRowLastColumn="0"/>
+              <w:rPr>
+                <w:rFonts w:asciiTheme="minorHAnsi" w:hAnsiTheme="minorHAnsi" w:cstheme="minorHAnsi"/>
+                <w:iCs/>
+              </w:rPr>
+            </w:pPr>
+          </w:p>
+        </w:tc>
       </w:tr>
       <w:tr>
         <w:tc>
@@ -2647,6 +2839,21 @@
               </w:rPr>
               <w:t>30 apr</w:t>
             </w:r>
+          </w:p>
+        </w:tc>
+        <w:tc>
+          <w:tcPr>
+            <w:tcW w:w="0" w:type="auto"/>
+          </w:tcPr>
+          <w:p>
+            <w:pPr>
+              <w:jc w:val="right"/>
+              <w:cnfStyle w:val="000000000000" w:firstRow="0" w:lastRow="0" w:firstColumn="0" w:lastColumn="0" w:oddVBand="0" w:evenVBand="0" w:oddHBand="0" w:evenHBand="0" w:firstRowFirstColumn="0" w:firstRowLastColumn="0" w:lastRowFirstColumn="0" w:lastRowLastColumn="0"/>
+              <w:rPr>
+                <w:rFonts w:asciiTheme="minorHAnsi" w:hAnsiTheme="minorHAnsi" w:cstheme="minorHAnsi"/>
+                <w:iCs/>
+              </w:rPr>
+            </w:pPr>
           </w:p>
         </w:tc>
       </w:tr>
@@ -2723,6 +2930,21 @@
             </w:r>
           </w:p>
         </w:tc>
+        <w:tc>
+          <w:tcPr>
+            <w:tcW w:w="0" w:type="auto"/>
+          </w:tcPr>
+          <w:p>
+            <w:pPr>
+              <w:jc w:val="right"/>
+              <w:cnfStyle w:val="000000100000" w:firstRow="0" w:lastRow="0" w:firstColumn="0" w:lastColumn="0" w:oddVBand="0" w:evenVBand="0" w:oddHBand="1" w:evenHBand="0" w:firstRowFirstColumn="0" w:firstRowLastColumn="0" w:lastRowFirstColumn="0" w:lastRowLastColumn="0"/>
+              <w:rPr>
+                <w:rFonts w:asciiTheme="minorHAnsi" w:hAnsiTheme="minorHAnsi" w:cstheme="minorHAnsi"/>
+                <w:iCs/>
+              </w:rPr>
+            </w:pPr>
+          </w:p>
+        </w:tc>
       </w:tr>
       <w:tr>
         <w:tc>
@@ -2792,6 +3014,21 @@
               </w:rPr>
               <w:t>29 jun</w:t>
             </w:r>
+          </w:p>
+        </w:tc>
+        <w:tc>
+          <w:tcPr>
+            <w:tcW w:w="0" w:type="auto"/>
+          </w:tcPr>
+          <w:p>
+            <w:pPr>
+              <w:jc w:val="right"/>
+              <w:cnfStyle w:val="000000000000" w:firstRow="0" w:lastRow="0" w:firstColumn="0" w:lastColumn="0" w:oddVBand="0" w:evenVBand="0" w:oddHBand="0" w:evenHBand="0" w:firstRowFirstColumn="0" w:firstRowLastColumn="0" w:lastRowFirstColumn="0" w:lastRowLastColumn="0"/>
+              <w:rPr>
+                <w:rFonts w:asciiTheme="minorHAnsi" w:hAnsiTheme="minorHAnsi" w:cstheme="minorHAnsi"/>
+                <w:iCs/>
+              </w:rPr>
+            </w:pPr>
           </w:p>
         </w:tc>
       </w:tr>
@@ -2868,6 +3105,21 @@
             </w:r>
           </w:p>
         </w:tc>
+        <w:tc>
+          <w:tcPr>
+            <w:tcW w:w="0" w:type="auto"/>
+          </w:tcPr>
+          <w:p>
+            <w:pPr>
+              <w:jc w:val="right"/>
+              <w:cnfStyle w:val="000000100000" w:firstRow="0" w:lastRow="0" w:firstColumn="0" w:lastColumn="0" w:oddVBand="0" w:evenVBand="0" w:oddHBand="1" w:evenHBand="0" w:firstRowFirstColumn="0" w:firstRowLastColumn="0" w:lastRowFirstColumn="0" w:lastRowLastColumn="0"/>
+              <w:rPr>
+                <w:rFonts w:asciiTheme="minorHAnsi" w:hAnsiTheme="minorHAnsi" w:cstheme="minorHAnsi"/>
+                <w:iCs/>
+              </w:rPr>
+            </w:pPr>
+          </w:p>
+        </w:tc>
       </w:tr>
     </w:tbl>
     <w:p>
@@ -3300,7 +3552,8 @@
           <w:lang w:val="en-GB"/>
         </w:rPr>
       </w:pPr>
-      <w:commentRangeStart w:id="11"/>
+      <w:commentRangeStart w:id="12"/>
+      <w:proofErr w:type="spellStart"/>
       <w:r>
         <w:rPr>
           <w:rFonts w:asciiTheme="minorHAnsi" w:hAnsiTheme="minorHAnsi" w:cstheme="minorHAnsi"/>
@@ -3313,12 +3566,13 @@
         <w:lastRenderedPageBreak/>
         <w:t>Contacten</w:t>
       </w:r>
-      <w:commentRangeEnd w:id="11"/>
+      <w:commentRangeEnd w:id="12"/>
+      <w:proofErr w:type="spellEnd"/>
       <w:r>
         <w:rPr>
           <w:rStyle w:val="CommentReference"/>
         </w:rPr>
-        <w:commentReference w:id="11"/>
+        <w:commentReference w:id="12"/>
       </w:r>
     </w:p>
     <w:tbl>
@@ -3347,6 +3601,7 @@
                 <w:lang w:val="en-GB"/>
               </w:rPr>
             </w:pPr>
+            <w:proofErr w:type="spellStart"/>
             <w:r>
               <w:rPr>
                 <w:caps w:val="0"/>
@@ -3354,6 +3609,7 @@
               </w:rPr>
               <w:t>Naam</w:t>
             </w:r>
+            <w:proofErr w:type="spellEnd"/>
           </w:p>
         </w:tc>
         <w:tc>
@@ -3367,33 +3623,53 @@
                 <w:lang w:val="en-GB"/>
               </w:rPr>
             </w:pPr>
+            <w:proofErr w:type="spellStart"/>
             <w:r>
               <w:rPr>
                 <w:caps w:val="0"/>
                 <w:lang w:val="en-GB"/>
               </w:rPr>
-              <w:t>Bedrijf/Afdeling</w:t>
-            </w:r>
-          </w:p>
-        </w:tc>
-        <w:tc>
-          <w:tcPr>
-            <w:tcW w:w="5234" w:type="dxa"/>
-          </w:tcPr>
-          <w:p>
-            <w:pPr>
+              <w:t>Bedrijf</w:t>
+            </w:r>
+            <w:proofErr w:type="spellEnd"/>
+            <w:r>
               <w:rPr>
                 <w:caps w:val="0"/>
                 <w:lang w:val="en-GB"/>
               </w:rPr>
-            </w:pPr>
+              <w:t>/</w:t>
+            </w:r>
+            <w:proofErr w:type="spellStart"/>
             <w:r>
               <w:rPr>
                 <w:caps w:val="0"/>
                 <w:lang w:val="en-GB"/>
               </w:rPr>
+              <w:t>Afdeling</w:t>
+            </w:r>
+            <w:proofErr w:type="spellEnd"/>
+          </w:p>
+        </w:tc>
+        <w:tc>
+          <w:tcPr>
+            <w:tcW w:w="5234" w:type="dxa"/>
+          </w:tcPr>
+          <w:p>
+            <w:pPr>
+              <w:rPr>
+                <w:caps w:val="0"/>
+                <w:lang w:val="en-GB"/>
+              </w:rPr>
+            </w:pPr>
+            <w:proofErr w:type="spellStart"/>
+            <w:r>
+              <w:rPr>
+                <w:caps w:val="0"/>
+                <w:lang w:val="en-GB"/>
+              </w:rPr>
               <w:t>Beschrijving</w:t>
             </w:r>
+            <w:proofErr w:type="spellEnd"/>
           </w:p>
         </w:tc>
       </w:tr>
@@ -3935,8 +4211,6 @@
               </w:rPr>
               <w:t xml:space="preserve"> – Nautical centre MSCN</w:t>
             </w:r>
-            <w:bookmarkStart w:id="12" w:name="_GoBack"/>
-            <w:bookmarkEnd w:id="12"/>
           </w:p>
         </w:tc>
         <w:tc>
@@ -3988,6 +4262,7 @@
           <w:lang w:val="en-GB"/>
         </w:rPr>
       </w:pPr>
+      <w:proofErr w:type="spellStart"/>
       <w:r>
         <w:rPr>
           <w:rFonts w:asciiTheme="minorHAnsi" w:hAnsiTheme="minorHAnsi" w:cstheme="minorHAnsi"/>
@@ -4000,6 +4275,7 @@
         <w:lastRenderedPageBreak/>
         <w:t>Bijlage</w:t>
       </w:r>
+      <w:proofErr w:type="spellEnd"/>
     </w:p>
     <w:p>
       <w:pPr>
@@ -4077,6 +4353,7 @@
           </wp:anchor>
         </w:drawing>
       </w:r>
+      <w:proofErr w:type="spellStart"/>
       <w:r>
         <w:rPr>
           <w:rFonts w:asciiTheme="minorHAnsi" w:hAnsiTheme="minorHAnsi" w:cstheme="minorHAnsi"/>
@@ -4084,7 +4361,37 @@
           <w:iCs/>
           <w:lang w:val="en-GB"/>
         </w:rPr>
-        <w:t>Endsley model voor situation awareness</w:t>
+        <w:t>Endsley</w:t>
+      </w:r>
+      <w:proofErr w:type="spellEnd"/>
+      <w:r>
+        <w:rPr>
+          <w:rFonts w:asciiTheme="minorHAnsi" w:hAnsiTheme="minorHAnsi" w:cstheme="minorHAnsi"/>
+          <w:i/>
+          <w:iCs/>
+          <w:lang w:val="en-GB"/>
+        </w:rPr>
+        <w:t xml:space="preserve"> model </w:t>
+      </w:r>
+      <w:proofErr w:type="spellStart"/>
+      <w:r>
+        <w:rPr>
+          <w:rFonts w:asciiTheme="minorHAnsi" w:hAnsiTheme="minorHAnsi" w:cstheme="minorHAnsi"/>
+          <w:i/>
+          <w:iCs/>
+          <w:lang w:val="en-GB"/>
+        </w:rPr>
+        <w:t>voor</w:t>
+      </w:r>
+      <w:proofErr w:type="spellEnd"/>
+      <w:r>
+        <w:rPr>
+          <w:rFonts w:asciiTheme="minorHAnsi" w:hAnsiTheme="minorHAnsi" w:cstheme="minorHAnsi"/>
+          <w:i/>
+          <w:iCs/>
+          <w:lang w:val="en-GB"/>
+        </w:rPr>
+        <w:t xml:space="preserve"> situation awareness</w:t>
       </w:r>
     </w:p>
     <w:p>
@@ -4206,7 +4513,7 @@
       </w:pPr>
     </w:p>
   </w:comment>
-  <w:comment w:id="1" w:author="Ingmar Wever" w:date="2017-09-18T11:38:00Z" w:initials="IW">
+  <w:comment w:id="2" w:author="Ingmar Wever" w:date="2017-09-18T11:38:00Z" w:initials="IW">
     <w:p>
       <w:pPr>
         <w:rPr>
@@ -4234,31 +4541,6 @@
       <w:pPr>
         <w:pStyle w:val="CommentText"/>
       </w:pPr>
-    </w:p>
-  </w:comment>
-  <w:comment w:id="2" w:author="Ingmar Wever" w:date="2017-09-18T11:39:00Z" w:initials="IW">
-    <w:p>
-      <w:pPr>
-        <w:rPr>
-          <w:rFonts w:asciiTheme="minorHAnsi" w:hAnsiTheme="minorHAnsi" w:cstheme="minorHAnsi"/>
-          <w:i/>
-          <w:iCs/>
-        </w:rPr>
-      </w:pPr>
-      <w:r>
-        <w:rPr>
-          <w:rStyle w:val="CommentReference"/>
-        </w:rPr>
-        <w:annotationRef/>
-      </w:r>
-      <w:r>
-        <w:rPr>
-          <w:rFonts w:asciiTheme="minorHAnsi" w:hAnsiTheme="minorHAnsi" w:cstheme="minorHAnsi"/>
-          <w:i/>
-          <w:iCs/>
-        </w:rPr>
-        <w:t>Tijdens uitvoeren heb je uitdagingen en hoe ga je die oplossen. Mitigerende maatregelen erbij opnoemen. Hou het simpel.</w:t>
-      </w:r>
     </w:p>
   </w:comment>
   <w:comment w:id="3" w:author="Ingmar Wever" w:date="2017-09-18T11:39:00Z" w:initials="IW">
@@ -4282,7 +4564,7 @@
           <w:i/>
           <w:iCs/>
         </w:rPr>
-        <w:t xml:space="preserve">Uitschrijven wat hoort erbij wat hoort er niet bij (gebruik woorden, wees duidelijk en compleet) dit betreft de functionele specificatie van het systeem en alles wat daarvoor nodig is. </w:t>
+        <w:t>Tijdens uitvoeren heb je uitdagingen en hoe ga je die oplossen. Mitigerende maatregelen erbij opnoemen. Hou het simpel.</w:t>
       </w:r>
     </w:p>
   </w:comment>
@@ -4307,8 +4589,34 @@
           <w:i/>
           <w:iCs/>
         </w:rPr>
+        <w:t xml:space="preserve">Uitschrijven wat hoort erbij wat hoort er niet bij (gebruik woorden, wees duidelijk en compleet) dit betreft de functionele specificatie van het systeem en alles wat daarvoor nodig is. </w:t>
+      </w:r>
+    </w:p>
+  </w:comment>
+  <w:comment w:id="5" w:author="Ingmar Wever" w:date="2017-09-18T11:39:00Z" w:initials="IW">
+    <w:p>
+      <w:pPr>
+        <w:rPr>
+          <w:rFonts w:asciiTheme="minorHAnsi" w:hAnsiTheme="minorHAnsi" w:cstheme="minorHAnsi"/>
+          <w:i/>
+          <w:iCs/>
+        </w:rPr>
+      </w:pPr>
+      <w:r>
+        <w:rPr>
+          <w:rStyle w:val="CommentReference"/>
+        </w:rPr>
+        <w:annotationRef/>
+      </w:r>
+      <w:r>
+        <w:rPr>
+          <w:rFonts w:asciiTheme="minorHAnsi" w:hAnsiTheme="minorHAnsi" w:cstheme="minorHAnsi"/>
+          <w:i/>
+          <w:iCs/>
+        </w:rPr>
         <w:t xml:space="preserve">Waaraan moet hetgeen je levert voldoen? </w:t>
       </w:r>
+      <w:proofErr w:type="spellStart"/>
       <w:r>
         <w:rPr>
           <w:rFonts w:asciiTheme="minorHAnsi" w:hAnsiTheme="minorHAnsi" w:cstheme="minorHAnsi"/>
@@ -4316,7 +4624,17 @@
           <w:iCs/>
           <w:lang w:val="en-US"/>
         </w:rPr>
-        <w:t xml:space="preserve">Bijvoorbeeld “The result of the work package that will be made will describe the specifications for….  </w:t>
+        <w:t>Bijvoorbeeld</w:t>
+      </w:r>
+      <w:proofErr w:type="spellEnd"/>
+      <w:r>
+        <w:rPr>
+          <w:rFonts w:asciiTheme="minorHAnsi" w:hAnsiTheme="minorHAnsi" w:cstheme="minorHAnsi"/>
+          <w:i/>
+          <w:iCs/>
+          <w:lang w:val="en-US"/>
+        </w:rPr>
+        <w:t xml:space="preserve"> “The result of the work package that will be made will describe the specifications for….  </w:t>
       </w:r>
       <w:r>
         <w:rPr>
@@ -4326,36 +4644,6 @@
         </w:rPr>
         <w:t>“</w:t>
       </w:r>
-    </w:p>
-  </w:comment>
-  <w:comment w:id="5" w:author="Ingmar Wever" w:date="2017-09-18T11:38:00Z" w:initials="IW">
-    <w:p>
-      <w:pPr>
-        <w:rPr>
-          <w:rFonts w:asciiTheme="minorHAnsi" w:hAnsiTheme="minorHAnsi" w:cstheme="minorHAnsi"/>
-          <w:i/>
-          <w:iCs/>
-        </w:rPr>
-      </w:pPr>
-      <w:r>
-        <w:rPr>
-          <w:rStyle w:val="CommentReference"/>
-        </w:rPr>
-        <w:annotationRef/>
-      </w:r>
-      <w:r>
-        <w:rPr>
-          <w:rFonts w:asciiTheme="minorHAnsi" w:hAnsiTheme="minorHAnsi" w:cstheme="minorHAnsi"/>
-          <w:i/>
-          <w:iCs/>
-        </w:rPr>
-        <w:t xml:space="preserve">Wat zijn de benefits voor het bedrijf uiteindelijk? Welke behoefte wordt ingevuld? Formuleer in 1 zin wat Damen overhoudt nadat de complete opdracht is opgeleverd en werkt. Bijvoorbeeld iets over invloed kunnen uitoefen op energie besparing, product innovatie, reduceren van incidenten, … </w:t>
-      </w:r>
-    </w:p>
-    <w:p>
-      <w:pPr>
-        <w:pStyle w:val="CommentText"/>
-      </w:pPr>
     </w:p>
   </w:comment>
   <w:comment w:id="6" w:author="Ingmar Wever" w:date="2017-09-18T11:38:00Z" w:initials="IW">
@@ -4379,6 +4667,36 @@
           <w:i/>
           <w:iCs/>
         </w:rPr>
+        <w:t xml:space="preserve">Wat zijn de benefits voor het bedrijf uiteindelijk? Welke behoefte wordt ingevuld? Formuleer in 1 zin wat Damen overhoudt nadat de complete opdracht is opgeleverd en werkt. Bijvoorbeeld iets over invloed kunnen uitoefen op energie besparing, product innovatie, reduceren van incidenten, … </w:t>
+      </w:r>
+    </w:p>
+    <w:p>
+      <w:pPr>
+        <w:pStyle w:val="CommentText"/>
+      </w:pPr>
+    </w:p>
+  </w:comment>
+  <w:comment w:id="7" w:author="Ingmar Wever" w:date="2017-09-18T11:38:00Z" w:initials="IW">
+    <w:p>
+      <w:pPr>
+        <w:rPr>
+          <w:rFonts w:asciiTheme="minorHAnsi" w:hAnsiTheme="minorHAnsi" w:cstheme="minorHAnsi"/>
+          <w:i/>
+          <w:iCs/>
+        </w:rPr>
+      </w:pPr>
+      <w:r>
+        <w:rPr>
+          <w:rStyle w:val="CommentReference"/>
+        </w:rPr>
+        <w:annotationRef/>
+      </w:r>
+      <w:r>
+        <w:rPr>
+          <w:rFonts w:asciiTheme="minorHAnsi" w:hAnsiTheme="minorHAnsi" w:cstheme="minorHAnsi"/>
+          <w:i/>
+          <w:iCs/>
+        </w:rPr>
         <w:t>Wat is doel van dit werk pakket/ jouw opdracht. Wat wil je hiermee bereiken? Denk hierbij bijvoorbeeld aan “het doel van dit werk pakket is de specificaties voor het verbetersysteem te ontwikkelen.”</w:t>
       </w:r>
     </w:p>
@@ -4386,31 +4704,6 @@
       <w:pPr>
         <w:pStyle w:val="CommentText"/>
       </w:pPr>
-    </w:p>
-  </w:comment>
-  <w:comment w:id="7" w:author="Ingmar Wever" w:date="2017-09-18T11:39:00Z" w:initials="IW">
-    <w:p>
-      <w:pPr>
-        <w:rPr>
-          <w:rFonts w:asciiTheme="minorHAnsi" w:hAnsiTheme="minorHAnsi" w:cstheme="minorHAnsi"/>
-          <w:i/>
-          <w:iCs/>
-        </w:rPr>
-      </w:pPr>
-      <w:r>
-        <w:rPr>
-          <w:rStyle w:val="CommentReference"/>
-        </w:rPr>
-        <w:annotationRef/>
-      </w:r>
-      <w:r>
-        <w:rPr>
-          <w:rFonts w:asciiTheme="minorHAnsi" w:hAnsiTheme="minorHAnsi" w:cstheme="minorHAnsi"/>
-          <w:i/>
-          <w:iCs/>
-        </w:rPr>
-        <w:t>Tijdens uitvoeren heb je uitdagingen en hoe ga je die oplossen. Mitigerende maatregelen erbij opnoemen. Hou het simpel.</w:t>
-      </w:r>
     </w:p>
   </w:comment>
   <w:comment w:id="8" w:author="Ingmar Wever" w:date="2017-09-18T11:39:00Z" w:initials="IW">
@@ -4434,7 +4727,7 @@
           <w:i/>
           <w:iCs/>
         </w:rPr>
-        <w:t xml:space="preserve">Uitschrijven wat hoort erbij wat hoort er niet bij (gebruik woorden, wees duidelijk en compleet) dit betreft de functionele specificatie van het systeem en alles wat daarvoor nodig is. </w:t>
+        <w:t>Tijdens uitvoeren heb je uitdagingen en hoe ga je die oplossen. Mitigerende maatregelen erbij opnoemen. Hou het simpel.</w:t>
       </w:r>
     </w:p>
   </w:comment>
@@ -4459,8 +4752,34 @@
           <w:i/>
           <w:iCs/>
         </w:rPr>
+        <w:t xml:space="preserve">Uitschrijven wat hoort erbij wat hoort er niet bij (gebruik woorden, wees duidelijk en compleet) dit betreft de functionele specificatie van het systeem en alles wat daarvoor nodig is. </w:t>
+      </w:r>
+    </w:p>
+  </w:comment>
+  <w:comment w:id="10" w:author="Ingmar Wever" w:date="2017-09-18T11:39:00Z" w:initials="IW">
+    <w:p>
+      <w:pPr>
+        <w:rPr>
+          <w:rFonts w:asciiTheme="minorHAnsi" w:hAnsiTheme="minorHAnsi" w:cstheme="minorHAnsi"/>
+          <w:i/>
+          <w:iCs/>
+        </w:rPr>
+      </w:pPr>
+      <w:r>
+        <w:rPr>
+          <w:rStyle w:val="CommentReference"/>
+        </w:rPr>
+        <w:annotationRef/>
+      </w:r>
+      <w:r>
+        <w:rPr>
+          <w:rFonts w:asciiTheme="minorHAnsi" w:hAnsiTheme="minorHAnsi" w:cstheme="minorHAnsi"/>
+          <w:i/>
+          <w:iCs/>
+        </w:rPr>
         <w:t xml:space="preserve">Waaraan moet hetgeen je levert voldoen? </w:t>
       </w:r>
+      <w:proofErr w:type="spellStart"/>
       <w:r>
         <w:rPr>
           <w:rFonts w:asciiTheme="minorHAnsi" w:hAnsiTheme="minorHAnsi" w:cstheme="minorHAnsi"/>
@@ -4468,7 +4787,17 @@
           <w:iCs/>
           <w:lang w:val="en-US"/>
         </w:rPr>
-        <w:t xml:space="preserve">Bijvoorbeeld “The result of the work package that will be made will describe the specifications for….  </w:t>
+        <w:t>Bijvoorbeeld</w:t>
+      </w:r>
+      <w:proofErr w:type="spellEnd"/>
+      <w:r>
+        <w:rPr>
+          <w:rFonts w:asciiTheme="minorHAnsi" w:hAnsiTheme="minorHAnsi" w:cstheme="minorHAnsi"/>
+          <w:i/>
+          <w:iCs/>
+          <w:lang w:val="en-US"/>
+        </w:rPr>
+        <w:t xml:space="preserve"> “The result of the work package that will be made will describe the specifications for….  </w:t>
       </w:r>
       <w:r>
         <w:rPr>
@@ -4480,7 +4809,7 @@
       </w:r>
     </w:p>
   </w:comment>
-  <w:comment w:id="10" w:author="Ingmar Wever" w:date="2017-09-21T12:52:00Z" w:initials="IW">
+  <w:comment w:id="11" w:author="Ingmar Wever" w:date="2017-09-21T12:52:00Z" w:initials="IW">
     <w:p>
       <w:pPr>
         <w:pStyle w:val="CommentText"/>
@@ -4496,7 +4825,7 @@
       </w:r>
     </w:p>
   </w:comment>
-  <w:comment w:id="11" w:author="Ingmar Wever [2]" w:date="2017-10-05T14:45:00Z" w:initials="IW">
+  <w:comment w:id="12" w:author="Ingmar Wever [2]" w:date="2017-10-05T14:45:00Z" w:initials="IW">
     <w:p>
       <w:pPr>
         <w:pStyle w:val="CommentText"/>

</xml_diff>

<commit_message>
Changed first pages for documents, wrote small bit on SA
</commit_message>
<xml_diff>
--- a/Graduation Project Plan.docx
+++ b/Graduation Project Plan.docx
@@ -102,8 +102,6 @@
         </w:rPr>
         <w:t xml:space="preserve"> en wat nodig is om hier op een juiste manier doorheen te navigeren</w:t>
       </w:r>
-      <w:bookmarkStart w:id="1" w:name="_GoBack"/>
-      <w:bookmarkEnd w:id="1"/>
       <w:r>
         <w:rPr>
           <w:rFonts w:asciiTheme="minorHAnsi" w:hAnsiTheme="minorHAnsi" w:cstheme="minorHAnsi"/>
@@ -130,7 +128,7 @@
           <w:bCs/>
         </w:rPr>
       </w:pPr>
-      <w:commentRangeStart w:id="2"/>
+      <w:commentRangeStart w:id="1"/>
       <w:r>
         <w:rPr>
           <w:rFonts w:asciiTheme="minorHAnsi" w:hAnsiTheme="minorHAnsi" w:cstheme="minorHAnsi"/>
@@ -139,12 +137,12 @@
         </w:rPr>
         <w:t>Doel</w:t>
       </w:r>
-      <w:commentRangeEnd w:id="2"/>
+      <w:commentRangeEnd w:id="1"/>
       <w:r>
         <w:rPr>
           <w:rStyle w:val="CommentReference"/>
         </w:rPr>
-        <w:commentReference w:id="2"/>
+        <w:commentReference w:id="1"/>
       </w:r>
     </w:p>
     <w:p>
@@ -203,7 +201,7 @@
           <w:rFonts w:asciiTheme="minorHAnsi" w:hAnsiTheme="minorHAnsi" w:cstheme="minorHAnsi"/>
         </w:rPr>
       </w:pPr>
-      <w:commentRangeStart w:id="3"/>
+      <w:commentRangeStart w:id="2"/>
       <w:r>
         <w:rPr>
           <w:rFonts w:asciiTheme="minorHAnsi" w:hAnsiTheme="minorHAnsi" w:cstheme="minorHAnsi"/>
@@ -212,12 +210,12 @@
         </w:rPr>
         <w:t>Uitdagingen</w:t>
       </w:r>
-      <w:commentRangeEnd w:id="3"/>
+      <w:commentRangeEnd w:id="2"/>
       <w:r>
         <w:rPr>
           <w:rStyle w:val="CommentReference"/>
         </w:rPr>
-        <w:commentReference w:id="3"/>
+        <w:commentReference w:id="2"/>
       </w:r>
     </w:p>
     <w:p>
@@ -528,29 +526,21 @@
         </w:rPr>
         <w:br/>
       </w:r>
-      <w:commentRangeStart w:id="4"/>
+      <w:commentRangeStart w:id="3"/>
       <w:r>
         <w:rPr>
           <w:rFonts w:asciiTheme="minorHAnsi" w:hAnsiTheme="minorHAnsi" w:cstheme="minorHAnsi"/>
           <w:b/>
           <w:bCs/>
         </w:rPr>
-        <w:t xml:space="preserve">Scope </w:t>
-      </w:r>
-      <w:r>
-        <w:rPr>
-          <w:rFonts w:asciiTheme="minorHAnsi" w:hAnsiTheme="minorHAnsi" w:cstheme="minorHAnsi"/>
-          <w:b/>
-          <w:bCs/>
-        </w:rPr>
-        <w:t>van het project</w:t>
-      </w:r>
-      <w:commentRangeEnd w:id="4"/>
+        <w:t>Scope van het project</w:t>
+      </w:r>
+      <w:commentRangeEnd w:id="3"/>
       <w:r>
         <w:rPr>
           <w:rStyle w:val="CommentReference"/>
         </w:rPr>
-        <w:commentReference w:id="4"/>
+        <w:commentReference w:id="3"/>
       </w:r>
     </w:p>
     <w:p>
@@ -807,15 +797,7 @@
           <w:i/>
           <w:iCs/>
         </w:rPr>
-        <w:t xml:space="preserve"> en</w:t>
-      </w:r>
-      <w:r>
-        <w:rPr>
-          <w:rFonts w:asciiTheme="minorHAnsi" w:hAnsiTheme="minorHAnsi" w:cstheme="minorHAnsi"/>
-          <w:i/>
-          <w:iCs/>
-        </w:rPr>
-        <w:t xml:space="preserve"> </w:t>
+        <w:t xml:space="preserve"> en </w:t>
       </w:r>
       <w:r>
         <w:rPr>
@@ -859,7 +841,7 @@
           <w:bCs/>
         </w:rPr>
       </w:pPr>
-      <w:commentRangeStart w:id="5"/>
+      <w:commentRangeStart w:id="4"/>
       <w:r>
         <w:rPr>
           <w:rFonts w:asciiTheme="minorHAnsi" w:hAnsiTheme="minorHAnsi" w:cstheme="minorHAnsi"/>
@@ -868,12 +850,12 @@
         </w:rPr>
         <w:t>Specificaties</w:t>
       </w:r>
-      <w:commentRangeEnd w:id="5"/>
+      <w:commentRangeEnd w:id="4"/>
       <w:r>
         <w:rPr>
           <w:rStyle w:val="CommentReference"/>
         </w:rPr>
-        <w:commentReference w:id="5"/>
+        <w:commentReference w:id="4"/>
       </w:r>
     </w:p>
     <w:p>
@@ -949,7 +931,7 @@
           <w:bCs/>
         </w:rPr>
       </w:pPr>
-      <w:commentRangeStart w:id="6"/>
+      <w:commentRangeStart w:id="5"/>
       <w:r>
         <w:rPr>
           <w:rFonts w:asciiTheme="minorHAnsi" w:hAnsiTheme="minorHAnsi" w:cstheme="minorHAnsi"/>
@@ -958,12 +940,12 @@
         </w:rPr>
         <w:t>Reden voor het project</w:t>
       </w:r>
-      <w:commentRangeEnd w:id="6"/>
+      <w:commentRangeEnd w:id="5"/>
       <w:r>
         <w:rPr>
           <w:rStyle w:val="CommentReference"/>
         </w:rPr>
-        <w:commentReference w:id="6"/>
+        <w:commentReference w:id="5"/>
       </w:r>
     </w:p>
     <w:p>
@@ -1032,7 +1014,7 @@
           <w:bCs/>
         </w:rPr>
       </w:pPr>
-      <w:commentRangeStart w:id="7"/>
+      <w:commentRangeStart w:id="6"/>
       <w:r>
         <w:rPr>
           <w:rFonts w:asciiTheme="minorHAnsi" w:hAnsiTheme="minorHAnsi" w:cstheme="minorHAnsi"/>
@@ -1041,12 +1023,12 @@
         </w:rPr>
         <w:t>Doel</w:t>
       </w:r>
-      <w:commentRangeEnd w:id="7"/>
+      <w:commentRangeEnd w:id="6"/>
       <w:r>
         <w:rPr>
           <w:rStyle w:val="CommentReference"/>
         </w:rPr>
-        <w:commentReference w:id="7"/>
+        <w:commentReference w:id="6"/>
       </w:r>
     </w:p>
     <w:p>
@@ -1201,7 +1183,7 @@
           <w:rFonts w:asciiTheme="minorHAnsi" w:hAnsiTheme="minorHAnsi" w:cstheme="minorHAnsi"/>
         </w:rPr>
       </w:pPr>
-      <w:commentRangeStart w:id="8"/>
+      <w:commentRangeStart w:id="7"/>
       <w:r>
         <w:rPr>
           <w:rFonts w:asciiTheme="minorHAnsi" w:hAnsiTheme="minorHAnsi" w:cstheme="minorHAnsi"/>
@@ -1210,12 +1192,12 @@
         </w:rPr>
         <w:t>Uitdagingen</w:t>
       </w:r>
-      <w:commentRangeEnd w:id="8"/>
+      <w:commentRangeEnd w:id="7"/>
       <w:r>
         <w:rPr>
           <w:rStyle w:val="CommentReference"/>
         </w:rPr>
-        <w:commentReference w:id="8"/>
+        <w:commentReference w:id="7"/>
       </w:r>
     </w:p>
     <w:p>
@@ -1323,352 +1305,336 @@
         </w:rPr>
         <w:br/>
       </w:r>
-      <w:commentRangeStart w:id="9"/>
+      <w:commentRangeStart w:id="8"/>
       <w:r>
         <w:rPr>
           <w:rFonts w:asciiTheme="minorHAnsi" w:hAnsiTheme="minorHAnsi" w:cstheme="minorHAnsi"/>
           <w:b/>
           <w:bCs/>
         </w:rPr>
-        <w:t xml:space="preserve">Scope </w:t>
-      </w:r>
-      <w:r>
+        <w:t>Scope van het project</w:t>
+      </w:r>
+      <w:commentRangeEnd w:id="8"/>
+      <w:r>
+        <w:rPr>
+          <w:rStyle w:val="CommentReference"/>
+        </w:rPr>
+        <w:commentReference w:id="8"/>
+      </w:r>
+    </w:p>
+    <w:p>
+      <w:pPr>
+        <w:rPr>
+          <w:rFonts w:asciiTheme="minorHAnsi" w:hAnsiTheme="minorHAnsi" w:cstheme="minorHAnsi"/>
+          <w:i/>
+          <w:iCs/>
+        </w:rPr>
+      </w:pPr>
+      <w:r>
+        <w:rPr>
+          <w:rFonts w:asciiTheme="minorHAnsi" w:hAnsiTheme="minorHAnsi" w:cstheme="minorHAnsi"/>
+          <w:i/>
+          <w:iCs/>
+        </w:rPr>
+        <w:t>De nieuwe kennis die ontwikkelt gaat worden zal zich vooral richten op</w:t>
+      </w:r>
+      <w:r>
+        <w:rPr>
+          <w:rFonts w:asciiTheme="minorHAnsi" w:hAnsiTheme="minorHAnsi" w:cstheme="minorHAnsi"/>
+          <w:i/>
+          <w:iCs/>
+        </w:rPr>
+        <w:t>:</w:t>
+      </w:r>
+      <w:r>
+        <w:rPr>
+          <w:rFonts w:asciiTheme="minorHAnsi" w:hAnsiTheme="minorHAnsi" w:cstheme="minorHAnsi"/>
+          <w:i/>
+          <w:iCs/>
+        </w:rPr>
+        <w:t xml:space="preserve"> </w:t>
+      </w:r>
+      <w:r>
+        <w:rPr>
+          <w:rFonts w:asciiTheme="minorHAnsi" w:hAnsiTheme="minorHAnsi" w:cstheme="minorHAnsi"/>
+          <w:i/>
+          <w:iCs/>
+        </w:rPr>
+        <w:t xml:space="preserve">Het in kaart brengen van de verschillende informatiestromen aan boord van een schip. Welke informatie nodig is om de </w:t>
+      </w:r>
+      <w:r>
+        <w:rPr>
+          <w:rFonts w:asciiTheme="minorHAnsi" w:hAnsiTheme="minorHAnsi" w:cstheme="minorHAnsi"/>
+          <w:i/>
+          <w:iCs/>
+        </w:rPr>
+        <w:t xml:space="preserve">situation awareness </w:t>
+      </w:r>
+      <w:r>
+        <w:rPr>
+          <w:rFonts w:asciiTheme="minorHAnsi" w:hAnsiTheme="minorHAnsi" w:cstheme="minorHAnsi"/>
+          <w:i/>
+          <w:iCs/>
+        </w:rPr>
+        <w:t xml:space="preserve">van de crew aan boord </w:t>
+      </w:r>
+      <w:r>
+        <w:rPr>
+          <w:rFonts w:asciiTheme="minorHAnsi" w:hAnsiTheme="minorHAnsi" w:cstheme="minorHAnsi"/>
+          <w:i/>
+          <w:iCs/>
+        </w:rPr>
+        <w:t>te verbeteren.</w:t>
+      </w:r>
+      <w:r>
+        <w:rPr>
+          <w:rFonts w:asciiTheme="minorHAnsi" w:hAnsiTheme="minorHAnsi" w:cstheme="minorHAnsi"/>
+          <w:i/>
+          <w:iCs/>
+        </w:rPr>
+        <w:t xml:space="preserve"> </w:t>
+      </w:r>
+      <w:r>
+        <w:rPr>
+          <w:rFonts w:asciiTheme="minorHAnsi" w:hAnsiTheme="minorHAnsi" w:cstheme="minorHAnsi"/>
+          <w:i/>
+          <w:iCs/>
+        </w:rPr>
+        <w:t>Zodat de crew weet wanneer</w:t>
+      </w:r>
+      <w:r>
+        <w:rPr>
+          <w:rFonts w:asciiTheme="minorHAnsi" w:hAnsiTheme="minorHAnsi" w:cstheme="minorHAnsi"/>
+          <w:i/>
+          <w:iCs/>
+        </w:rPr>
+        <w:t xml:space="preserve"> ze een actie moeten uitvoeren. </w:t>
+      </w:r>
+      <w:r>
+        <w:rPr>
+          <w:rFonts w:asciiTheme="minorHAnsi" w:hAnsiTheme="minorHAnsi" w:cstheme="minorHAnsi"/>
+          <w:i/>
+          <w:iCs/>
+        </w:rPr>
+        <w:t>Voor de informatiestromen wordt in eerste instantie gekeken naar de kapitein</w:t>
+      </w:r>
+      <w:r>
+        <w:rPr>
+          <w:rFonts w:asciiTheme="minorHAnsi" w:hAnsiTheme="minorHAnsi" w:cstheme="minorHAnsi"/>
+          <w:i/>
+          <w:iCs/>
+        </w:rPr>
+        <w:t xml:space="preserve">, dit kan later worden uitgebreid met de </w:t>
+      </w:r>
+      <w:r>
+        <w:rPr>
+          <w:rFonts w:asciiTheme="minorHAnsi" w:hAnsiTheme="minorHAnsi" w:cstheme="minorHAnsi"/>
+          <w:i/>
+          <w:iCs/>
+        </w:rPr>
+        <w:t>chief engineer.</w:t>
+      </w:r>
+      <w:r>
+        <w:rPr>
+          <w:rFonts w:asciiTheme="minorHAnsi" w:hAnsiTheme="minorHAnsi" w:cstheme="minorHAnsi"/>
+          <w:i/>
+          <w:iCs/>
+        </w:rPr>
+        <w:t xml:space="preserve"> </w:t>
+      </w:r>
+      <w:r>
+        <w:rPr>
+          <w:rFonts w:asciiTheme="minorHAnsi" w:hAnsiTheme="minorHAnsi" w:cstheme="minorHAnsi"/>
+          <w:i/>
+          <w:iCs/>
+        </w:rPr>
+        <w:t>E</w:t>
+      </w:r>
+      <w:r>
+        <w:rPr>
+          <w:rFonts w:asciiTheme="minorHAnsi" w:hAnsiTheme="minorHAnsi" w:cstheme="minorHAnsi"/>
+          <w:i/>
+          <w:iCs/>
+        </w:rPr>
+        <w:t xml:space="preserve">en mental model </w:t>
+      </w:r>
+      <w:r>
+        <w:rPr>
+          <w:rFonts w:asciiTheme="minorHAnsi" w:hAnsiTheme="minorHAnsi" w:cstheme="minorHAnsi"/>
+          <w:i/>
+          <w:iCs/>
+        </w:rPr>
+        <w:t xml:space="preserve">wordt </w:t>
+      </w:r>
+      <w:r>
+        <w:rPr>
+          <w:rFonts w:asciiTheme="minorHAnsi" w:hAnsiTheme="minorHAnsi" w:cstheme="minorHAnsi"/>
+          <w:i/>
+          <w:iCs/>
+        </w:rPr>
+        <w:t xml:space="preserve">gecreërd, waaruit blijkt welke denkstappen worden gezet, en op welke informatie dit wordt gebaseerd. Hiermee kan een GUI worden gebouwd welke de crew ondersteund tijdens operaties. </w:t>
+      </w:r>
+      <w:r>
+        <w:rPr>
+          <w:rFonts w:asciiTheme="minorHAnsi" w:hAnsiTheme="minorHAnsi" w:cstheme="minorHAnsi"/>
+          <w:i/>
+          <w:iCs/>
+        </w:rPr>
+        <w:t>Deze wordt gevalideerd door informatie op verschillende manieren te presenteren. Hieruit moet blijken hoe snel de crew een schets van de situatie kan maken en of de crew de gegeven informatie vertrouwd.</w:t>
+      </w:r>
+    </w:p>
+    <w:p>
+      <w:pPr>
+        <w:rPr>
+          <w:rFonts w:asciiTheme="minorHAnsi" w:hAnsiTheme="minorHAnsi" w:cstheme="minorHAnsi"/>
+          <w:i/>
+          <w:iCs/>
+        </w:rPr>
+      </w:pPr>
+      <w:r>
+        <w:rPr>
+          <w:rFonts w:asciiTheme="minorHAnsi" w:hAnsiTheme="minorHAnsi" w:cstheme="minorHAnsi"/>
+          <w:i/>
+          <w:iCs/>
+        </w:rPr>
+        <w:t>Om het mental model te valideren zullen ook ongelukken worden</w:t>
+      </w:r>
+      <w:r>
+        <w:rPr>
+          <w:rFonts w:asciiTheme="minorHAnsi" w:hAnsiTheme="minorHAnsi" w:cstheme="minorHAnsi"/>
+          <w:i/>
+          <w:iCs/>
+        </w:rPr>
+        <w:t xml:space="preserve"> bekeken waarbij denkstappen</w:t>
+      </w:r>
+      <w:r>
+        <w:rPr>
+          <w:rFonts w:asciiTheme="minorHAnsi" w:hAnsiTheme="minorHAnsi" w:cstheme="minorHAnsi"/>
+          <w:i/>
+          <w:iCs/>
+        </w:rPr>
+        <w:t xml:space="preserve"> niet goed zijn gegaan, voorbeelden zijn de flinterstar en </w:t>
+      </w:r>
+      <w:r>
+        <w:rPr>
+          <w:rFonts w:asciiTheme="minorHAnsi" w:hAnsiTheme="minorHAnsi" w:cstheme="minorHAnsi"/>
+          <w:i/>
+          <w:iCs/>
+        </w:rPr>
+        <w:t>de tricolor.</w:t>
+      </w:r>
+      <w:r>
+        <w:rPr>
+          <w:rFonts w:asciiTheme="minorHAnsi" w:hAnsiTheme="minorHAnsi" w:cstheme="minorHAnsi"/>
+          <w:i/>
+          <w:iCs/>
+        </w:rPr>
+        <w:t xml:space="preserve"> Hierbij wordt gekeken waar in het mental model niet is gehandeld zoals was vereist.</w:t>
+      </w:r>
+      <w:r>
+        <w:rPr>
+          <w:rFonts w:asciiTheme="minorHAnsi" w:hAnsiTheme="minorHAnsi" w:cstheme="minorHAnsi"/>
+          <w:i/>
+          <w:iCs/>
+        </w:rPr>
+        <w:t xml:space="preserve"> </w:t>
+      </w:r>
+    </w:p>
+    <w:p>
+      <w:pPr>
+        <w:rPr>
+          <w:rFonts w:asciiTheme="minorHAnsi" w:hAnsiTheme="minorHAnsi" w:cstheme="minorHAnsi"/>
+          <w:i/>
+          <w:iCs/>
+        </w:rPr>
+      </w:pPr>
+    </w:p>
+    <w:p>
+      <w:pPr>
         <w:rPr>
           <w:rFonts w:asciiTheme="minorHAnsi" w:hAnsiTheme="minorHAnsi" w:cstheme="minorHAnsi"/>
           <w:b/>
           <w:bCs/>
         </w:rPr>
-        <w:t>van het project</w:t>
-      </w:r>
-      <w:commentRangeEnd w:id="9"/>
-      <w:r>
-        <w:rPr>
-          <w:rStyle w:val="CommentReference"/>
-        </w:rPr>
-        <w:commentReference w:id="9"/>
-      </w:r>
-    </w:p>
-    <w:p>
-      <w:pPr>
-        <w:rPr>
-          <w:rFonts w:asciiTheme="minorHAnsi" w:hAnsiTheme="minorHAnsi" w:cstheme="minorHAnsi"/>
-          <w:i/>
-          <w:iCs/>
-        </w:rPr>
-      </w:pPr>
-      <w:r>
-        <w:rPr>
-          <w:rFonts w:asciiTheme="minorHAnsi" w:hAnsiTheme="minorHAnsi" w:cstheme="minorHAnsi"/>
-          <w:i/>
-          <w:iCs/>
-        </w:rPr>
-        <w:t>De nieuwe kennis die ontwikkelt gaat worden zal zich vooral richten op</w:t>
-      </w:r>
-      <w:r>
-        <w:rPr>
-          <w:rFonts w:asciiTheme="minorHAnsi" w:hAnsiTheme="minorHAnsi" w:cstheme="minorHAnsi"/>
-          <w:i/>
-          <w:iCs/>
-        </w:rPr>
-        <w:t>:</w:t>
-      </w:r>
-      <w:r>
-        <w:rPr>
-          <w:rFonts w:asciiTheme="minorHAnsi" w:hAnsiTheme="minorHAnsi" w:cstheme="minorHAnsi"/>
-          <w:i/>
-          <w:iCs/>
-        </w:rPr>
-        <w:t xml:space="preserve"> </w:t>
-      </w:r>
-      <w:r>
-        <w:rPr>
-          <w:rFonts w:asciiTheme="minorHAnsi" w:hAnsiTheme="minorHAnsi" w:cstheme="minorHAnsi"/>
-          <w:i/>
-          <w:iCs/>
-        </w:rPr>
-        <w:t xml:space="preserve">Het in kaart brengen van de verschillende informatiestromen aan boord van een schip. Welke informatie nodig is om de </w:t>
-      </w:r>
-      <w:r>
-        <w:rPr>
-          <w:rFonts w:asciiTheme="minorHAnsi" w:hAnsiTheme="minorHAnsi" w:cstheme="minorHAnsi"/>
-          <w:i/>
-          <w:iCs/>
-        </w:rPr>
-        <w:t xml:space="preserve">situation awareness </w:t>
-      </w:r>
-      <w:r>
-        <w:rPr>
-          <w:rFonts w:asciiTheme="minorHAnsi" w:hAnsiTheme="minorHAnsi" w:cstheme="minorHAnsi"/>
-          <w:i/>
-          <w:iCs/>
-        </w:rPr>
-        <w:t xml:space="preserve">van de crew aan boord </w:t>
-      </w:r>
-      <w:r>
-        <w:rPr>
-          <w:rFonts w:asciiTheme="minorHAnsi" w:hAnsiTheme="minorHAnsi" w:cstheme="minorHAnsi"/>
-          <w:i/>
-          <w:iCs/>
-        </w:rPr>
-        <w:t>te verbeteren.</w:t>
-      </w:r>
-      <w:r>
-        <w:rPr>
-          <w:rFonts w:asciiTheme="minorHAnsi" w:hAnsiTheme="minorHAnsi" w:cstheme="minorHAnsi"/>
-          <w:i/>
-          <w:iCs/>
-        </w:rPr>
-        <w:t xml:space="preserve"> </w:t>
-      </w:r>
-      <w:r>
-        <w:rPr>
-          <w:rFonts w:asciiTheme="minorHAnsi" w:hAnsiTheme="minorHAnsi" w:cstheme="minorHAnsi"/>
-          <w:i/>
-          <w:iCs/>
-        </w:rPr>
-        <w:t>Zodat de crew weet wanneer</w:t>
-      </w:r>
-      <w:r>
-        <w:rPr>
-          <w:rFonts w:asciiTheme="minorHAnsi" w:hAnsiTheme="minorHAnsi" w:cstheme="minorHAnsi"/>
-          <w:i/>
-          <w:iCs/>
-        </w:rPr>
-        <w:t xml:space="preserve"> ze een actie moeten uitvoeren. </w:t>
-      </w:r>
-      <w:r>
-        <w:rPr>
-          <w:rFonts w:asciiTheme="minorHAnsi" w:hAnsiTheme="minorHAnsi" w:cstheme="minorHAnsi"/>
-          <w:i/>
-          <w:iCs/>
-        </w:rPr>
-        <w:t>Voor de informatiestromen wordt in eerste instantie gekeken naar de kapitein</w:t>
-      </w:r>
-      <w:r>
-        <w:rPr>
-          <w:rFonts w:asciiTheme="minorHAnsi" w:hAnsiTheme="minorHAnsi" w:cstheme="minorHAnsi"/>
-          <w:i/>
-          <w:iCs/>
-        </w:rPr>
-        <w:t xml:space="preserve">, dit kan later worden uitgebreid met de </w:t>
-      </w:r>
-      <w:r>
-        <w:rPr>
-          <w:rFonts w:asciiTheme="minorHAnsi" w:hAnsiTheme="minorHAnsi" w:cstheme="minorHAnsi"/>
-          <w:i/>
-          <w:iCs/>
-        </w:rPr>
-        <w:t>chief engineer.</w:t>
-      </w:r>
-      <w:r>
-        <w:rPr>
-          <w:rFonts w:asciiTheme="minorHAnsi" w:hAnsiTheme="minorHAnsi" w:cstheme="minorHAnsi"/>
-          <w:i/>
-          <w:iCs/>
-        </w:rPr>
-        <w:t xml:space="preserve"> </w:t>
-      </w:r>
-      <w:r>
-        <w:rPr>
-          <w:rFonts w:asciiTheme="minorHAnsi" w:hAnsiTheme="minorHAnsi" w:cstheme="minorHAnsi"/>
-          <w:i/>
-          <w:iCs/>
-        </w:rPr>
-        <w:t>E</w:t>
-      </w:r>
-      <w:r>
-        <w:rPr>
-          <w:rFonts w:asciiTheme="minorHAnsi" w:hAnsiTheme="minorHAnsi" w:cstheme="minorHAnsi"/>
-          <w:i/>
-          <w:iCs/>
-        </w:rPr>
-        <w:t xml:space="preserve">en mental model </w:t>
-      </w:r>
-      <w:r>
-        <w:rPr>
-          <w:rFonts w:asciiTheme="minorHAnsi" w:hAnsiTheme="minorHAnsi" w:cstheme="minorHAnsi"/>
-          <w:i/>
-          <w:iCs/>
-        </w:rPr>
-        <w:t xml:space="preserve">wordt </w:t>
-      </w:r>
-      <w:r>
-        <w:rPr>
-          <w:rFonts w:asciiTheme="minorHAnsi" w:hAnsiTheme="minorHAnsi" w:cstheme="minorHAnsi"/>
-          <w:i/>
-          <w:iCs/>
-        </w:rPr>
-        <w:t xml:space="preserve">gecreërd, waaruit blijkt welke denkstappen worden gezet, en op welke informatie dit wordt gebaseerd. Hiermee kan een GUI worden gebouwd welke de crew ondersteund tijdens operaties. </w:t>
-      </w:r>
-      <w:r>
-        <w:rPr>
-          <w:rFonts w:asciiTheme="minorHAnsi" w:hAnsiTheme="minorHAnsi" w:cstheme="minorHAnsi"/>
-          <w:i/>
-          <w:iCs/>
-        </w:rPr>
-        <w:t>Deze wordt gevalideerd door informatie op verschillende manieren te presenteren. Hieruit moet blijken hoe snel de crew een schets van de situatie kan maken en of de crew de gegeven informatie vertrouwd.</w:t>
-      </w:r>
-    </w:p>
-    <w:p>
-      <w:pPr>
-        <w:rPr>
-          <w:rFonts w:asciiTheme="minorHAnsi" w:hAnsiTheme="minorHAnsi" w:cstheme="minorHAnsi"/>
-          <w:i/>
-          <w:iCs/>
-        </w:rPr>
-      </w:pPr>
-      <w:r>
-        <w:rPr>
-          <w:rFonts w:asciiTheme="minorHAnsi" w:hAnsiTheme="minorHAnsi" w:cstheme="minorHAnsi"/>
-          <w:i/>
-          <w:iCs/>
-        </w:rPr>
-        <w:t>Om het mental model te valideren zullen ook ongelukken worden</w:t>
-      </w:r>
-      <w:r>
-        <w:rPr>
-          <w:rFonts w:asciiTheme="minorHAnsi" w:hAnsiTheme="minorHAnsi" w:cstheme="minorHAnsi"/>
-          <w:i/>
-          <w:iCs/>
-        </w:rPr>
-        <w:t xml:space="preserve"> bekeken waarbij denkstappen</w:t>
-      </w:r>
-      <w:r>
-        <w:rPr>
-          <w:rFonts w:asciiTheme="minorHAnsi" w:hAnsiTheme="minorHAnsi" w:cstheme="minorHAnsi"/>
-          <w:i/>
-          <w:iCs/>
-        </w:rPr>
-        <w:t xml:space="preserve"> niet goed zijn gegaan, voorbeelden zijn de flinterstar en </w:t>
-      </w:r>
-      <w:r>
-        <w:rPr>
-          <w:rFonts w:asciiTheme="minorHAnsi" w:hAnsiTheme="minorHAnsi" w:cstheme="minorHAnsi"/>
-          <w:i/>
-          <w:iCs/>
-        </w:rPr>
-        <w:t>de tricolor.</w:t>
-      </w:r>
-      <w:r>
-        <w:rPr>
-          <w:rFonts w:asciiTheme="minorHAnsi" w:hAnsiTheme="minorHAnsi" w:cstheme="minorHAnsi"/>
-          <w:i/>
-          <w:iCs/>
-        </w:rPr>
-        <w:t xml:space="preserve"> Hierbij wordt gekeken waar in het mental model niet is gehandeld zoals was vereist.</w:t>
-      </w:r>
-      <w:r>
-        <w:rPr>
-          <w:rFonts w:asciiTheme="minorHAnsi" w:hAnsiTheme="minorHAnsi" w:cstheme="minorHAnsi"/>
-          <w:i/>
-          <w:iCs/>
-        </w:rPr>
-        <w:t xml:space="preserve"> </w:t>
-      </w:r>
-    </w:p>
-    <w:p>
-      <w:pPr>
-        <w:rPr>
-          <w:rFonts w:asciiTheme="minorHAnsi" w:hAnsiTheme="minorHAnsi" w:cstheme="minorHAnsi"/>
-          <w:i/>
-          <w:iCs/>
-        </w:rPr>
-      </w:pPr>
-    </w:p>
-    <w:p>
-      <w:pPr>
+      </w:pPr>
+      <w:commentRangeStart w:id="9"/>
+      <w:r>
         <w:rPr>
           <w:rFonts w:asciiTheme="minorHAnsi" w:hAnsiTheme="minorHAnsi" w:cstheme="minorHAnsi"/>
           <w:b/>
           <w:bCs/>
         </w:rPr>
-      </w:pPr>
-      <w:commentRangeStart w:id="10"/>
-      <w:r>
+        <w:t>Specificaties</w:t>
+      </w:r>
+      <w:commentRangeEnd w:id="9"/>
+      <w:r>
+        <w:rPr>
+          <w:rStyle w:val="CommentReference"/>
+        </w:rPr>
+        <w:commentReference w:id="9"/>
+      </w:r>
+    </w:p>
+    <w:p>
+      <w:pPr>
+        <w:rPr>
+          <w:rFonts w:asciiTheme="minorHAnsi" w:hAnsiTheme="minorHAnsi" w:cstheme="minorHAnsi"/>
+          <w:i/>
+          <w:iCs/>
+        </w:rPr>
+      </w:pPr>
+      <w:r>
+        <w:rPr>
+          <w:rFonts w:asciiTheme="minorHAnsi" w:hAnsiTheme="minorHAnsi" w:cstheme="minorHAnsi"/>
+          <w:i/>
+          <w:iCs/>
+        </w:rPr>
+        <w:t>D</w:t>
+      </w:r>
+      <w:r>
+        <w:rPr>
+          <w:rFonts w:asciiTheme="minorHAnsi" w:hAnsiTheme="minorHAnsi" w:cstheme="minorHAnsi"/>
+          <w:i/>
+          <w:iCs/>
+        </w:rPr>
+        <w:t>e resultaten zijn bedoeld als éé</w:t>
+      </w:r>
+      <w:r>
+        <w:rPr>
+          <w:rFonts w:asciiTheme="minorHAnsi" w:hAnsiTheme="minorHAnsi" w:cstheme="minorHAnsi"/>
+          <w:i/>
+          <w:iCs/>
+        </w:rPr>
+        <w:t xml:space="preserve">n van de eerste stapjes op een lange weg richting remote en autonoom varen. Dit betekend dat het resultaat een stukje van de puzzel moet zijn die ook past in het grote geheel. Daarom zal tijdens het project veel feedback van buitenaf worden gevraagd. Uiteindelijk is het belangrijkste resultaat een </w:t>
+      </w:r>
+      <w:r>
+        <w:rPr>
+          <w:rFonts w:asciiTheme="minorHAnsi" w:hAnsiTheme="minorHAnsi" w:cstheme="minorHAnsi"/>
+          <w:i/>
+          <w:iCs/>
+        </w:rPr>
+        <w:t>advies zodat de situation awareness van de crew vergroot kan worden.</w:t>
+      </w:r>
+    </w:p>
+    <w:p>
+      <w:pPr>
+        <w:spacing w:after="160" w:line="259" w:lineRule="auto"/>
         <w:rPr>
           <w:rFonts w:asciiTheme="minorHAnsi" w:hAnsiTheme="minorHAnsi" w:cstheme="minorHAnsi"/>
           <w:b/>
           <w:bCs/>
         </w:rPr>
-        <w:t>Specificaties</w:t>
-      </w:r>
-      <w:commentRangeEnd w:id="10"/>
-      <w:r>
-        <w:rPr>
-          <w:rStyle w:val="CommentReference"/>
-        </w:rPr>
-        <w:commentReference w:id="10"/>
-      </w:r>
-    </w:p>
-    <w:p>
-      <w:pPr>
-        <w:rPr>
-          <w:rFonts w:asciiTheme="minorHAnsi" w:hAnsiTheme="minorHAnsi" w:cstheme="minorHAnsi"/>
-          <w:i/>
-          <w:iCs/>
-        </w:rPr>
-      </w:pPr>
-      <w:r>
-        <w:rPr>
-          <w:rFonts w:asciiTheme="minorHAnsi" w:hAnsiTheme="minorHAnsi" w:cstheme="minorHAnsi"/>
-          <w:i/>
-          <w:iCs/>
-        </w:rPr>
-        <w:t>D</w:t>
-      </w:r>
-      <w:r>
-        <w:rPr>
-          <w:rFonts w:asciiTheme="minorHAnsi" w:hAnsiTheme="minorHAnsi" w:cstheme="minorHAnsi"/>
-          <w:i/>
-          <w:iCs/>
-        </w:rPr>
-        <w:t>e resultaten zijn bedoeld als éé</w:t>
-      </w:r>
-      <w:r>
-        <w:rPr>
-          <w:rFonts w:asciiTheme="minorHAnsi" w:hAnsiTheme="minorHAnsi" w:cstheme="minorHAnsi"/>
-          <w:i/>
-          <w:iCs/>
-        </w:rPr>
-        <w:t xml:space="preserve">n van de eerste stapjes op een lange weg richting remote en autonoom varen. Dit betekend dat het resultaat een stukje van de puzzel moet zijn die ook past in het grote geheel. Daarom zal tijdens het project veel feedback van buitenaf worden gevraagd. Uiteindelijk is het belangrijkste resultaat een </w:t>
-      </w:r>
-      <w:r>
-        <w:rPr>
-          <w:rFonts w:asciiTheme="minorHAnsi" w:hAnsiTheme="minorHAnsi" w:cstheme="minorHAnsi"/>
-          <w:i/>
-          <w:iCs/>
-        </w:rPr>
-        <w:t>advies zodat de situation awareness van de crew vergroot kan worden.</w:t>
-      </w:r>
-    </w:p>
-    <w:p>
-      <w:pPr>
-        <w:spacing w:after="160" w:line="259" w:lineRule="auto"/>
+      </w:pPr>
+      <w:r>
         <w:rPr>
           <w:rFonts w:asciiTheme="minorHAnsi" w:hAnsiTheme="minorHAnsi" w:cstheme="minorHAnsi"/>
           <w:b/>
           <w:bCs/>
         </w:rPr>
-      </w:pPr>
-      <w:r>
-        <w:rPr>
-          <w:rFonts w:asciiTheme="minorHAnsi" w:hAnsiTheme="minorHAnsi" w:cstheme="minorHAnsi"/>
-          <w:b/>
-          <w:bCs/>
-        </w:rPr>
         <w:br w:type="page"/>
       </w:r>
     </w:p>
     <w:p>
       <w:pPr>
-        <w:rPr>
-          <w:rFonts w:asciiTheme="minorHAnsi" w:hAnsiTheme="minorHAnsi" w:cstheme="minorHAnsi"/>
-          <w:sz w:val="40"/>
-          <w:szCs w:val="40"/>
-        </w:rPr>
-      </w:pPr>
-      <w:commentRangeStart w:id="11"/>
-      <w:r>
         <w:rPr>
           <w:rFonts w:asciiTheme="minorHAnsi" w:hAnsiTheme="minorHAnsi" w:cstheme="minorHAnsi"/>
           <w:b/>
@@ -1676,7 +1642,62 @@
           <w:sz w:val="40"/>
           <w:szCs w:val="40"/>
         </w:rPr>
+      </w:pPr>
+      <w:r>
+        <w:rPr>
+          <w:rFonts w:asciiTheme="minorHAnsi" w:hAnsiTheme="minorHAnsi" w:cstheme="minorHAnsi"/>
+          <w:b/>
+          <w:bCs/>
+          <w:sz w:val="40"/>
+          <w:szCs w:val="40"/>
+        </w:rPr>
         <w:lastRenderedPageBreak/>
+        <w:t>Het laatste hoofdstuk</w:t>
+      </w:r>
+    </w:p>
+    <w:p>
+      <w:pPr>
+        <w:rPr>
+          <w:i/>
+        </w:rPr>
+      </w:pPr>
+      <w:r>
+        <w:rPr>
+          <w:i/>
+        </w:rPr>
+        <w:t xml:space="preserve">Om de toepasbaarheid </w:t>
+      </w:r>
+      <w:bookmarkStart w:id="10" w:name="_GoBack"/>
+      <w:bookmarkEnd w:id="10"/>
+    </w:p>
+    <w:p>
+      <w:pPr>
+        <w:rPr>
+          <w:rFonts w:asciiTheme="minorHAnsi" w:hAnsiTheme="minorHAnsi" w:cstheme="minorHAnsi"/>
+          <w:b/>
+          <w:bCs/>
+          <w:sz w:val="40"/>
+          <w:szCs w:val="40"/>
+        </w:rPr>
+      </w:pPr>
+    </w:p>
+    <w:p>
+      <w:pPr>
+        <w:rPr>
+          <w:rFonts w:asciiTheme="minorHAnsi" w:hAnsiTheme="minorHAnsi" w:cstheme="minorHAnsi"/>
+          <w:sz w:val="40"/>
+          <w:szCs w:val="40"/>
+        </w:rPr>
+      </w:pPr>
+      <w:commentRangeStart w:id="11"/>
+      <w:r>
+        <w:rPr>
+          <w:rFonts w:asciiTheme="minorHAnsi" w:hAnsiTheme="minorHAnsi" w:cstheme="minorHAnsi"/>
+          <w:b/>
+          <w:bCs/>
+          <w:sz w:val="40"/>
+          <w:szCs w:val="40"/>
+        </w:rPr>
         <w:t>Tijdlijn</w:t>
       </w:r>
       <w:commentRangeEnd w:id="11"/>
@@ -2051,7 +2072,21 @@
                 <w:rFonts w:asciiTheme="minorHAnsi" w:hAnsiTheme="minorHAnsi" w:cstheme="minorHAnsi"/>
                 <w:iCs/>
               </w:rPr>
-              <w:t>27 okt</w:t>
+              <w:t>3</w:t>
+            </w:r>
+            <w:r>
+              <w:rPr>
+                <w:rFonts w:asciiTheme="minorHAnsi" w:hAnsiTheme="minorHAnsi" w:cstheme="minorHAnsi"/>
+                <w:iCs/>
+              </w:rPr>
+              <w:t xml:space="preserve"> </w:t>
+            </w:r>
+            <w:r>
+              <w:rPr>
+                <w:rFonts w:asciiTheme="minorHAnsi" w:hAnsiTheme="minorHAnsi" w:cstheme="minorHAnsi"/>
+                <w:iCs/>
+              </w:rPr>
+              <w:t>nov</w:t>
             </w:r>
           </w:p>
         </w:tc>
@@ -2093,7 +2128,7 @@
                 <w:iCs/>
                 <w:caps w:val="0"/>
               </w:rPr>
-              <w:t>Theorie onderzoek voor MT en CS</w:t>
+              <w:t>Inlezen in papers en projecten en vertalen naar current knowledge</w:t>
             </w:r>
           </w:p>
         </w:tc>
@@ -2137,7 +2172,7 @@
                 <w:rFonts w:asciiTheme="minorHAnsi" w:hAnsiTheme="minorHAnsi" w:cstheme="minorHAnsi"/>
                 <w:iCs/>
               </w:rPr>
-              <w:t>17 dec</w:t>
+              <w:t>10 nov</w:t>
             </w:r>
           </w:p>
         </w:tc>
@@ -2173,16 +2208,30 @@
                 <w:b w:val="0"/>
                 <w:iCs/>
                 <w:caps w:val="0"/>
-              </w:rPr>
-            </w:pPr>
+                <w:lang w:val="en-GB"/>
+              </w:rPr>
+            </w:pPr>
+            <w:proofErr w:type="spellStart"/>
             <w:r>
               <w:rPr>
                 <w:rFonts w:asciiTheme="minorHAnsi" w:hAnsiTheme="minorHAnsi" w:cstheme="minorHAnsi"/>
                 <w:b w:val="0"/>
                 <w:iCs/>
                 <w:caps w:val="0"/>
-              </w:rPr>
-              <w:t>Programma van eisen voor tool opstellen</w:t>
+                <w:lang w:val="en-GB"/>
+              </w:rPr>
+              <w:t>Definieer</w:t>
+            </w:r>
+            <w:proofErr w:type="spellEnd"/>
+            <w:r>
+              <w:rPr>
+                <w:rFonts w:asciiTheme="minorHAnsi" w:hAnsiTheme="minorHAnsi" w:cstheme="minorHAnsi"/>
+                <w:b w:val="0"/>
+                <w:iCs/>
+                <w:caps w:val="0"/>
+                <w:lang w:val="en-GB"/>
+              </w:rPr>
+              <w:t xml:space="preserve"> well-clear op basis van regulations en company policy</w:t>
             </w:r>
           </w:p>
         </w:tc>
@@ -2204,7 +2253,7 @@
                 <w:rFonts w:asciiTheme="minorHAnsi" w:hAnsiTheme="minorHAnsi" w:cstheme="minorHAnsi"/>
                 <w:iCs/>
               </w:rPr>
-              <w:t>10 dec</w:t>
+              <w:t>1 nov</w:t>
             </w:r>
           </w:p>
         </w:tc>
@@ -2226,7 +2275,7 @@
                 <w:rFonts w:asciiTheme="minorHAnsi" w:hAnsiTheme="minorHAnsi" w:cstheme="minorHAnsi"/>
                 <w:iCs/>
               </w:rPr>
-              <w:t>17 dec</w:t>
+              <w:t>17 nov</w:t>
             </w:r>
           </w:p>
         </w:tc>
@@ -2268,7 +2317,16 @@
                 <w:iCs/>
                 <w:caps w:val="0"/>
               </w:rPr>
-              <w:t>Onderzoek naar cost functie en modellen benodigd vanuit MT perspectief</w:t>
+              <w:t>Definitiese te gebruiken in CS onderzoek</w:t>
+            </w:r>
+            <w:r>
+              <w:rPr>
+                <w:rFonts w:asciiTheme="minorHAnsi" w:hAnsiTheme="minorHAnsi" w:cstheme="minorHAnsi"/>
+                <w:b w:val="0"/>
+                <w:iCs/>
+                <w:caps w:val="0"/>
+              </w:rPr>
+              <w:t xml:space="preserve"> </w:t>
             </w:r>
           </w:p>
         </w:tc>
@@ -2290,7 +2348,7 @@
                 <w:rFonts w:asciiTheme="minorHAnsi" w:hAnsiTheme="minorHAnsi" w:cstheme="minorHAnsi"/>
                 <w:iCs/>
               </w:rPr>
-              <w:t>17 dec</w:t>
+              <w:t>20 nov</w:t>
             </w:r>
           </w:p>
         </w:tc>
@@ -2312,7 +2370,7 @@
                 <w:rFonts w:asciiTheme="minorHAnsi" w:hAnsiTheme="minorHAnsi" w:cstheme="minorHAnsi"/>
                 <w:iCs/>
               </w:rPr>
-              <w:t>10 feb</w:t>
+              <w:t>1 dec</w:t>
             </w:r>
           </w:p>
         </w:tc>
@@ -2357,7 +2415,16 @@
                 <w:iCs/>
                 <w:caps w:val="0"/>
               </w:rPr>
-              <w:t>Opzet voor onderzoek met crew</w:t>
+              <w:t>Programma van eisen voor tool opstellen</w:t>
+            </w:r>
+            <w:r>
+              <w:rPr>
+                <w:rFonts w:asciiTheme="minorHAnsi" w:hAnsiTheme="minorHAnsi" w:cstheme="minorHAnsi"/>
+                <w:b w:val="0"/>
+                <w:iCs/>
+                <w:caps w:val="0"/>
+              </w:rPr>
+              <w:t xml:space="preserve"> en test voor CS</w:t>
             </w:r>
           </w:p>
         </w:tc>
@@ -2379,7 +2446,7 @@
                 <w:rFonts w:asciiTheme="minorHAnsi" w:hAnsiTheme="minorHAnsi" w:cstheme="minorHAnsi"/>
                 <w:iCs/>
               </w:rPr>
-              <w:t>5 feb</w:t>
+              <w:t>10 dec</w:t>
             </w:r>
           </w:p>
         </w:tc>
@@ -2401,7 +2468,7 @@
                 <w:rFonts w:asciiTheme="minorHAnsi" w:hAnsiTheme="minorHAnsi" w:cstheme="minorHAnsi"/>
                 <w:iCs/>
               </w:rPr>
-              <w:t>10 feb</w:t>
+              <w:t>17 dec</w:t>
             </w:r>
           </w:p>
         </w:tc>
@@ -2443,7 +2510,7 @@
                 <w:iCs/>
                 <w:caps w:val="0"/>
               </w:rPr>
-              <w:t>Ontwikkelen van GUI en tool op basis van programma van eisen</w:t>
+              <w:t>Onderzoek naar cost functie en modellen benodigd vanuit MT perspectief</w:t>
             </w:r>
           </w:p>
         </w:tc>
@@ -2465,7 +2532,7 @@
                 <w:rFonts w:asciiTheme="minorHAnsi" w:hAnsiTheme="minorHAnsi" w:cstheme="minorHAnsi"/>
                 <w:iCs/>
               </w:rPr>
-              <w:t xml:space="preserve">12 feb </w:t>
+              <w:t>17 dec</w:t>
             </w:r>
           </w:p>
         </w:tc>
@@ -2487,7 +2554,7 @@
                 <w:rFonts w:asciiTheme="minorHAnsi" w:hAnsiTheme="minorHAnsi" w:cstheme="minorHAnsi"/>
                 <w:iCs/>
               </w:rPr>
-              <w:t>5 mar</w:t>
+              <w:t>10 feb</w:t>
             </w:r>
           </w:p>
         </w:tc>
@@ -2532,7 +2599,7 @@
                 <w:iCs/>
                 <w:caps w:val="0"/>
               </w:rPr>
-              <w:t>Testen met crew</w:t>
+              <w:t>Opzet voor onderzoek met crew</w:t>
             </w:r>
           </w:p>
         </w:tc>
@@ -2554,7 +2621,7 @@
                 <w:rFonts w:asciiTheme="minorHAnsi" w:hAnsiTheme="minorHAnsi" w:cstheme="minorHAnsi"/>
                 <w:iCs/>
               </w:rPr>
-              <w:t>5 mar</w:t>
+              <w:t>5 feb</w:t>
             </w:r>
           </w:p>
         </w:tc>
@@ -2576,7 +2643,7 @@
                 <w:rFonts w:asciiTheme="minorHAnsi" w:hAnsiTheme="minorHAnsi" w:cstheme="minorHAnsi"/>
                 <w:iCs/>
               </w:rPr>
-              <w:t>2 apr</w:t>
+              <w:t>10 feb</w:t>
             </w:r>
           </w:p>
         </w:tc>
@@ -2618,7 +2685,7 @@
                 <w:iCs/>
                 <w:caps w:val="0"/>
               </w:rPr>
-              <w:t>Tool verbeteren op plekken waar meer detail nodig is</w:t>
+              <w:t>Ontwikkelen van GUI en tool op basis van programma van eisen</w:t>
             </w:r>
           </w:p>
         </w:tc>
@@ -2640,7 +2707,7 @@
                 <w:rFonts w:asciiTheme="minorHAnsi" w:hAnsiTheme="minorHAnsi" w:cstheme="minorHAnsi"/>
                 <w:iCs/>
               </w:rPr>
-              <w:t>19 mar</w:t>
+              <w:t xml:space="preserve">12 feb </w:t>
             </w:r>
           </w:p>
         </w:tc>
@@ -2662,7 +2729,7 @@
                 <w:rFonts w:asciiTheme="minorHAnsi" w:hAnsiTheme="minorHAnsi" w:cstheme="minorHAnsi"/>
                 <w:iCs/>
               </w:rPr>
-              <w:t>6 apr</w:t>
+              <w:t>5 mar</w:t>
             </w:r>
           </w:p>
         </w:tc>
@@ -2707,7 +2774,7 @@
                 <w:iCs/>
                 <w:caps w:val="0"/>
               </w:rPr>
-              <w:t>Opnieuw testen en vergelijken met eerdere tests</w:t>
+              <w:t>Testen met crew</w:t>
             </w:r>
           </w:p>
         </w:tc>
@@ -2729,7 +2796,7 @@
                 <w:rFonts w:asciiTheme="minorHAnsi" w:hAnsiTheme="minorHAnsi" w:cstheme="minorHAnsi"/>
                 <w:iCs/>
               </w:rPr>
-              <w:t>2 apr</w:t>
+              <w:t>5 mar</w:t>
             </w:r>
           </w:p>
         </w:tc>
@@ -2751,7 +2818,7 @@
                 <w:rFonts w:asciiTheme="minorHAnsi" w:hAnsiTheme="minorHAnsi" w:cstheme="minorHAnsi"/>
                 <w:iCs/>
               </w:rPr>
-              <w:t>13 apr</w:t>
+              <w:t>2 apr</w:t>
             </w:r>
           </w:p>
         </w:tc>
@@ -2793,7 +2860,7 @@
                 <w:iCs/>
                 <w:caps w:val="0"/>
               </w:rPr>
-              <w:t>Vergelijking maken tussen theorie en praktijk</w:t>
+              <w:t>Tool verbeteren op plekken waar meer detail nodig is</w:t>
             </w:r>
           </w:p>
         </w:tc>
@@ -2815,7 +2882,7 @@
                 <w:rFonts w:asciiTheme="minorHAnsi" w:hAnsiTheme="minorHAnsi" w:cstheme="minorHAnsi"/>
                 <w:iCs/>
               </w:rPr>
-              <w:t>16 apr</w:t>
+              <w:t>19 mar</w:t>
             </w:r>
           </w:p>
         </w:tc>
@@ -2837,7 +2904,7 @@
                 <w:rFonts w:asciiTheme="minorHAnsi" w:hAnsiTheme="minorHAnsi" w:cstheme="minorHAnsi"/>
                 <w:iCs/>
               </w:rPr>
-              <w:t>30 apr</w:t>
+              <w:t>6 apr</w:t>
             </w:r>
           </w:p>
         </w:tc>
@@ -2882,7 +2949,7 @@
                 <w:iCs/>
                 <w:caps w:val="0"/>
               </w:rPr>
-              <w:t>Rapport CS en MT finaliseren</w:t>
+              <w:t>Opnieuw testen en vergelijken met eerdere tests</w:t>
             </w:r>
           </w:p>
         </w:tc>
@@ -2904,7 +2971,7 @@
                 <w:rFonts w:asciiTheme="minorHAnsi" w:hAnsiTheme="minorHAnsi" w:cstheme="minorHAnsi"/>
                 <w:iCs/>
               </w:rPr>
-              <w:t>30 apr</w:t>
+              <w:t>2 apr</w:t>
             </w:r>
           </w:p>
         </w:tc>
@@ -2926,7 +2993,7 @@
                 <w:rFonts w:asciiTheme="minorHAnsi" w:hAnsiTheme="minorHAnsi" w:cstheme="minorHAnsi"/>
                 <w:iCs/>
               </w:rPr>
-              <w:t>4 jun</w:t>
+              <w:t>13 apr</w:t>
             </w:r>
           </w:p>
         </w:tc>
@@ -2968,7 +3035,7 @@
                 <w:iCs/>
                 <w:caps w:val="0"/>
               </w:rPr>
-              <w:t>Paper schrijven</w:t>
+              <w:t>Vergelijking maken tussen theorie en praktijk</w:t>
             </w:r>
           </w:p>
         </w:tc>
@@ -2990,7 +3057,7 @@
                 <w:rFonts w:asciiTheme="minorHAnsi" w:hAnsiTheme="minorHAnsi" w:cstheme="minorHAnsi"/>
                 <w:iCs/>
               </w:rPr>
-              <w:t>4 jun</w:t>
+              <w:t>16 apr</w:t>
             </w:r>
           </w:p>
         </w:tc>
@@ -3012,7 +3079,7 @@
                 <w:rFonts w:asciiTheme="minorHAnsi" w:hAnsiTheme="minorHAnsi" w:cstheme="minorHAnsi"/>
                 <w:iCs/>
               </w:rPr>
-              <w:t>29 jun</w:t>
+              <w:t>30 apr</w:t>
             </w:r>
           </w:p>
         </w:tc>
@@ -3057,6 +3124,181 @@
                 <w:iCs/>
                 <w:caps w:val="0"/>
               </w:rPr>
+              <w:t>Rapport CS en MT finaliseren</w:t>
+            </w:r>
+          </w:p>
+        </w:tc>
+        <w:tc>
+          <w:tcPr>
+            <w:tcW w:w="0" w:type="auto"/>
+          </w:tcPr>
+          <w:p>
+            <w:pPr>
+              <w:jc w:val="right"/>
+              <w:cnfStyle w:val="000000100000" w:firstRow="0" w:lastRow="0" w:firstColumn="0" w:lastColumn="0" w:oddVBand="0" w:evenVBand="0" w:oddHBand="1" w:evenHBand="0" w:firstRowFirstColumn="0" w:firstRowLastColumn="0" w:lastRowFirstColumn="0" w:lastRowLastColumn="0"/>
+              <w:rPr>
+                <w:rFonts w:asciiTheme="minorHAnsi" w:hAnsiTheme="minorHAnsi" w:cstheme="minorHAnsi"/>
+                <w:iCs/>
+              </w:rPr>
+            </w:pPr>
+            <w:r>
+              <w:rPr>
+                <w:rFonts w:asciiTheme="minorHAnsi" w:hAnsiTheme="minorHAnsi" w:cstheme="minorHAnsi"/>
+                <w:iCs/>
+              </w:rPr>
+              <w:t>30 apr</w:t>
+            </w:r>
+          </w:p>
+        </w:tc>
+        <w:tc>
+          <w:tcPr>
+            <w:tcW w:w="0" w:type="auto"/>
+          </w:tcPr>
+          <w:p>
+            <w:pPr>
+              <w:jc w:val="right"/>
+              <w:cnfStyle w:val="000000100000" w:firstRow="0" w:lastRow="0" w:firstColumn="0" w:lastColumn="0" w:oddVBand="0" w:evenVBand="0" w:oddHBand="1" w:evenHBand="0" w:firstRowFirstColumn="0" w:firstRowLastColumn="0" w:lastRowFirstColumn="0" w:lastRowLastColumn="0"/>
+              <w:rPr>
+                <w:rFonts w:asciiTheme="minorHAnsi" w:hAnsiTheme="minorHAnsi" w:cstheme="minorHAnsi"/>
+                <w:iCs/>
+              </w:rPr>
+            </w:pPr>
+            <w:r>
+              <w:rPr>
+                <w:rFonts w:asciiTheme="minorHAnsi" w:hAnsiTheme="minorHAnsi" w:cstheme="minorHAnsi"/>
+                <w:iCs/>
+              </w:rPr>
+              <w:t>4 jun</w:t>
+            </w:r>
+          </w:p>
+        </w:tc>
+        <w:tc>
+          <w:tcPr>
+            <w:tcW w:w="0" w:type="auto"/>
+          </w:tcPr>
+          <w:p>
+            <w:pPr>
+              <w:jc w:val="right"/>
+              <w:cnfStyle w:val="000000100000" w:firstRow="0" w:lastRow="0" w:firstColumn="0" w:lastColumn="0" w:oddVBand="0" w:evenVBand="0" w:oddHBand="1" w:evenHBand="0" w:firstRowFirstColumn="0" w:firstRowLastColumn="0" w:lastRowFirstColumn="0" w:lastRowLastColumn="0"/>
+              <w:rPr>
+                <w:rFonts w:asciiTheme="minorHAnsi" w:hAnsiTheme="minorHAnsi" w:cstheme="minorHAnsi"/>
+                <w:iCs/>
+              </w:rPr>
+            </w:pPr>
+          </w:p>
+        </w:tc>
+      </w:tr>
+      <w:tr>
+        <w:tc>
+          <w:tcPr>
+            <w:cnfStyle w:val="001000000000" w:firstRow="0" w:lastRow="0" w:firstColumn="1" w:lastColumn="0" w:oddVBand="0" w:evenVBand="0" w:oddHBand="0" w:evenHBand="0" w:firstRowFirstColumn="0" w:firstRowLastColumn="0" w:lastRowFirstColumn="0" w:lastRowLastColumn="0"/>
+            <w:tcW w:w="0" w:type="auto"/>
+          </w:tcPr>
+          <w:p>
+            <w:pPr>
+              <w:rPr>
+                <w:rFonts w:asciiTheme="minorHAnsi" w:hAnsiTheme="minorHAnsi" w:cstheme="minorHAnsi"/>
+                <w:b w:val="0"/>
+                <w:iCs/>
+                <w:caps w:val="0"/>
+              </w:rPr>
+            </w:pPr>
+            <w:r>
+              <w:rPr>
+                <w:rFonts w:asciiTheme="minorHAnsi" w:hAnsiTheme="minorHAnsi" w:cstheme="minorHAnsi"/>
+                <w:b w:val="0"/>
+                <w:iCs/>
+                <w:caps w:val="0"/>
+              </w:rPr>
+              <w:t>Paper schrijven</w:t>
+            </w:r>
+          </w:p>
+        </w:tc>
+        <w:tc>
+          <w:tcPr>
+            <w:tcW w:w="0" w:type="auto"/>
+          </w:tcPr>
+          <w:p>
+            <w:pPr>
+              <w:jc w:val="right"/>
+              <w:cnfStyle w:val="000000000000" w:firstRow="0" w:lastRow="0" w:firstColumn="0" w:lastColumn="0" w:oddVBand="0" w:evenVBand="0" w:oddHBand="0" w:evenHBand="0" w:firstRowFirstColumn="0" w:firstRowLastColumn="0" w:lastRowFirstColumn="0" w:lastRowLastColumn="0"/>
+              <w:rPr>
+                <w:rFonts w:asciiTheme="minorHAnsi" w:hAnsiTheme="minorHAnsi" w:cstheme="minorHAnsi"/>
+                <w:iCs/>
+              </w:rPr>
+            </w:pPr>
+            <w:r>
+              <w:rPr>
+                <w:rFonts w:asciiTheme="minorHAnsi" w:hAnsiTheme="minorHAnsi" w:cstheme="minorHAnsi"/>
+                <w:iCs/>
+              </w:rPr>
+              <w:t>4 jun</w:t>
+            </w:r>
+          </w:p>
+        </w:tc>
+        <w:tc>
+          <w:tcPr>
+            <w:tcW w:w="0" w:type="auto"/>
+          </w:tcPr>
+          <w:p>
+            <w:pPr>
+              <w:jc w:val="right"/>
+              <w:cnfStyle w:val="000000000000" w:firstRow="0" w:lastRow="0" w:firstColumn="0" w:lastColumn="0" w:oddVBand="0" w:evenVBand="0" w:oddHBand="0" w:evenHBand="0" w:firstRowFirstColumn="0" w:firstRowLastColumn="0" w:lastRowFirstColumn="0" w:lastRowLastColumn="0"/>
+              <w:rPr>
+                <w:rFonts w:asciiTheme="minorHAnsi" w:hAnsiTheme="minorHAnsi" w:cstheme="minorHAnsi"/>
+                <w:iCs/>
+              </w:rPr>
+            </w:pPr>
+            <w:r>
+              <w:rPr>
+                <w:rFonts w:asciiTheme="minorHAnsi" w:hAnsiTheme="minorHAnsi" w:cstheme="minorHAnsi"/>
+                <w:iCs/>
+              </w:rPr>
+              <w:t>29 jun</w:t>
+            </w:r>
+          </w:p>
+        </w:tc>
+        <w:tc>
+          <w:tcPr>
+            <w:tcW w:w="0" w:type="auto"/>
+          </w:tcPr>
+          <w:p>
+            <w:pPr>
+              <w:jc w:val="right"/>
+              <w:cnfStyle w:val="000000000000" w:firstRow="0" w:lastRow="0" w:firstColumn="0" w:lastColumn="0" w:oddVBand="0" w:evenVBand="0" w:oddHBand="0" w:evenHBand="0" w:firstRowFirstColumn="0" w:firstRowLastColumn="0" w:lastRowFirstColumn="0" w:lastRowLastColumn="0"/>
+              <w:rPr>
+                <w:rFonts w:asciiTheme="minorHAnsi" w:hAnsiTheme="minorHAnsi" w:cstheme="minorHAnsi"/>
+                <w:iCs/>
+              </w:rPr>
+            </w:pPr>
+          </w:p>
+        </w:tc>
+      </w:tr>
+      <w:tr>
+        <w:trPr>
+          <w:cnfStyle w:val="000000100000" w:firstRow="0" w:lastRow="0" w:firstColumn="0" w:lastColumn="0" w:oddVBand="0" w:evenVBand="0" w:oddHBand="1" w:evenHBand="0" w:firstRowFirstColumn="0" w:firstRowLastColumn="0" w:lastRowFirstColumn="0" w:lastRowLastColumn="0"/>
+        </w:trPr>
+        <w:tc>
+          <w:tcPr>
+            <w:cnfStyle w:val="001000000000" w:firstRow="0" w:lastRow="0" w:firstColumn="1" w:lastColumn="0" w:oddVBand="0" w:evenVBand="0" w:oddHBand="0" w:evenHBand="0" w:firstRowFirstColumn="0" w:firstRowLastColumn="0" w:lastRowFirstColumn="0" w:lastRowLastColumn="0"/>
+            <w:tcW w:w="0" w:type="auto"/>
+          </w:tcPr>
+          <w:p>
+            <w:pPr>
+              <w:rPr>
+                <w:rFonts w:asciiTheme="minorHAnsi" w:hAnsiTheme="minorHAnsi" w:cstheme="minorHAnsi"/>
+                <w:b w:val="0"/>
+                <w:iCs/>
+                <w:caps w:val="0"/>
+              </w:rPr>
+            </w:pPr>
+            <w:r>
+              <w:rPr>
+                <w:rFonts w:asciiTheme="minorHAnsi" w:hAnsiTheme="minorHAnsi" w:cstheme="minorHAnsi"/>
+                <w:b w:val="0"/>
+                <w:iCs/>
+                <w:caps w:val="0"/>
+              </w:rPr>
               <w:t>Presentatie</w:t>
             </w:r>
           </w:p>
@@ -3549,11 +3791,9 @@
           <w:rFonts w:asciiTheme="minorHAnsi" w:hAnsiTheme="minorHAnsi" w:cstheme="minorHAnsi"/>
           <w:sz w:val="40"/>
           <w:szCs w:val="40"/>
-          <w:lang w:val="en-GB"/>
         </w:rPr>
       </w:pPr>
       <w:commentRangeStart w:id="12"/>
-      <w:proofErr w:type="spellStart"/>
       <w:r>
         <w:rPr>
           <w:rFonts w:asciiTheme="minorHAnsi" w:hAnsiTheme="minorHAnsi" w:cstheme="minorHAnsi"/>
@@ -3561,13 +3801,11 @@
           <w:bCs/>
           <w:sz w:val="40"/>
           <w:szCs w:val="40"/>
-          <w:lang w:val="en-GB"/>
         </w:rPr>
         <w:lastRenderedPageBreak/>
         <w:t>Contacten</w:t>
       </w:r>
       <w:commentRangeEnd w:id="12"/>
-      <w:proofErr w:type="spellEnd"/>
       <w:r>
         <w:rPr>
           <w:rStyle w:val="CommentReference"/>
@@ -3598,18 +3836,14 @@
             <w:pPr>
               <w:rPr>
                 <w:caps w:val="0"/>
-                <w:lang w:val="en-GB"/>
-              </w:rPr>
-            </w:pPr>
-            <w:proofErr w:type="spellStart"/>
+              </w:rPr>
+            </w:pPr>
             <w:r>
               <w:rPr>
                 <w:caps w:val="0"/>
-                <w:lang w:val="en-GB"/>
               </w:rPr>
               <w:t>Naam</w:t>
             </w:r>
-            <w:proofErr w:type="spellEnd"/>
           </w:p>
         </w:tc>
         <w:tc>
@@ -3620,56 +3854,32 @@
             <w:pPr>
               <w:rPr>
                 <w:caps w:val="0"/>
-                <w:lang w:val="en-GB"/>
-              </w:rPr>
-            </w:pPr>
-            <w:proofErr w:type="spellStart"/>
+              </w:rPr>
+            </w:pPr>
             <w:r>
               <w:rPr>
                 <w:caps w:val="0"/>
-                <w:lang w:val="en-GB"/>
-              </w:rPr>
-              <w:t>Bedrijf</w:t>
-            </w:r>
-            <w:proofErr w:type="spellEnd"/>
-            <w:r>
+              </w:rPr>
+              <w:t>Bedrijf/Afdeling</w:t>
+            </w:r>
+          </w:p>
+        </w:tc>
+        <w:tc>
+          <w:tcPr>
+            <w:tcW w:w="5234" w:type="dxa"/>
+          </w:tcPr>
+          <w:p>
+            <w:pPr>
               <w:rPr>
                 <w:caps w:val="0"/>
-                <w:lang w:val="en-GB"/>
-              </w:rPr>
-              <w:t>/</w:t>
-            </w:r>
-            <w:proofErr w:type="spellStart"/>
+              </w:rPr>
+            </w:pPr>
             <w:r>
               <w:rPr>
                 <w:caps w:val="0"/>
-                <w:lang w:val="en-GB"/>
-              </w:rPr>
-              <w:t>Afdeling</w:t>
-            </w:r>
-            <w:proofErr w:type="spellEnd"/>
-          </w:p>
-        </w:tc>
-        <w:tc>
-          <w:tcPr>
-            <w:tcW w:w="5234" w:type="dxa"/>
-          </w:tcPr>
-          <w:p>
-            <w:pPr>
-              <w:rPr>
-                <w:caps w:val="0"/>
-                <w:lang w:val="en-GB"/>
-              </w:rPr>
-            </w:pPr>
-            <w:proofErr w:type="spellStart"/>
-            <w:r>
-              <w:rPr>
-                <w:caps w:val="0"/>
-                <w:lang w:val="en-GB"/>
               </w:rPr>
               <w:t>Beschrijving</w:t>
             </w:r>
-            <w:proofErr w:type="spellEnd"/>
           </w:p>
         </w:tc>
       </w:tr>
@@ -3777,13 +3987,9 @@
             <w:pPr>
               <w:rPr>
                 <w:caps/>
-                <w:lang w:val="en-GB"/>
-              </w:rPr>
-            </w:pPr>
-            <w:r>
-              <w:rPr>
-                <w:lang w:val="en-GB"/>
-              </w:rPr>
+              </w:rPr>
+            </w:pPr>
+            <w:r>
               <w:t>Mark de Beer</w:t>
             </w:r>
           </w:p>
@@ -3796,13 +4002,11 @@
             <w:pPr>
               <w:rPr>
                 <w:bCs/>
-                <w:lang w:val="en-GB"/>
               </w:rPr>
             </w:pPr>
             <w:r>
               <w:rPr>
                 <w:bCs/>
-                <w:lang w:val="en-GB"/>
               </w:rPr>
               <w:t>Electrical engineer</w:t>
             </w:r>
@@ -4292,7 +4496,7 @@
           <w:i/>
           <w:iCs/>
           <w:noProof/>
-          <w:lang w:val="en-US" w:eastAsia="en-US"/>
+          <w:lang w:eastAsia="en-US"/>
         </w:rPr>
         <w:drawing>
           <wp:anchor distT="0" distB="0" distL="114300" distR="114300" simplePos="0" relativeHeight="251659264" behindDoc="0" locked="0" layoutInCell="1" allowOverlap="1" wp14:anchorId="4AD5E113" wp14:editId="40010ADC">
@@ -4422,14 +4626,7 @@
           <w:rFonts w:asciiTheme="minorHAnsi" w:hAnsiTheme="minorHAnsi" w:cstheme="minorHAnsi"/>
           <w:i/>
         </w:rPr>
-        <w:t xml:space="preserve">Ongeluk met de tricolor/Kariba/clary </w:t>
-      </w:r>
-      <w:r>
-        <w:rPr>
-          <w:rFonts w:asciiTheme="minorHAnsi" w:hAnsiTheme="minorHAnsi" w:cstheme="minorHAnsi"/>
-          <w:i/>
-        </w:rPr>
-        <w:t>ging fout doordat te weinig is gekeken naar mogelijke onverwachte bewegingen van schip om uit te wijken van een derde schip.</w:t>
+        <w:t>Ongeluk met de tricolor/Kariba/clary ging fout doordat te weinig is gekeken naar mogelijke onverwachte bewegingen van schip om uit te wijken van een derde schip.</w:t>
       </w:r>
       <w:r>
         <w:rPr>
@@ -4513,7 +4710,7 @@
       </w:pPr>
     </w:p>
   </w:comment>
-  <w:comment w:id="2" w:author="Ingmar Wever" w:date="2017-09-18T11:38:00Z" w:initials="IW">
+  <w:comment w:id="1" w:author="Ingmar Wever" w:date="2017-09-18T11:38:00Z" w:initials="IW">
     <w:p>
       <w:pPr>
         <w:rPr>
@@ -4534,13 +4731,54 @@
           <w:i/>
           <w:iCs/>
         </w:rPr>
-        <w:t>Wat is doel van dit werk pakket/ jouw opdracht. Wat wil je hiermee bereiken? Denk hierbij bijvoorbeeld aan “het doel van dit werk pakket is de specificaties voor het verbetersysteem te ontwikkelen.”</w:t>
+        <w:t xml:space="preserve">Wat </w:t>
+      </w:r>
+      <w:r>
+        <w:rPr>
+          <w:rFonts w:asciiTheme="minorHAnsi" w:hAnsiTheme="minorHAnsi" w:cstheme="minorHAnsi"/>
+          <w:i/>
+          <w:iCs/>
+        </w:rPr>
+        <w:t>is doel van dit werk pakket/ jouw opdracht. Wat wil je hiermee bereiken? Denk hierbij bijvoorbeeld aan “het doel van dit werk pakket is de specificaties voor het verbetersysteem te ontwikkelen.”</w:t>
       </w:r>
     </w:p>
     <w:p>
       <w:pPr>
         <w:pStyle w:val="CommentText"/>
       </w:pPr>
+    </w:p>
+  </w:comment>
+  <w:comment w:id="2" w:author="Ingmar Wever" w:date="2017-09-18T11:39:00Z" w:initials="IW">
+    <w:p>
+      <w:pPr>
+        <w:rPr>
+          <w:rFonts w:asciiTheme="minorHAnsi" w:hAnsiTheme="minorHAnsi" w:cstheme="minorHAnsi"/>
+          <w:i/>
+          <w:iCs/>
+        </w:rPr>
+      </w:pPr>
+      <w:r>
+        <w:rPr>
+          <w:rStyle w:val="CommentReference"/>
+        </w:rPr>
+        <w:annotationRef/>
+      </w:r>
+      <w:r>
+        <w:rPr>
+          <w:rFonts w:asciiTheme="minorHAnsi" w:hAnsiTheme="minorHAnsi" w:cstheme="minorHAnsi"/>
+          <w:i/>
+          <w:iCs/>
+        </w:rPr>
+        <w:t xml:space="preserve">Tijdens </w:t>
+      </w:r>
+      <w:r>
+        <w:rPr>
+          <w:rFonts w:asciiTheme="minorHAnsi" w:hAnsiTheme="minorHAnsi" w:cstheme="minorHAnsi"/>
+          <w:i/>
+          <w:iCs/>
+        </w:rPr>
+        <w:t>uitvoeren heb je uitdagingen en hoe ga je die oplossen. Mitigerende maatregelen erbij opnoemen. Hou het simpel.</w:t>
+      </w:r>
     </w:p>
   </w:comment>
   <w:comment w:id="3" w:author="Ingmar Wever" w:date="2017-09-18T11:39:00Z" w:initials="IW">
@@ -4564,7 +4802,15 @@
           <w:i/>
           <w:iCs/>
         </w:rPr>
-        <w:t>Tijdens uitvoeren heb je uitdagingen en hoe ga je die oplossen. Mitigerende maatregelen erbij opnoemen. Hou het simpel.</w:t>
+        <w:t xml:space="preserve">Uitschrijven </w:t>
+      </w:r>
+      <w:r>
+        <w:rPr>
+          <w:rFonts w:asciiTheme="minorHAnsi" w:hAnsiTheme="minorHAnsi" w:cstheme="minorHAnsi"/>
+          <w:i/>
+          <w:iCs/>
+        </w:rPr>
+        <w:t xml:space="preserve">wat hoort erbij wat hoort er niet bij (gebruik woorden, wees duidelijk en compleet) dit betreft de functionele specificatie van het systeem en alles wat daarvoor nodig is. </w:t>
       </w:r>
     </w:p>
   </w:comment>
@@ -4589,11 +4835,47 @@
           <w:i/>
           <w:iCs/>
         </w:rPr>
-        <w:t xml:space="preserve">Uitschrijven wat hoort erbij wat hoort er niet bij (gebruik woorden, wees duidelijk en compleet) dit betreft de functionele specificatie van het systeem en alles wat daarvoor nodig is. </w:t>
+        <w:t xml:space="preserve">Waaraan </w:t>
+      </w:r>
+      <w:r>
+        <w:rPr>
+          <w:rFonts w:asciiTheme="minorHAnsi" w:hAnsiTheme="minorHAnsi" w:cstheme="minorHAnsi"/>
+          <w:i/>
+          <w:iCs/>
+        </w:rPr>
+        <w:t xml:space="preserve">moet hetgeen je levert voldoen? </w:t>
+      </w:r>
+      <w:proofErr w:type="spellStart"/>
+      <w:r>
+        <w:rPr>
+          <w:rFonts w:asciiTheme="minorHAnsi" w:hAnsiTheme="minorHAnsi" w:cstheme="minorHAnsi"/>
+          <w:i/>
+          <w:iCs/>
+          <w:lang w:val="en-US"/>
+        </w:rPr>
+        <w:t>Bijvoorbeeld</w:t>
+      </w:r>
+      <w:proofErr w:type="spellEnd"/>
+      <w:r>
+        <w:rPr>
+          <w:rFonts w:asciiTheme="minorHAnsi" w:hAnsiTheme="minorHAnsi" w:cstheme="minorHAnsi"/>
+          <w:i/>
+          <w:iCs/>
+          <w:lang w:val="en-US"/>
+        </w:rPr>
+        <w:t xml:space="preserve"> “The result of the work package that will be made will describe the specifications for….  </w:t>
+      </w:r>
+      <w:r>
+        <w:rPr>
+          <w:rFonts w:asciiTheme="minorHAnsi" w:hAnsiTheme="minorHAnsi" w:cstheme="minorHAnsi"/>
+          <w:i/>
+          <w:iCs/>
+        </w:rPr>
+        <w:t>“</w:t>
       </w:r>
     </w:p>
   </w:comment>
-  <w:comment w:id="5" w:author="Ingmar Wever" w:date="2017-09-18T11:39:00Z" w:initials="IW">
+  <w:comment w:id="5" w:author="Ingmar Wever" w:date="2017-09-18T11:38:00Z" w:initials="IW">
     <w:p>
       <w:pPr>
         <w:rPr>
@@ -4614,36 +4896,21 @@
           <w:i/>
           <w:iCs/>
         </w:rPr>
-        <w:t xml:space="preserve">Waaraan moet hetgeen je levert voldoen? </w:t>
-      </w:r>
-      <w:proofErr w:type="spellStart"/>
-      <w:r>
-        <w:rPr>
-          <w:rFonts w:asciiTheme="minorHAnsi" w:hAnsiTheme="minorHAnsi" w:cstheme="minorHAnsi"/>
-          <w:i/>
-          <w:iCs/>
-          <w:lang w:val="en-US"/>
-        </w:rPr>
-        <w:t>Bijvoorbeeld</w:t>
-      </w:r>
-      <w:proofErr w:type="spellEnd"/>
-      <w:r>
-        <w:rPr>
-          <w:rFonts w:asciiTheme="minorHAnsi" w:hAnsiTheme="minorHAnsi" w:cstheme="minorHAnsi"/>
-          <w:i/>
-          <w:iCs/>
-          <w:lang w:val="en-US"/>
-        </w:rPr>
-        <w:t xml:space="preserve"> “The result of the work package that will be made will describe the specifications for….  </w:t>
-      </w:r>
-      <w:r>
-        <w:rPr>
-          <w:rFonts w:asciiTheme="minorHAnsi" w:hAnsiTheme="minorHAnsi" w:cstheme="minorHAnsi"/>
-          <w:i/>
-          <w:iCs/>
-        </w:rPr>
-        <w:t>“</w:t>
-      </w:r>
+        <w:t xml:space="preserve">Wat </w:t>
+      </w:r>
+      <w:r>
+        <w:rPr>
+          <w:rFonts w:asciiTheme="minorHAnsi" w:hAnsiTheme="minorHAnsi" w:cstheme="minorHAnsi"/>
+          <w:i/>
+          <w:iCs/>
+        </w:rPr>
+        <w:t xml:space="preserve">zijn de benefits voor het bedrijf uiteindelijk? Welke behoefte wordt ingevuld? Formuleer in 1 zin wat Damen overhoudt nadat de complete opdracht is opgeleverd en werkt. Bijvoorbeeld iets over invloed kunnen uitoefen op energie besparing, product innovatie, reduceren van incidenten, … </w:t>
+      </w:r>
+    </w:p>
+    <w:p>
+      <w:pPr>
+        <w:pStyle w:val="CommentText"/>
+      </w:pPr>
     </w:p>
   </w:comment>
   <w:comment w:id="6" w:author="Ingmar Wever" w:date="2017-09-18T11:38:00Z" w:initials="IW">
@@ -4667,7 +4934,15 @@
           <w:i/>
           <w:iCs/>
         </w:rPr>
-        <w:t xml:space="preserve">Wat zijn de benefits voor het bedrijf uiteindelijk? Welke behoefte wordt ingevuld? Formuleer in 1 zin wat Damen overhoudt nadat de complete opdracht is opgeleverd en werkt. Bijvoorbeeld iets over invloed kunnen uitoefen op energie besparing, product innovatie, reduceren van incidenten, … </w:t>
+        <w:t xml:space="preserve">Wat </w:t>
+      </w:r>
+      <w:r>
+        <w:rPr>
+          <w:rFonts w:asciiTheme="minorHAnsi" w:hAnsiTheme="minorHAnsi" w:cstheme="minorHAnsi"/>
+          <w:i/>
+          <w:iCs/>
+        </w:rPr>
+        <w:t>is doel van dit werk pakket/ jouw opdracht. Wat wil je hiermee bereiken? Denk hierbij bijvoorbeeld aan “het doel van dit werk pakket is de specificaties voor het verbetersysteem te ontwikkelen.”</w:t>
       </w:r>
     </w:p>
     <w:p>
@@ -4676,7 +4951,7 @@
       </w:pPr>
     </w:p>
   </w:comment>
-  <w:comment w:id="7" w:author="Ingmar Wever" w:date="2017-09-18T11:38:00Z" w:initials="IW">
+  <w:comment w:id="7" w:author="Ingmar Wever" w:date="2017-09-18T11:39:00Z" w:initials="IW">
     <w:p>
       <w:pPr>
         <w:rPr>
@@ -4697,13 +4972,16 @@
           <w:i/>
           <w:iCs/>
         </w:rPr>
-        <w:t>Wat is doel van dit werk pakket/ jouw opdracht. Wat wil je hiermee bereiken? Denk hierbij bijvoorbeeld aan “het doel van dit werk pakket is de specificaties voor het verbetersysteem te ontwikkelen.”</w:t>
-      </w:r>
-    </w:p>
-    <w:p>
-      <w:pPr>
-        <w:pStyle w:val="CommentText"/>
-      </w:pPr>
+        <w:t xml:space="preserve">Tijdens </w:t>
+      </w:r>
+      <w:r>
+        <w:rPr>
+          <w:rFonts w:asciiTheme="minorHAnsi" w:hAnsiTheme="minorHAnsi" w:cstheme="minorHAnsi"/>
+          <w:i/>
+          <w:iCs/>
+        </w:rPr>
+        <w:t>uitvoeren heb je uitdagingen en hoe ga je die oplossen. Mitigerende maatregelen erbij opnoemen. Hou het simpel.</w:t>
+      </w:r>
     </w:p>
   </w:comment>
   <w:comment w:id="8" w:author="Ingmar Wever" w:date="2017-09-18T11:39:00Z" w:initials="IW">
@@ -4727,7 +5005,15 @@
           <w:i/>
           <w:iCs/>
         </w:rPr>
-        <w:t>Tijdens uitvoeren heb je uitdagingen en hoe ga je die oplossen. Mitigerende maatregelen erbij opnoemen. Hou het simpel.</w:t>
+        <w:t xml:space="preserve">Uitschrijven </w:t>
+      </w:r>
+      <w:r>
+        <w:rPr>
+          <w:rFonts w:asciiTheme="minorHAnsi" w:hAnsiTheme="minorHAnsi" w:cstheme="minorHAnsi"/>
+          <w:i/>
+          <w:iCs/>
+        </w:rPr>
+        <w:t xml:space="preserve">wat hoort erbij wat hoort er niet bij (gebruik woorden, wees duidelijk en compleet) dit betreft de functionele specificatie van het systeem en alles wat daarvoor nodig is. </w:t>
       </w:r>
     </w:p>
   </w:comment>
@@ -4752,32 +5038,15 @@
           <w:i/>
           <w:iCs/>
         </w:rPr>
-        <w:t xml:space="preserve">Uitschrijven wat hoort erbij wat hoort er niet bij (gebruik woorden, wees duidelijk en compleet) dit betreft de functionele specificatie van het systeem en alles wat daarvoor nodig is. </w:t>
-      </w:r>
-    </w:p>
-  </w:comment>
-  <w:comment w:id="10" w:author="Ingmar Wever" w:date="2017-09-18T11:39:00Z" w:initials="IW">
-    <w:p>
-      <w:pPr>
-        <w:rPr>
-          <w:rFonts w:asciiTheme="minorHAnsi" w:hAnsiTheme="minorHAnsi" w:cstheme="minorHAnsi"/>
-          <w:i/>
-          <w:iCs/>
-        </w:rPr>
-      </w:pPr>
-      <w:r>
-        <w:rPr>
-          <w:rStyle w:val="CommentReference"/>
-        </w:rPr>
-        <w:annotationRef/>
-      </w:r>
-      <w:r>
-        <w:rPr>
-          <w:rFonts w:asciiTheme="minorHAnsi" w:hAnsiTheme="minorHAnsi" w:cstheme="minorHAnsi"/>
-          <w:i/>
-          <w:iCs/>
-        </w:rPr>
-        <w:t xml:space="preserve">Waaraan moet hetgeen je levert voldoen? </w:t>
+        <w:t xml:space="preserve">Waaraan </w:t>
+      </w:r>
+      <w:r>
+        <w:rPr>
+          <w:rFonts w:asciiTheme="minorHAnsi" w:hAnsiTheme="minorHAnsi" w:cstheme="minorHAnsi"/>
+          <w:i/>
+          <w:iCs/>
+        </w:rPr>
+        <w:t xml:space="preserve">moet hetgeen je levert voldoen? </w:t>
       </w:r>
       <w:proofErr w:type="spellStart"/>
       <w:r>
@@ -4821,7 +5090,10 @@
         <w:annotationRef/>
       </w:r>
       <w:r>
-        <w:t>Welke stappen ga je nemen?</w:t>
+        <w:t xml:space="preserve">Welke </w:t>
+      </w:r>
+      <w:r>
+        <w:t>stappen ga je nemen?</w:t>
       </w:r>
     </w:p>
   </w:comment>
@@ -4837,7 +5109,10 @@
         <w:annotationRef/>
       </w:r>
       <w:r>
-        <w:t>Wie interessant om contact mee te zoeken binnen en buiten Damen om kennis te verzamelen en te voorkomen dat ik dubbel werk doe.</w:t>
+        <w:t xml:space="preserve">Wie </w:t>
+      </w:r>
+      <w:r>
+        <w:t>interessant om contact mee te zoeken binnen en buiten Damen om kennis te verzamelen en te voorkomen dat ik dubbel werk doe.</w:t>
       </w:r>
     </w:p>
   </w:comment>

</xml_diff>

<commit_message>
Theory on bridge design including history and current projects, and added comments to CK
</commit_message>
<xml_diff>
--- a/Graduation Project Plan.docx
+++ b/Graduation Project Plan.docx
@@ -1667,8 +1667,6 @@
         </w:rPr>
         <w:t xml:space="preserve">Om de toepasbaarheid </w:t>
       </w:r>
-      <w:bookmarkStart w:id="10" w:name="_GoBack"/>
-      <w:bookmarkEnd w:id="10"/>
     </w:p>
     <w:p>
       <w:pPr>
@@ -1689,7 +1687,7 @@
           <w:szCs w:val="40"/>
         </w:rPr>
       </w:pPr>
-      <w:commentRangeStart w:id="11"/>
+      <w:commentRangeStart w:id="10"/>
       <w:r>
         <w:rPr>
           <w:rFonts w:asciiTheme="minorHAnsi" w:hAnsiTheme="minorHAnsi" w:cstheme="minorHAnsi"/>
@@ -1700,12 +1698,12 @@
         </w:rPr>
         <w:t>Tijdlijn</w:t>
       </w:r>
-      <w:commentRangeEnd w:id="11"/>
+      <w:commentRangeEnd w:id="10"/>
       <w:r>
         <w:rPr>
           <w:rStyle w:val="CommentReference"/>
         </w:rPr>
-        <w:commentReference w:id="11"/>
+        <w:commentReference w:id="10"/>
       </w:r>
     </w:p>
     <w:tbl>
@@ -2211,7 +2209,6 @@
                 <w:lang w:val="en-GB"/>
               </w:rPr>
             </w:pPr>
-            <w:proofErr w:type="spellStart"/>
             <w:r>
               <w:rPr>
                 <w:rFonts w:asciiTheme="minorHAnsi" w:hAnsiTheme="minorHAnsi" w:cstheme="minorHAnsi"/>
@@ -2220,18 +2217,7 @@
                 <w:caps w:val="0"/>
                 <w:lang w:val="en-GB"/>
               </w:rPr>
-              <w:t>Definieer</w:t>
-            </w:r>
-            <w:proofErr w:type="spellEnd"/>
-            <w:r>
-              <w:rPr>
-                <w:rFonts w:asciiTheme="minorHAnsi" w:hAnsiTheme="minorHAnsi" w:cstheme="minorHAnsi"/>
-                <w:b w:val="0"/>
-                <w:iCs/>
-                <w:caps w:val="0"/>
-                <w:lang w:val="en-GB"/>
-              </w:rPr>
-              <w:t xml:space="preserve"> well-clear op basis van regulations en company policy</w:t>
+              <w:t>Definieer well-clear op basis van regulations en company policy</w:t>
             </w:r>
           </w:p>
         </w:tc>
@@ -3793,7 +3779,7 @@
           <w:szCs w:val="40"/>
         </w:rPr>
       </w:pPr>
-      <w:commentRangeStart w:id="12"/>
+      <w:commentRangeStart w:id="11"/>
       <w:r>
         <w:rPr>
           <w:rFonts w:asciiTheme="minorHAnsi" w:hAnsiTheme="minorHAnsi" w:cstheme="minorHAnsi"/>
@@ -3805,12 +3791,12 @@
         <w:lastRenderedPageBreak/>
         <w:t>Contacten</w:t>
       </w:r>
-      <w:commentRangeEnd w:id="12"/>
+      <w:commentRangeEnd w:id="11"/>
       <w:r>
         <w:rPr>
           <w:rStyle w:val="CommentReference"/>
         </w:rPr>
-        <w:commentReference w:id="12"/>
+        <w:commentReference w:id="11"/>
       </w:r>
     </w:p>
     <w:tbl>
@@ -4436,6 +4422,56 @@
           </w:p>
         </w:tc>
       </w:tr>
+      <w:tr>
+        <w:tc>
+          <w:tcPr>
+            <w:tcW w:w="1985" w:type="dxa"/>
+          </w:tcPr>
+          <w:p>
+            <w:r>
+              <w:t>Piet Faasse</w:t>
+            </w:r>
+          </w:p>
+        </w:tc>
+        <w:tc>
+          <w:tcPr>
+            <w:tcW w:w="2268" w:type="dxa"/>
+          </w:tcPr>
+          <w:p>
+            <w:pPr>
+              <w:rPr>
+                <w:bCs/>
+              </w:rPr>
+            </w:pPr>
+            <w:r>
+              <w:rPr>
+                <w:bCs/>
+              </w:rPr>
+              <w:t>Damen</w:t>
+            </w:r>
+          </w:p>
+        </w:tc>
+        <w:tc>
+          <w:tcPr>
+            <w:tcW w:w="5234" w:type="dxa"/>
+          </w:tcPr>
+          <w:p>
+            <w:pPr>
+              <w:rPr>
+                <w:bCs/>
+              </w:rPr>
+            </w:pPr>
+            <w:r>
+              <w:rPr>
+                <w:bCs/>
+              </w:rPr>
+              <w:t>Begeleider Myrthe Laame onderzoek op gebied van bridge design</w:t>
+            </w:r>
+            <w:bookmarkStart w:id="12" w:name="_GoBack"/>
+            <w:bookmarkEnd w:id="12"/>
+          </w:p>
+        </w:tc>
+      </w:tr>
     </w:tbl>
     <w:p>
       <w:pPr>
@@ -4466,7 +4502,6 @@
           <w:lang w:val="en-GB"/>
         </w:rPr>
       </w:pPr>
-      <w:proofErr w:type="spellStart"/>
       <w:r>
         <w:rPr>
           <w:rFonts w:asciiTheme="minorHAnsi" w:hAnsiTheme="minorHAnsi" w:cstheme="minorHAnsi"/>
@@ -4479,7 +4514,6 @@
         <w:lastRenderedPageBreak/>
         <w:t>Bijlage</w:t>
       </w:r>
-      <w:proofErr w:type="spellEnd"/>
     </w:p>
     <w:p>
       <w:pPr>
@@ -4557,7 +4591,6 @@
           </wp:anchor>
         </w:drawing>
       </w:r>
-      <w:proofErr w:type="spellStart"/>
       <w:r>
         <w:rPr>
           <w:rFonts w:asciiTheme="minorHAnsi" w:hAnsiTheme="minorHAnsi" w:cstheme="minorHAnsi"/>
@@ -4565,37 +4598,7 @@
           <w:iCs/>
           <w:lang w:val="en-GB"/>
         </w:rPr>
-        <w:t>Endsley</w:t>
-      </w:r>
-      <w:proofErr w:type="spellEnd"/>
-      <w:r>
-        <w:rPr>
-          <w:rFonts w:asciiTheme="minorHAnsi" w:hAnsiTheme="minorHAnsi" w:cstheme="minorHAnsi"/>
-          <w:i/>
-          <w:iCs/>
-          <w:lang w:val="en-GB"/>
-        </w:rPr>
-        <w:t xml:space="preserve"> model </w:t>
-      </w:r>
-      <w:proofErr w:type="spellStart"/>
-      <w:r>
-        <w:rPr>
-          <w:rFonts w:asciiTheme="minorHAnsi" w:hAnsiTheme="minorHAnsi" w:cstheme="minorHAnsi"/>
-          <w:i/>
-          <w:iCs/>
-          <w:lang w:val="en-GB"/>
-        </w:rPr>
-        <w:t>voor</w:t>
-      </w:r>
-      <w:proofErr w:type="spellEnd"/>
-      <w:r>
-        <w:rPr>
-          <w:rFonts w:asciiTheme="minorHAnsi" w:hAnsiTheme="minorHAnsi" w:cstheme="minorHAnsi"/>
-          <w:i/>
-          <w:iCs/>
-          <w:lang w:val="en-GB"/>
-        </w:rPr>
-        <w:t xml:space="preserve"> situation awareness</w:t>
+        <w:t>Endsley model voor situation awareness</w:t>
       </w:r>
     </w:p>
     <w:p>
@@ -4731,15 +4734,7 @@
           <w:i/>
           <w:iCs/>
         </w:rPr>
-        <w:t xml:space="preserve">Wat </w:t>
-      </w:r>
-      <w:r>
-        <w:rPr>
-          <w:rFonts w:asciiTheme="minorHAnsi" w:hAnsiTheme="minorHAnsi" w:cstheme="minorHAnsi"/>
-          <w:i/>
-          <w:iCs/>
-        </w:rPr>
-        <w:t>is doel van dit werk pakket/ jouw opdracht. Wat wil je hiermee bereiken? Denk hierbij bijvoorbeeld aan “het doel van dit werk pakket is de specificaties voor het verbetersysteem te ontwikkelen.”</w:t>
+        <w:t>Wat is doel van dit werk pakket/ jouw opdracht. Wat wil je hiermee bereiken? Denk hierbij bijvoorbeeld aan “het doel van dit werk pakket is de specificaties voor het verbetersysteem te ontwikkelen.”</w:t>
       </w:r>
     </w:p>
     <w:p>
@@ -4769,15 +4764,7 @@
           <w:i/>
           <w:iCs/>
         </w:rPr>
-        <w:t xml:space="preserve">Tijdens </w:t>
-      </w:r>
-      <w:r>
-        <w:rPr>
-          <w:rFonts w:asciiTheme="minorHAnsi" w:hAnsiTheme="minorHAnsi" w:cstheme="minorHAnsi"/>
-          <w:i/>
-          <w:iCs/>
-        </w:rPr>
-        <w:t>uitvoeren heb je uitdagingen en hoe ga je die oplossen. Mitigerende maatregelen erbij opnoemen. Hou het simpel.</w:t>
+        <w:t>Tijdens uitvoeren heb je uitdagingen en hoe ga je die oplossen. Mitigerende maatregelen erbij opnoemen. Hou het simpel.</w:t>
       </w:r>
     </w:p>
   </w:comment>
@@ -4802,15 +4789,7 @@
           <w:i/>
           <w:iCs/>
         </w:rPr>
-        <w:t xml:space="preserve">Uitschrijven </w:t>
-      </w:r>
-      <w:r>
-        <w:rPr>
-          <w:rFonts w:asciiTheme="minorHAnsi" w:hAnsiTheme="minorHAnsi" w:cstheme="minorHAnsi"/>
-          <w:i/>
-          <w:iCs/>
-        </w:rPr>
-        <w:t xml:space="preserve">wat hoort erbij wat hoort er niet bij (gebruik woorden, wees duidelijk en compleet) dit betreft de functionele specificatie van het systeem en alles wat daarvoor nodig is. </w:t>
+        <w:t xml:space="preserve">Uitschrijven wat hoort erbij wat hoort er niet bij (gebruik woorden, wees duidelijk en compleet) dit betreft de functionele specificatie van het systeem en alles wat daarvoor nodig is. </w:t>
       </w:r>
     </w:p>
   </w:comment>
@@ -4835,17 +4814,8 @@
           <w:i/>
           <w:iCs/>
         </w:rPr>
-        <w:t xml:space="preserve">Waaraan </w:t>
-      </w:r>
-      <w:r>
-        <w:rPr>
-          <w:rFonts w:asciiTheme="minorHAnsi" w:hAnsiTheme="minorHAnsi" w:cstheme="minorHAnsi"/>
-          <w:i/>
-          <w:iCs/>
-        </w:rPr>
-        <w:t xml:space="preserve">moet hetgeen je levert voldoen? </w:t>
-      </w:r>
-      <w:proofErr w:type="spellStart"/>
+        <w:t xml:space="preserve">Waaraan moet hetgeen je levert voldoen? </w:t>
+      </w:r>
       <w:r>
         <w:rPr>
           <w:rFonts w:asciiTheme="minorHAnsi" w:hAnsiTheme="minorHAnsi" w:cstheme="minorHAnsi"/>
@@ -4853,17 +4823,7 @@
           <w:iCs/>
           <w:lang w:val="en-US"/>
         </w:rPr>
-        <w:t>Bijvoorbeeld</w:t>
-      </w:r>
-      <w:proofErr w:type="spellEnd"/>
-      <w:r>
-        <w:rPr>
-          <w:rFonts w:asciiTheme="minorHAnsi" w:hAnsiTheme="minorHAnsi" w:cstheme="minorHAnsi"/>
-          <w:i/>
-          <w:iCs/>
-          <w:lang w:val="en-US"/>
-        </w:rPr>
-        <w:t xml:space="preserve"> “The result of the work package that will be made will describe the specifications for….  </w:t>
+        <w:t xml:space="preserve">Bijvoorbeeld “The result of the work package that will be made will describe the specifications for….  </w:t>
       </w:r>
       <w:r>
         <w:rPr>
@@ -4896,15 +4856,7 @@
           <w:i/>
           <w:iCs/>
         </w:rPr>
-        <w:t xml:space="preserve">Wat </w:t>
-      </w:r>
-      <w:r>
-        <w:rPr>
-          <w:rFonts w:asciiTheme="minorHAnsi" w:hAnsiTheme="minorHAnsi" w:cstheme="minorHAnsi"/>
-          <w:i/>
-          <w:iCs/>
-        </w:rPr>
-        <w:t xml:space="preserve">zijn de benefits voor het bedrijf uiteindelijk? Welke behoefte wordt ingevuld? Formuleer in 1 zin wat Damen overhoudt nadat de complete opdracht is opgeleverd en werkt. Bijvoorbeeld iets over invloed kunnen uitoefen op energie besparing, product innovatie, reduceren van incidenten, … </w:t>
+        <w:t xml:space="preserve">Wat zijn de benefits voor het bedrijf uiteindelijk? Welke behoefte wordt ingevuld? Formuleer in 1 zin wat Damen overhoudt nadat de complete opdracht is opgeleverd en werkt. Bijvoorbeeld iets over invloed kunnen uitoefen op energie besparing, product innovatie, reduceren van incidenten, … </w:t>
       </w:r>
     </w:p>
     <w:p>
@@ -4934,15 +4886,7 @@
           <w:i/>
           <w:iCs/>
         </w:rPr>
-        <w:t xml:space="preserve">Wat </w:t>
-      </w:r>
-      <w:r>
-        <w:rPr>
-          <w:rFonts w:asciiTheme="minorHAnsi" w:hAnsiTheme="minorHAnsi" w:cstheme="minorHAnsi"/>
-          <w:i/>
-          <w:iCs/>
-        </w:rPr>
-        <w:t>is doel van dit werk pakket/ jouw opdracht. Wat wil je hiermee bereiken? Denk hierbij bijvoorbeeld aan “het doel van dit werk pakket is de specificaties voor het verbetersysteem te ontwikkelen.”</w:t>
+        <w:t>Wat is doel van dit werk pakket/ jouw opdracht. Wat wil je hiermee bereiken? Denk hierbij bijvoorbeeld aan “het doel van dit werk pakket is de specificaties voor het verbetersysteem te ontwikkelen.”</w:t>
       </w:r>
     </w:p>
     <w:p>
@@ -4972,15 +4916,7 @@
           <w:i/>
           <w:iCs/>
         </w:rPr>
-        <w:t xml:space="preserve">Tijdens </w:t>
-      </w:r>
-      <w:r>
-        <w:rPr>
-          <w:rFonts w:asciiTheme="minorHAnsi" w:hAnsiTheme="minorHAnsi" w:cstheme="minorHAnsi"/>
-          <w:i/>
-          <w:iCs/>
-        </w:rPr>
-        <w:t>uitvoeren heb je uitdagingen en hoe ga je die oplossen. Mitigerende maatregelen erbij opnoemen. Hou het simpel.</w:t>
+        <w:t>Tijdens uitvoeren heb je uitdagingen en hoe ga je die oplossen. Mitigerende maatregelen erbij opnoemen. Hou het simpel.</w:t>
       </w:r>
     </w:p>
   </w:comment>
@@ -5005,15 +4941,7 @@
           <w:i/>
           <w:iCs/>
         </w:rPr>
-        <w:t xml:space="preserve">Uitschrijven </w:t>
-      </w:r>
-      <w:r>
-        <w:rPr>
-          <w:rFonts w:asciiTheme="minorHAnsi" w:hAnsiTheme="minorHAnsi" w:cstheme="minorHAnsi"/>
-          <w:i/>
-          <w:iCs/>
-        </w:rPr>
-        <w:t xml:space="preserve">wat hoort erbij wat hoort er niet bij (gebruik woorden, wees duidelijk en compleet) dit betreft de functionele specificatie van het systeem en alles wat daarvoor nodig is. </w:t>
+        <w:t xml:space="preserve">Uitschrijven wat hoort erbij wat hoort er niet bij (gebruik woorden, wees duidelijk en compleet) dit betreft de functionele specificatie van het systeem en alles wat daarvoor nodig is. </w:t>
       </w:r>
     </w:p>
   </w:comment>
@@ -5038,17 +4966,8 @@
           <w:i/>
           <w:iCs/>
         </w:rPr>
-        <w:t xml:space="preserve">Waaraan </w:t>
-      </w:r>
-      <w:r>
-        <w:rPr>
-          <w:rFonts w:asciiTheme="minorHAnsi" w:hAnsiTheme="minorHAnsi" w:cstheme="minorHAnsi"/>
-          <w:i/>
-          <w:iCs/>
-        </w:rPr>
-        <w:t xml:space="preserve">moet hetgeen je levert voldoen? </w:t>
-      </w:r>
-      <w:proofErr w:type="spellStart"/>
+        <w:t xml:space="preserve">Waaraan moet hetgeen je levert voldoen? </w:t>
+      </w:r>
       <w:r>
         <w:rPr>
           <w:rFonts w:asciiTheme="minorHAnsi" w:hAnsiTheme="minorHAnsi" w:cstheme="minorHAnsi"/>
@@ -5056,17 +4975,7 @@
           <w:iCs/>
           <w:lang w:val="en-US"/>
         </w:rPr>
-        <w:t>Bijvoorbeeld</w:t>
-      </w:r>
-      <w:proofErr w:type="spellEnd"/>
-      <w:r>
-        <w:rPr>
-          <w:rFonts w:asciiTheme="minorHAnsi" w:hAnsiTheme="minorHAnsi" w:cstheme="minorHAnsi"/>
-          <w:i/>
-          <w:iCs/>
-          <w:lang w:val="en-US"/>
-        </w:rPr>
-        <w:t xml:space="preserve"> “The result of the work package that will be made will describe the specifications for….  </w:t>
+        <w:t xml:space="preserve">Bijvoorbeeld “The result of the work package that will be made will describe the specifications for….  </w:t>
       </w:r>
       <w:r>
         <w:rPr>
@@ -5078,7 +4987,7 @@
       </w:r>
     </w:p>
   </w:comment>
-  <w:comment w:id="11" w:author="Ingmar Wever" w:date="2017-09-21T12:52:00Z" w:initials="IW">
+  <w:comment w:id="10" w:author="Ingmar Wever" w:date="2017-09-21T12:52:00Z" w:initials="IW">
     <w:p>
       <w:pPr>
         <w:pStyle w:val="CommentText"/>
@@ -5090,14 +4999,11 @@
         <w:annotationRef/>
       </w:r>
       <w:r>
-        <w:t xml:space="preserve">Welke </w:t>
-      </w:r>
-      <w:r>
-        <w:t>stappen ga je nemen?</w:t>
+        <w:t>Welke stappen ga je nemen?</w:t>
       </w:r>
     </w:p>
   </w:comment>
-  <w:comment w:id="12" w:author="Ingmar Wever [2]" w:date="2017-10-05T14:45:00Z" w:initials="IW">
+  <w:comment w:id="11" w:author="Ingmar Wever [2]" w:date="2017-10-05T14:45:00Z" w:initials="IW">
     <w:p>
       <w:pPr>
         <w:pStyle w:val="CommentText"/>
@@ -5109,10 +5015,7 @@
         <w:annotationRef/>
       </w:r>
       <w:r>
-        <w:t xml:space="preserve">Wie </w:t>
-      </w:r>
-      <w:r>
-        <w:t>interessant om contact mee te zoeken binnen en buiten Damen om kennis te verzamelen en te voorkomen dat ik dubbel werk doe.</w:t>
+        <w:t>Wie interessant om contact mee te zoeken binnen en buiten Damen om kennis te verzamelen en te voorkomen dat ik dubbel werk doe.</w:t>
       </w:r>
     </w:p>
   </w:comment>

</xml_diff>

<commit_message>
Description of accidents and added general parts
</commit_message>
<xml_diff>
--- a/Graduation Project Plan.docx
+++ b/Graduation Project Plan.docx
@@ -2170,7 +2170,14 @@
                 <w:rFonts w:asciiTheme="minorHAnsi" w:hAnsiTheme="minorHAnsi" w:cstheme="minorHAnsi"/>
                 <w:iCs/>
               </w:rPr>
-              <w:t>10 nov</w:t>
+              <w:t>19</w:t>
+            </w:r>
+            <w:r>
+              <w:rPr>
+                <w:rFonts w:asciiTheme="minorHAnsi" w:hAnsiTheme="minorHAnsi" w:cstheme="minorHAnsi"/>
+                <w:iCs/>
+              </w:rPr>
+              <w:t xml:space="preserve"> nov</w:t>
             </w:r>
           </w:p>
         </w:tc>
@@ -2261,7 +2268,14 @@
                 <w:rFonts w:asciiTheme="minorHAnsi" w:hAnsiTheme="minorHAnsi" w:cstheme="minorHAnsi"/>
                 <w:iCs/>
               </w:rPr>
-              <w:t>17 nov</w:t>
+              <w:t>19</w:t>
+            </w:r>
+            <w:r>
+              <w:rPr>
+                <w:rFonts w:asciiTheme="minorHAnsi" w:hAnsiTheme="minorHAnsi" w:cstheme="minorHAnsi"/>
+                <w:iCs/>
+              </w:rPr>
+              <w:t xml:space="preserve"> nov</w:t>
             </w:r>
           </w:p>
         </w:tc>
@@ -2303,7 +2317,7 @@
                 <w:iCs/>
                 <w:caps w:val="0"/>
               </w:rPr>
-              <w:t>Definitiese te gebruiken in CS onderzoek</w:t>
+              <w:t>Plan van aanpak definitief maken</w:t>
             </w:r>
             <w:r>
               <w:rPr>
@@ -2334,7 +2348,14 @@
                 <w:rFonts w:asciiTheme="minorHAnsi" w:hAnsiTheme="minorHAnsi" w:cstheme="minorHAnsi"/>
                 <w:iCs/>
               </w:rPr>
-              <w:t>20 nov</w:t>
+              <w:t>20</w:t>
+            </w:r>
+            <w:r>
+              <w:rPr>
+                <w:rFonts w:asciiTheme="minorHAnsi" w:hAnsiTheme="minorHAnsi" w:cstheme="minorHAnsi"/>
+                <w:iCs/>
+              </w:rPr>
+              <w:t xml:space="preserve"> nov</w:t>
             </w:r>
           </w:p>
         </w:tc>
@@ -2356,7 +2377,7 @@
                 <w:rFonts w:asciiTheme="minorHAnsi" w:hAnsiTheme="minorHAnsi" w:cstheme="minorHAnsi"/>
                 <w:iCs/>
               </w:rPr>
-              <w:t>1 dec</w:t>
+              <w:t>26 nov</w:t>
             </w:r>
           </w:p>
         </w:tc>
@@ -2432,8 +2453,10 @@
                 <w:rFonts w:asciiTheme="minorHAnsi" w:hAnsiTheme="minorHAnsi" w:cstheme="minorHAnsi"/>
                 <w:iCs/>
               </w:rPr>
-              <w:t>10 dec</w:t>
-            </w:r>
+              <w:t>26 nov</w:t>
+            </w:r>
+            <w:bookmarkStart w:id="11" w:name="_GoBack"/>
+            <w:bookmarkEnd w:id="11"/>
           </w:p>
         </w:tc>
         <w:tc>
@@ -3779,7 +3802,7 @@
           <w:szCs w:val="40"/>
         </w:rPr>
       </w:pPr>
-      <w:commentRangeStart w:id="11"/>
+      <w:commentRangeStart w:id="12"/>
       <w:r>
         <w:rPr>
           <w:rFonts w:asciiTheme="minorHAnsi" w:hAnsiTheme="minorHAnsi" w:cstheme="minorHAnsi"/>
@@ -3791,12 +3814,12 @@
         <w:lastRenderedPageBreak/>
         <w:t>Contacten</w:t>
       </w:r>
-      <w:commentRangeEnd w:id="11"/>
+      <w:commentRangeEnd w:id="12"/>
       <w:r>
         <w:rPr>
           <w:rStyle w:val="CommentReference"/>
         </w:rPr>
-        <w:commentReference w:id="11"/>
+        <w:commentReference w:id="12"/>
       </w:r>
     </w:p>
     <w:tbl>
@@ -4467,8 +4490,6 @@
               </w:rPr>
               <w:t>Begeleider Myrthe Laame onderzoek op gebied van bridge design</w:t>
             </w:r>
-            <w:bookmarkStart w:id="12" w:name="_GoBack"/>
-            <w:bookmarkEnd w:id="12"/>
           </w:p>
         </w:tc>
       </w:tr>
@@ -5003,7 +5024,7 @@
       </w:r>
     </w:p>
   </w:comment>
-  <w:comment w:id="11" w:author="Ingmar Wever [2]" w:date="2017-10-05T14:45:00Z" w:initials="IW">
+  <w:comment w:id="12" w:author="Ingmar Wever [2]" w:date="2017-10-05T14:45:00Z" w:initials="IW">
     <w:p>
       <w:pPr>
         <w:pStyle w:val="CommentText"/>

</xml_diff>

<commit_message>
Described crew, changed chapter font, ordered content
</commit_message>
<xml_diff>
--- a/Graduation Project Plan.docx
+++ b/Graduation Project Plan.docx
@@ -1636,1770 +1636,20 @@
     <w:p>
       <w:pPr>
         <w:rPr>
+          <w:i/>
+        </w:rPr>
+      </w:pPr>
+      <w:bookmarkStart w:id="10" w:name="_GoBack"/>
+      <w:bookmarkEnd w:id="10"/>
+      <w:r>
+        <w:rPr>
           <w:rFonts w:asciiTheme="minorHAnsi" w:hAnsiTheme="minorHAnsi" w:cstheme="minorHAnsi"/>
           <w:b/>
           <w:bCs/>
           <w:sz w:val="40"/>
           <w:szCs w:val="40"/>
         </w:rPr>
-      </w:pPr>
-      <w:r>
-        <w:rPr>
-          <w:rFonts w:asciiTheme="minorHAnsi" w:hAnsiTheme="minorHAnsi" w:cstheme="minorHAnsi"/>
-          <w:b/>
-          <w:bCs/>
-          <w:sz w:val="40"/>
-          <w:szCs w:val="40"/>
-        </w:rPr>
         <w:lastRenderedPageBreak/>
-        <w:t>Het laatste hoofdstuk</w:t>
-      </w:r>
-    </w:p>
-    <w:p>
-      <w:pPr>
-        <w:rPr>
-          <w:i/>
-        </w:rPr>
-      </w:pPr>
-      <w:r>
-        <w:rPr>
-          <w:i/>
-        </w:rPr>
-        <w:t xml:space="preserve">Om de toepasbaarheid </w:t>
-      </w:r>
-    </w:p>
-    <w:p>
-      <w:pPr>
-        <w:rPr>
-          <w:rFonts w:asciiTheme="minorHAnsi" w:hAnsiTheme="minorHAnsi" w:cstheme="minorHAnsi"/>
-          <w:b/>
-          <w:bCs/>
-          <w:sz w:val="40"/>
-          <w:szCs w:val="40"/>
-        </w:rPr>
-      </w:pPr>
-    </w:p>
-    <w:p>
-      <w:pPr>
-        <w:rPr>
-          <w:rFonts w:asciiTheme="minorHAnsi" w:hAnsiTheme="minorHAnsi" w:cstheme="minorHAnsi"/>
-          <w:sz w:val="40"/>
-          <w:szCs w:val="40"/>
-        </w:rPr>
-      </w:pPr>
-      <w:commentRangeStart w:id="10"/>
-      <w:r>
-        <w:rPr>
-          <w:rFonts w:asciiTheme="minorHAnsi" w:hAnsiTheme="minorHAnsi" w:cstheme="minorHAnsi"/>
-          <w:b/>
-          <w:bCs/>
-          <w:sz w:val="40"/>
-          <w:szCs w:val="40"/>
-        </w:rPr>
-        <w:t>Tijdlijn</w:t>
-      </w:r>
-      <w:commentRangeEnd w:id="10"/>
-      <w:r>
-        <w:rPr>
-          <w:rStyle w:val="CommentReference"/>
-        </w:rPr>
-        <w:commentReference w:id="10"/>
-      </w:r>
-    </w:p>
-    <w:tbl>
-      <w:tblPr>
-        <w:tblStyle w:val="PlainTable3"/>
-        <w:tblW w:w="0" w:type="auto"/>
-        <w:tblLook w:val="04A0" w:firstRow="1" w:lastRow="0" w:firstColumn="1" w:lastColumn="0" w:noHBand="0" w:noVBand="1"/>
-      </w:tblPr>
-      <w:tblGrid>
-        <w:gridCol w:w="6808"/>
-        <w:gridCol w:w="847"/>
-        <w:gridCol w:w="1008"/>
-        <w:gridCol w:w="331"/>
-      </w:tblGrid>
-      <w:tr>
-        <w:trPr>
-          <w:cnfStyle w:val="100000000000" w:firstRow="1" w:lastRow="0" w:firstColumn="0" w:lastColumn="0" w:oddVBand="0" w:evenVBand="0" w:oddHBand="0" w:evenHBand="0" w:firstRowFirstColumn="0" w:firstRowLastColumn="0" w:lastRowFirstColumn="0" w:lastRowLastColumn="0"/>
-        </w:trPr>
-        <w:tc>
-          <w:tcPr>
-            <w:cnfStyle w:val="001000000100" w:firstRow="0" w:lastRow="0" w:firstColumn="1" w:lastColumn="0" w:oddVBand="0" w:evenVBand="0" w:oddHBand="0" w:evenHBand="0" w:firstRowFirstColumn="1" w:firstRowLastColumn="0" w:lastRowFirstColumn="0" w:lastRowLastColumn="0"/>
-            <w:tcW w:w="0" w:type="auto"/>
-          </w:tcPr>
-          <w:p>
-            <w:pPr>
-              <w:rPr>
-                <w:rFonts w:asciiTheme="minorHAnsi" w:hAnsiTheme="minorHAnsi" w:cstheme="minorHAnsi"/>
-                <w:b w:val="0"/>
-                <w:iCs/>
-                <w:caps w:val="0"/>
-              </w:rPr>
-            </w:pPr>
-            <w:r>
-              <w:rPr>
-                <w:rFonts w:asciiTheme="minorHAnsi" w:hAnsiTheme="minorHAnsi" w:cstheme="minorHAnsi"/>
-                <w:b w:val="0"/>
-                <w:iCs/>
-                <w:caps w:val="0"/>
-              </w:rPr>
-              <w:t>Bescrhijving</w:t>
-            </w:r>
-          </w:p>
-        </w:tc>
-        <w:tc>
-          <w:tcPr>
-            <w:tcW w:w="0" w:type="auto"/>
-          </w:tcPr>
-          <w:p>
-            <w:pPr>
-              <w:cnfStyle w:val="100000000000" w:firstRow="1" w:lastRow="0" w:firstColumn="0" w:lastColumn="0" w:oddVBand="0" w:evenVBand="0" w:oddHBand="0" w:evenHBand="0" w:firstRowFirstColumn="0" w:firstRowLastColumn="0" w:lastRowFirstColumn="0" w:lastRowLastColumn="0"/>
-              <w:rPr>
-                <w:rFonts w:asciiTheme="minorHAnsi" w:hAnsiTheme="minorHAnsi" w:cstheme="minorHAnsi"/>
-                <w:b w:val="0"/>
-                <w:iCs/>
-                <w:caps w:val="0"/>
-              </w:rPr>
-            </w:pPr>
-            <w:r>
-              <w:rPr>
-                <w:rFonts w:asciiTheme="minorHAnsi" w:hAnsiTheme="minorHAnsi" w:cstheme="minorHAnsi"/>
-                <w:b w:val="0"/>
-                <w:iCs/>
-                <w:caps w:val="0"/>
-              </w:rPr>
-              <w:t>Start</w:t>
-            </w:r>
-          </w:p>
-        </w:tc>
-        <w:tc>
-          <w:tcPr>
-            <w:tcW w:w="0" w:type="auto"/>
-          </w:tcPr>
-          <w:p>
-            <w:pPr>
-              <w:cnfStyle w:val="100000000000" w:firstRow="1" w:lastRow="0" w:firstColumn="0" w:lastColumn="0" w:oddVBand="0" w:evenVBand="0" w:oddHBand="0" w:evenHBand="0" w:firstRowFirstColumn="0" w:firstRowLastColumn="0" w:lastRowFirstColumn="0" w:lastRowLastColumn="0"/>
-              <w:rPr>
-                <w:rFonts w:asciiTheme="minorHAnsi" w:hAnsiTheme="minorHAnsi" w:cstheme="minorHAnsi"/>
-                <w:b w:val="0"/>
-                <w:iCs/>
-                <w:caps w:val="0"/>
-              </w:rPr>
-            </w:pPr>
-            <w:r>
-              <w:rPr>
-                <w:rFonts w:asciiTheme="minorHAnsi" w:hAnsiTheme="minorHAnsi" w:cstheme="minorHAnsi"/>
-                <w:b w:val="0"/>
-                <w:iCs/>
-                <w:caps w:val="0"/>
-              </w:rPr>
-              <w:t>Deadline</w:t>
-            </w:r>
-          </w:p>
-        </w:tc>
-        <w:tc>
-          <w:tcPr>
-            <w:tcW w:w="0" w:type="auto"/>
-          </w:tcPr>
-          <w:p>
-            <w:pPr>
-              <w:cnfStyle w:val="100000000000" w:firstRow="1" w:lastRow="0" w:firstColumn="0" w:lastColumn="0" w:oddVBand="0" w:evenVBand="0" w:oddHBand="0" w:evenHBand="0" w:firstRowFirstColumn="0" w:firstRowLastColumn="0" w:lastRowFirstColumn="0" w:lastRowLastColumn="0"/>
-              <w:rPr>
-                <w:rFonts w:asciiTheme="minorHAnsi" w:hAnsiTheme="minorHAnsi" w:cstheme="minorHAnsi"/>
-                <w:iCs/>
-              </w:rPr>
-            </w:pPr>
-          </w:p>
-        </w:tc>
-      </w:tr>
-      <w:tr>
-        <w:trPr>
-          <w:cnfStyle w:val="000000100000" w:firstRow="0" w:lastRow="0" w:firstColumn="0" w:lastColumn="0" w:oddVBand="0" w:evenVBand="0" w:oddHBand="1" w:evenHBand="0" w:firstRowFirstColumn="0" w:firstRowLastColumn="0" w:lastRowFirstColumn="0" w:lastRowLastColumn="0"/>
-        </w:trPr>
-        <w:tc>
-          <w:tcPr>
-            <w:cnfStyle w:val="001000000000" w:firstRow="0" w:lastRow="0" w:firstColumn="1" w:lastColumn="0" w:oddVBand="0" w:evenVBand="0" w:oddHBand="0" w:evenHBand="0" w:firstRowFirstColumn="0" w:firstRowLastColumn="0" w:lastRowFirstColumn="0" w:lastRowLastColumn="0"/>
-            <w:tcW w:w="0" w:type="auto"/>
-          </w:tcPr>
-          <w:p>
-            <w:pPr>
-              <w:rPr>
-                <w:rFonts w:asciiTheme="minorHAnsi" w:hAnsiTheme="minorHAnsi" w:cstheme="minorHAnsi"/>
-                <w:b w:val="0"/>
-                <w:iCs/>
-                <w:caps w:val="0"/>
-              </w:rPr>
-            </w:pPr>
-            <w:r>
-              <w:rPr>
-                <w:rFonts w:asciiTheme="minorHAnsi" w:hAnsiTheme="minorHAnsi" w:cstheme="minorHAnsi"/>
-                <w:b w:val="0"/>
-                <w:iCs/>
-                <w:caps w:val="0"/>
-              </w:rPr>
-              <w:t>Project plan met initiele planning</w:t>
-            </w:r>
-          </w:p>
-        </w:tc>
-        <w:tc>
-          <w:tcPr>
-            <w:tcW w:w="0" w:type="auto"/>
-          </w:tcPr>
-          <w:p>
-            <w:pPr>
-              <w:jc w:val="right"/>
-              <w:cnfStyle w:val="000000100000" w:firstRow="0" w:lastRow="0" w:firstColumn="0" w:lastColumn="0" w:oddVBand="0" w:evenVBand="0" w:oddHBand="1" w:evenHBand="0" w:firstRowFirstColumn="0" w:firstRowLastColumn="0" w:lastRowFirstColumn="0" w:lastRowLastColumn="0"/>
-              <w:rPr>
-                <w:rFonts w:asciiTheme="minorHAnsi" w:hAnsiTheme="minorHAnsi" w:cstheme="minorHAnsi"/>
-                <w:iCs/>
-              </w:rPr>
-            </w:pPr>
-          </w:p>
-        </w:tc>
-        <w:tc>
-          <w:tcPr>
-            <w:tcW w:w="0" w:type="auto"/>
-          </w:tcPr>
-          <w:p>
-            <w:pPr>
-              <w:jc w:val="right"/>
-              <w:cnfStyle w:val="000000100000" w:firstRow="0" w:lastRow="0" w:firstColumn="0" w:lastColumn="0" w:oddVBand="0" w:evenVBand="0" w:oddHBand="1" w:evenHBand="0" w:firstRowFirstColumn="0" w:firstRowLastColumn="0" w:lastRowFirstColumn="0" w:lastRowLastColumn="0"/>
-              <w:rPr>
-                <w:rFonts w:asciiTheme="minorHAnsi" w:hAnsiTheme="minorHAnsi" w:cstheme="minorHAnsi"/>
-                <w:iCs/>
-              </w:rPr>
-            </w:pPr>
-            <w:r>
-              <w:rPr>
-                <w:rFonts w:asciiTheme="minorHAnsi" w:hAnsiTheme="minorHAnsi" w:cstheme="minorHAnsi"/>
-                <w:iCs/>
-              </w:rPr>
-              <w:t>6 okt</w:t>
-            </w:r>
-          </w:p>
-        </w:tc>
-        <w:tc>
-          <w:tcPr>
-            <w:tcW w:w="0" w:type="auto"/>
-          </w:tcPr>
-          <w:p>
-            <w:pPr>
-              <w:jc w:val="right"/>
-              <w:cnfStyle w:val="000000100000" w:firstRow="0" w:lastRow="0" w:firstColumn="0" w:lastColumn="0" w:oddVBand="0" w:evenVBand="0" w:oddHBand="1" w:evenHBand="0" w:firstRowFirstColumn="0" w:firstRowLastColumn="0" w:lastRowFirstColumn="0" w:lastRowLastColumn="0"/>
-              <w:rPr>
-                <w:rFonts w:asciiTheme="minorHAnsi" w:hAnsiTheme="minorHAnsi" w:cstheme="minorHAnsi"/>
-                <w:iCs/>
-              </w:rPr>
-            </w:pPr>
-            <w:r>
-              <w:rPr>
-                <w:rFonts w:asciiTheme="minorHAnsi" w:hAnsiTheme="minorHAnsi" w:cstheme="minorHAnsi"/>
-                <w:iCs/>
-              </w:rPr>
-              <w:t>X</w:t>
-            </w:r>
-          </w:p>
-        </w:tc>
-      </w:tr>
-      <w:tr>
-        <w:tc>
-          <w:tcPr>
-            <w:cnfStyle w:val="001000000000" w:firstRow="0" w:lastRow="0" w:firstColumn="1" w:lastColumn="0" w:oddVBand="0" w:evenVBand="0" w:oddHBand="0" w:evenHBand="0" w:firstRowFirstColumn="0" w:firstRowLastColumn="0" w:lastRowFirstColumn="0" w:lastRowLastColumn="0"/>
-            <w:tcW w:w="0" w:type="auto"/>
-          </w:tcPr>
-          <w:p>
-            <w:pPr>
-              <w:rPr>
-                <w:rFonts w:asciiTheme="minorHAnsi" w:hAnsiTheme="minorHAnsi" w:cstheme="minorHAnsi"/>
-                <w:b w:val="0"/>
-                <w:iCs/>
-                <w:caps w:val="0"/>
-              </w:rPr>
-            </w:pPr>
-            <w:r>
-              <w:rPr>
-                <w:rFonts w:asciiTheme="minorHAnsi" w:hAnsiTheme="minorHAnsi" w:cstheme="minorHAnsi"/>
-                <w:b w:val="0"/>
-                <w:iCs/>
-                <w:caps w:val="0"/>
-              </w:rPr>
-              <w:t>Samenvatting gerelateerde projecten en onderzoeken</w:t>
-            </w:r>
-          </w:p>
-        </w:tc>
-        <w:tc>
-          <w:tcPr>
-            <w:tcW w:w="0" w:type="auto"/>
-          </w:tcPr>
-          <w:p>
-            <w:pPr>
-              <w:jc w:val="right"/>
-              <w:cnfStyle w:val="000000000000" w:firstRow="0" w:lastRow="0" w:firstColumn="0" w:lastColumn="0" w:oddVBand="0" w:evenVBand="0" w:oddHBand="0" w:evenHBand="0" w:firstRowFirstColumn="0" w:firstRowLastColumn="0" w:lastRowFirstColumn="0" w:lastRowLastColumn="0"/>
-              <w:rPr>
-                <w:rFonts w:asciiTheme="minorHAnsi" w:hAnsiTheme="minorHAnsi" w:cstheme="minorHAnsi"/>
-                <w:iCs/>
-              </w:rPr>
-            </w:pPr>
-            <w:r>
-              <w:rPr>
-                <w:rFonts w:asciiTheme="minorHAnsi" w:hAnsiTheme="minorHAnsi" w:cstheme="minorHAnsi"/>
-                <w:iCs/>
-              </w:rPr>
-              <w:t>4 okt</w:t>
-            </w:r>
-          </w:p>
-        </w:tc>
-        <w:tc>
-          <w:tcPr>
-            <w:tcW w:w="0" w:type="auto"/>
-          </w:tcPr>
-          <w:p>
-            <w:pPr>
-              <w:jc w:val="right"/>
-              <w:cnfStyle w:val="000000000000" w:firstRow="0" w:lastRow="0" w:firstColumn="0" w:lastColumn="0" w:oddVBand="0" w:evenVBand="0" w:oddHBand="0" w:evenHBand="0" w:firstRowFirstColumn="0" w:firstRowLastColumn="0" w:lastRowFirstColumn="0" w:lastRowLastColumn="0"/>
-              <w:rPr>
-                <w:rFonts w:asciiTheme="minorHAnsi" w:hAnsiTheme="minorHAnsi" w:cstheme="minorHAnsi"/>
-                <w:iCs/>
-              </w:rPr>
-            </w:pPr>
-            <w:r>
-              <w:rPr>
-                <w:rFonts w:asciiTheme="minorHAnsi" w:hAnsiTheme="minorHAnsi" w:cstheme="minorHAnsi"/>
-                <w:iCs/>
-              </w:rPr>
-              <w:t>2</w:t>
-            </w:r>
-            <w:r>
-              <w:rPr>
-                <w:rFonts w:asciiTheme="minorHAnsi" w:hAnsiTheme="minorHAnsi" w:cstheme="minorHAnsi"/>
-                <w:iCs/>
-              </w:rPr>
-              <w:t>0</w:t>
-            </w:r>
-            <w:r>
-              <w:rPr>
-                <w:rFonts w:asciiTheme="minorHAnsi" w:hAnsiTheme="minorHAnsi" w:cstheme="minorHAnsi"/>
-                <w:iCs/>
-              </w:rPr>
-              <w:t xml:space="preserve"> okt</w:t>
-            </w:r>
-          </w:p>
-        </w:tc>
-        <w:tc>
-          <w:tcPr>
-            <w:tcW w:w="0" w:type="auto"/>
-          </w:tcPr>
-          <w:p>
-            <w:pPr>
-              <w:jc w:val="right"/>
-              <w:cnfStyle w:val="000000000000" w:firstRow="0" w:lastRow="0" w:firstColumn="0" w:lastColumn="0" w:oddVBand="0" w:evenVBand="0" w:oddHBand="0" w:evenHBand="0" w:firstRowFirstColumn="0" w:firstRowLastColumn="0" w:lastRowFirstColumn="0" w:lastRowLastColumn="0"/>
-              <w:rPr>
-                <w:rFonts w:asciiTheme="minorHAnsi" w:hAnsiTheme="minorHAnsi" w:cstheme="minorHAnsi"/>
-                <w:iCs/>
-              </w:rPr>
-            </w:pPr>
-          </w:p>
-        </w:tc>
-      </w:tr>
-      <w:tr>
-        <w:trPr>
-          <w:cnfStyle w:val="000000100000" w:firstRow="0" w:lastRow="0" w:firstColumn="0" w:lastColumn="0" w:oddVBand="0" w:evenVBand="0" w:oddHBand="1" w:evenHBand="0" w:firstRowFirstColumn="0" w:firstRowLastColumn="0" w:lastRowFirstColumn="0" w:lastRowLastColumn="0"/>
-        </w:trPr>
-        <w:tc>
-          <w:tcPr>
-            <w:cnfStyle w:val="001000000000" w:firstRow="0" w:lastRow="0" w:firstColumn="1" w:lastColumn="0" w:oddVBand="0" w:evenVBand="0" w:oddHBand="0" w:evenHBand="0" w:firstRowFirstColumn="0" w:firstRowLastColumn="0" w:lastRowFirstColumn="0" w:lastRowLastColumn="0"/>
-            <w:tcW w:w="0" w:type="auto"/>
-          </w:tcPr>
-          <w:p>
-            <w:pPr>
-              <w:rPr>
-                <w:rFonts w:asciiTheme="minorHAnsi" w:hAnsiTheme="minorHAnsi" w:cstheme="minorHAnsi"/>
-                <w:b w:val="0"/>
-                <w:iCs/>
-                <w:caps w:val="0"/>
-              </w:rPr>
-            </w:pPr>
-            <w:r>
-              <w:rPr>
-                <w:rFonts w:asciiTheme="minorHAnsi" w:hAnsiTheme="minorHAnsi" w:cstheme="minorHAnsi"/>
-                <w:b w:val="0"/>
-                <w:iCs/>
-                <w:caps w:val="0"/>
-              </w:rPr>
-              <w:t>Plan van aanpak met opzet voor rapport</w:t>
-            </w:r>
-          </w:p>
-        </w:tc>
-        <w:tc>
-          <w:tcPr>
-            <w:tcW w:w="0" w:type="auto"/>
-          </w:tcPr>
-          <w:p>
-            <w:pPr>
-              <w:jc w:val="right"/>
-              <w:cnfStyle w:val="000000100000" w:firstRow="0" w:lastRow="0" w:firstColumn="0" w:lastColumn="0" w:oddVBand="0" w:evenVBand="0" w:oddHBand="1" w:evenHBand="0" w:firstRowFirstColumn="0" w:firstRowLastColumn="0" w:lastRowFirstColumn="0" w:lastRowLastColumn="0"/>
-              <w:rPr>
-                <w:rFonts w:asciiTheme="minorHAnsi" w:hAnsiTheme="minorHAnsi" w:cstheme="minorHAnsi"/>
-                <w:iCs/>
-              </w:rPr>
-            </w:pPr>
-            <w:r>
-              <w:rPr>
-                <w:rFonts w:asciiTheme="minorHAnsi" w:hAnsiTheme="minorHAnsi" w:cstheme="minorHAnsi"/>
-                <w:iCs/>
-              </w:rPr>
-              <w:t>9 okt</w:t>
-            </w:r>
-          </w:p>
-        </w:tc>
-        <w:tc>
-          <w:tcPr>
-            <w:tcW w:w="0" w:type="auto"/>
-          </w:tcPr>
-          <w:p>
-            <w:pPr>
-              <w:jc w:val="right"/>
-              <w:cnfStyle w:val="000000100000" w:firstRow="0" w:lastRow="0" w:firstColumn="0" w:lastColumn="0" w:oddVBand="0" w:evenVBand="0" w:oddHBand="1" w:evenHBand="0" w:firstRowFirstColumn="0" w:firstRowLastColumn="0" w:lastRowFirstColumn="0" w:lastRowLastColumn="0"/>
-              <w:rPr>
-                <w:rFonts w:asciiTheme="minorHAnsi" w:hAnsiTheme="minorHAnsi" w:cstheme="minorHAnsi"/>
-                <w:iCs/>
-              </w:rPr>
-            </w:pPr>
-            <w:r>
-              <w:rPr>
-                <w:rFonts w:asciiTheme="minorHAnsi" w:hAnsiTheme="minorHAnsi" w:cstheme="minorHAnsi"/>
-                <w:iCs/>
-              </w:rPr>
-              <w:t>3</w:t>
-            </w:r>
-            <w:r>
-              <w:rPr>
-                <w:rFonts w:asciiTheme="minorHAnsi" w:hAnsiTheme="minorHAnsi" w:cstheme="minorHAnsi"/>
-                <w:iCs/>
-              </w:rPr>
-              <w:t xml:space="preserve"> </w:t>
-            </w:r>
-            <w:r>
-              <w:rPr>
-                <w:rFonts w:asciiTheme="minorHAnsi" w:hAnsiTheme="minorHAnsi" w:cstheme="minorHAnsi"/>
-                <w:iCs/>
-              </w:rPr>
-              <w:t>nov</w:t>
-            </w:r>
-          </w:p>
-        </w:tc>
-        <w:tc>
-          <w:tcPr>
-            <w:tcW w:w="0" w:type="auto"/>
-          </w:tcPr>
-          <w:p>
-            <w:pPr>
-              <w:jc w:val="right"/>
-              <w:cnfStyle w:val="000000100000" w:firstRow="0" w:lastRow="0" w:firstColumn="0" w:lastColumn="0" w:oddVBand="0" w:evenVBand="0" w:oddHBand="1" w:evenHBand="0" w:firstRowFirstColumn="0" w:firstRowLastColumn="0" w:lastRowFirstColumn="0" w:lastRowLastColumn="0"/>
-              <w:rPr>
-                <w:rFonts w:asciiTheme="minorHAnsi" w:hAnsiTheme="minorHAnsi" w:cstheme="minorHAnsi"/>
-                <w:iCs/>
-              </w:rPr>
-            </w:pPr>
-          </w:p>
-        </w:tc>
-      </w:tr>
-      <w:tr>
-        <w:tc>
-          <w:tcPr>
-            <w:cnfStyle w:val="001000000000" w:firstRow="0" w:lastRow="0" w:firstColumn="1" w:lastColumn="0" w:oddVBand="0" w:evenVBand="0" w:oddHBand="0" w:evenHBand="0" w:firstRowFirstColumn="0" w:firstRowLastColumn="0" w:lastRowFirstColumn="0" w:lastRowLastColumn="0"/>
-            <w:tcW w:w="0" w:type="auto"/>
-          </w:tcPr>
-          <w:p>
-            <w:pPr>
-              <w:rPr>
-                <w:rFonts w:asciiTheme="minorHAnsi" w:hAnsiTheme="minorHAnsi" w:cstheme="minorHAnsi"/>
-                <w:b w:val="0"/>
-                <w:iCs/>
-                <w:caps w:val="0"/>
-              </w:rPr>
-            </w:pPr>
-            <w:r>
-              <w:rPr>
-                <w:rFonts w:asciiTheme="minorHAnsi" w:hAnsiTheme="minorHAnsi" w:cstheme="minorHAnsi"/>
-                <w:b w:val="0"/>
-                <w:iCs/>
-                <w:caps w:val="0"/>
-              </w:rPr>
-              <w:t>Inlezen in papers en projecten en vertalen naar current knowledge</w:t>
-            </w:r>
-          </w:p>
-        </w:tc>
-        <w:tc>
-          <w:tcPr>
-            <w:tcW w:w="0" w:type="auto"/>
-          </w:tcPr>
-          <w:p>
-            <w:pPr>
-              <w:jc w:val="right"/>
-              <w:cnfStyle w:val="000000000000" w:firstRow="0" w:lastRow="0" w:firstColumn="0" w:lastColumn="0" w:oddVBand="0" w:evenVBand="0" w:oddHBand="0" w:evenHBand="0" w:firstRowFirstColumn="0" w:firstRowLastColumn="0" w:lastRowFirstColumn="0" w:lastRowLastColumn="0"/>
-              <w:rPr>
-                <w:rFonts w:asciiTheme="minorHAnsi" w:hAnsiTheme="minorHAnsi" w:cstheme="minorHAnsi"/>
-                <w:iCs/>
-              </w:rPr>
-            </w:pPr>
-            <w:r>
-              <w:rPr>
-                <w:rFonts w:asciiTheme="minorHAnsi" w:hAnsiTheme="minorHAnsi" w:cstheme="minorHAnsi"/>
-                <w:iCs/>
-              </w:rPr>
-              <w:t>20 okt</w:t>
-            </w:r>
-          </w:p>
-        </w:tc>
-        <w:tc>
-          <w:tcPr>
-            <w:tcW w:w="0" w:type="auto"/>
-          </w:tcPr>
-          <w:p>
-            <w:pPr>
-              <w:jc w:val="right"/>
-              <w:cnfStyle w:val="000000000000" w:firstRow="0" w:lastRow="0" w:firstColumn="0" w:lastColumn="0" w:oddVBand="0" w:evenVBand="0" w:oddHBand="0" w:evenHBand="0" w:firstRowFirstColumn="0" w:firstRowLastColumn="0" w:lastRowFirstColumn="0" w:lastRowLastColumn="0"/>
-              <w:rPr>
-                <w:rFonts w:asciiTheme="minorHAnsi" w:hAnsiTheme="minorHAnsi" w:cstheme="minorHAnsi"/>
-                <w:iCs/>
-              </w:rPr>
-            </w:pPr>
-            <w:r>
-              <w:rPr>
-                <w:rFonts w:asciiTheme="minorHAnsi" w:hAnsiTheme="minorHAnsi" w:cstheme="minorHAnsi"/>
-                <w:iCs/>
-              </w:rPr>
-              <w:t>19</w:t>
-            </w:r>
-            <w:r>
-              <w:rPr>
-                <w:rFonts w:asciiTheme="minorHAnsi" w:hAnsiTheme="minorHAnsi" w:cstheme="minorHAnsi"/>
-                <w:iCs/>
-              </w:rPr>
-              <w:t xml:space="preserve"> nov</w:t>
-            </w:r>
-          </w:p>
-        </w:tc>
-        <w:tc>
-          <w:tcPr>
-            <w:tcW w:w="0" w:type="auto"/>
-          </w:tcPr>
-          <w:p>
-            <w:pPr>
-              <w:jc w:val="right"/>
-              <w:cnfStyle w:val="000000000000" w:firstRow="0" w:lastRow="0" w:firstColumn="0" w:lastColumn="0" w:oddVBand="0" w:evenVBand="0" w:oddHBand="0" w:evenHBand="0" w:firstRowFirstColumn="0" w:firstRowLastColumn="0" w:lastRowFirstColumn="0" w:lastRowLastColumn="0"/>
-              <w:rPr>
-                <w:rFonts w:asciiTheme="minorHAnsi" w:hAnsiTheme="minorHAnsi" w:cstheme="minorHAnsi"/>
-                <w:iCs/>
-              </w:rPr>
-            </w:pPr>
-          </w:p>
-        </w:tc>
-      </w:tr>
-      <w:tr>
-        <w:trPr>
-          <w:cnfStyle w:val="000000100000" w:firstRow="0" w:lastRow="0" w:firstColumn="0" w:lastColumn="0" w:oddVBand="0" w:evenVBand="0" w:oddHBand="1" w:evenHBand="0" w:firstRowFirstColumn="0" w:firstRowLastColumn="0" w:lastRowFirstColumn="0" w:lastRowLastColumn="0"/>
-        </w:trPr>
-        <w:tc>
-          <w:tcPr>
-            <w:cnfStyle w:val="001000000000" w:firstRow="0" w:lastRow="0" w:firstColumn="1" w:lastColumn="0" w:oddVBand="0" w:evenVBand="0" w:oddHBand="0" w:evenHBand="0" w:firstRowFirstColumn="0" w:firstRowLastColumn="0" w:lastRowFirstColumn="0" w:lastRowLastColumn="0"/>
-            <w:tcW w:w="0" w:type="auto"/>
-          </w:tcPr>
-          <w:p>
-            <w:pPr>
-              <w:rPr>
-                <w:rFonts w:asciiTheme="minorHAnsi" w:hAnsiTheme="minorHAnsi" w:cstheme="minorHAnsi"/>
-                <w:b w:val="0"/>
-                <w:iCs/>
-                <w:caps w:val="0"/>
-                <w:lang w:val="en-GB"/>
-              </w:rPr>
-            </w:pPr>
-            <w:r>
-              <w:rPr>
-                <w:rFonts w:asciiTheme="minorHAnsi" w:hAnsiTheme="minorHAnsi" w:cstheme="minorHAnsi"/>
-                <w:b w:val="0"/>
-                <w:iCs/>
-                <w:caps w:val="0"/>
-                <w:lang w:val="en-GB"/>
-              </w:rPr>
-              <w:t>Definieer well-clear op basis van regulations en company policy</w:t>
-            </w:r>
-          </w:p>
-        </w:tc>
-        <w:tc>
-          <w:tcPr>
-            <w:tcW w:w="0" w:type="auto"/>
-          </w:tcPr>
-          <w:p>
-            <w:pPr>
-              <w:jc w:val="right"/>
-              <w:cnfStyle w:val="000000100000" w:firstRow="0" w:lastRow="0" w:firstColumn="0" w:lastColumn="0" w:oddVBand="0" w:evenVBand="0" w:oddHBand="1" w:evenHBand="0" w:firstRowFirstColumn="0" w:firstRowLastColumn="0" w:lastRowFirstColumn="0" w:lastRowLastColumn="0"/>
-              <w:rPr>
-                <w:rFonts w:asciiTheme="minorHAnsi" w:hAnsiTheme="minorHAnsi" w:cstheme="minorHAnsi"/>
-                <w:iCs/>
-              </w:rPr>
-            </w:pPr>
-            <w:r>
-              <w:rPr>
-                <w:rFonts w:asciiTheme="minorHAnsi" w:hAnsiTheme="minorHAnsi" w:cstheme="minorHAnsi"/>
-                <w:iCs/>
-              </w:rPr>
-              <w:t>1 nov</w:t>
-            </w:r>
-          </w:p>
-        </w:tc>
-        <w:tc>
-          <w:tcPr>
-            <w:tcW w:w="0" w:type="auto"/>
-          </w:tcPr>
-          <w:p>
-            <w:pPr>
-              <w:jc w:val="right"/>
-              <w:cnfStyle w:val="000000100000" w:firstRow="0" w:lastRow="0" w:firstColumn="0" w:lastColumn="0" w:oddVBand="0" w:evenVBand="0" w:oddHBand="1" w:evenHBand="0" w:firstRowFirstColumn="0" w:firstRowLastColumn="0" w:lastRowFirstColumn="0" w:lastRowLastColumn="0"/>
-              <w:rPr>
-                <w:rFonts w:asciiTheme="minorHAnsi" w:hAnsiTheme="minorHAnsi" w:cstheme="minorHAnsi"/>
-                <w:iCs/>
-              </w:rPr>
-            </w:pPr>
-            <w:r>
-              <w:rPr>
-                <w:rFonts w:asciiTheme="minorHAnsi" w:hAnsiTheme="minorHAnsi" w:cstheme="minorHAnsi"/>
-                <w:iCs/>
-              </w:rPr>
-              <w:t>19</w:t>
-            </w:r>
-            <w:r>
-              <w:rPr>
-                <w:rFonts w:asciiTheme="minorHAnsi" w:hAnsiTheme="minorHAnsi" w:cstheme="minorHAnsi"/>
-                <w:iCs/>
-              </w:rPr>
-              <w:t xml:space="preserve"> nov</w:t>
-            </w:r>
-          </w:p>
-        </w:tc>
-        <w:tc>
-          <w:tcPr>
-            <w:tcW w:w="0" w:type="auto"/>
-          </w:tcPr>
-          <w:p>
-            <w:pPr>
-              <w:jc w:val="right"/>
-              <w:cnfStyle w:val="000000100000" w:firstRow="0" w:lastRow="0" w:firstColumn="0" w:lastColumn="0" w:oddVBand="0" w:evenVBand="0" w:oddHBand="1" w:evenHBand="0" w:firstRowFirstColumn="0" w:firstRowLastColumn="0" w:lastRowFirstColumn="0" w:lastRowLastColumn="0"/>
-              <w:rPr>
-                <w:rFonts w:asciiTheme="minorHAnsi" w:hAnsiTheme="minorHAnsi" w:cstheme="minorHAnsi"/>
-                <w:iCs/>
-              </w:rPr>
-            </w:pPr>
-          </w:p>
-        </w:tc>
-      </w:tr>
-      <w:tr>
-        <w:tc>
-          <w:tcPr>
-            <w:cnfStyle w:val="001000000000" w:firstRow="0" w:lastRow="0" w:firstColumn="1" w:lastColumn="0" w:oddVBand="0" w:evenVBand="0" w:oddHBand="0" w:evenHBand="0" w:firstRowFirstColumn="0" w:firstRowLastColumn="0" w:lastRowFirstColumn="0" w:lastRowLastColumn="0"/>
-            <w:tcW w:w="0" w:type="auto"/>
-          </w:tcPr>
-          <w:p>
-            <w:pPr>
-              <w:rPr>
-                <w:rFonts w:asciiTheme="minorHAnsi" w:hAnsiTheme="minorHAnsi" w:cstheme="minorHAnsi"/>
-                <w:b w:val="0"/>
-                <w:iCs/>
-                <w:caps w:val="0"/>
-              </w:rPr>
-            </w:pPr>
-            <w:r>
-              <w:rPr>
-                <w:rFonts w:asciiTheme="minorHAnsi" w:hAnsiTheme="minorHAnsi" w:cstheme="minorHAnsi"/>
-                <w:b w:val="0"/>
-                <w:iCs/>
-                <w:caps w:val="0"/>
-              </w:rPr>
-              <w:t>Plan van aanpak definitief maken</w:t>
-            </w:r>
-            <w:r>
-              <w:rPr>
-                <w:rFonts w:asciiTheme="minorHAnsi" w:hAnsiTheme="minorHAnsi" w:cstheme="minorHAnsi"/>
-                <w:b w:val="0"/>
-                <w:iCs/>
-                <w:caps w:val="0"/>
-              </w:rPr>
-              <w:t xml:space="preserve"> </w:t>
-            </w:r>
-          </w:p>
-        </w:tc>
-        <w:tc>
-          <w:tcPr>
-            <w:tcW w:w="0" w:type="auto"/>
-          </w:tcPr>
-          <w:p>
-            <w:pPr>
-              <w:jc w:val="right"/>
-              <w:cnfStyle w:val="000000000000" w:firstRow="0" w:lastRow="0" w:firstColumn="0" w:lastColumn="0" w:oddVBand="0" w:evenVBand="0" w:oddHBand="0" w:evenHBand="0" w:firstRowFirstColumn="0" w:firstRowLastColumn="0" w:lastRowFirstColumn="0" w:lastRowLastColumn="0"/>
-              <w:rPr>
-                <w:rFonts w:asciiTheme="minorHAnsi" w:hAnsiTheme="minorHAnsi" w:cstheme="minorHAnsi"/>
-                <w:iCs/>
-              </w:rPr>
-            </w:pPr>
-            <w:r>
-              <w:rPr>
-                <w:rFonts w:asciiTheme="minorHAnsi" w:hAnsiTheme="minorHAnsi" w:cstheme="minorHAnsi"/>
-                <w:iCs/>
-              </w:rPr>
-              <w:t>20</w:t>
-            </w:r>
-            <w:r>
-              <w:rPr>
-                <w:rFonts w:asciiTheme="minorHAnsi" w:hAnsiTheme="minorHAnsi" w:cstheme="minorHAnsi"/>
-                <w:iCs/>
-              </w:rPr>
-              <w:t xml:space="preserve"> nov</w:t>
-            </w:r>
-          </w:p>
-        </w:tc>
-        <w:tc>
-          <w:tcPr>
-            <w:tcW w:w="0" w:type="auto"/>
-          </w:tcPr>
-          <w:p>
-            <w:pPr>
-              <w:jc w:val="right"/>
-              <w:cnfStyle w:val="000000000000" w:firstRow="0" w:lastRow="0" w:firstColumn="0" w:lastColumn="0" w:oddVBand="0" w:evenVBand="0" w:oddHBand="0" w:evenHBand="0" w:firstRowFirstColumn="0" w:firstRowLastColumn="0" w:lastRowFirstColumn="0" w:lastRowLastColumn="0"/>
-              <w:rPr>
-                <w:rFonts w:asciiTheme="minorHAnsi" w:hAnsiTheme="minorHAnsi" w:cstheme="minorHAnsi"/>
-                <w:iCs/>
-              </w:rPr>
-            </w:pPr>
-            <w:r>
-              <w:rPr>
-                <w:rFonts w:asciiTheme="minorHAnsi" w:hAnsiTheme="minorHAnsi" w:cstheme="minorHAnsi"/>
-                <w:iCs/>
-              </w:rPr>
-              <w:t>26 nov</w:t>
-            </w:r>
-          </w:p>
-        </w:tc>
-        <w:tc>
-          <w:tcPr>
-            <w:tcW w:w="0" w:type="auto"/>
-          </w:tcPr>
-          <w:p>
-            <w:pPr>
-              <w:jc w:val="right"/>
-              <w:cnfStyle w:val="000000000000" w:firstRow="0" w:lastRow="0" w:firstColumn="0" w:lastColumn="0" w:oddVBand="0" w:evenVBand="0" w:oddHBand="0" w:evenHBand="0" w:firstRowFirstColumn="0" w:firstRowLastColumn="0" w:lastRowFirstColumn="0" w:lastRowLastColumn="0"/>
-              <w:rPr>
-                <w:rFonts w:asciiTheme="minorHAnsi" w:hAnsiTheme="minorHAnsi" w:cstheme="minorHAnsi"/>
-                <w:iCs/>
-              </w:rPr>
-            </w:pPr>
-          </w:p>
-        </w:tc>
-      </w:tr>
-      <w:tr>
-        <w:trPr>
-          <w:cnfStyle w:val="000000100000" w:firstRow="0" w:lastRow="0" w:firstColumn="0" w:lastColumn="0" w:oddVBand="0" w:evenVBand="0" w:oddHBand="1" w:evenHBand="0" w:firstRowFirstColumn="0" w:firstRowLastColumn="0" w:lastRowFirstColumn="0" w:lastRowLastColumn="0"/>
-        </w:trPr>
-        <w:tc>
-          <w:tcPr>
-            <w:cnfStyle w:val="001000000000" w:firstRow="0" w:lastRow="0" w:firstColumn="1" w:lastColumn="0" w:oddVBand="0" w:evenVBand="0" w:oddHBand="0" w:evenHBand="0" w:firstRowFirstColumn="0" w:firstRowLastColumn="0" w:lastRowFirstColumn="0" w:lastRowLastColumn="0"/>
-            <w:tcW w:w="0" w:type="auto"/>
-          </w:tcPr>
-          <w:p>
-            <w:pPr>
-              <w:rPr>
-                <w:rFonts w:asciiTheme="minorHAnsi" w:hAnsiTheme="minorHAnsi" w:cstheme="minorHAnsi"/>
-                <w:b w:val="0"/>
-                <w:iCs/>
-                <w:caps w:val="0"/>
-              </w:rPr>
-            </w:pPr>
-            <w:r>
-              <w:rPr>
-                <w:rFonts w:asciiTheme="minorHAnsi" w:hAnsiTheme="minorHAnsi" w:cstheme="minorHAnsi"/>
-                <w:b w:val="0"/>
-                <w:iCs/>
-                <w:caps w:val="0"/>
-              </w:rPr>
-              <w:t>Programma van eisen voor tool opstellen</w:t>
-            </w:r>
-            <w:r>
-              <w:rPr>
-                <w:rFonts w:asciiTheme="minorHAnsi" w:hAnsiTheme="minorHAnsi" w:cstheme="minorHAnsi"/>
-                <w:b w:val="0"/>
-                <w:iCs/>
-                <w:caps w:val="0"/>
-              </w:rPr>
-              <w:t xml:space="preserve"> en test voor CS</w:t>
-            </w:r>
-          </w:p>
-        </w:tc>
-        <w:tc>
-          <w:tcPr>
-            <w:tcW w:w="0" w:type="auto"/>
-          </w:tcPr>
-          <w:p>
-            <w:pPr>
-              <w:jc w:val="right"/>
-              <w:cnfStyle w:val="000000100000" w:firstRow="0" w:lastRow="0" w:firstColumn="0" w:lastColumn="0" w:oddVBand="0" w:evenVBand="0" w:oddHBand="1" w:evenHBand="0" w:firstRowFirstColumn="0" w:firstRowLastColumn="0" w:lastRowFirstColumn="0" w:lastRowLastColumn="0"/>
-              <w:rPr>
-                <w:rFonts w:asciiTheme="minorHAnsi" w:hAnsiTheme="minorHAnsi" w:cstheme="minorHAnsi"/>
-                <w:iCs/>
-              </w:rPr>
-            </w:pPr>
-            <w:r>
-              <w:rPr>
-                <w:rFonts w:asciiTheme="minorHAnsi" w:hAnsiTheme="minorHAnsi" w:cstheme="minorHAnsi"/>
-                <w:iCs/>
-              </w:rPr>
-              <w:t>26 nov</w:t>
-            </w:r>
-            <w:bookmarkStart w:id="11" w:name="_GoBack"/>
-            <w:bookmarkEnd w:id="11"/>
-          </w:p>
-        </w:tc>
-        <w:tc>
-          <w:tcPr>
-            <w:tcW w:w="0" w:type="auto"/>
-          </w:tcPr>
-          <w:p>
-            <w:pPr>
-              <w:jc w:val="right"/>
-              <w:cnfStyle w:val="000000100000" w:firstRow="0" w:lastRow="0" w:firstColumn="0" w:lastColumn="0" w:oddVBand="0" w:evenVBand="0" w:oddHBand="1" w:evenHBand="0" w:firstRowFirstColumn="0" w:firstRowLastColumn="0" w:lastRowFirstColumn="0" w:lastRowLastColumn="0"/>
-              <w:rPr>
-                <w:rFonts w:asciiTheme="minorHAnsi" w:hAnsiTheme="minorHAnsi" w:cstheme="minorHAnsi"/>
-                <w:iCs/>
-              </w:rPr>
-            </w:pPr>
-            <w:r>
-              <w:rPr>
-                <w:rFonts w:asciiTheme="minorHAnsi" w:hAnsiTheme="minorHAnsi" w:cstheme="minorHAnsi"/>
-                <w:iCs/>
-              </w:rPr>
-              <w:t>17 dec</w:t>
-            </w:r>
-          </w:p>
-        </w:tc>
-        <w:tc>
-          <w:tcPr>
-            <w:tcW w:w="0" w:type="auto"/>
-          </w:tcPr>
-          <w:p>
-            <w:pPr>
-              <w:jc w:val="right"/>
-              <w:cnfStyle w:val="000000100000" w:firstRow="0" w:lastRow="0" w:firstColumn="0" w:lastColumn="0" w:oddVBand="0" w:evenVBand="0" w:oddHBand="1" w:evenHBand="0" w:firstRowFirstColumn="0" w:firstRowLastColumn="0" w:lastRowFirstColumn="0" w:lastRowLastColumn="0"/>
-              <w:rPr>
-                <w:rFonts w:asciiTheme="minorHAnsi" w:hAnsiTheme="minorHAnsi" w:cstheme="minorHAnsi"/>
-                <w:iCs/>
-              </w:rPr>
-            </w:pPr>
-          </w:p>
-        </w:tc>
-      </w:tr>
-      <w:tr>
-        <w:tc>
-          <w:tcPr>
-            <w:cnfStyle w:val="001000000000" w:firstRow="0" w:lastRow="0" w:firstColumn="1" w:lastColumn="0" w:oddVBand="0" w:evenVBand="0" w:oddHBand="0" w:evenHBand="0" w:firstRowFirstColumn="0" w:firstRowLastColumn="0" w:lastRowFirstColumn="0" w:lastRowLastColumn="0"/>
-            <w:tcW w:w="0" w:type="auto"/>
-          </w:tcPr>
-          <w:p>
-            <w:pPr>
-              <w:rPr>
-                <w:rFonts w:asciiTheme="minorHAnsi" w:hAnsiTheme="minorHAnsi" w:cstheme="minorHAnsi"/>
-                <w:b w:val="0"/>
-                <w:iCs/>
-                <w:caps w:val="0"/>
-              </w:rPr>
-            </w:pPr>
-            <w:r>
-              <w:rPr>
-                <w:rFonts w:asciiTheme="minorHAnsi" w:hAnsiTheme="minorHAnsi" w:cstheme="minorHAnsi"/>
-                <w:b w:val="0"/>
-                <w:iCs/>
-                <w:caps w:val="0"/>
-              </w:rPr>
-              <w:t>Onderzoek naar cost functie en modellen benodigd vanuit MT perspectief</w:t>
-            </w:r>
-          </w:p>
-        </w:tc>
-        <w:tc>
-          <w:tcPr>
-            <w:tcW w:w="0" w:type="auto"/>
-          </w:tcPr>
-          <w:p>
-            <w:pPr>
-              <w:jc w:val="right"/>
-              <w:cnfStyle w:val="000000000000" w:firstRow="0" w:lastRow="0" w:firstColumn="0" w:lastColumn="0" w:oddVBand="0" w:evenVBand="0" w:oddHBand="0" w:evenHBand="0" w:firstRowFirstColumn="0" w:firstRowLastColumn="0" w:lastRowFirstColumn="0" w:lastRowLastColumn="0"/>
-              <w:rPr>
-                <w:rFonts w:asciiTheme="minorHAnsi" w:hAnsiTheme="minorHAnsi" w:cstheme="minorHAnsi"/>
-                <w:iCs/>
-              </w:rPr>
-            </w:pPr>
-            <w:r>
-              <w:rPr>
-                <w:rFonts w:asciiTheme="minorHAnsi" w:hAnsiTheme="minorHAnsi" w:cstheme="minorHAnsi"/>
-                <w:iCs/>
-              </w:rPr>
-              <w:t>17 dec</w:t>
-            </w:r>
-          </w:p>
-        </w:tc>
-        <w:tc>
-          <w:tcPr>
-            <w:tcW w:w="0" w:type="auto"/>
-          </w:tcPr>
-          <w:p>
-            <w:pPr>
-              <w:jc w:val="right"/>
-              <w:cnfStyle w:val="000000000000" w:firstRow="0" w:lastRow="0" w:firstColumn="0" w:lastColumn="0" w:oddVBand="0" w:evenVBand="0" w:oddHBand="0" w:evenHBand="0" w:firstRowFirstColumn="0" w:firstRowLastColumn="0" w:lastRowFirstColumn="0" w:lastRowLastColumn="0"/>
-              <w:rPr>
-                <w:rFonts w:asciiTheme="minorHAnsi" w:hAnsiTheme="minorHAnsi" w:cstheme="minorHAnsi"/>
-                <w:iCs/>
-              </w:rPr>
-            </w:pPr>
-            <w:r>
-              <w:rPr>
-                <w:rFonts w:asciiTheme="minorHAnsi" w:hAnsiTheme="minorHAnsi" w:cstheme="minorHAnsi"/>
-                <w:iCs/>
-              </w:rPr>
-              <w:t>10 feb</w:t>
-            </w:r>
-          </w:p>
-        </w:tc>
-        <w:tc>
-          <w:tcPr>
-            <w:tcW w:w="0" w:type="auto"/>
-          </w:tcPr>
-          <w:p>
-            <w:pPr>
-              <w:jc w:val="right"/>
-              <w:cnfStyle w:val="000000000000" w:firstRow="0" w:lastRow="0" w:firstColumn="0" w:lastColumn="0" w:oddVBand="0" w:evenVBand="0" w:oddHBand="0" w:evenHBand="0" w:firstRowFirstColumn="0" w:firstRowLastColumn="0" w:lastRowFirstColumn="0" w:lastRowLastColumn="0"/>
-              <w:rPr>
-                <w:rFonts w:asciiTheme="minorHAnsi" w:hAnsiTheme="minorHAnsi" w:cstheme="minorHAnsi"/>
-                <w:iCs/>
-              </w:rPr>
-            </w:pPr>
-          </w:p>
-        </w:tc>
-      </w:tr>
-      <w:tr>
-        <w:trPr>
-          <w:cnfStyle w:val="000000100000" w:firstRow="0" w:lastRow="0" w:firstColumn="0" w:lastColumn="0" w:oddVBand="0" w:evenVBand="0" w:oddHBand="1" w:evenHBand="0" w:firstRowFirstColumn="0" w:firstRowLastColumn="0" w:lastRowFirstColumn="0" w:lastRowLastColumn="0"/>
-        </w:trPr>
-        <w:tc>
-          <w:tcPr>
-            <w:cnfStyle w:val="001000000000" w:firstRow="0" w:lastRow="0" w:firstColumn="1" w:lastColumn="0" w:oddVBand="0" w:evenVBand="0" w:oddHBand="0" w:evenHBand="0" w:firstRowFirstColumn="0" w:firstRowLastColumn="0" w:lastRowFirstColumn="0" w:lastRowLastColumn="0"/>
-            <w:tcW w:w="0" w:type="auto"/>
-          </w:tcPr>
-          <w:p>
-            <w:pPr>
-              <w:rPr>
-                <w:rFonts w:asciiTheme="minorHAnsi" w:hAnsiTheme="minorHAnsi" w:cstheme="minorHAnsi"/>
-                <w:b w:val="0"/>
-                <w:iCs/>
-                <w:caps w:val="0"/>
-              </w:rPr>
-            </w:pPr>
-            <w:r>
-              <w:rPr>
-                <w:rFonts w:asciiTheme="minorHAnsi" w:hAnsiTheme="minorHAnsi" w:cstheme="minorHAnsi"/>
-                <w:b w:val="0"/>
-                <w:iCs/>
-                <w:caps w:val="0"/>
-              </w:rPr>
-              <w:t>Opzet voor onderzoek met crew</w:t>
-            </w:r>
-          </w:p>
-        </w:tc>
-        <w:tc>
-          <w:tcPr>
-            <w:tcW w:w="0" w:type="auto"/>
-          </w:tcPr>
-          <w:p>
-            <w:pPr>
-              <w:jc w:val="right"/>
-              <w:cnfStyle w:val="000000100000" w:firstRow="0" w:lastRow="0" w:firstColumn="0" w:lastColumn="0" w:oddVBand="0" w:evenVBand="0" w:oddHBand="1" w:evenHBand="0" w:firstRowFirstColumn="0" w:firstRowLastColumn="0" w:lastRowFirstColumn="0" w:lastRowLastColumn="0"/>
-              <w:rPr>
-                <w:rFonts w:asciiTheme="minorHAnsi" w:hAnsiTheme="minorHAnsi" w:cstheme="minorHAnsi"/>
-                <w:iCs/>
-              </w:rPr>
-            </w:pPr>
-            <w:r>
-              <w:rPr>
-                <w:rFonts w:asciiTheme="minorHAnsi" w:hAnsiTheme="minorHAnsi" w:cstheme="minorHAnsi"/>
-                <w:iCs/>
-              </w:rPr>
-              <w:t>5 feb</w:t>
-            </w:r>
-          </w:p>
-        </w:tc>
-        <w:tc>
-          <w:tcPr>
-            <w:tcW w:w="0" w:type="auto"/>
-          </w:tcPr>
-          <w:p>
-            <w:pPr>
-              <w:jc w:val="right"/>
-              <w:cnfStyle w:val="000000100000" w:firstRow="0" w:lastRow="0" w:firstColumn="0" w:lastColumn="0" w:oddVBand="0" w:evenVBand="0" w:oddHBand="1" w:evenHBand="0" w:firstRowFirstColumn="0" w:firstRowLastColumn="0" w:lastRowFirstColumn="0" w:lastRowLastColumn="0"/>
-              <w:rPr>
-                <w:rFonts w:asciiTheme="minorHAnsi" w:hAnsiTheme="minorHAnsi" w:cstheme="minorHAnsi"/>
-                <w:iCs/>
-              </w:rPr>
-            </w:pPr>
-            <w:r>
-              <w:rPr>
-                <w:rFonts w:asciiTheme="minorHAnsi" w:hAnsiTheme="minorHAnsi" w:cstheme="minorHAnsi"/>
-                <w:iCs/>
-              </w:rPr>
-              <w:t>10 feb</w:t>
-            </w:r>
-          </w:p>
-        </w:tc>
-        <w:tc>
-          <w:tcPr>
-            <w:tcW w:w="0" w:type="auto"/>
-          </w:tcPr>
-          <w:p>
-            <w:pPr>
-              <w:jc w:val="right"/>
-              <w:cnfStyle w:val="000000100000" w:firstRow="0" w:lastRow="0" w:firstColumn="0" w:lastColumn="0" w:oddVBand="0" w:evenVBand="0" w:oddHBand="1" w:evenHBand="0" w:firstRowFirstColumn="0" w:firstRowLastColumn="0" w:lastRowFirstColumn="0" w:lastRowLastColumn="0"/>
-              <w:rPr>
-                <w:rFonts w:asciiTheme="minorHAnsi" w:hAnsiTheme="minorHAnsi" w:cstheme="minorHAnsi"/>
-                <w:iCs/>
-              </w:rPr>
-            </w:pPr>
-          </w:p>
-        </w:tc>
-      </w:tr>
-      <w:tr>
-        <w:tc>
-          <w:tcPr>
-            <w:cnfStyle w:val="001000000000" w:firstRow="0" w:lastRow="0" w:firstColumn="1" w:lastColumn="0" w:oddVBand="0" w:evenVBand="0" w:oddHBand="0" w:evenHBand="0" w:firstRowFirstColumn="0" w:firstRowLastColumn="0" w:lastRowFirstColumn="0" w:lastRowLastColumn="0"/>
-            <w:tcW w:w="0" w:type="auto"/>
-          </w:tcPr>
-          <w:p>
-            <w:pPr>
-              <w:rPr>
-                <w:rFonts w:asciiTheme="minorHAnsi" w:hAnsiTheme="minorHAnsi" w:cstheme="minorHAnsi"/>
-                <w:b w:val="0"/>
-                <w:iCs/>
-                <w:caps w:val="0"/>
-              </w:rPr>
-            </w:pPr>
-            <w:r>
-              <w:rPr>
-                <w:rFonts w:asciiTheme="minorHAnsi" w:hAnsiTheme="minorHAnsi" w:cstheme="minorHAnsi"/>
-                <w:b w:val="0"/>
-                <w:iCs/>
-                <w:caps w:val="0"/>
-              </w:rPr>
-              <w:t>Ontwikkelen van GUI en tool op basis van programma van eisen</w:t>
-            </w:r>
-          </w:p>
-        </w:tc>
-        <w:tc>
-          <w:tcPr>
-            <w:tcW w:w="0" w:type="auto"/>
-          </w:tcPr>
-          <w:p>
-            <w:pPr>
-              <w:jc w:val="right"/>
-              <w:cnfStyle w:val="000000000000" w:firstRow="0" w:lastRow="0" w:firstColumn="0" w:lastColumn="0" w:oddVBand="0" w:evenVBand="0" w:oddHBand="0" w:evenHBand="0" w:firstRowFirstColumn="0" w:firstRowLastColumn="0" w:lastRowFirstColumn="0" w:lastRowLastColumn="0"/>
-              <w:rPr>
-                <w:rFonts w:asciiTheme="minorHAnsi" w:hAnsiTheme="minorHAnsi" w:cstheme="minorHAnsi"/>
-                <w:iCs/>
-              </w:rPr>
-            </w:pPr>
-            <w:r>
-              <w:rPr>
-                <w:rFonts w:asciiTheme="minorHAnsi" w:hAnsiTheme="minorHAnsi" w:cstheme="minorHAnsi"/>
-                <w:iCs/>
-              </w:rPr>
-              <w:t xml:space="preserve">12 feb </w:t>
-            </w:r>
-          </w:p>
-        </w:tc>
-        <w:tc>
-          <w:tcPr>
-            <w:tcW w:w="0" w:type="auto"/>
-          </w:tcPr>
-          <w:p>
-            <w:pPr>
-              <w:jc w:val="right"/>
-              <w:cnfStyle w:val="000000000000" w:firstRow="0" w:lastRow="0" w:firstColumn="0" w:lastColumn="0" w:oddVBand="0" w:evenVBand="0" w:oddHBand="0" w:evenHBand="0" w:firstRowFirstColumn="0" w:firstRowLastColumn="0" w:lastRowFirstColumn="0" w:lastRowLastColumn="0"/>
-              <w:rPr>
-                <w:rFonts w:asciiTheme="minorHAnsi" w:hAnsiTheme="minorHAnsi" w:cstheme="minorHAnsi"/>
-                <w:iCs/>
-              </w:rPr>
-            </w:pPr>
-            <w:r>
-              <w:rPr>
-                <w:rFonts w:asciiTheme="minorHAnsi" w:hAnsiTheme="minorHAnsi" w:cstheme="minorHAnsi"/>
-                <w:iCs/>
-              </w:rPr>
-              <w:t>5 mar</w:t>
-            </w:r>
-          </w:p>
-        </w:tc>
-        <w:tc>
-          <w:tcPr>
-            <w:tcW w:w="0" w:type="auto"/>
-          </w:tcPr>
-          <w:p>
-            <w:pPr>
-              <w:jc w:val="right"/>
-              <w:cnfStyle w:val="000000000000" w:firstRow="0" w:lastRow="0" w:firstColumn="0" w:lastColumn="0" w:oddVBand="0" w:evenVBand="0" w:oddHBand="0" w:evenHBand="0" w:firstRowFirstColumn="0" w:firstRowLastColumn="0" w:lastRowFirstColumn="0" w:lastRowLastColumn="0"/>
-              <w:rPr>
-                <w:rFonts w:asciiTheme="minorHAnsi" w:hAnsiTheme="minorHAnsi" w:cstheme="minorHAnsi"/>
-                <w:iCs/>
-              </w:rPr>
-            </w:pPr>
-          </w:p>
-        </w:tc>
-      </w:tr>
-      <w:tr>
-        <w:trPr>
-          <w:cnfStyle w:val="000000100000" w:firstRow="0" w:lastRow="0" w:firstColumn="0" w:lastColumn="0" w:oddVBand="0" w:evenVBand="0" w:oddHBand="1" w:evenHBand="0" w:firstRowFirstColumn="0" w:firstRowLastColumn="0" w:lastRowFirstColumn="0" w:lastRowLastColumn="0"/>
-        </w:trPr>
-        <w:tc>
-          <w:tcPr>
-            <w:cnfStyle w:val="001000000000" w:firstRow="0" w:lastRow="0" w:firstColumn="1" w:lastColumn="0" w:oddVBand="0" w:evenVBand="0" w:oddHBand="0" w:evenHBand="0" w:firstRowFirstColumn="0" w:firstRowLastColumn="0" w:lastRowFirstColumn="0" w:lastRowLastColumn="0"/>
-            <w:tcW w:w="0" w:type="auto"/>
-          </w:tcPr>
-          <w:p>
-            <w:pPr>
-              <w:rPr>
-                <w:rFonts w:asciiTheme="minorHAnsi" w:hAnsiTheme="minorHAnsi" w:cstheme="minorHAnsi"/>
-                <w:b w:val="0"/>
-                <w:iCs/>
-                <w:caps w:val="0"/>
-              </w:rPr>
-            </w:pPr>
-            <w:r>
-              <w:rPr>
-                <w:rFonts w:asciiTheme="minorHAnsi" w:hAnsiTheme="minorHAnsi" w:cstheme="minorHAnsi"/>
-                <w:b w:val="0"/>
-                <w:iCs/>
-                <w:caps w:val="0"/>
-              </w:rPr>
-              <w:t>Testen met crew</w:t>
-            </w:r>
-          </w:p>
-        </w:tc>
-        <w:tc>
-          <w:tcPr>
-            <w:tcW w:w="0" w:type="auto"/>
-          </w:tcPr>
-          <w:p>
-            <w:pPr>
-              <w:jc w:val="right"/>
-              <w:cnfStyle w:val="000000100000" w:firstRow="0" w:lastRow="0" w:firstColumn="0" w:lastColumn="0" w:oddVBand="0" w:evenVBand="0" w:oddHBand="1" w:evenHBand="0" w:firstRowFirstColumn="0" w:firstRowLastColumn="0" w:lastRowFirstColumn="0" w:lastRowLastColumn="0"/>
-              <w:rPr>
-                <w:rFonts w:asciiTheme="minorHAnsi" w:hAnsiTheme="minorHAnsi" w:cstheme="minorHAnsi"/>
-                <w:iCs/>
-              </w:rPr>
-            </w:pPr>
-            <w:r>
-              <w:rPr>
-                <w:rFonts w:asciiTheme="minorHAnsi" w:hAnsiTheme="minorHAnsi" w:cstheme="minorHAnsi"/>
-                <w:iCs/>
-              </w:rPr>
-              <w:t>5 mar</w:t>
-            </w:r>
-          </w:p>
-        </w:tc>
-        <w:tc>
-          <w:tcPr>
-            <w:tcW w:w="0" w:type="auto"/>
-          </w:tcPr>
-          <w:p>
-            <w:pPr>
-              <w:jc w:val="right"/>
-              <w:cnfStyle w:val="000000100000" w:firstRow="0" w:lastRow="0" w:firstColumn="0" w:lastColumn="0" w:oddVBand="0" w:evenVBand="0" w:oddHBand="1" w:evenHBand="0" w:firstRowFirstColumn="0" w:firstRowLastColumn="0" w:lastRowFirstColumn="0" w:lastRowLastColumn="0"/>
-              <w:rPr>
-                <w:rFonts w:asciiTheme="minorHAnsi" w:hAnsiTheme="minorHAnsi" w:cstheme="minorHAnsi"/>
-                <w:iCs/>
-              </w:rPr>
-            </w:pPr>
-            <w:r>
-              <w:rPr>
-                <w:rFonts w:asciiTheme="minorHAnsi" w:hAnsiTheme="minorHAnsi" w:cstheme="minorHAnsi"/>
-                <w:iCs/>
-              </w:rPr>
-              <w:t>2 apr</w:t>
-            </w:r>
-          </w:p>
-        </w:tc>
-        <w:tc>
-          <w:tcPr>
-            <w:tcW w:w="0" w:type="auto"/>
-          </w:tcPr>
-          <w:p>
-            <w:pPr>
-              <w:jc w:val="right"/>
-              <w:cnfStyle w:val="000000100000" w:firstRow="0" w:lastRow="0" w:firstColumn="0" w:lastColumn="0" w:oddVBand="0" w:evenVBand="0" w:oddHBand="1" w:evenHBand="0" w:firstRowFirstColumn="0" w:firstRowLastColumn="0" w:lastRowFirstColumn="0" w:lastRowLastColumn="0"/>
-              <w:rPr>
-                <w:rFonts w:asciiTheme="minorHAnsi" w:hAnsiTheme="minorHAnsi" w:cstheme="minorHAnsi"/>
-                <w:iCs/>
-              </w:rPr>
-            </w:pPr>
-          </w:p>
-        </w:tc>
-      </w:tr>
-      <w:tr>
-        <w:tc>
-          <w:tcPr>
-            <w:cnfStyle w:val="001000000000" w:firstRow="0" w:lastRow="0" w:firstColumn="1" w:lastColumn="0" w:oddVBand="0" w:evenVBand="0" w:oddHBand="0" w:evenHBand="0" w:firstRowFirstColumn="0" w:firstRowLastColumn="0" w:lastRowFirstColumn="0" w:lastRowLastColumn="0"/>
-            <w:tcW w:w="0" w:type="auto"/>
-          </w:tcPr>
-          <w:p>
-            <w:pPr>
-              <w:rPr>
-                <w:rFonts w:asciiTheme="minorHAnsi" w:hAnsiTheme="minorHAnsi" w:cstheme="minorHAnsi"/>
-                <w:b w:val="0"/>
-                <w:iCs/>
-                <w:caps w:val="0"/>
-              </w:rPr>
-            </w:pPr>
-            <w:r>
-              <w:rPr>
-                <w:rFonts w:asciiTheme="minorHAnsi" w:hAnsiTheme="minorHAnsi" w:cstheme="minorHAnsi"/>
-                <w:b w:val="0"/>
-                <w:iCs/>
-                <w:caps w:val="0"/>
-              </w:rPr>
-              <w:t>Tool verbeteren op plekken waar meer detail nodig is</w:t>
-            </w:r>
-          </w:p>
-        </w:tc>
-        <w:tc>
-          <w:tcPr>
-            <w:tcW w:w="0" w:type="auto"/>
-          </w:tcPr>
-          <w:p>
-            <w:pPr>
-              <w:jc w:val="right"/>
-              <w:cnfStyle w:val="000000000000" w:firstRow="0" w:lastRow="0" w:firstColumn="0" w:lastColumn="0" w:oddVBand="0" w:evenVBand="0" w:oddHBand="0" w:evenHBand="0" w:firstRowFirstColumn="0" w:firstRowLastColumn="0" w:lastRowFirstColumn="0" w:lastRowLastColumn="0"/>
-              <w:rPr>
-                <w:rFonts w:asciiTheme="minorHAnsi" w:hAnsiTheme="minorHAnsi" w:cstheme="minorHAnsi"/>
-                <w:iCs/>
-              </w:rPr>
-            </w:pPr>
-            <w:r>
-              <w:rPr>
-                <w:rFonts w:asciiTheme="minorHAnsi" w:hAnsiTheme="minorHAnsi" w:cstheme="minorHAnsi"/>
-                <w:iCs/>
-              </w:rPr>
-              <w:t>19 mar</w:t>
-            </w:r>
-          </w:p>
-        </w:tc>
-        <w:tc>
-          <w:tcPr>
-            <w:tcW w:w="0" w:type="auto"/>
-          </w:tcPr>
-          <w:p>
-            <w:pPr>
-              <w:jc w:val="right"/>
-              <w:cnfStyle w:val="000000000000" w:firstRow="0" w:lastRow="0" w:firstColumn="0" w:lastColumn="0" w:oddVBand="0" w:evenVBand="0" w:oddHBand="0" w:evenHBand="0" w:firstRowFirstColumn="0" w:firstRowLastColumn="0" w:lastRowFirstColumn="0" w:lastRowLastColumn="0"/>
-              <w:rPr>
-                <w:rFonts w:asciiTheme="minorHAnsi" w:hAnsiTheme="minorHAnsi" w:cstheme="minorHAnsi"/>
-                <w:iCs/>
-              </w:rPr>
-            </w:pPr>
-            <w:r>
-              <w:rPr>
-                <w:rFonts w:asciiTheme="minorHAnsi" w:hAnsiTheme="minorHAnsi" w:cstheme="minorHAnsi"/>
-                <w:iCs/>
-              </w:rPr>
-              <w:t>6 apr</w:t>
-            </w:r>
-          </w:p>
-        </w:tc>
-        <w:tc>
-          <w:tcPr>
-            <w:tcW w:w="0" w:type="auto"/>
-          </w:tcPr>
-          <w:p>
-            <w:pPr>
-              <w:jc w:val="right"/>
-              <w:cnfStyle w:val="000000000000" w:firstRow="0" w:lastRow="0" w:firstColumn="0" w:lastColumn="0" w:oddVBand="0" w:evenVBand="0" w:oddHBand="0" w:evenHBand="0" w:firstRowFirstColumn="0" w:firstRowLastColumn="0" w:lastRowFirstColumn="0" w:lastRowLastColumn="0"/>
-              <w:rPr>
-                <w:rFonts w:asciiTheme="minorHAnsi" w:hAnsiTheme="minorHAnsi" w:cstheme="minorHAnsi"/>
-                <w:iCs/>
-              </w:rPr>
-            </w:pPr>
-          </w:p>
-        </w:tc>
-      </w:tr>
-      <w:tr>
-        <w:trPr>
-          <w:cnfStyle w:val="000000100000" w:firstRow="0" w:lastRow="0" w:firstColumn="0" w:lastColumn="0" w:oddVBand="0" w:evenVBand="0" w:oddHBand="1" w:evenHBand="0" w:firstRowFirstColumn="0" w:firstRowLastColumn="0" w:lastRowFirstColumn="0" w:lastRowLastColumn="0"/>
-        </w:trPr>
-        <w:tc>
-          <w:tcPr>
-            <w:cnfStyle w:val="001000000000" w:firstRow="0" w:lastRow="0" w:firstColumn="1" w:lastColumn="0" w:oddVBand="0" w:evenVBand="0" w:oddHBand="0" w:evenHBand="0" w:firstRowFirstColumn="0" w:firstRowLastColumn="0" w:lastRowFirstColumn="0" w:lastRowLastColumn="0"/>
-            <w:tcW w:w="0" w:type="auto"/>
-          </w:tcPr>
-          <w:p>
-            <w:pPr>
-              <w:rPr>
-                <w:rFonts w:asciiTheme="minorHAnsi" w:hAnsiTheme="minorHAnsi" w:cstheme="minorHAnsi"/>
-                <w:b w:val="0"/>
-                <w:iCs/>
-                <w:caps w:val="0"/>
-              </w:rPr>
-            </w:pPr>
-            <w:r>
-              <w:rPr>
-                <w:rFonts w:asciiTheme="minorHAnsi" w:hAnsiTheme="minorHAnsi" w:cstheme="minorHAnsi"/>
-                <w:b w:val="0"/>
-                <w:iCs/>
-                <w:caps w:val="0"/>
-              </w:rPr>
-              <w:t>Opnieuw testen en vergelijken met eerdere tests</w:t>
-            </w:r>
-          </w:p>
-        </w:tc>
-        <w:tc>
-          <w:tcPr>
-            <w:tcW w:w="0" w:type="auto"/>
-          </w:tcPr>
-          <w:p>
-            <w:pPr>
-              <w:jc w:val="right"/>
-              <w:cnfStyle w:val="000000100000" w:firstRow="0" w:lastRow="0" w:firstColumn="0" w:lastColumn="0" w:oddVBand="0" w:evenVBand="0" w:oddHBand="1" w:evenHBand="0" w:firstRowFirstColumn="0" w:firstRowLastColumn="0" w:lastRowFirstColumn="0" w:lastRowLastColumn="0"/>
-              <w:rPr>
-                <w:rFonts w:asciiTheme="minorHAnsi" w:hAnsiTheme="minorHAnsi" w:cstheme="minorHAnsi"/>
-                <w:iCs/>
-              </w:rPr>
-            </w:pPr>
-            <w:r>
-              <w:rPr>
-                <w:rFonts w:asciiTheme="minorHAnsi" w:hAnsiTheme="minorHAnsi" w:cstheme="minorHAnsi"/>
-                <w:iCs/>
-              </w:rPr>
-              <w:t>2 apr</w:t>
-            </w:r>
-          </w:p>
-        </w:tc>
-        <w:tc>
-          <w:tcPr>
-            <w:tcW w:w="0" w:type="auto"/>
-          </w:tcPr>
-          <w:p>
-            <w:pPr>
-              <w:jc w:val="right"/>
-              <w:cnfStyle w:val="000000100000" w:firstRow="0" w:lastRow="0" w:firstColumn="0" w:lastColumn="0" w:oddVBand="0" w:evenVBand="0" w:oddHBand="1" w:evenHBand="0" w:firstRowFirstColumn="0" w:firstRowLastColumn="0" w:lastRowFirstColumn="0" w:lastRowLastColumn="0"/>
-              <w:rPr>
-                <w:rFonts w:asciiTheme="minorHAnsi" w:hAnsiTheme="minorHAnsi" w:cstheme="minorHAnsi"/>
-                <w:iCs/>
-              </w:rPr>
-            </w:pPr>
-            <w:r>
-              <w:rPr>
-                <w:rFonts w:asciiTheme="minorHAnsi" w:hAnsiTheme="minorHAnsi" w:cstheme="minorHAnsi"/>
-                <w:iCs/>
-              </w:rPr>
-              <w:t>13 apr</w:t>
-            </w:r>
-          </w:p>
-        </w:tc>
-        <w:tc>
-          <w:tcPr>
-            <w:tcW w:w="0" w:type="auto"/>
-          </w:tcPr>
-          <w:p>
-            <w:pPr>
-              <w:jc w:val="right"/>
-              <w:cnfStyle w:val="000000100000" w:firstRow="0" w:lastRow="0" w:firstColumn="0" w:lastColumn="0" w:oddVBand="0" w:evenVBand="0" w:oddHBand="1" w:evenHBand="0" w:firstRowFirstColumn="0" w:firstRowLastColumn="0" w:lastRowFirstColumn="0" w:lastRowLastColumn="0"/>
-              <w:rPr>
-                <w:rFonts w:asciiTheme="minorHAnsi" w:hAnsiTheme="minorHAnsi" w:cstheme="minorHAnsi"/>
-                <w:iCs/>
-              </w:rPr>
-            </w:pPr>
-          </w:p>
-        </w:tc>
-      </w:tr>
-      <w:tr>
-        <w:tc>
-          <w:tcPr>
-            <w:cnfStyle w:val="001000000000" w:firstRow="0" w:lastRow="0" w:firstColumn="1" w:lastColumn="0" w:oddVBand="0" w:evenVBand="0" w:oddHBand="0" w:evenHBand="0" w:firstRowFirstColumn="0" w:firstRowLastColumn="0" w:lastRowFirstColumn="0" w:lastRowLastColumn="0"/>
-            <w:tcW w:w="0" w:type="auto"/>
-          </w:tcPr>
-          <w:p>
-            <w:pPr>
-              <w:rPr>
-                <w:rFonts w:asciiTheme="minorHAnsi" w:hAnsiTheme="minorHAnsi" w:cstheme="minorHAnsi"/>
-                <w:b w:val="0"/>
-                <w:iCs/>
-                <w:caps w:val="0"/>
-              </w:rPr>
-            </w:pPr>
-            <w:r>
-              <w:rPr>
-                <w:rFonts w:asciiTheme="minorHAnsi" w:hAnsiTheme="minorHAnsi" w:cstheme="minorHAnsi"/>
-                <w:b w:val="0"/>
-                <w:iCs/>
-                <w:caps w:val="0"/>
-              </w:rPr>
-              <w:t>Vergelijking maken tussen theorie en praktijk</w:t>
-            </w:r>
-          </w:p>
-        </w:tc>
-        <w:tc>
-          <w:tcPr>
-            <w:tcW w:w="0" w:type="auto"/>
-          </w:tcPr>
-          <w:p>
-            <w:pPr>
-              <w:jc w:val="right"/>
-              <w:cnfStyle w:val="000000000000" w:firstRow="0" w:lastRow="0" w:firstColumn="0" w:lastColumn="0" w:oddVBand="0" w:evenVBand="0" w:oddHBand="0" w:evenHBand="0" w:firstRowFirstColumn="0" w:firstRowLastColumn="0" w:lastRowFirstColumn="0" w:lastRowLastColumn="0"/>
-              <w:rPr>
-                <w:rFonts w:asciiTheme="minorHAnsi" w:hAnsiTheme="minorHAnsi" w:cstheme="minorHAnsi"/>
-                <w:iCs/>
-              </w:rPr>
-            </w:pPr>
-            <w:r>
-              <w:rPr>
-                <w:rFonts w:asciiTheme="minorHAnsi" w:hAnsiTheme="minorHAnsi" w:cstheme="minorHAnsi"/>
-                <w:iCs/>
-              </w:rPr>
-              <w:t>16 apr</w:t>
-            </w:r>
-          </w:p>
-        </w:tc>
-        <w:tc>
-          <w:tcPr>
-            <w:tcW w:w="0" w:type="auto"/>
-          </w:tcPr>
-          <w:p>
-            <w:pPr>
-              <w:jc w:val="right"/>
-              <w:cnfStyle w:val="000000000000" w:firstRow="0" w:lastRow="0" w:firstColumn="0" w:lastColumn="0" w:oddVBand="0" w:evenVBand="0" w:oddHBand="0" w:evenHBand="0" w:firstRowFirstColumn="0" w:firstRowLastColumn="0" w:lastRowFirstColumn="0" w:lastRowLastColumn="0"/>
-              <w:rPr>
-                <w:rFonts w:asciiTheme="minorHAnsi" w:hAnsiTheme="minorHAnsi" w:cstheme="minorHAnsi"/>
-                <w:iCs/>
-              </w:rPr>
-            </w:pPr>
-            <w:r>
-              <w:rPr>
-                <w:rFonts w:asciiTheme="minorHAnsi" w:hAnsiTheme="minorHAnsi" w:cstheme="minorHAnsi"/>
-                <w:iCs/>
-              </w:rPr>
-              <w:t>30 apr</w:t>
-            </w:r>
-          </w:p>
-        </w:tc>
-        <w:tc>
-          <w:tcPr>
-            <w:tcW w:w="0" w:type="auto"/>
-          </w:tcPr>
-          <w:p>
-            <w:pPr>
-              <w:jc w:val="right"/>
-              <w:cnfStyle w:val="000000000000" w:firstRow="0" w:lastRow="0" w:firstColumn="0" w:lastColumn="0" w:oddVBand="0" w:evenVBand="0" w:oddHBand="0" w:evenHBand="0" w:firstRowFirstColumn="0" w:firstRowLastColumn="0" w:lastRowFirstColumn="0" w:lastRowLastColumn="0"/>
-              <w:rPr>
-                <w:rFonts w:asciiTheme="minorHAnsi" w:hAnsiTheme="minorHAnsi" w:cstheme="minorHAnsi"/>
-                <w:iCs/>
-              </w:rPr>
-            </w:pPr>
-          </w:p>
-        </w:tc>
-      </w:tr>
-      <w:tr>
-        <w:trPr>
-          <w:cnfStyle w:val="000000100000" w:firstRow="0" w:lastRow="0" w:firstColumn="0" w:lastColumn="0" w:oddVBand="0" w:evenVBand="0" w:oddHBand="1" w:evenHBand="0" w:firstRowFirstColumn="0" w:firstRowLastColumn="0" w:lastRowFirstColumn="0" w:lastRowLastColumn="0"/>
-        </w:trPr>
-        <w:tc>
-          <w:tcPr>
-            <w:cnfStyle w:val="001000000000" w:firstRow="0" w:lastRow="0" w:firstColumn="1" w:lastColumn="0" w:oddVBand="0" w:evenVBand="0" w:oddHBand="0" w:evenHBand="0" w:firstRowFirstColumn="0" w:firstRowLastColumn="0" w:lastRowFirstColumn="0" w:lastRowLastColumn="0"/>
-            <w:tcW w:w="0" w:type="auto"/>
-          </w:tcPr>
-          <w:p>
-            <w:pPr>
-              <w:rPr>
-                <w:rFonts w:asciiTheme="minorHAnsi" w:hAnsiTheme="minorHAnsi" w:cstheme="minorHAnsi"/>
-                <w:b w:val="0"/>
-                <w:iCs/>
-                <w:caps w:val="0"/>
-              </w:rPr>
-            </w:pPr>
-            <w:r>
-              <w:rPr>
-                <w:rFonts w:asciiTheme="minorHAnsi" w:hAnsiTheme="minorHAnsi" w:cstheme="minorHAnsi"/>
-                <w:b w:val="0"/>
-                <w:iCs/>
-                <w:caps w:val="0"/>
-              </w:rPr>
-              <w:t>Rapport CS en MT finaliseren</w:t>
-            </w:r>
-          </w:p>
-        </w:tc>
-        <w:tc>
-          <w:tcPr>
-            <w:tcW w:w="0" w:type="auto"/>
-          </w:tcPr>
-          <w:p>
-            <w:pPr>
-              <w:jc w:val="right"/>
-              <w:cnfStyle w:val="000000100000" w:firstRow="0" w:lastRow="0" w:firstColumn="0" w:lastColumn="0" w:oddVBand="0" w:evenVBand="0" w:oddHBand="1" w:evenHBand="0" w:firstRowFirstColumn="0" w:firstRowLastColumn="0" w:lastRowFirstColumn="0" w:lastRowLastColumn="0"/>
-              <w:rPr>
-                <w:rFonts w:asciiTheme="minorHAnsi" w:hAnsiTheme="minorHAnsi" w:cstheme="minorHAnsi"/>
-                <w:iCs/>
-              </w:rPr>
-            </w:pPr>
-            <w:r>
-              <w:rPr>
-                <w:rFonts w:asciiTheme="minorHAnsi" w:hAnsiTheme="minorHAnsi" w:cstheme="minorHAnsi"/>
-                <w:iCs/>
-              </w:rPr>
-              <w:t>30 apr</w:t>
-            </w:r>
-          </w:p>
-        </w:tc>
-        <w:tc>
-          <w:tcPr>
-            <w:tcW w:w="0" w:type="auto"/>
-          </w:tcPr>
-          <w:p>
-            <w:pPr>
-              <w:jc w:val="right"/>
-              <w:cnfStyle w:val="000000100000" w:firstRow="0" w:lastRow="0" w:firstColumn="0" w:lastColumn="0" w:oddVBand="0" w:evenVBand="0" w:oddHBand="1" w:evenHBand="0" w:firstRowFirstColumn="0" w:firstRowLastColumn="0" w:lastRowFirstColumn="0" w:lastRowLastColumn="0"/>
-              <w:rPr>
-                <w:rFonts w:asciiTheme="minorHAnsi" w:hAnsiTheme="minorHAnsi" w:cstheme="minorHAnsi"/>
-                <w:iCs/>
-              </w:rPr>
-            </w:pPr>
-            <w:r>
-              <w:rPr>
-                <w:rFonts w:asciiTheme="minorHAnsi" w:hAnsiTheme="minorHAnsi" w:cstheme="minorHAnsi"/>
-                <w:iCs/>
-              </w:rPr>
-              <w:t>4 jun</w:t>
-            </w:r>
-          </w:p>
-        </w:tc>
-        <w:tc>
-          <w:tcPr>
-            <w:tcW w:w="0" w:type="auto"/>
-          </w:tcPr>
-          <w:p>
-            <w:pPr>
-              <w:jc w:val="right"/>
-              <w:cnfStyle w:val="000000100000" w:firstRow="0" w:lastRow="0" w:firstColumn="0" w:lastColumn="0" w:oddVBand="0" w:evenVBand="0" w:oddHBand="1" w:evenHBand="0" w:firstRowFirstColumn="0" w:firstRowLastColumn="0" w:lastRowFirstColumn="0" w:lastRowLastColumn="0"/>
-              <w:rPr>
-                <w:rFonts w:asciiTheme="minorHAnsi" w:hAnsiTheme="minorHAnsi" w:cstheme="minorHAnsi"/>
-                <w:iCs/>
-              </w:rPr>
-            </w:pPr>
-          </w:p>
-        </w:tc>
-      </w:tr>
-      <w:tr>
-        <w:tc>
-          <w:tcPr>
-            <w:cnfStyle w:val="001000000000" w:firstRow="0" w:lastRow="0" w:firstColumn="1" w:lastColumn="0" w:oddVBand="0" w:evenVBand="0" w:oddHBand="0" w:evenHBand="0" w:firstRowFirstColumn="0" w:firstRowLastColumn="0" w:lastRowFirstColumn="0" w:lastRowLastColumn="0"/>
-            <w:tcW w:w="0" w:type="auto"/>
-          </w:tcPr>
-          <w:p>
-            <w:pPr>
-              <w:rPr>
-                <w:rFonts w:asciiTheme="minorHAnsi" w:hAnsiTheme="minorHAnsi" w:cstheme="minorHAnsi"/>
-                <w:b w:val="0"/>
-                <w:iCs/>
-                <w:caps w:val="0"/>
-              </w:rPr>
-            </w:pPr>
-            <w:r>
-              <w:rPr>
-                <w:rFonts w:asciiTheme="minorHAnsi" w:hAnsiTheme="minorHAnsi" w:cstheme="minorHAnsi"/>
-                <w:b w:val="0"/>
-                <w:iCs/>
-                <w:caps w:val="0"/>
-              </w:rPr>
-              <w:t>Paper schrijven</w:t>
-            </w:r>
-          </w:p>
-        </w:tc>
-        <w:tc>
-          <w:tcPr>
-            <w:tcW w:w="0" w:type="auto"/>
-          </w:tcPr>
-          <w:p>
-            <w:pPr>
-              <w:jc w:val="right"/>
-              <w:cnfStyle w:val="000000000000" w:firstRow="0" w:lastRow="0" w:firstColumn="0" w:lastColumn="0" w:oddVBand="0" w:evenVBand="0" w:oddHBand="0" w:evenHBand="0" w:firstRowFirstColumn="0" w:firstRowLastColumn="0" w:lastRowFirstColumn="0" w:lastRowLastColumn="0"/>
-              <w:rPr>
-                <w:rFonts w:asciiTheme="minorHAnsi" w:hAnsiTheme="minorHAnsi" w:cstheme="minorHAnsi"/>
-                <w:iCs/>
-              </w:rPr>
-            </w:pPr>
-            <w:r>
-              <w:rPr>
-                <w:rFonts w:asciiTheme="minorHAnsi" w:hAnsiTheme="minorHAnsi" w:cstheme="minorHAnsi"/>
-                <w:iCs/>
-              </w:rPr>
-              <w:t>4 jun</w:t>
-            </w:r>
-          </w:p>
-        </w:tc>
-        <w:tc>
-          <w:tcPr>
-            <w:tcW w:w="0" w:type="auto"/>
-          </w:tcPr>
-          <w:p>
-            <w:pPr>
-              <w:jc w:val="right"/>
-              <w:cnfStyle w:val="000000000000" w:firstRow="0" w:lastRow="0" w:firstColumn="0" w:lastColumn="0" w:oddVBand="0" w:evenVBand="0" w:oddHBand="0" w:evenHBand="0" w:firstRowFirstColumn="0" w:firstRowLastColumn="0" w:lastRowFirstColumn="0" w:lastRowLastColumn="0"/>
-              <w:rPr>
-                <w:rFonts w:asciiTheme="minorHAnsi" w:hAnsiTheme="minorHAnsi" w:cstheme="minorHAnsi"/>
-                <w:iCs/>
-              </w:rPr>
-            </w:pPr>
-            <w:r>
-              <w:rPr>
-                <w:rFonts w:asciiTheme="minorHAnsi" w:hAnsiTheme="minorHAnsi" w:cstheme="minorHAnsi"/>
-                <w:iCs/>
-              </w:rPr>
-              <w:t>29 jun</w:t>
-            </w:r>
-          </w:p>
-        </w:tc>
-        <w:tc>
-          <w:tcPr>
-            <w:tcW w:w="0" w:type="auto"/>
-          </w:tcPr>
-          <w:p>
-            <w:pPr>
-              <w:jc w:val="right"/>
-              <w:cnfStyle w:val="000000000000" w:firstRow="0" w:lastRow="0" w:firstColumn="0" w:lastColumn="0" w:oddVBand="0" w:evenVBand="0" w:oddHBand="0" w:evenHBand="0" w:firstRowFirstColumn="0" w:firstRowLastColumn="0" w:lastRowFirstColumn="0" w:lastRowLastColumn="0"/>
-              <w:rPr>
-                <w:rFonts w:asciiTheme="minorHAnsi" w:hAnsiTheme="minorHAnsi" w:cstheme="minorHAnsi"/>
-                <w:iCs/>
-              </w:rPr>
-            </w:pPr>
-          </w:p>
-        </w:tc>
-      </w:tr>
-      <w:tr>
-        <w:trPr>
-          <w:cnfStyle w:val="000000100000" w:firstRow="0" w:lastRow="0" w:firstColumn="0" w:lastColumn="0" w:oddVBand="0" w:evenVBand="0" w:oddHBand="1" w:evenHBand="0" w:firstRowFirstColumn="0" w:firstRowLastColumn="0" w:lastRowFirstColumn="0" w:lastRowLastColumn="0"/>
-        </w:trPr>
-        <w:tc>
-          <w:tcPr>
-            <w:cnfStyle w:val="001000000000" w:firstRow="0" w:lastRow="0" w:firstColumn="1" w:lastColumn="0" w:oddVBand="0" w:evenVBand="0" w:oddHBand="0" w:evenHBand="0" w:firstRowFirstColumn="0" w:firstRowLastColumn="0" w:lastRowFirstColumn="0" w:lastRowLastColumn="0"/>
-            <w:tcW w:w="0" w:type="auto"/>
-          </w:tcPr>
-          <w:p>
-            <w:pPr>
-              <w:rPr>
-                <w:rFonts w:asciiTheme="minorHAnsi" w:hAnsiTheme="minorHAnsi" w:cstheme="minorHAnsi"/>
-                <w:b w:val="0"/>
-                <w:iCs/>
-                <w:caps w:val="0"/>
-              </w:rPr>
-            </w:pPr>
-            <w:r>
-              <w:rPr>
-                <w:rFonts w:asciiTheme="minorHAnsi" w:hAnsiTheme="minorHAnsi" w:cstheme="minorHAnsi"/>
-                <w:b w:val="0"/>
-                <w:iCs/>
-                <w:caps w:val="0"/>
-              </w:rPr>
-              <w:t>Presentatie</w:t>
-            </w:r>
-          </w:p>
-        </w:tc>
-        <w:tc>
-          <w:tcPr>
-            <w:tcW w:w="0" w:type="auto"/>
-          </w:tcPr>
-          <w:p>
-            <w:pPr>
-              <w:jc w:val="right"/>
-              <w:cnfStyle w:val="000000100000" w:firstRow="0" w:lastRow="0" w:firstColumn="0" w:lastColumn="0" w:oddVBand="0" w:evenVBand="0" w:oddHBand="1" w:evenHBand="0" w:firstRowFirstColumn="0" w:firstRowLastColumn="0" w:lastRowFirstColumn="0" w:lastRowLastColumn="0"/>
-              <w:rPr>
-                <w:rFonts w:asciiTheme="minorHAnsi" w:hAnsiTheme="minorHAnsi" w:cstheme="minorHAnsi"/>
-                <w:iCs/>
-              </w:rPr>
-            </w:pPr>
-            <w:r>
-              <w:rPr>
-                <w:rFonts w:asciiTheme="minorHAnsi" w:hAnsiTheme="minorHAnsi" w:cstheme="minorHAnsi"/>
-                <w:iCs/>
-              </w:rPr>
-              <w:t>24 jun</w:t>
-            </w:r>
-          </w:p>
-        </w:tc>
-        <w:tc>
-          <w:tcPr>
-            <w:tcW w:w="0" w:type="auto"/>
-          </w:tcPr>
-          <w:p>
-            <w:pPr>
-              <w:jc w:val="right"/>
-              <w:cnfStyle w:val="000000100000" w:firstRow="0" w:lastRow="0" w:firstColumn="0" w:lastColumn="0" w:oddVBand="0" w:evenVBand="0" w:oddHBand="1" w:evenHBand="0" w:firstRowFirstColumn="0" w:firstRowLastColumn="0" w:lastRowFirstColumn="0" w:lastRowLastColumn="0"/>
-              <w:rPr>
-                <w:rFonts w:asciiTheme="minorHAnsi" w:hAnsiTheme="minorHAnsi" w:cstheme="minorHAnsi"/>
-                <w:iCs/>
-              </w:rPr>
-            </w:pPr>
-            <w:r>
-              <w:rPr>
-                <w:rFonts w:asciiTheme="minorHAnsi" w:hAnsiTheme="minorHAnsi" w:cstheme="minorHAnsi"/>
-                <w:iCs/>
-              </w:rPr>
-              <w:t>6 jul</w:t>
-            </w:r>
-          </w:p>
-        </w:tc>
-        <w:tc>
-          <w:tcPr>
-            <w:tcW w:w="0" w:type="auto"/>
-          </w:tcPr>
-          <w:p>
-            <w:pPr>
-              <w:jc w:val="right"/>
-              <w:cnfStyle w:val="000000100000" w:firstRow="0" w:lastRow="0" w:firstColumn="0" w:lastColumn="0" w:oddVBand="0" w:evenVBand="0" w:oddHBand="1" w:evenHBand="0" w:firstRowFirstColumn="0" w:firstRowLastColumn="0" w:lastRowFirstColumn="0" w:lastRowLastColumn="0"/>
-              <w:rPr>
-                <w:rFonts w:asciiTheme="minorHAnsi" w:hAnsiTheme="minorHAnsi" w:cstheme="minorHAnsi"/>
-                <w:iCs/>
-              </w:rPr>
-            </w:pPr>
-          </w:p>
-        </w:tc>
-      </w:tr>
-    </w:tbl>
-    <w:p>
-      <w:pPr>
-        <w:rPr>
-          <w:rFonts w:asciiTheme="minorHAnsi" w:hAnsiTheme="minorHAnsi" w:cstheme="minorHAnsi"/>
-          <w:i/>
-          <w:iCs/>
-        </w:rPr>
-      </w:pPr>
-    </w:p>
-    <w:p>
-      <w:pPr>
-        <w:rPr>
-          <w:rFonts w:asciiTheme="minorHAnsi" w:hAnsiTheme="minorHAnsi" w:cstheme="minorHAnsi"/>
-          <w:b/>
-          <w:bCs/>
-          <w:sz w:val="40"/>
-          <w:szCs w:val="40"/>
-        </w:rPr>
-      </w:pPr>
-      <w:r>
-        <w:rPr>
-          <w:rFonts w:asciiTheme="minorHAnsi" w:hAnsiTheme="minorHAnsi" w:cstheme="minorHAnsi"/>
-          <w:b/>
-          <w:bCs/>
-          <w:sz w:val="40"/>
-          <w:szCs w:val="40"/>
-        </w:rPr>
         <w:t>Vragen</w:t>
       </w:r>
     </w:p>
@@ -3802,7 +2052,7 @@
           <w:szCs w:val="40"/>
         </w:rPr>
       </w:pPr>
-      <w:commentRangeStart w:id="12"/>
+      <w:commentRangeStart w:id="11"/>
       <w:r>
         <w:rPr>
           <w:rFonts w:asciiTheme="minorHAnsi" w:hAnsiTheme="minorHAnsi" w:cstheme="minorHAnsi"/>
@@ -3814,12 +2064,12 @@
         <w:lastRenderedPageBreak/>
         <w:t>Contacten</w:t>
       </w:r>
-      <w:commentRangeEnd w:id="12"/>
+      <w:commentRangeEnd w:id="11"/>
       <w:r>
         <w:rPr>
           <w:rStyle w:val="CommentReference"/>
         </w:rPr>
-        <w:commentReference w:id="12"/>
+        <w:commentReference w:id="11"/>
       </w:r>
     </w:p>
     <w:tbl>
@@ -4523,6 +2773,7 @@
           <w:lang w:val="en-GB"/>
         </w:rPr>
       </w:pPr>
+      <w:proofErr w:type="spellStart"/>
       <w:r>
         <w:rPr>
           <w:rFonts w:asciiTheme="minorHAnsi" w:hAnsiTheme="minorHAnsi" w:cstheme="minorHAnsi"/>
@@ -4535,6 +2786,7 @@
         <w:lastRenderedPageBreak/>
         <w:t>Bijlage</w:t>
       </w:r>
+      <w:proofErr w:type="spellEnd"/>
     </w:p>
     <w:p>
       <w:pPr>
@@ -4612,6 +2864,7 @@
           </wp:anchor>
         </w:drawing>
       </w:r>
+      <w:proofErr w:type="spellStart"/>
       <w:r>
         <w:rPr>
           <w:rFonts w:asciiTheme="minorHAnsi" w:hAnsiTheme="minorHAnsi" w:cstheme="minorHAnsi"/>
@@ -4619,7 +2872,37 @@
           <w:iCs/>
           <w:lang w:val="en-GB"/>
         </w:rPr>
-        <w:t>Endsley model voor situation awareness</w:t>
+        <w:t>Endsley</w:t>
+      </w:r>
+      <w:proofErr w:type="spellEnd"/>
+      <w:r>
+        <w:rPr>
+          <w:rFonts w:asciiTheme="minorHAnsi" w:hAnsiTheme="minorHAnsi" w:cstheme="minorHAnsi"/>
+          <w:i/>
+          <w:iCs/>
+          <w:lang w:val="en-GB"/>
+        </w:rPr>
+        <w:t xml:space="preserve"> model </w:t>
+      </w:r>
+      <w:proofErr w:type="spellStart"/>
+      <w:r>
+        <w:rPr>
+          <w:rFonts w:asciiTheme="minorHAnsi" w:hAnsiTheme="minorHAnsi" w:cstheme="minorHAnsi"/>
+          <w:i/>
+          <w:iCs/>
+          <w:lang w:val="en-GB"/>
+        </w:rPr>
+        <w:t>voor</w:t>
+      </w:r>
+      <w:proofErr w:type="spellEnd"/>
+      <w:r>
+        <w:rPr>
+          <w:rFonts w:asciiTheme="minorHAnsi" w:hAnsiTheme="minorHAnsi" w:cstheme="minorHAnsi"/>
+          <w:i/>
+          <w:iCs/>
+          <w:lang w:val="en-GB"/>
+        </w:rPr>
+        <w:t xml:space="preserve"> situation awareness</w:t>
       </w:r>
     </w:p>
     <w:p>
@@ -4755,7 +3038,15 @@
           <w:i/>
           <w:iCs/>
         </w:rPr>
-        <w:t>Wat is doel van dit werk pakket/ jouw opdracht. Wat wil je hiermee bereiken? Denk hierbij bijvoorbeeld aan “het doel van dit werk pakket is de specificaties voor het verbetersysteem te ontwikkelen.”</w:t>
+        <w:t xml:space="preserve">Wat </w:t>
+      </w:r>
+      <w:r>
+        <w:rPr>
+          <w:rFonts w:asciiTheme="minorHAnsi" w:hAnsiTheme="minorHAnsi" w:cstheme="minorHAnsi"/>
+          <w:i/>
+          <w:iCs/>
+        </w:rPr>
+        <w:t>is doel van dit werk pakket/ jouw opdracht. Wat wil je hiermee bereiken? Denk hierbij bijvoorbeeld aan “het doel van dit werk pakket is de specificaties voor het verbetersysteem te ontwikkelen.”</w:t>
       </w:r>
     </w:p>
     <w:p>
@@ -4785,7 +3076,15 @@
           <w:i/>
           <w:iCs/>
         </w:rPr>
-        <w:t>Tijdens uitvoeren heb je uitdagingen en hoe ga je die oplossen. Mitigerende maatregelen erbij opnoemen. Hou het simpel.</w:t>
+        <w:t xml:space="preserve">Tijdens </w:t>
+      </w:r>
+      <w:r>
+        <w:rPr>
+          <w:rFonts w:asciiTheme="minorHAnsi" w:hAnsiTheme="minorHAnsi" w:cstheme="minorHAnsi"/>
+          <w:i/>
+          <w:iCs/>
+        </w:rPr>
+        <w:t>uitvoeren heb je uitdagingen en hoe ga je die oplossen. Mitigerende maatregelen erbij opnoemen. Hou het simpel.</w:t>
       </w:r>
     </w:p>
   </w:comment>
@@ -4810,7 +3109,15 @@
           <w:i/>
           <w:iCs/>
         </w:rPr>
-        <w:t xml:space="preserve">Uitschrijven wat hoort erbij wat hoort er niet bij (gebruik woorden, wees duidelijk en compleet) dit betreft de functionele specificatie van het systeem en alles wat daarvoor nodig is. </w:t>
+        <w:t xml:space="preserve">Uitschrijven </w:t>
+      </w:r>
+      <w:r>
+        <w:rPr>
+          <w:rFonts w:asciiTheme="minorHAnsi" w:hAnsiTheme="minorHAnsi" w:cstheme="minorHAnsi"/>
+          <w:i/>
+          <w:iCs/>
+        </w:rPr>
+        <w:t xml:space="preserve">wat hoort erbij wat hoort er niet bij (gebruik woorden, wees duidelijk en compleet) dit betreft de functionele specificatie van het systeem en alles wat daarvoor nodig is. </w:t>
       </w:r>
     </w:p>
   </w:comment>
@@ -4835,8 +3142,17 @@
           <w:i/>
           <w:iCs/>
         </w:rPr>
-        <w:t xml:space="preserve">Waaraan moet hetgeen je levert voldoen? </w:t>
-      </w:r>
+        <w:t xml:space="preserve">Waaraan </w:t>
+      </w:r>
+      <w:r>
+        <w:rPr>
+          <w:rFonts w:asciiTheme="minorHAnsi" w:hAnsiTheme="minorHAnsi" w:cstheme="minorHAnsi"/>
+          <w:i/>
+          <w:iCs/>
+        </w:rPr>
+        <w:t xml:space="preserve">moet hetgeen je levert voldoen? </w:t>
+      </w:r>
+      <w:proofErr w:type="spellStart"/>
       <w:r>
         <w:rPr>
           <w:rFonts w:asciiTheme="minorHAnsi" w:hAnsiTheme="minorHAnsi" w:cstheme="minorHAnsi"/>
@@ -4844,7 +3160,17 @@
           <w:iCs/>
           <w:lang w:val="en-US"/>
         </w:rPr>
-        <w:t xml:space="preserve">Bijvoorbeeld “The result of the work package that will be made will describe the specifications for….  </w:t>
+        <w:t>Bijvoorbeeld</w:t>
+      </w:r>
+      <w:proofErr w:type="spellEnd"/>
+      <w:r>
+        <w:rPr>
+          <w:rFonts w:asciiTheme="minorHAnsi" w:hAnsiTheme="minorHAnsi" w:cstheme="minorHAnsi"/>
+          <w:i/>
+          <w:iCs/>
+          <w:lang w:val="en-US"/>
+        </w:rPr>
+        <w:t xml:space="preserve"> “The result of the work package that will be made will describe the specifications for….  </w:t>
       </w:r>
       <w:r>
         <w:rPr>
@@ -4877,7 +3203,15 @@
           <w:i/>
           <w:iCs/>
         </w:rPr>
-        <w:t xml:space="preserve">Wat zijn de benefits voor het bedrijf uiteindelijk? Welke behoefte wordt ingevuld? Formuleer in 1 zin wat Damen overhoudt nadat de complete opdracht is opgeleverd en werkt. Bijvoorbeeld iets over invloed kunnen uitoefen op energie besparing, product innovatie, reduceren van incidenten, … </w:t>
+        <w:t xml:space="preserve">Wat </w:t>
+      </w:r>
+      <w:r>
+        <w:rPr>
+          <w:rFonts w:asciiTheme="minorHAnsi" w:hAnsiTheme="minorHAnsi" w:cstheme="minorHAnsi"/>
+          <w:i/>
+          <w:iCs/>
+        </w:rPr>
+        <w:t xml:space="preserve">zijn de benefits voor het bedrijf uiteindelijk? Welke behoefte wordt ingevuld? Formuleer in 1 zin wat Damen overhoudt nadat de complete opdracht is opgeleverd en werkt. Bijvoorbeeld iets over invloed kunnen uitoefen op energie besparing, product innovatie, reduceren van incidenten, … </w:t>
       </w:r>
     </w:p>
     <w:p>
@@ -4907,7 +3241,15 @@
           <w:i/>
           <w:iCs/>
         </w:rPr>
-        <w:t>Wat is doel van dit werk pakket/ jouw opdracht. Wat wil je hiermee bereiken? Denk hierbij bijvoorbeeld aan “het doel van dit werk pakket is de specificaties voor het verbetersysteem te ontwikkelen.”</w:t>
+        <w:t xml:space="preserve">Wat </w:t>
+      </w:r>
+      <w:r>
+        <w:rPr>
+          <w:rFonts w:asciiTheme="minorHAnsi" w:hAnsiTheme="minorHAnsi" w:cstheme="minorHAnsi"/>
+          <w:i/>
+          <w:iCs/>
+        </w:rPr>
+        <w:t>is doel van dit werk pakket/ jouw opdracht. Wat wil je hiermee bereiken? Denk hierbij bijvoorbeeld aan “het doel van dit werk pakket is de specificaties voor het verbetersysteem te ontwikkelen.”</w:t>
       </w:r>
     </w:p>
     <w:p>
@@ -4937,7 +3279,15 @@
           <w:i/>
           <w:iCs/>
         </w:rPr>
-        <w:t>Tijdens uitvoeren heb je uitdagingen en hoe ga je die oplossen. Mitigerende maatregelen erbij opnoemen. Hou het simpel.</w:t>
+        <w:t xml:space="preserve">Tijdens </w:t>
+      </w:r>
+      <w:r>
+        <w:rPr>
+          <w:rFonts w:asciiTheme="minorHAnsi" w:hAnsiTheme="minorHAnsi" w:cstheme="minorHAnsi"/>
+          <w:i/>
+          <w:iCs/>
+        </w:rPr>
+        <w:t>uitvoeren heb je uitdagingen en hoe ga je die oplossen. Mitigerende maatregelen erbij opnoemen. Hou het simpel.</w:t>
       </w:r>
     </w:p>
   </w:comment>
@@ -4962,7 +3312,15 @@
           <w:i/>
           <w:iCs/>
         </w:rPr>
-        <w:t xml:space="preserve">Uitschrijven wat hoort erbij wat hoort er niet bij (gebruik woorden, wees duidelijk en compleet) dit betreft de functionele specificatie van het systeem en alles wat daarvoor nodig is. </w:t>
+        <w:t xml:space="preserve">Uitschrijven </w:t>
+      </w:r>
+      <w:r>
+        <w:rPr>
+          <w:rFonts w:asciiTheme="minorHAnsi" w:hAnsiTheme="minorHAnsi" w:cstheme="minorHAnsi"/>
+          <w:i/>
+          <w:iCs/>
+        </w:rPr>
+        <w:t xml:space="preserve">wat hoort erbij wat hoort er niet bij (gebruik woorden, wees duidelijk en compleet) dit betreft de functionele specificatie van het systeem en alles wat daarvoor nodig is. </w:t>
       </w:r>
     </w:p>
   </w:comment>
@@ -4987,8 +3345,17 @@
           <w:i/>
           <w:iCs/>
         </w:rPr>
-        <w:t xml:space="preserve">Waaraan moet hetgeen je levert voldoen? </w:t>
-      </w:r>
+        <w:t xml:space="preserve">Waaraan </w:t>
+      </w:r>
+      <w:r>
+        <w:rPr>
+          <w:rFonts w:asciiTheme="minorHAnsi" w:hAnsiTheme="minorHAnsi" w:cstheme="minorHAnsi"/>
+          <w:i/>
+          <w:iCs/>
+        </w:rPr>
+        <w:t xml:space="preserve">moet hetgeen je levert voldoen? </w:t>
+      </w:r>
+      <w:proofErr w:type="spellStart"/>
       <w:r>
         <w:rPr>
           <w:rFonts w:asciiTheme="minorHAnsi" w:hAnsiTheme="minorHAnsi" w:cstheme="minorHAnsi"/>
@@ -4996,7 +3363,17 @@
           <w:iCs/>
           <w:lang w:val="en-US"/>
         </w:rPr>
-        <w:t xml:space="preserve">Bijvoorbeeld “The result of the work package that will be made will describe the specifications for….  </w:t>
+        <w:t>Bijvoorbeeld</w:t>
+      </w:r>
+      <w:proofErr w:type="spellEnd"/>
+      <w:r>
+        <w:rPr>
+          <w:rFonts w:asciiTheme="minorHAnsi" w:hAnsiTheme="minorHAnsi" w:cstheme="minorHAnsi"/>
+          <w:i/>
+          <w:iCs/>
+          <w:lang w:val="en-US"/>
+        </w:rPr>
+        <w:t xml:space="preserve"> “The result of the work package that will be made will describe the specifications for….  </w:t>
       </w:r>
       <w:r>
         <w:rPr>
@@ -5008,23 +3385,7 @@
       </w:r>
     </w:p>
   </w:comment>
-  <w:comment w:id="10" w:author="Ingmar Wever" w:date="2017-09-21T12:52:00Z" w:initials="IW">
-    <w:p>
-      <w:pPr>
-        <w:pStyle w:val="CommentText"/>
-      </w:pPr>
-      <w:r>
-        <w:rPr>
-          <w:rStyle w:val="CommentReference"/>
-        </w:rPr>
-        <w:annotationRef/>
-      </w:r>
-      <w:r>
-        <w:t>Welke stappen ga je nemen?</w:t>
-      </w:r>
-    </w:p>
-  </w:comment>
-  <w:comment w:id="12" w:author="Ingmar Wever [2]" w:date="2017-10-05T14:45:00Z" w:initials="IW">
+  <w:comment w:id="11" w:author="Ingmar Wever [2]" w:date="2017-10-05T14:45:00Z" w:initials="IW">
     <w:p>
       <w:pPr>
         <w:pStyle w:val="CommentText"/>
@@ -5055,7 +3416,6 @@
   <w15:commentEx w15:paraId="0C7772D0" w15:done="0"/>
   <w15:commentEx w15:paraId="5D7C5241" w15:done="0"/>
   <w15:commentEx w15:paraId="056C6667" w15:done="0"/>
-  <w15:commentEx w15:paraId="19D6152E" w15:done="0"/>
   <w15:commentEx w15:paraId="25EEB1EE" w15:done="0"/>
 </w15:commentsEx>
 </file>
@@ -5072,7 +3432,6 @@
   <w16cid:commentId w16cid:paraId="0C7772D0" w16cid:durableId="1D6A2F72"/>
   <w16cid:commentId w16cid:paraId="5D7C5241" w16cid:durableId="1D6A2F71"/>
   <w16cid:commentId w16cid:paraId="056C6667" w16cid:durableId="1D6A2F70"/>
-  <w16cid:commentId w16cid:paraId="19D6152E" w16cid:durableId="1D6E347C"/>
   <w16cid:commentId w16cid:paraId="25EEB1EE" w16cid:durableId="1D81DBB7"/>
 </w16cid:commentsIds>
 </file>

</xml_diff>

<commit_message>
Start of model description
</commit_message>
<xml_diff>
--- a/Graduation Project Plan.docx
+++ b/Graduation Project Plan.docx
@@ -7,8 +7,325 @@
         <w:rPr>
           <w:rFonts w:asciiTheme="minorHAnsi" w:hAnsiTheme="minorHAnsi" w:cstheme="minorHAnsi"/>
           <w:b/>
-          <w:sz w:val="48"/>
-          <w:szCs w:val="48"/>
+          <w:bCs/>
+          <w:lang w:val="en-GB"/>
+        </w:rPr>
+      </w:pPr>
+      <w:r>
+        <w:rPr>
+          <w:rFonts w:asciiTheme="minorHAnsi" w:hAnsiTheme="minorHAnsi" w:cstheme="minorHAnsi"/>
+          <w:b/>
+          <w:bCs/>
+          <w:lang w:val="en-GB"/>
+        </w:rPr>
+        <w:t>Research q</w:t>
+      </w:r>
+      <w:r>
+        <w:rPr>
+          <w:rFonts w:asciiTheme="minorHAnsi" w:hAnsiTheme="minorHAnsi" w:cstheme="minorHAnsi"/>
+          <w:b/>
+          <w:bCs/>
+          <w:lang w:val="en-GB"/>
+        </w:rPr>
+        <w:t>uestion</w:t>
+      </w:r>
+    </w:p>
+    <w:p>
+      <w:pPr>
+        <w:rPr>
+          <w:rFonts w:asciiTheme="minorHAnsi" w:hAnsiTheme="minorHAnsi" w:cstheme="minorHAnsi"/>
+          <w:bCs/>
+          <w:i/>
+          <w:lang w:val="en-GB"/>
+        </w:rPr>
+      </w:pPr>
+      <w:r>
+        <w:rPr>
+          <w:rFonts w:asciiTheme="minorHAnsi" w:hAnsiTheme="minorHAnsi" w:cstheme="minorHAnsi"/>
+          <w:bCs/>
+          <w:i/>
+          <w:lang w:val="en-GB"/>
+        </w:rPr>
+        <w:t>Maritime Technology</w:t>
+      </w:r>
+    </w:p>
+    <w:p>
+      <w:pPr>
+        <w:rPr>
+          <w:rFonts w:asciiTheme="minorHAnsi" w:hAnsiTheme="minorHAnsi" w:cstheme="minorHAnsi"/>
+          <w:bCs/>
+          <w:lang w:val="en-GB"/>
+        </w:rPr>
+      </w:pPr>
+      <w:r>
+        <w:rPr>
+          <w:rFonts w:asciiTheme="minorHAnsi" w:hAnsiTheme="minorHAnsi" w:cstheme="minorHAnsi"/>
+          <w:bCs/>
+          <w:lang w:val="en-GB"/>
+        </w:rPr>
+        <w:t>How will insight into the probability of failure and complexity of a situation, help to</w:t>
+      </w:r>
+      <w:r>
+        <w:rPr>
+          <w:rFonts w:asciiTheme="minorHAnsi" w:hAnsiTheme="minorHAnsi" w:cstheme="minorHAnsi"/>
+          <w:bCs/>
+          <w:lang w:val="en-GB"/>
+        </w:rPr>
+        <w:t xml:space="preserve"> </w:t>
+      </w:r>
+      <w:r>
+        <w:rPr>
+          <w:rFonts w:asciiTheme="minorHAnsi" w:hAnsiTheme="minorHAnsi" w:cstheme="minorHAnsi"/>
+          <w:bCs/>
+          <w:lang w:val="en-GB"/>
+        </w:rPr>
+        <w:t>determine the well-clear condition for di</w:t>
+      </w:r>
+      <w:r>
+        <w:rPr>
+          <w:rFonts w:asciiTheme="minorHAnsi" w:hAnsiTheme="minorHAnsi" w:cstheme="minorHAnsi"/>
+          <w:bCs/>
+          <w:lang w:val="en-GB"/>
+        </w:rPr>
+        <w:t>ff</w:t>
+      </w:r>
+      <w:r>
+        <w:rPr>
+          <w:rFonts w:asciiTheme="minorHAnsi" w:hAnsiTheme="minorHAnsi" w:cstheme="minorHAnsi"/>
+          <w:bCs/>
+          <w:lang w:val="en-GB"/>
+        </w:rPr>
+        <w:t>erent ship types and situations, which improves</w:t>
+      </w:r>
+      <w:r>
+        <w:rPr>
+          <w:rFonts w:asciiTheme="minorHAnsi" w:hAnsiTheme="minorHAnsi" w:cstheme="minorHAnsi"/>
+          <w:bCs/>
+          <w:lang w:val="en-GB"/>
+        </w:rPr>
+        <w:t xml:space="preserve"> </w:t>
+      </w:r>
+      <w:r>
+        <w:rPr>
+          <w:rFonts w:asciiTheme="minorHAnsi" w:hAnsiTheme="minorHAnsi" w:cstheme="minorHAnsi"/>
+          <w:bCs/>
+          <w:lang w:val="en-GB"/>
+        </w:rPr>
+        <w:t xml:space="preserve">the </w:t>
+      </w:r>
+      <w:proofErr w:type="spellStart"/>
+      <w:proofErr w:type="gramStart"/>
+      <w:r>
+        <w:rPr>
+          <w:rFonts w:asciiTheme="minorHAnsi" w:hAnsiTheme="minorHAnsi" w:cstheme="minorHAnsi"/>
+          <w:bCs/>
+          <w:lang w:val="en-GB"/>
+        </w:rPr>
+        <w:t>advise</w:t>
+      </w:r>
+      <w:proofErr w:type="spellEnd"/>
+      <w:proofErr w:type="gramEnd"/>
+      <w:r>
+        <w:rPr>
+          <w:rFonts w:asciiTheme="minorHAnsi" w:hAnsiTheme="minorHAnsi" w:cstheme="minorHAnsi"/>
+          <w:bCs/>
+          <w:lang w:val="en-GB"/>
+        </w:rPr>
+        <w:t xml:space="preserve"> on potential hazards and safe area's by bridge systems?</w:t>
+      </w:r>
+    </w:p>
+    <w:p>
+      <w:pPr>
+        <w:rPr>
+          <w:rFonts w:asciiTheme="minorHAnsi" w:hAnsiTheme="minorHAnsi" w:cstheme="minorHAnsi"/>
+          <w:bCs/>
+          <w:i/>
+          <w:lang w:val="en-GB"/>
+        </w:rPr>
+      </w:pPr>
+    </w:p>
+    <w:p>
+      <w:pPr>
+        <w:rPr>
+          <w:rFonts w:asciiTheme="minorHAnsi" w:hAnsiTheme="minorHAnsi" w:cstheme="minorHAnsi"/>
+          <w:bCs/>
+          <w:i/>
+          <w:lang w:val="en-GB"/>
+        </w:rPr>
+      </w:pPr>
+      <w:r>
+        <w:rPr>
+          <w:rFonts w:asciiTheme="minorHAnsi" w:hAnsiTheme="minorHAnsi" w:cstheme="minorHAnsi"/>
+          <w:bCs/>
+          <w:i/>
+          <w:lang w:val="en-GB"/>
+        </w:rPr>
+        <w:t>Computer Science</w:t>
+      </w:r>
+    </w:p>
+    <w:p>
+      <w:pPr>
+        <w:rPr>
+          <w:rFonts w:asciiTheme="minorHAnsi" w:hAnsiTheme="minorHAnsi" w:cstheme="minorHAnsi"/>
+          <w:bCs/>
+          <w:lang w:val="en-GB"/>
+        </w:rPr>
+      </w:pPr>
+      <w:r>
+        <w:rPr>
+          <w:rFonts w:asciiTheme="minorHAnsi" w:hAnsiTheme="minorHAnsi" w:cstheme="minorHAnsi"/>
+          <w:bCs/>
+          <w:lang w:val="en-GB"/>
+        </w:rPr>
+        <w:t>Why does the shipping crew acquire situational awareness faster, when receiving information</w:t>
+      </w:r>
+      <w:r>
+        <w:rPr>
+          <w:rFonts w:asciiTheme="minorHAnsi" w:hAnsiTheme="minorHAnsi" w:cstheme="minorHAnsi"/>
+          <w:bCs/>
+          <w:lang w:val="en-GB"/>
+        </w:rPr>
+        <w:t xml:space="preserve"> </w:t>
+      </w:r>
+      <w:r>
+        <w:rPr>
+          <w:rFonts w:asciiTheme="minorHAnsi" w:hAnsiTheme="minorHAnsi" w:cstheme="minorHAnsi"/>
+          <w:bCs/>
+          <w:lang w:val="en-GB"/>
+        </w:rPr>
+        <w:t xml:space="preserve">on potential hazards and safe sailing </w:t>
+      </w:r>
+      <w:proofErr w:type="spellStart"/>
+      <w:r>
+        <w:rPr>
+          <w:rFonts w:asciiTheme="minorHAnsi" w:hAnsiTheme="minorHAnsi" w:cstheme="minorHAnsi"/>
+          <w:bCs/>
+          <w:lang w:val="en-GB"/>
+        </w:rPr>
+        <w:t>area's</w:t>
+      </w:r>
+      <w:proofErr w:type="spellEnd"/>
+      <w:r>
+        <w:rPr>
+          <w:rFonts w:asciiTheme="minorHAnsi" w:hAnsiTheme="minorHAnsi" w:cstheme="minorHAnsi"/>
+          <w:bCs/>
+          <w:lang w:val="en-GB"/>
+        </w:rPr>
+        <w:t>, instead of only using traditional bridge</w:t>
+      </w:r>
+      <w:r>
+        <w:rPr>
+          <w:rFonts w:asciiTheme="minorHAnsi" w:hAnsiTheme="minorHAnsi" w:cstheme="minorHAnsi"/>
+          <w:bCs/>
+          <w:lang w:val="en-GB"/>
+        </w:rPr>
+        <w:t xml:space="preserve"> </w:t>
+      </w:r>
+      <w:r>
+        <w:rPr>
+          <w:rFonts w:asciiTheme="minorHAnsi" w:hAnsiTheme="minorHAnsi" w:cstheme="minorHAnsi"/>
+          <w:bCs/>
+          <w:lang w:val="en-GB"/>
+        </w:rPr>
+        <w:t>sensors</w:t>
+      </w:r>
+      <w:r>
+        <w:rPr>
+          <w:rFonts w:asciiTheme="minorHAnsi" w:hAnsiTheme="minorHAnsi" w:cstheme="minorHAnsi"/>
+          <w:bCs/>
+          <w:lang w:val="en-GB"/>
+        </w:rPr>
+        <w:t>, thereby taking into account the effect of good communication</w:t>
+      </w:r>
+      <w:bookmarkStart w:id="0" w:name="_GoBack"/>
+      <w:bookmarkEnd w:id="0"/>
+      <w:r>
+        <w:rPr>
+          <w:rFonts w:asciiTheme="minorHAnsi" w:hAnsiTheme="minorHAnsi" w:cstheme="minorHAnsi"/>
+          <w:bCs/>
+          <w:lang w:val="en-GB"/>
+        </w:rPr>
+        <w:t>?</w:t>
+      </w:r>
+    </w:p>
+    <w:p>
+      <w:pPr>
+        <w:rPr>
+          <w:rFonts w:asciiTheme="minorHAnsi" w:hAnsiTheme="minorHAnsi" w:cstheme="minorHAnsi"/>
+          <w:b/>
+          <w:bCs/>
+          <w:lang w:val="en-GB"/>
+        </w:rPr>
+      </w:pPr>
+    </w:p>
+    <w:p>
+      <w:pPr>
+        <w:rPr>
+          <w:rFonts w:asciiTheme="minorHAnsi" w:hAnsiTheme="minorHAnsi" w:cstheme="minorHAnsi"/>
+          <w:b/>
+          <w:bCs/>
+          <w:lang w:val="en-GB"/>
+        </w:rPr>
+      </w:pPr>
+      <w:r>
+        <w:rPr>
+          <w:rFonts w:asciiTheme="minorHAnsi" w:hAnsiTheme="minorHAnsi" w:cstheme="minorHAnsi"/>
+          <w:b/>
+          <w:bCs/>
+          <w:lang w:val="en-GB"/>
+        </w:rPr>
+        <w:t>New knowledge</w:t>
+      </w:r>
+    </w:p>
+    <w:p>
+      <w:pPr>
+        <w:rPr>
+          <w:rFonts w:asciiTheme="minorHAnsi" w:hAnsiTheme="minorHAnsi" w:cstheme="minorHAnsi"/>
+          <w:b/>
+          <w:bCs/>
+          <w:lang w:val="en-GB"/>
+        </w:rPr>
+      </w:pPr>
+    </w:p>
+    <w:p>
+      <w:pPr>
+        <w:rPr>
+          <w:rFonts w:asciiTheme="minorHAnsi" w:hAnsiTheme="minorHAnsi" w:cstheme="minorHAnsi"/>
+          <w:b/>
+          <w:bCs/>
+          <w:lang w:val="en-GB"/>
+        </w:rPr>
+      </w:pPr>
+      <w:r>
+        <w:rPr>
+          <w:rFonts w:asciiTheme="minorHAnsi" w:hAnsiTheme="minorHAnsi" w:cstheme="minorHAnsi"/>
+          <w:b/>
+          <w:bCs/>
+          <w:lang w:val="en-GB"/>
+        </w:rPr>
+        <w:t>The last chapter</w:t>
+      </w:r>
+    </w:p>
+    <w:p>
+      <w:pPr>
+        <w:rPr>
+          <w:rFonts w:asciiTheme="minorHAnsi" w:hAnsiTheme="minorHAnsi" w:cstheme="minorHAnsi"/>
+          <w:iCs/>
+        </w:rPr>
+      </w:pPr>
+      <w:r>
+        <w:rPr>
+          <w:rFonts w:asciiTheme="minorHAnsi" w:hAnsiTheme="minorHAnsi" w:cstheme="minorHAnsi"/>
+          <w:iCs/>
+        </w:rPr>
+        <w:t>Een eerste stap richting het op afstand besturen van schepen en uiteindelijk autonoom varen, door inzicht te krijgen in complexiteit van een situatie en wat nodig is om hier op een juiste manier doorheen te navigeren.</w:t>
+      </w:r>
+    </w:p>
+    <w:p>
+      <w:pPr>
+        <w:rPr>
+          <w:rFonts w:asciiTheme="minorHAnsi" w:hAnsiTheme="minorHAnsi" w:cstheme="minorHAnsi"/>
+          <w:iCs/>
         </w:rPr>
       </w:pPr>
       <w:r>
@@ -18,6 +335,26 @@
           <w:sz w:val="48"/>
           <w:szCs w:val="48"/>
         </w:rPr>
+        <w:br w:type="page"/>
+      </w:r>
+    </w:p>
+    <w:p>
+      <w:pPr>
+        <w:rPr>
+          <w:rFonts w:asciiTheme="minorHAnsi" w:hAnsiTheme="minorHAnsi" w:cstheme="minorHAnsi"/>
+          <w:b/>
+          <w:sz w:val="48"/>
+          <w:szCs w:val="48"/>
+        </w:rPr>
+      </w:pPr>
+      <w:r>
+        <w:rPr>
+          <w:rFonts w:asciiTheme="minorHAnsi" w:hAnsiTheme="minorHAnsi" w:cstheme="minorHAnsi"/>
+          <w:b/>
+          <w:sz w:val="48"/>
+          <w:szCs w:val="48"/>
+        </w:rPr>
+        <w:lastRenderedPageBreak/>
         <w:t>Project Maritime Technology</w:t>
       </w:r>
     </w:p>
@@ -29,7 +366,7 @@
           <w:bCs/>
         </w:rPr>
       </w:pPr>
-      <w:commentRangeStart w:id="0"/>
+      <w:commentRangeStart w:id="1"/>
       <w:r>
         <w:rPr>
           <w:rFonts w:asciiTheme="minorHAnsi" w:hAnsiTheme="minorHAnsi" w:cstheme="minorHAnsi"/>
@@ -38,12 +375,12 @@
         </w:rPr>
         <w:t>Reden voor het project</w:t>
       </w:r>
-      <w:commentRangeEnd w:id="0"/>
+      <w:commentRangeEnd w:id="1"/>
       <w:r>
         <w:rPr>
           <w:rStyle w:val="CommentReference"/>
         </w:rPr>
-        <w:commentReference w:id="0"/>
+        <w:commentReference w:id="1"/>
       </w:r>
     </w:p>
     <w:p>
@@ -128,7 +465,7 @@
           <w:bCs/>
         </w:rPr>
       </w:pPr>
-      <w:commentRangeStart w:id="1"/>
+      <w:commentRangeStart w:id="2"/>
       <w:r>
         <w:rPr>
           <w:rFonts w:asciiTheme="minorHAnsi" w:hAnsiTheme="minorHAnsi" w:cstheme="minorHAnsi"/>
@@ -137,12 +474,12 @@
         </w:rPr>
         <w:t>Doel</w:t>
       </w:r>
-      <w:commentRangeEnd w:id="1"/>
+      <w:commentRangeEnd w:id="2"/>
       <w:r>
         <w:rPr>
           <w:rStyle w:val="CommentReference"/>
         </w:rPr>
-        <w:commentReference w:id="1"/>
+        <w:commentReference w:id="2"/>
       </w:r>
     </w:p>
     <w:p>
@@ -201,7 +538,7 @@
           <w:rFonts w:asciiTheme="minorHAnsi" w:hAnsiTheme="minorHAnsi" w:cstheme="minorHAnsi"/>
         </w:rPr>
       </w:pPr>
-      <w:commentRangeStart w:id="2"/>
+      <w:commentRangeStart w:id="3"/>
       <w:r>
         <w:rPr>
           <w:rFonts w:asciiTheme="minorHAnsi" w:hAnsiTheme="minorHAnsi" w:cstheme="minorHAnsi"/>
@@ -210,12 +547,12 @@
         </w:rPr>
         <w:t>Uitdagingen</w:t>
       </w:r>
-      <w:commentRangeEnd w:id="2"/>
+      <w:commentRangeEnd w:id="3"/>
       <w:r>
         <w:rPr>
           <w:rStyle w:val="CommentReference"/>
         </w:rPr>
-        <w:commentReference w:id="2"/>
+        <w:commentReference w:id="3"/>
       </w:r>
     </w:p>
     <w:p>
@@ -526,7 +863,7 @@
         </w:rPr>
         <w:br/>
       </w:r>
-      <w:commentRangeStart w:id="3"/>
+      <w:commentRangeStart w:id="4"/>
       <w:r>
         <w:rPr>
           <w:rFonts w:asciiTheme="minorHAnsi" w:hAnsiTheme="minorHAnsi" w:cstheme="minorHAnsi"/>
@@ -535,12 +872,12 @@
         </w:rPr>
         <w:t>Scope van het project</w:t>
       </w:r>
-      <w:commentRangeEnd w:id="3"/>
+      <w:commentRangeEnd w:id="4"/>
       <w:r>
         <w:rPr>
           <w:rStyle w:val="CommentReference"/>
         </w:rPr>
-        <w:commentReference w:id="3"/>
+        <w:commentReference w:id="4"/>
       </w:r>
     </w:p>
     <w:p>
@@ -841,7 +1178,7 @@
           <w:bCs/>
         </w:rPr>
       </w:pPr>
-      <w:commentRangeStart w:id="4"/>
+      <w:commentRangeStart w:id="5"/>
       <w:r>
         <w:rPr>
           <w:rFonts w:asciiTheme="minorHAnsi" w:hAnsiTheme="minorHAnsi" w:cstheme="minorHAnsi"/>
@@ -850,12 +1187,12 @@
         </w:rPr>
         <w:t>Specificaties</w:t>
       </w:r>
-      <w:commentRangeEnd w:id="4"/>
+      <w:commentRangeEnd w:id="5"/>
       <w:r>
         <w:rPr>
           <w:rStyle w:val="CommentReference"/>
         </w:rPr>
-        <w:commentReference w:id="4"/>
+        <w:commentReference w:id="5"/>
       </w:r>
     </w:p>
     <w:p>
@@ -931,7 +1268,7 @@
           <w:bCs/>
         </w:rPr>
       </w:pPr>
-      <w:commentRangeStart w:id="5"/>
+      <w:commentRangeStart w:id="6"/>
       <w:r>
         <w:rPr>
           <w:rFonts w:asciiTheme="minorHAnsi" w:hAnsiTheme="minorHAnsi" w:cstheme="minorHAnsi"/>
@@ -940,12 +1277,12 @@
         </w:rPr>
         <w:t>Reden voor het project</w:t>
       </w:r>
-      <w:commentRangeEnd w:id="5"/>
+      <w:commentRangeEnd w:id="6"/>
       <w:r>
         <w:rPr>
           <w:rStyle w:val="CommentReference"/>
         </w:rPr>
-        <w:commentReference w:id="5"/>
+        <w:commentReference w:id="6"/>
       </w:r>
     </w:p>
     <w:p>
@@ -1014,7 +1351,7 @@
           <w:bCs/>
         </w:rPr>
       </w:pPr>
-      <w:commentRangeStart w:id="6"/>
+      <w:commentRangeStart w:id="7"/>
       <w:r>
         <w:rPr>
           <w:rFonts w:asciiTheme="minorHAnsi" w:hAnsiTheme="minorHAnsi" w:cstheme="minorHAnsi"/>
@@ -1023,12 +1360,12 @@
         </w:rPr>
         <w:t>Doel</w:t>
       </w:r>
-      <w:commentRangeEnd w:id="6"/>
+      <w:commentRangeEnd w:id="7"/>
       <w:r>
         <w:rPr>
           <w:rStyle w:val="CommentReference"/>
         </w:rPr>
-        <w:commentReference w:id="6"/>
+        <w:commentReference w:id="7"/>
       </w:r>
     </w:p>
     <w:p>
@@ -1183,7 +1520,7 @@
           <w:rFonts w:asciiTheme="minorHAnsi" w:hAnsiTheme="minorHAnsi" w:cstheme="minorHAnsi"/>
         </w:rPr>
       </w:pPr>
-      <w:commentRangeStart w:id="7"/>
+      <w:commentRangeStart w:id="8"/>
       <w:r>
         <w:rPr>
           <w:rFonts w:asciiTheme="minorHAnsi" w:hAnsiTheme="minorHAnsi" w:cstheme="minorHAnsi"/>
@@ -1192,12 +1529,12 @@
         </w:rPr>
         <w:t>Uitdagingen</w:t>
       </w:r>
-      <w:commentRangeEnd w:id="7"/>
+      <w:commentRangeEnd w:id="8"/>
       <w:r>
         <w:rPr>
           <w:rStyle w:val="CommentReference"/>
         </w:rPr>
-        <w:commentReference w:id="7"/>
+        <w:commentReference w:id="8"/>
       </w:r>
     </w:p>
     <w:p>
@@ -1305,7 +1642,7 @@
         </w:rPr>
         <w:br/>
       </w:r>
-      <w:commentRangeStart w:id="8"/>
+      <w:commentRangeStart w:id="9"/>
       <w:r>
         <w:rPr>
           <w:rFonts w:asciiTheme="minorHAnsi" w:hAnsiTheme="minorHAnsi" w:cstheme="minorHAnsi"/>
@@ -1314,12 +1651,12 @@
         </w:rPr>
         <w:t>Scope van het project</w:t>
       </w:r>
-      <w:commentRangeEnd w:id="8"/>
+      <w:commentRangeEnd w:id="9"/>
       <w:r>
         <w:rPr>
           <w:rStyle w:val="CommentReference"/>
         </w:rPr>
-        <w:commentReference w:id="8"/>
+        <w:commentReference w:id="9"/>
       </w:r>
     </w:p>
     <w:p>
@@ -1557,7 +1894,7 @@
           <w:bCs/>
         </w:rPr>
       </w:pPr>
-      <w:commentRangeStart w:id="9"/>
+      <w:commentRangeStart w:id="10"/>
       <w:r>
         <w:rPr>
           <w:rFonts w:asciiTheme="minorHAnsi" w:hAnsiTheme="minorHAnsi" w:cstheme="minorHAnsi"/>
@@ -1566,12 +1903,12 @@
         </w:rPr>
         <w:t>Specificaties</w:t>
       </w:r>
-      <w:commentRangeEnd w:id="9"/>
+      <w:commentRangeEnd w:id="10"/>
       <w:r>
         <w:rPr>
           <w:rStyle w:val="CommentReference"/>
         </w:rPr>
-        <w:commentReference w:id="9"/>
+        <w:commentReference w:id="10"/>
       </w:r>
     </w:p>
     <w:p>
@@ -1629,417 +1966,6 @@
           <w:rFonts w:asciiTheme="minorHAnsi" w:hAnsiTheme="minorHAnsi" w:cstheme="minorHAnsi"/>
           <w:b/>
           <w:bCs/>
-        </w:rPr>
-        <w:br w:type="page"/>
-      </w:r>
-    </w:p>
-    <w:p>
-      <w:pPr>
-        <w:rPr>
-          <w:i/>
-        </w:rPr>
-      </w:pPr>
-      <w:bookmarkStart w:id="10" w:name="_GoBack"/>
-      <w:bookmarkEnd w:id="10"/>
-      <w:r>
-        <w:rPr>
-          <w:rFonts w:asciiTheme="minorHAnsi" w:hAnsiTheme="minorHAnsi" w:cstheme="minorHAnsi"/>
-          <w:b/>
-          <w:bCs/>
-          <w:sz w:val="40"/>
-          <w:szCs w:val="40"/>
-        </w:rPr>
-        <w:lastRenderedPageBreak/>
-        <w:t>Vragen</w:t>
-      </w:r>
-    </w:p>
-    <w:p>
-      <w:pPr>
-        <w:pStyle w:val="ListParagraph"/>
-        <w:numPr>
-          <w:ilvl w:val="0"/>
-          <w:numId w:val="1"/>
-        </w:numPr>
-        <w:rPr>
-          <w:rFonts w:asciiTheme="minorHAnsi" w:hAnsiTheme="minorHAnsi" w:cstheme="minorHAnsi"/>
-          <w:i/>
-          <w:iCs/>
-        </w:rPr>
-      </w:pPr>
-      <w:r>
-        <w:rPr>
-          <w:rFonts w:asciiTheme="minorHAnsi" w:hAnsiTheme="minorHAnsi" w:cstheme="minorHAnsi"/>
-          <w:i/>
-          <w:iCs/>
-        </w:rPr>
-        <w:t>Wat is situation awareness?</w:t>
-      </w:r>
-    </w:p>
-    <w:p>
-      <w:pPr>
-        <w:pStyle w:val="ListParagraph"/>
-        <w:numPr>
-          <w:ilvl w:val="1"/>
-          <w:numId w:val="1"/>
-        </w:numPr>
-        <w:rPr>
-          <w:rFonts w:asciiTheme="minorHAnsi" w:hAnsiTheme="minorHAnsi" w:cstheme="minorHAnsi"/>
-          <w:i/>
-          <w:iCs/>
-        </w:rPr>
-      </w:pPr>
-      <w:r>
-        <w:rPr>
-          <w:rFonts w:asciiTheme="minorHAnsi" w:hAnsiTheme="minorHAnsi" w:cstheme="minorHAnsi"/>
-          <w:i/>
-          <w:iCs/>
-        </w:rPr>
-        <w:t>Welke informatie kan worden gepresenteerd?</w:t>
-      </w:r>
-    </w:p>
-    <w:p>
-      <w:pPr>
-        <w:pStyle w:val="ListParagraph"/>
-        <w:numPr>
-          <w:ilvl w:val="1"/>
-          <w:numId w:val="1"/>
-        </w:numPr>
-        <w:rPr>
-          <w:rFonts w:asciiTheme="minorHAnsi" w:hAnsiTheme="minorHAnsi" w:cstheme="minorHAnsi"/>
-          <w:i/>
-          <w:iCs/>
-        </w:rPr>
-      </w:pPr>
-      <w:r>
-        <w:rPr>
-          <w:rFonts w:asciiTheme="minorHAnsi" w:hAnsiTheme="minorHAnsi" w:cstheme="minorHAnsi"/>
-          <w:i/>
-          <w:iCs/>
-        </w:rPr>
-        <w:t>Hoe wordt informatie geintreperteerd?</w:t>
-      </w:r>
-    </w:p>
-    <w:p>
-      <w:pPr>
-        <w:pStyle w:val="ListParagraph"/>
-        <w:numPr>
-          <w:ilvl w:val="1"/>
-          <w:numId w:val="1"/>
-        </w:numPr>
-        <w:rPr>
-          <w:rFonts w:asciiTheme="minorHAnsi" w:hAnsiTheme="minorHAnsi" w:cstheme="minorHAnsi"/>
-          <w:i/>
-          <w:iCs/>
-        </w:rPr>
-      </w:pPr>
-      <w:r>
-        <w:rPr>
-          <w:rFonts w:asciiTheme="minorHAnsi" w:hAnsiTheme="minorHAnsi" w:cstheme="minorHAnsi"/>
-          <w:i/>
-          <w:iCs/>
-        </w:rPr>
-        <w:t>Wat zijn mogelijke mental models voor kapitein?</w:t>
-      </w:r>
-    </w:p>
-    <w:p>
-      <w:pPr>
-        <w:pStyle w:val="ListParagraph"/>
-        <w:numPr>
-          <w:ilvl w:val="2"/>
-          <w:numId w:val="1"/>
-        </w:numPr>
-        <w:rPr>
-          <w:rFonts w:asciiTheme="minorHAnsi" w:hAnsiTheme="minorHAnsi" w:cstheme="minorHAnsi"/>
-          <w:i/>
-          <w:iCs/>
-        </w:rPr>
-      </w:pPr>
-      <w:r>
-        <w:rPr>
-          <w:rFonts w:asciiTheme="minorHAnsi" w:hAnsiTheme="minorHAnsi" w:cstheme="minorHAnsi"/>
-          <w:i/>
-          <w:iCs/>
-        </w:rPr>
-        <w:t>Welke input wilt de kapitein hebben</w:t>
-      </w:r>
-    </w:p>
-    <w:p>
-      <w:pPr>
-        <w:pStyle w:val="ListParagraph"/>
-        <w:numPr>
-          <w:ilvl w:val="2"/>
-          <w:numId w:val="1"/>
-        </w:numPr>
-        <w:rPr>
-          <w:rFonts w:asciiTheme="minorHAnsi" w:hAnsiTheme="minorHAnsi" w:cstheme="minorHAnsi"/>
-          <w:i/>
-          <w:iCs/>
-        </w:rPr>
-      </w:pPr>
-      <w:r>
-        <w:rPr>
-          <w:rFonts w:asciiTheme="minorHAnsi" w:hAnsiTheme="minorHAnsi" w:cstheme="minorHAnsi"/>
-          <w:i/>
-          <w:iCs/>
-        </w:rPr>
-        <w:t>Welke keuzes kunnen gemaakt worden</w:t>
-      </w:r>
-    </w:p>
-    <w:p>
-      <w:pPr>
-        <w:pStyle w:val="ListParagraph"/>
-        <w:numPr>
-          <w:ilvl w:val="2"/>
-          <w:numId w:val="1"/>
-        </w:numPr>
-        <w:rPr>
-          <w:rFonts w:asciiTheme="minorHAnsi" w:hAnsiTheme="minorHAnsi" w:cstheme="minorHAnsi"/>
-          <w:i/>
-          <w:iCs/>
-        </w:rPr>
-      </w:pPr>
-      <w:r>
-        <w:rPr>
-          <w:rFonts w:asciiTheme="minorHAnsi" w:hAnsiTheme="minorHAnsi" w:cstheme="minorHAnsi"/>
-          <w:i/>
-          <w:iCs/>
-        </w:rPr>
-        <w:t>Wat is de output van kapitein/wordt aangepast?</w:t>
-      </w:r>
-    </w:p>
-    <w:p>
-      <w:pPr>
-        <w:pStyle w:val="ListParagraph"/>
-        <w:numPr>
-          <w:ilvl w:val="1"/>
-          <w:numId w:val="1"/>
-        </w:numPr>
-        <w:rPr>
-          <w:rFonts w:asciiTheme="minorHAnsi" w:hAnsiTheme="minorHAnsi" w:cstheme="minorHAnsi"/>
-          <w:i/>
-          <w:iCs/>
-        </w:rPr>
-      </w:pPr>
-      <w:r>
-        <w:rPr>
-          <w:rFonts w:asciiTheme="minorHAnsi" w:hAnsiTheme="minorHAnsi" w:cstheme="minorHAnsi"/>
-          <w:i/>
-          <w:iCs/>
-        </w:rPr>
-        <w:t>Wat zijn keuzes die andere crew leden kunnen maken?</w:t>
-      </w:r>
-    </w:p>
-    <w:p>
-      <w:pPr>
-        <w:pStyle w:val="ListParagraph"/>
-        <w:numPr>
-          <w:ilvl w:val="0"/>
-          <w:numId w:val="1"/>
-        </w:numPr>
-        <w:rPr>
-          <w:rFonts w:asciiTheme="minorHAnsi" w:hAnsiTheme="minorHAnsi" w:cstheme="minorHAnsi"/>
-          <w:i/>
-          <w:iCs/>
-        </w:rPr>
-      </w:pPr>
-      <w:r>
-        <w:rPr>
-          <w:rFonts w:asciiTheme="minorHAnsi" w:hAnsiTheme="minorHAnsi" w:cstheme="minorHAnsi"/>
-          <w:i/>
-          <w:iCs/>
-        </w:rPr>
-        <w:t>Welke fysische eigenschappen zijn van belang?</w:t>
-      </w:r>
-    </w:p>
-    <w:p>
-      <w:pPr>
-        <w:pStyle w:val="ListParagraph"/>
-        <w:numPr>
-          <w:ilvl w:val="1"/>
-          <w:numId w:val="1"/>
-        </w:numPr>
-        <w:rPr>
-          <w:rFonts w:asciiTheme="minorHAnsi" w:hAnsiTheme="minorHAnsi" w:cstheme="minorHAnsi"/>
-          <w:i/>
-          <w:iCs/>
-        </w:rPr>
-      </w:pPr>
-      <w:r>
-        <w:rPr>
-          <w:rFonts w:asciiTheme="minorHAnsi" w:hAnsiTheme="minorHAnsi" w:cstheme="minorHAnsi"/>
-          <w:i/>
-          <w:iCs/>
-        </w:rPr>
-        <w:t>Wat is de input voor manoeuvreerbaarheid?</w:t>
-      </w:r>
-    </w:p>
-    <w:p>
-      <w:pPr>
-        <w:pStyle w:val="ListParagraph"/>
-        <w:numPr>
-          <w:ilvl w:val="1"/>
-          <w:numId w:val="1"/>
-        </w:numPr>
-        <w:rPr>
-          <w:rFonts w:asciiTheme="minorHAnsi" w:hAnsiTheme="minorHAnsi" w:cstheme="minorHAnsi"/>
-          <w:i/>
-          <w:iCs/>
-        </w:rPr>
-      </w:pPr>
-      <w:r>
-        <w:rPr>
-          <w:rFonts w:asciiTheme="minorHAnsi" w:hAnsiTheme="minorHAnsi" w:cstheme="minorHAnsi"/>
-          <w:i/>
-          <w:iCs/>
-        </w:rPr>
-        <w:t>Hoe kunnen dynamische objecten worden gemodelleerd?</w:t>
-      </w:r>
-    </w:p>
-    <w:p>
-      <w:pPr>
-        <w:pStyle w:val="ListParagraph"/>
-        <w:numPr>
-          <w:ilvl w:val="1"/>
-          <w:numId w:val="1"/>
-        </w:numPr>
-        <w:rPr>
-          <w:rFonts w:asciiTheme="minorHAnsi" w:hAnsiTheme="minorHAnsi" w:cstheme="minorHAnsi"/>
-          <w:i/>
-          <w:iCs/>
-        </w:rPr>
-      </w:pPr>
-      <w:r>
-        <w:rPr>
-          <w:rFonts w:asciiTheme="minorHAnsi" w:hAnsiTheme="minorHAnsi" w:cstheme="minorHAnsi"/>
-          <w:i/>
-          <w:iCs/>
-        </w:rPr>
-        <w:t>Wat is de onzekerheid in de gebruikte modellen?</w:t>
-      </w:r>
-    </w:p>
-    <w:p>
-      <w:pPr>
-        <w:pStyle w:val="ListParagraph"/>
-        <w:numPr>
-          <w:ilvl w:val="0"/>
-          <w:numId w:val="1"/>
-        </w:numPr>
-        <w:rPr>
-          <w:rFonts w:asciiTheme="minorHAnsi" w:hAnsiTheme="minorHAnsi" w:cstheme="minorHAnsi"/>
-          <w:i/>
-          <w:iCs/>
-        </w:rPr>
-      </w:pPr>
-      <w:r>
-        <w:rPr>
-          <w:rFonts w:asciiTheme="minorHAnsi" w:hAnsiTheme="minorHAnsi" w:cstheme="minorHAnsi"/>
-          <w:i/>
-          <w:iCs/>
-        </w:rPr>
-        <w:t>Wat is nodig om een GUI te maken?</w:t>
-      </w:r>
-    </w:p>
-    <w:p>
-      <w:pPr>
-        <w:pStyle w:val="ListParagraph"/>
-        <w:numPr>
-          <w:ilvl w:val="1"/>
-          <w:numId w:val="1"/>
-        </w:numPr>
-        <w:rPr>
-          <w:rFonts w:asciiTheme="minorHAnsi" w:hAnsiTheme="minorHAnsi" w:cstheme="minorHAnsi"/>
-          <w:i/>
-          <w:iCs/>
-        </w:rPr>
-      </w:pPr>
-      <w:r>
-        <w:rPr>
-          <w:rFonts w:asciiTheme="minorHAnsi" w:hAnsiTheme="minorHAnsi" w:cstheme="minorHAnsi"/>
-          <w:i/>
-          <w:iCs/>
-        </w:rPr>
-        <w:t>Welke tools worden op dit moment gebruikt?</w:t>
-      </w:r>
-    </w:p>
-    <w:p>
-      <w:pPr>
-        <w:pStyle w:val="ListParagraph"/>
-        <w:numPr>
-          <w:ilvl w:val="1"/>
-          <w:numId w:val="1"/>
-        </w:numPr>
-        <w:rPr>
-          <w:rFonts w:asciiTheme="minorHAnsi" w:hAnsiTheme="minorHAnsi" w:cstheme="minorHAnsi"/>
-          <w:i/>
-          <w:iCs/>
-        </w:rPr>
-      </w:pPr>
-      <w:r>
-        <w:rPr>
-          <w:rFonts w:asciiTheme="minorHAnsi" w:hAnsiTheme="minorHAnsi" w:cstheme="minorHAnsi"/>
-          <w:i/>
-          <w:iCs/>
-        </w:rPr>
-        <w:t>Welke informatie is nu beschikbaar op de brug?</w:t>
-      </w:r>
-    </w:p>
-    <w:p>
-      <w:pPr>
-        <w:pStyle w:val="ListParagraph"/>
-        <w:numPr>
-          <w:ilvl w:val="1"/>
-          <w:numId w:val="1"/>
-        </w:numPr>
-        <w:rPr>
-          <w:rFonts w:asciiTheme="minorHAnsi" w:hAnsiTheme="minorHAnsi" w:cstheme="minorHAnsi"/>
-          <w:i/>
-          <w:iCs/>
-        </w:rPr>
-      </w:pPr>
-      <w:r>
-        <w:rPr>
-          <w:rFonts w:asciiTheme="minorHAnsi" w:hAnsiTheme="minorHAnsi" w:cstheme="minorHAnsi"/>
-          <w:i/>
-          <w:iCs/>
-        </w:rPr>
-        <w:t>Wat moet bekend zijn over objecten in omgeving?</w:t>
-      </w:r>
-    </w:p>
-    <w:p>
-      <w:pPr>
-        <w:pStyle w:val="ListParagraph"/>
-        <w:numPr>
-          <w:ilvl w:val="0"/>
-          <w:numId w:val="1"/>
-        </w:numPr>
-        <w:rPr>
-          <w:rFonts w:asciiTheme="minorHAnsi" w:hAnsiTheme="minorHAnsi" w:cstheme="minorHAnsi"/>
-          <w:i/>
-          <w:iCs/>
-        </w:rPr>
-      </w:pPr>
-      <w:r>
-        <w:rPr>
-          <w:rFonts w:asciiTheme="minorHAnsi" w:hAnsiTheme="minorHAnsi" w:cstheme="minorHAnsi"/>
-          <w:i/>
-          <w:iCs/>
-        </w:rPr>
-        <w:t>Wat moet de output van model zijn zodat het aansluit op andere systemen/projecten/apparatuur?</w:t>
-      </w:r>
-    </w:p>
-    <w:p>
-      <w:pPr>
-        <w:rPr>
-          <w:rFonts w:asciiTheme="minorHAnsi" w:hAnsiTheme="minorHAnsi" w:cstheme="minorHAnsi"/>
-          <w:i/>
-          <w:iCs/>
-        </w:rPr>
-      </w:pPr>
-      <w:r>
-        <w:rPr>
-          <w:rFonts w:asciiTheme="minorHAnsi" w:hAnsiTheme="minorHAnsi" w:cstheme="minorHAnsi"/>
-          <w:i/>
-          <w:iCs/>
         </w:rPr>
         <w:br w:type="page"/>
       </w:r>
@@ -2987,7 +2913,7 @@
 
 <file path=word/comments.xml><?xml version="1.0" encoding="utf-8"?>
 <w:comments xmlns:wpc="http://schemas.microsoft.com/office/word/2010/wordprocessingCanvas" xmlns:cx="http://schemas.microsoft.com/office/drawing/2014/chartex" xmlns:cx1="http://schemas.microsoft.com/office/drawing/2015/9/8/chartex" xmlns:cx2="http://schemas.microsoft.com/office/drawing/2015/10/21/chartex" xmlns:cx3="http://schemas.microsoft.com/office/drawing/2016/5/9/chartex" xmlns:cx4="http://schemas.microsoft.com/office/drawing/2016/5/10/chartex" xmlns:cx5="http://schemas.microsoft.com/office/drawing/2016/5/11/chartex" xmlns:cx6="http://schemas.microsoft.com/office/drawing/2016/5/12/chartex" xmlns:cx7="http://schemas.microsoft.com/office/drawing/2016/5/13/chartex" xmlns:cx8="http://schemas.microsoft.com/office/drawing/2016/5/14/chartex" xmlns:mc="http://schemas.openxmlformats.org/markup-compatibility/2006" xmlns:aink="http://schemas.microsoft.com/office/drawing/2016/ink" xmlns:am3d="http://schemas.microsoft.com/office/drawing/2017/model3d" xmlns:o="urn:schemas-microsoft-com:office:office" xmlns:r="http://schemas.openxmlformats.org/officeDocument/2006/relationships" xmlns:m="http://schemas.openxmlformats.org/officeDocument/2006/math" xmlns:v="urn:schemas-microsoft-com:vml" xmlns:wp14="http://schemas.microsoft.com/office/word/2010/wordprocessingDrawing" xmlns:wp="http://schemas.openxmlformats.org/drawingml/2006/wordprocessingDrawing" xmlns:w10="urn:schemas-microsoft-com:office:word" xmlns:w="http://schemas.openxmlformats.org/wordprocessingml/2006/main" xmlns:w14="http://schemas.microsoft.com/office/word/2010/wordml" xmlns:w15="http://schemas.microsoft.com/office/word/2012/wordml" xmlns:w16cid="http://schemas.microsoft.com/office/word/2016/wordml/cid" xmlns:w16se="http://schemas.microsoft.com/office/word/2015/wordml/symex" xmlns:wpg="http://schemas.microsoft.com/office/word/2010/wordprocessingGroup" xmlns:wpi="http://schemas.microsoft.com/office/word/2010/wordprocessingInk" xmlns:wne="http://schemas.microsoft.com/office/word/2006/wordml" xmlns:wps="http://schemas.microsoft.com/office/word/2010/wordprocessingShape" mc:Ignorable="w14 w15 w16se w16cid wp14">
-  <w:comment w:id="0" w:author="Ingmar Wever" w:date="2017-09-18T11:38:00Z" w:initials="IW">
+  <w:comment w:id="1" w:author="Ingmar Wever" w:date="2017-09-18T11:38:00Z" w:initials="IW">
     <w:p>
       <w:pPr>
         <w:rPr>
@@ -3017,7 +2943,7 @@
       </w:pPr>
     </w:p>
   </w:comment>
-  <w:comment w:id="1" w:author="Ingmar Wever" w:date="2017-09-18T11:38:00Z" w:initials="IW">
+  <w:comment w:id="2" w:author="Ingmar Wever" w:date="2017-09-18T11:38:00Z" w:initials="IW">
     <w:p>
       <w:pPr>
         <w:rPr>
@@ -3038,54 +2964,13 @@
           <w:i/>
           <w:iCs/>
         </w:rPr>
-        <w:t xml:space="preserve">Wat </w:t>
-      </w:r>
-      <w:r>
-        <w:rPr>
-          <w:rFonts w:asciiTheme="minorHAnsi" w:hAnsiTheme="minorHAnsi" w:cstheme="minorHAnsi"/>
-          <w:i/>
-          <w:iCs/>
-        </w:rPr>
-        <w:t>is doel van dit werk pakket/ jouw opdracht. Wat wil je hiermee bereiken? Denk hierbij bijvoorbeeld aan “het doel van dit werk pakket is de specificaties voor het verbetersysteem te ontwikkelen.”</w:t>
+        <w:t>Wat is doel van dit werk pakket/ jouw opdracht. Wat wil je hiermee bereiken? Denk hierbij bijvoorbeeld aan “het doel van dit werk pakket is de specificaties voor het verbetersysteem te ontwikkelen.”</w:t>
       </w:r>
     </w:p>
     <w:p>
       <w:pPr>
         <w:pStyle w:val="CommentText"/>
       </w:pPr>
-    </w:p>
-  </w:comment>
-  <w:comment w:id="2" w:author="Ingmar Wever" w:date="2017-09-18T11:39:00Z" w:initials="IW">
-    <w:p>
-      <w:pPr>
-        <w:rPr>
-          <w:rFonts w:asciiTheme="minorHAnsi" w:hAnsiTheme="minorHAnsi" w:cstheme="minorHAnsi"/>
-          <w:i/>
-          <w:iCs/>
-        </w:rPr>
-      </w:pPr>
-      <w:r>
-        <w:rPr>
-          <w:rStyle w:val="CommentReference"/>
-        </w:rPr>
-        <w:annotationRef/>
-      </w:r>
-      <w:r>
-        <w:rPr>
-          <w:rFonts w:asciiTheme="minorHAnsi" w:hAnsiTheme="minorHAnsi" w:cstheme="minorHAnsi"/>
-          <w:i/>
-          <w:iCs/>
-        </w:rPr>
-        <w:t xml:space="preserve">Tijdens </w:t>
-      </w:r>
-      <w:r>
-        <w:rPr>
-          <w:rFonts w:asciiTheme="minorHAnsi" w:hAnsiTheme="minorHAnsi" w:cstheme="minorHAnsi"/>
-          <w:i/>
-          <w:iCs/>
-        </w:rPr>
-        <w:t>uitvoeren heb je uitdagingen en hoe ga je die oplossen. Mitigerende maatregelen erbij opnoemen. Hou het simpel.</w:t>
-      </w:r>
     </w:p>
   </w:comment>
   <w:comment w:id="3" w:author="Ingmar Wever" w:date="2017-09-18T11:39:00Z" w:initials="IW">
@@ -3109,15 +2994,7 @@
           <w:i/>
           <w:iCs/>
         </w:rPr>
-        <w:t xml:space="preserve">Uitschrijven </w:t>
-      </w:r>
-      <w:r>
-        <w:rPr>
-          <w:rFonts w:asciiTheme="minorHAnsi" w:hAnsiTheme="minorHAnsi" w:cstheme="minorHAnsi"/>
-          <w:i/>
-          <w:iCs/>
-        </w:rPr>
-        <w:t xml:space="preserve">wat hoort erbij wat hoort er niet bij (gebruik woorden, wees duidelijk en compleet) dit betreft de functionele specificatie van het systeem en alles wat daarvoor nodig is. </w:t>
+        <w:t>Tijdens uitvoeren heb je uitdagingen en hoe ga je die oplossen. Mitigerende maatregelen erbij opnoemen. Hou het simpel.</w:t>
       </w:r>
     </w:p>
   </w:comment>
@@ -3142,15 +3019,32 @@
           <w:i/>
           <w:iCs/>
         </w:rPr>
-        <w:t xml:space="preserve">Waaraan </w:t>
-      </w:r>
-      <w:r>
-        <w:rPr>
-          <w:rFonts w:asciiTheme="minorHAnsi" w:hAnsiTheme="minorHAnsi" w:cstheme="minorHAnsi"/>
-          <w:i/>
-          <w:iCs/>
-        </w:rPr>
-        <w:t xml:space="preserve">moet hetgeen je levert voldoen? </w:t>
+        <w:t xml:space="preserve">Uitschrijven wat hoort erbij wat hoort er niet bij (gebruik woorden, wees duidelijk en compleet) dit betreft de functionele specificatie van het systeem en alles wat daarvoor nodig is. </w:t>
+      </w:r>
+    </w:p>
+  </w:comment>
+  <w:comment w:id="5" w:author="Ingmar Wever" w:date="2017-09-18T11:39:00Z" w:initials="IW">
+    <w:p>
+      <w:pPr>
+        <w:rPr>
+          <w:rFonts w:asciiTheme="minorHAnsi" w:hAnsiTheme="minorHAnsi" w:cstheme="minorHAnsi"/>
+          <w:i/>
+          <w:iCs/>
+        </w:rPr>
+      </w:pPr>
+      <w:r>
+        <w:rPr>
+          <w:rStyle w:val="CommentReference"/>
+        </w:rPr>
+        <w:annotationRef/>
+      </w:r>
+      <w:r>
+        <w:rPr>
+          <w:rFonts w:asciiTheme="minorHAnsi" w:hAnsiTheme="minorHAnsi" w:cstheme="minorHAnsi"/>
+          <w:i/>
+          <w:iCs/>
+        </w:rPr>
+        <w:t xml:space="preserve">Waaraan moet hetgeen je levert voldoen? </w:t>
       </w:r>
       <w:proofErr w:type="spellStart"/>
       <w:r>
@@ -3180,44 +3074,6 @@
         </w:rPr>
         <w:t>“</w:t>
       </w:r>
-    </w:p>
-  </w:comment>
-  <w:comment w:id="5" w:author="Ingmar Wever" w:date="2017-09-18T11:38:00Z" w:initials="IW">
-    <w:p>
-      <w:pPr>
-        <w:rPr>
-          <w:rFonts w:asciiTheme="minorHAnsi" w:hAnsiTheme="minorHAnsi" w:cstheme="minorHAnsi"/>
-          <w:i/>
-          <w:iCs/>
-        </w:rPr>
-      </w:pPr>
-      <w:r>
-        <w:rPr>
-          <w:rStyle w:val="CommentReference"/>
-        </w:rPr>
-        <w:annotationRef/>
-      </w:r>
-      <w:r>
-        <w:rPr>
-          <w:rFonts w:asciiTheme="minorHAnsi" w:hAnsiTheme="minorHAnsi" w:cstheme="minorHAnsi"/>
-          <w:i/>
-          <w:iCs/>
-        </w:rPr>
-        <w:t xml:space="preserve">Wat </w:t>
-      </w:r>
-      <w:r>
-        <w:rPr>
-          <w:rFonts w:asciiTheme="minorHAnsi" w:hAnsiTheme="minorHAnsi" w:cstheme="minorHAnsi"/>
-          <w:i/>
-          <w:iCs/>
-        </w:rPr>
-        <w:t xml:space="preserve">zijn de benefits voor het bedrijf uiteindelijk? Welke behoefte wordt ingevuld? Formuleer in 1 zin wat Damen overhoudt nadat de complete opdracht is opgeleverd en werkt. Bijvoorbeeld iets over invloed kunnen uitoefen op energie besparing, product innovatie, reduceren van incidenten, … </w:t>
-      </w:r>
-    </w:p>
-    <w:p>
-      <w:pPr>
-        <w:pStyle w:val="CommentText"/>
-      </w:pPr>
     </w:p>
   </w:comment>
   <w:comment w:id="6" w:author="Ingmar Wever" w:date="2017-09-18T11:38:00Z" w:initials="IW">
@@ -3241,15 +3097,7 @@
           <w:i/>
           <w:iCs/>
         </w:rPr>
-        <w:t xml:space="preserve">Wat </w:t>
-      </w:r>
-      <w:r>
-        <w:rPr>
-          <w:rFonts w:asciiTheme="minorHAnsi" w:hAnsiTheme="minorHAnsi" w:cstheme="minorHAnsi"/>
-          <w:i/>
-          <w:iCs/>
-        </w:rPr>
-        <w:t>is doel van dit werk pakket/ jouw opdracht. Wat wil je hiermee bereiken? Denk hierbij bijvoorbeeld aan “het doel van dit werk pakket is de specificaties voor het verbetersysteem te ontwikkelen.”</w:t>
+        <w:t xml:space="preserve">Wat zijn de benefits voor het bedrijf uiteindelijk? Welke behoefte wordt ingevuld? Formuleer in 1 zin wat Damen overhoudt nadat de complete opdracht is opgeleverd en werkt. Bijvoorbeeld iets over invloed kunnen uitoefen op energie besparing, product innovatie, reduceren van incidenten, … </w:t>
       </w:r>
     </w:p>
     <w:p>
@@ -3258,7 +3106,7 @@
       </w:pPr>
     </w:p>
   </w:comment>
-  <w:comment w:id="7" w:author="Ingmar Wever" w:date="2017-09-18T11:39:00Z" w:initials="IW">
+  <w:comment w:id="7" w:author="Ingmar Wever" w:date="2017-09-18T11:38:00Z" w:initials="IW">
     <w:p>
       <w:pPr>
         <w:rPr>
@@ -3279,16 +3127,13 @@
           <w:i/>
           <w:iCs/>
         </w:rPr>
-        <w:t xml:space="preserve">Tijdens </w:t>
-      </w:r>
-      <w:r>
-        <w:rPr>
-          <w:rFonts w:asciiTheme="minorHAnsi" w:hAnsiTheme="minorHAnsi" w:cstheme="minorHAnsi"/>
-          <w:i/>
-          <w:iCs/>
-        </w:rPr>
-        <w:t>uitvoeren heb je uitdagingen en hoe ga je die oplossen. Mitigerende maatregelen erbij opnoemen. Hou het simpel.</w:t>
-      </w:r>
+        <w:t>Wat is doel van dit werk pakket/ jouw opdracht. Wat wil je hiermee bereiken? Denk hierbij bijvoorbeeld aan “het doel van dit werk pakket is de specificaties voor het verbetersysteem te ontwikkelen.”</w:t>
+      </w:r>
+    </w:p>
+    <w:p>
+      <w:pPr>
+        <w:pStyle w:val="CommentText"/>
+      </w:pPr>
     </w:p>
   </w:comment>
   <w:comment w:id="8" w:author="Ingmar Wever" w:date="2017-09-18T11:39:00Z" w:initials="IW">
@@ -3312,15 +3157,7 @@
           <w:i/>
           <w:iCs/>
         </w:rPr>
-        <w:t xml:space="preserve">Uitschrijven </w:t>
-      </w:r>
-      <w:r>
-        <w:rPr>
-          <w:rFonts w:asciiTheme="minorHAnsi" w:hAnsiTheme="minorHAnsi" w:cstheme="minorHAnsi"/>
-          <w:i/>
-          <w:iCs/>
-        </w:rPr>
-        <w:t xml:space="preserve">wat hoort erbij wat hoort er niet bij (gebruik woorden, wees duidelijk en compleet) dit betreft de functionele specificatie van het systeem en alles wat daarvoor nodig is. </w:t>
+        <w:t>Tijdens uitvoeren heb je uitdagingen en hoe ga je die oplossen. Mitigerende maatregelen erbij opnoemen. Hou het simpel.</w:t>
       </w:r>
     </w:p>
   </w:comment>
@@ -3345,15 +3182,32 @@
           <w:i/>
           <w:iCs/>
         </w:rPr>
-        <w:t xml:space="preserve">Waaraan </w:t>
-      </w:r>
-      <w:r>
-        <w:rPr>
-          <w:rFonts w:asciiTheme="minorHAnsi" w:hAnsiTheme="minorHAnsi" w:cstheme="minorHAnsi"/>
-          <w:i/>
-          <w:iCs/>
-        </w:rPr>
-        <w:t xml:space="preserve">moet hetgeen je levert voldoen? </w:t>
+        <w:t xml:space="preserve">Uitschrijven wat hoort erbij wat hoort er niet bij (gebruik woorden, wees duidelijk en compleet) dit betreft de functionele specificatie van het systeem en alles wat daarvoor nodig is. </w:t>
+      </w:r>
+    </w:p>
+  </w:comment>
+  <w:comment w:id="10" w:author="Ingmar Wever" w:date="2017-09-18T11:39:00Z" w:initials="IW">
+    <w:p>
+      <w:pPr>
+        <w:rPr>
+          <w:rFonts w:asciiTheme="minorHAnsi" w:hAnsiTheme="minorHAnsi" w:cstheme="minorHAnsi"/>
+          <w:i/>
+          <w:iCs/>
+        </w:rPr>
+      </w:pPr>
+      <w:r>
+        <w:rPr>
+          <w:rStyle w:val="CommentReference"/>
+        </w:rPr>
+        <w:annotationRef/>
+      </w:r>
+      <w:r>
+        <w:rPr>
+          <w:rFonts w:asciiTheme="minorHAnsi" w:hAnsiTheme="minorHAnsi" w:cstheme="minorHAnsi"/>
+          <w:i/>
+          <w:iCs/>
+        </w:rPr>
+        <w:t xml:space="preserve">Waaraan moet hetgeen je levert voldoen? </w:t>
       </w:r>
       <w:proofErr w:type="spellStart"/>
       <w:r>

</xml_diff>